<commit_message>
final report updated testing
</commit_message>
<xml_diff>
--- a/Documents/team52_final_report.docx
+++ b/Documents/team52_final_report.docx
@@ -271,7 +271,27 @@
           <w:sz w:val="48"/>
           <w:szCs w:val="48"/>
         </w:rPr>
-        <w:t>Supervisor: Dr. Yun Fu</w:t>
+        <w:t xml:space="preserve">Supervisor: </w:t>
+      </w:r>
+      <w:proofErr w:type="spellStart"/>
+      <w:r>
+        <w:rPr>
+          <w:rFonts w:ascii="Cambria" w:hAnsi="Cambria"/>
+          <w:b/>
+          <w:sz w:val="48"/>
+          <w:szCs w:val="48"/>
+        </w:rPr>
+        <w:t>Dr.</w:t>
+      </w:r>
+      <w:proofErr w:type="spellEnd"/>
+      <w:r>
+        <w:rPr>
+          <w:rFonts w:ascii="Cambria" w:hAnsi="Cambria"/>
+          <w:b/>
+          <w:sz w:val="48"/>
+          <w:szCs w:val="48"/>
+        </w:rPr>
+        <w:t xml:space="preserve"> Yun Fu</w:t>
       </w:r>
     </w:p>
     <w:p>
@@ -449,7 +469,7 @@
         <w:br w:type="page"/>
       </w:r>
     </w:p>
-    <w:bookmarkStart w:id="0" w:name="_Toc446891172" w:displacedByCustomXml="next"/>
+    <w:bookmarkStart w:id="0" w:name="_Toc447059164" w:displacedByCustomXml="next"/>
     <w:sdt>
       <w:sdtPr>
         <w:rPr>
@@ -545,7 +565,7 @@
             </w:rPr>
             <w:fldChar w:fldCharType="separate"/>
           </w:r>
-          <w:hyperlink w:anchor="_Toc446891172" w:history="1">
+          <w:hyperlink w:anchor="_Toc447059164" w:history="1">
             <w:r>
               <w:rPr>
                 <w:rStyle w:val="Hyperlink"/>
@@ -585,7 +605,7 @@
                 <w:sz w:val="24"/>
                 <w:szCs w:val="24"/>
               </w:rPr>
-              <w:instrText xml:space="preserve"> PAGEREF _Toc446891172 \h </w:instrText>
+              <w:instrText xml:space="preserve"> PAGEREF _Toc447059164 \h </w:instrText>
             </w:r>
             <w:r>
               <w:rPr>
@@ -635,7 +655,6 @@
               <w:tab w:val="right" w:leader="dot" w:pos="9062"/>
             </w:tabs>
             <w:spacing w:line="276" w:lineRule="auto"/>
-            <w:jc w:val="both"/>
             <w:rPr>
               <w:rFonts w:ascii="Cambria" w:eastAsiaTheme="minorEastAsia" w:hAnsi="Cambria"/>
               <w:noProof/>
@@ -644,7 +663,7 @@
               <w:lang w:val="sk-SK" w:eastAsia="sk-SK"/>
             </w:rPr>
           </w:pPr>
-          <w:hyperlink w:anchor="_Toc446891173" w:history="1">
+          <w:hyperlink w:anchor="_Toc447059165" w:history="1">
             <w:r>
               <w:rPr>
                 <w:rStyle w:val="Hyperlink"/>
@@ -684,7 +703,7 @@
                 <w:sz w:val="24"/>
                 <w:szCs w:val="24"/>
               </w:rPr>
-              <w:instrText xml:space="preserve"> PAGEREF _Toc446891173 \h </w:instrText>
+              <w:instrText xml:space="preserve"> PAGEREF _Toc447059165 \h </w:instrText>
             </w:r>
             <w:r>
               <w:rPr>
@@ -734,7 +753,6 @@
               <w:tab w:val="right" w:leader="dot" w:pos="9062"/>
             </w:tabs>
             <w:spacing w:line="276" w:lineRule="auto"/>
-            <w:jc w:val="both"/>
             <w:rPr>
               <w:rFonts w:ascii="Cambria" w:eastAsiaTheme="minorEastAsia" w:hAnsi="Cambria"/>
               <w:noProof/>
@@ -743,7 +761,7 @@
               <w:lang w:val="sk-SK" w:eastAsia="sk-SK"/>
             </w:rPr>
           </w:pPr>
-          <w:hyperlink w:anchor="_Toc446891174" w:history="1">
+          <w:hyperlink w:anchor="_Toc447059166" w:history="1">
             <w:r>
               <w:rPr>
                 <w:rStyle w:val="Hyperlink"/>
@@ -783,7 +801,7 @@
                 <w:sz w:val="24"/>
                 <w:szCs w:val="24"/>
               </w:rPr>
-              <w:instrText xml:space="preserve"> PAGEREF _Toc446891174 \h </w:instrText>
+              <w:instrText xml:space="preserve"> PAGEREF _Toc447059166 \h </w:instrText>
             </w:r>
             <w:r>
               <w:rPr>
@@ -833,7 +851,6 @@
               <w:tab w:val="right" w:leader="dot" w:pos="9062"/>
             </w:tabs>
             <w:spacing w:line="276" w:lineRule="auto"/>
-            <w:jc w:val="both"/>
             <w:rPr>
               <w:rFonts w:ascii="Cambria" w:eastAsiaTheme="minorEastAsia" w:hAnsi="Cambria"/>
               <w:noProof/>
@@ -842,7 +859,7 @@
               <w:lang w:val="sk-SK" w:eastAsia="sk-SK"/>
             </w:rPr>
           </w:pPr>
-          <w:hyperlink w:anchor="_Toc446891175" w:history="1">
+          <w:hyperlink w:anchor="_Toc447059167" w:history="1">
             <w:r>
               <w:rPr>
                 <w:rStyle w:val="Hyperlink"/>
@@ -882,7 +899,7 @@
                 <w:sz w:val="24"/>
                 <w:szCs w:val="24"/>
               </w:rPr>
-              <w:instrText xml:space="preserve"> PAGEREF _Toc446891175 \h </w:instrText>
+              <w:instrText xml:space="preserve"> PAGEREF _Toc447059167 \h </w:instrText>
             </w:r>
             <w:r>
               <w:rPr>
@@ -932,7 +949,6 @@
               <w:tab w:val="right" w:leader="dot" w:pos="9062"/>
             </w:tabs>
             <w:spacing w:line="276" w:lineRule="auto"/>
-            <w:jc w:val="both"/>
             <w:rPr>
               <w:rFonts w:ascii="Cambria" w:eastAsiaTheme="minorEastAsia" w:hAnsi="Cambria"/>
               <w:noProof/>
@@ -941,7 +957,7 @@
               <w:lang w:val="sk-SK" w:eastAsia="sk-SK"/>
             </w:rPr>
           </w:pPr>
-          <w:hyperlink w:anchor="_Toc446891176" w:history="1">
+          <w:hyperlink w:anchor="_Toc447059168" w:history="1">
             <w:r>
               <w:rPr>
                 <w:rStyle w:val="Hyperlink"/>
@@ -981,7 +997,7 @@
                 <w:sz w:val="24"/>
                 <w:szCs w:val="24"/>
               </w:rPr>
-              <w:instrText xml:space="preserve"> PAGEREF _Toc446891176 \h </w:instrText>
+              <w:instrText xml:space="preserve"> PAGEREF _Toc447059168 \h </w:instrText>
             </w:r>
             <w:r>
               <w:rPr>
@@ -1031,7 +1047,6 @@
               <w:tab w:val="right" w:leader="dot" w:pos="9062"/>
             </w:tabs>
             <w:spacing w:line="276" w:lineRule="auto"/>
-            <w:jc w:val="both"/>
             <w:rPr>
               <w:rFonts w:ascii="Cambria" w:eastAsiaTheme="minorEastAsia" w:hAnsi="Cambria"/>
               <w:noProof/>
@@ -1040,7 +1055,7 @@
               <w:lang w:val="sk-SK" w:eastAsia="sk-SK"/>
             </w:rPr>
           </w:pPr>
-          <w:hyperlink w:anchor="_Toc446891177" w:history="1">
+          <w:hyperlink w:anchor="_Toc447059169" w:history="1">
             <w:r>
               <w:rPr>
                 <w:rStyle w:val="Hyperlink"/>
@@ -1080,7 +1095,7 @@
                 <w:sz w:val="24"/>
                 <w:szCs w:val="24"/>
               </w:rPr>
-              <w:instrText xml:space="preserve"> PAGEREF _Toc446891177 \h </w:instrText>
+              <w:instrText xml:space="preserve"> PAGEREF _Toc447059169 \h </w:instrText>
             </w:r>
             <w:r>
               <w:rPr>
@@ -1130,7 +1145,6 @@
               <w:tab w:val="right" w:leader="dot" w:pos="9062"/>
             </w:tabs>
             <w:spacing w:line="276" w:lineRule="auto"/>
-            <w:jc w:val="both"/>
             <w:rPr>
               <w:rFonts w:ascii="Cambria" w:eastAsiaTheme="minorEastAsia" w:hAnsi="Cambria"/>
               <w:noProof/>
@@ -1139,7 +1153,7 @@
               <w:lang w:val="sk-SK" w:eastAsia="sk-SK"/>
             </w:rPr>
           </w:pPr>
-          <w:hyperlink w:anchor="_Toc446891178" w:history="1">
+          <w:hyperlink w:anchor="_Toc447059170" w:history="1">
             <w:r>
               <w:rPr>
                 <w:rStyle w:val="Hyperlink"/>
@@ -1179,7 +1193,7 @@
                 <w:sz w:val="24"/>
                 <w:szCs w:val="24"/>
               </w:rPr>
-              <w:instrText xml:space="preserve"> PAGEREF _Toc446891178 \h </w:instrText>
+              <w:instrText xml:space="preserve"> PAGEREF _Toc447059170 \h </w:instrText>
             </w:r>
             <w:r>
               <w:rPr>
@@ -1229,7 +1243,6 @@
               <w:tab w:val="right" w:leader="dot" w:pos="9062"/>
             </w:tabs>
             <w:spacing w:line="276" w:lineRule="auto"/>
-            <w:jc w:val="both"/>
             <w:rPr>
               <w:rFonts w:ascii="Cambria" w:eastAsiaTheme="minorEastAsia" w:hAnsi="Cambria"/>
               <w:noProof/>
@@ -1238,7 +1251,7 @@
               <w:lang w:val="sk-SK" w:eastAsia="sk-SK"/>
             </w:rPr>
           </w:pPr>
-          <w:hyperlink w:anchor="_Toc446891179" w:history="1">
+          <w:hyperlink w:anchor="_Toc447059171" w:history="1">
             <w:r>
               <w:rPr>
                 <w:rStyle w:val="Hyperlink"/>
@@ -1278,7 +1291,7 @@
                 <w:sz w:val="24"/>
                 <w:szCs w:val="24"/>
               </w:rPr>
-              <w:instrText xml:space="preserve"> PAGEREF _Toc446891179 \h </w:instrText>
+              <w:instrText xml:space="preserve"> PAGEREF _Toc447059171 \h </w:instrText>
             </w:r>
             <w:r>
               <w:rPr>
@@ -1328,7 +1341,6 @@
               <w:tab w:val="right" w:leader="dot" w:pos="9062"/>
             </w:tabs>
             <w:spacing w:line="276" w:lineRule="auto"/>
-            <w:jc w:val="both"/>
             <w:rPr>
               <w:rFonts w:ascii="Cambria" w:eastAsiaTheme="minorEastAsia" w:hAnsi="Cambria"/>
               <w:noProof/>
@@ -1337,7 +1349,7 @@
               <w:lang w:val="sk-SK" w:eastAsia="sk-SK"/>
             </w:rPr>
           </w:pPr>
-          <w:hyperlink w:anchor="_Toc446891180" w:history="1">
+          <w:hyperlink w:anchor="_Toc447059172" w:history="1">
             <w:r>
               <w:rPr>
                 <w:rStyle w:val="Hyperlink"/>
@@ -1377,7 +1389,7 @@
                 <w:sz w:val="24"/>
                 <w:szCs w:val="24"/>
               </w:rPr>
-              <w:instrText xml:space="preserve"> PAGEREF _Toc446891180 \h </w:instrText>
+              <w:instrText xml:space="preserve"> PAGEREF _Toc447059172 \h </w:instrText>
             </w:r>
             <w:r>
               <w:rPr>
@@ -1427,7 +1439,6 @@
               <w:tab w:val="right" w:leader="dot" w:pos="9062"/>
             </w:tabs>
             <w:spacing w:line="276" w:lineRule="auto"/>
-            <w:jc w:val="both"/>
             <w:rPr>
               <w:rFonts w:ascii="Cambria" w:eastAsiaTheme="minorEastAsia" w:hAnsi="Cambria"/>
               <w:noProof/>
@@ -1436,7 +1447,7 @@
               <w:lang w:val="sk-SK" w:eastAsia="sk-SK"/>
             </w:rPr>
           </w:pPr>
-          <w:hyperlink w:anchor="_Toc446891181" w:history="1">
+          <w:hyperlink w:anchor="_Toc447059173" w:history="1">
             <w:r>
               <w:rPr>
                 <w:rStyle w:val="Hyperlink"/>
@@ -1476,7 +1487,7 @@
                 <w:sz w:val="24"/>
                 <w:szCs w:val="24"/>
               </w:rPr>
-              <w:instrText xml:space="preserve"> PAGEREF _Toc446891181 \h </w:instrText>
+              <w:instrText xml:space="preserve"> PAGEREF _Toc447059173 \h </w:instrText>
             </w:r>
             <w:r>
               <w:rPr>
@@ -1526,7 +1537,6 @@
               <w:tab w:val="right" w:leader="dot" w:pos="9062"/>
             </w:tabs>
             <w:spacing w:line="276" w:lineRule="auto"/>
-            <w:jc w:val="both"/>
             <w:rPr>
               <w:rFonts w:ascii="Cambria" w:eastAsiaTheme="minorEastAsia" w:hAnsi="Cambria"/>
               <w:noProof/>
@@ -1535,7 +1545,7 @@
               <w:lang w:val="sk-SK" w:eastAsia="sk-SK"/>
             </w:rPr>
           </w:pPr>
-          <w:hyperlink w:anchor="_Toc446891182" w:history="1">
+          <w:hyperlink w:anchor="_Toc447059174" w:history="1">
             <w:r>
               <w:rPr>
                 <w:rStyle w:val="Hyperlink"/>
@@ -1575,7 +1585,7 @@
                 <w:sz w:val="24"/>
                 <w:szCs w:val="24"/>
               </w:rPr>
-              <w:instrText xml:space="preserve"> PAGEREF _Toc446891182 \h </w:instrText>
+              <w:instrText xml:space="preserve"> PAGEREF _Toc447059174 \h </w:instrText>
             </w:r>
             <w:r>
               <w:rPr>
@@ -1625,7 +1635,6 @@
               <w:tab w:val="right" w:leader="dot" w:pos="9062"/>
             </w:tabs>
             <w:spacing w:line="276" w:lineRule="auto"/>
-            <w:jc w:val="both"/>
             <w:rPr>
               <w:rFonts w:ascii="Cambria" w:eastAsiaTheme="minorEastAsia" w:hAnsi="Cambria"/>
               <w:noProof/>
@@ -1634,7 +1643,7 @@
               <w:lang w:val="sk-SK" w:eastAsia="sk-SK"/>
             </w:rPr>
           </w:pPr>
-          <w:hyperlink w:anchor="_Toc446891183" w:history="1">
+          <w:hyperlink w:anchor="_Toc447059175" w:history="1">
             <w:r>
               <w:rPr>
                 <w:rStyle w:val="Hyperlink"/>
@@ -1674,7 +1683,7 @@
                 <w:sz w:val="24"/>
                 <w:szCs w:val="24"/>
               </w:rPr>
-              <w:instrText xml:space="preserve"> PAGEREF _Toc446891183 \h </w:instrText>
+              <w:instrText xml:space="preserve"> PAGEREF _Toc447059175 \h </w:instrText>
             </w:r>
             <w:r>
               <w:rPr>
@@ -1724,7 +1733,6 @@
               <w:tab w:val="right" w:leader="dot" w:pos="9062"/>
             </w:tabs>
             <w:spacing w:line="276" w:lineRule="auto"/>
-            <w:jc w:val="both"/>
             <w:rPr>
               <w:rFonts w:ascii="Cambria" w:eastAsiaTheme="minorEastAsia" w:hAnsi="Cambria"/>
               <w:noProof/>
@@ -1733,7 +1741,7 @@
               <w:lang w:val="sk-SK" w:eastAsia="sk-SK"/>
             </w:rPr>
           </w:pPr>
-          <w:hyperlink w:anchor="_Toc446891184" w:history="1">
+          <w:hyperlink w:anchor="_Toc447059176" w:history="1">
             <w:r>
               <w:rPr>
                 <w:rStyle w:val="Hyperlink"/>
@@ -1773,7 +1781,7 @@
                 <w:sz w:val="24"/>
                 <w:szCs w:val="24"/>
               </w:rPr>
-              <w:instrText xml:space="preserve"> PAGEREF _Toc446891184 \h </w:instrText>
+              <w:instrText xml:space="preserve"> PAGEREF _Toc447059176 \h </w:instrText>
             </w:r>
             <w:r>
               <w:rPr>
@@ -1823,7 +1831,6 @@
               <w:tab w:val="right" w:leader="dot" w:pos="9062"/>
             </w:tabs>
             <w:spacing w:line="276" w:lineRule="auto"/>
-            <w:jc w:val="both"/>
             <w:rPr>
               <w:rFonts w:ascii="Cambria" w:eastAsiaTheme="minorEastAsia" w:hAnsi="Cambria"/>
               <w:noProof/>
@@ -1832,7 +1839,7 @@
               <w:lang w:val="sk-SK" w:eastAsia="sk-SK"/>
             </w:rPr>
           </w:pPr>
-          <w:hyperlink w:anchor="_Toc446891185" w:history="1">
+          <w:hyperlink w:anchor="_Toc447059177" w:history="1">
             <w:r>
               <w:rPr>
                 <w:rStyle w:val="Hyperlink"/>
@@ -1872,7 +1879,7 @@
                 <w:sz w:val="24"/>
                 <w:szCs w:val="24"/>
               </w:rPr>
-              <w:instrText xml:space="preserve"> PAGEREF _Toc446891185 \h </w:instrText>
+              <w:instrText xml:space="preserve"> PAGEREF _Toc447059177 \h </w:instrText>
             </w:r>
             <w:r>
               <w:rPr>
@@ -1922,7 +1929,6 @@
               <w:tab w:val="right" w:leader="dot" w:pos="9062"/>
             </w:tabs>
             <w:spacing w:line="276" w:lineRule="auto"/>
-            <w:jc w:val="both"/>
             <w:rPr>
               <w:rFonts w:ascii="Cambria" w:eastAsiaTheme="minorEastAsia" w:hAnsi="Cambria"/>
               <w:noProof/>
@@ -1931,7 +1937,7 @@
               <w:lang w:val="sk-SK" w:eastAsia="sk-SK"/>
             </w:rPr>
           </w:pPr>
-          <w:hyperlink w:anchor="_Toc446891186" w:history="1">
+          <w:hyperlink w:anchor="_Toc447059178" w:history="1">
             <w:r>
               <w:rPr>
                 <w:rStyle w:val="Hyperlink"/>
@@ -1971,7 +1977,105 @@
                 <w:sz w:val="24"/>
                 <w:szCs w:val="24"/>
               </w:rPr>
-              <w:instrText xml:space="preserve"> PAGEREF _Toc446891186 \h </w:instrText>
+              <w:instrText xml:space="preserve"> PAGEREF _Toc447059178 \h </w:instrText>
+            </w:r>
+            <w:r>
+              <w:rPr>
+                <w:rFonts w:ascii="Cambria" w:hAnsi="Cambria"/>
+                <w:noProof/>
+                <w:webHidden/>
+                <w:sz w:val="24"/>
+                <w:szCs w:val="24"/>
+              </w:rPr>
+            </w:r>
+            <w:r>
+              <w:rPr>
+                <w:rFonts w:ascii="Cambria" w:hAnsi="Cambria"/>
+                <w:noProof/>
+                <w:webHidden/>
+                <w:sz w:val="24"/>
+                <w:szCs w:val="24"/>
+              </w:rPr>
+              <w:fldChar w:fldCharType="separate"/>
+            </w:r>
+            <w:r>
+              <w:rPr>
+                <w:rFonts w:ascii="Cambria" w:hAnsi="Cambria"/>
+                <w:noProof/>
+                <w:webHidden/>
+                <w:sz w:val="24"/>
+                <w:szCs w:val="24"/>
+              </w:rPr>
+              <w:t>8</w:t>
+            </w:r>
+            <w:r>
+              <w:rPr>
+                <w:rFonts w:ascii="Cambria" w:hAnsi="Cambria"/>
+                <w:noProof/>
+                <w:webHidden/>
+                <w:sz w:val="24"/>
+                <w:szCs w:val="24"/>
+              </w:rPr>
+              <w:fldChar w:fldCharType="end"/>
+            </w:r>
+          </w:hyperlink>
+        </w:p>
+        <w:p>
+          <w:pPr>
+            <w:pStyle w:val="TOC2"/>
+            <w:tabs>
+              <w:tab w:val="right" w:leader="dot" w:pos="9062"/>
+            </w:tabs>
+            <w:spacing w:line="276" w:lineRule="auto"/>
+            <w:rPr>
+              <w:rFonts w:ascii="Cambria" w:eastAsiaTheme="minorEastAsia" w:hAnsi="Cambria"/>
+              <w:noProof/>
+              <w:sz w:val="24"/>
+              <w:szCs w:val="24"/>
+              <w:lang w:val="sk-SK" w:eastAsia="sk-SK"/>
+            </w:rPr>
+          </w:pPr>
+          <w:hyperlink w:anchor="_Toc447059179" w:history="1">
+            <w:r>
+              <w:rPr>
+                <w:rStyle w:val="Hyperlink"/>
+                <w:rFonts w:ascii="Cambria" w:hAnsi="Cambria"/>
+                <w:b/>
+                <w:noProof/>
+                <w:sz w:val="24"/>
+                <w:szCs w:val="24"/>
+              </w:rPr>
+              <w:t>6.3. Shared</w:t>
+            </w:r>
+            <w:r>
+              <w:rPr>
+                <w:rFonts w:ascii="Cambria" w:hAnsi="Cambria"/>
+                <w:noProof/>
+                <w:webHidden/>
+                <w:sz w:val="24"/>
+                <w:szCs w:val="24"/>
+              </w:rPr>
+              <w:tab/>
+            </w:r>
+            <w:r>
+              <w:rPr>
+                <w:rFonts w:ascii="Cambria" w:hAnsi="Cambria"/>
+                <w:noProof/>
+                <w:webHidden/>
+                <w:sz w:val="24"/>
+                <w:szCs w:val="24"/>
+              </w:rPr>
+              <w:fldChar w:fldCharType="begin"/>
+            </w:r>
+            <w:r>
+              <w:rPr>
+                <w:rFonts w:ascii="Cambria" w:hAnsi="Cambria"/>
+                <w:noProof/>
+                <w:webHidden/>
+                <w:sz w:val="24"/>
+                <w:szCs w:val="24"/>
+              </w:rPr>
+              <w:instrText xml:space="preserve"> PAGEREF _Toc447059179 \h </w:instrText>
             </w:r>
             <w:r>
               <w:rPr>
@@ -2021,7 +2125,6 @@
               <w:tab w:val="right" w:leader="dot" w:pos="9062"/>
             </w:tabs>
             <w:spacing w:line="276" w:lineRule="auto"/>
-            <w:jc w:val="both"/>
             <w:rPr>
               <w:rFonts w:ascii="Cambria" w:eastAsiaTheme="minorEastAsia" w:hAnsi="Cambria"/>
               <w:noProof/>
@@ -2030,7 +2133,7 @@
               <w:lang w:val="sk-SK" w:eastAsia="sk-SK"/>
             </w:rPr>
           </w:pPr>
-          <w:hyperlink w:anchor="_Toc446891187" w:history="1">
+          <w:hyperlink w:anchor="_Toc447059180" w:history="1">
             <w:r>
               <w:rPr>
                 <w:rStyle w:val="Hyperlink"/>
@@ -2070,7 +2173,7 @@
                 <w:sz w:val="24"/>
                 <w:szCs w:val="24"/>
               </w:rPr>
-              <w:instrText xml:space="preserve"> PAGEREF _Toc446891187 \h </w:instrText>
+              <w:instrText xml:space="preserve"> PAGEREF _Toc447059180 \h </w:instrText>
             </w:r>
             <w:r>
               <w:rPr>
@@ -2120,7 +2223,6 @@
               <w:tab w:val="right" w:leader="dot" w:pos="9062"/>
             </w:tabs>
             <w:spacing w:line="276" w:lineRule="auto"/>
-            <w:jc w:val="both"/>
             <w:rPr>
               <w:rFonts w:ascii="Cambria" w:eastAsiaTheme="minorEastAsia" w:hAnsi="Cambria"/>
               <w:noProof/>
@@ -2129,7 +2231,7 @@
               <w:lang w:val="sk-SK" w:eastAsia="sk-SK"/>
             </w:rPr>
           </w:pPr>
-          <w:hyperlink w:anchor="_Toc446891188" w:history="1">
+          <w:hyperlink w:anchor="_Toc447059181" w:history="1">
             <w:r>
               <w:rPr>
                 <w:rStyle w:val="Hyperlink"/>
@@ -2169,7 +2271,7 @@
                 <w:sz w:val="24"/>
                 <w:szCs w:val="24"/>
               </w:rPr>
-              <w:instrText xml:space="preserve"> PAGEREF _Toc446891188 \h </w:instrText>
+              <w:instrText xml:space="preserve"> PAGEREF _Toc447059181 \h </w:instrText>
             </w:r>
             <w:r>
               <w:rPr>
@@ -2219,7 +2321,6 @@
               <w:tab w:val="right" w:leader="dot" w:pos="9062"/>
             </w:tabs>
             <w:spacing w:line="276" w:lineRule="auto"/>
-            <w:jc w:val="both"/>
             <w:rPr>
               <w:rFonts w:ascii="Cambria" w:eastAsiaTheme="minorEastAsia" w:hAnsi="Cambria"/>
               <w:noProof/>
@@ -2228,7 +2329,7 @@
               <w:lang w:val="sk-SK" w:eastAsia="sk-SK"/>
             </w:rPr>
           </w:pPr>
-          <w:hyperlink w:anchor="_Toc446891189" w:history="1">
+          <w:hyperlink w:anchor="_Toc447059182" w:history="1">
             <w:r>
               <w:rPr>
                 <w:rStyle w:val="Hyperlink"/>
@@ -2268,7 +2369,7 @@
                 <w:sz w:val="24"/>
                 <w:szCs w:val="24"/>
               </w:rPr>
-              <w:instrText xml:space="preserve"> PAGEREF _Toc446891189 \h </w:instrText>
+              <w:instrText xml:space="preserve"> PAGEREF _Toc447059182 \h </w:instrText>
             </w:r>
             <w:r>
               <w:rPr>
@@ -2318,7 +2419,6 @@
               <w:tab w:val="right" w:leader="dot" w:pos="9062"/>
             </w:tabs>
             <w:spacing w:line="276" w:lineRule="auto"/>
-            <w:jc w:val="both"/>
             <w:rPr>
               <w:rFonts w:ascii="Cambria" w:eastAsiaTheme="minorEastAsia" w:hAnsi="Cambria"/>
               <w:noProof/>
@@ -2327,7 +2427,7 @@
               <w:lang w:val="sk-SK" w:eastAsia="sk-SK"/>
             </w:rPr>
           </w:pPr>
-          <w:hyperlink w:anchor="_Toc446891190" w:history="1">
+          <w:hyperlink w:anchor="_Toc447059183" w:history="1">
             <w:r>
               <w:rPr>
                 <w:rStyle w:val="Hyperlink"/>
@@ -2367,7 +2467,7 @@
                 <w:sz w:val="24"/>
                 <w:szCs w:val="24"/>
               </w:rPr>
-              <w:instrText xml:space="preserve"> PAGEREF _Toc446891190 \h </w:instrText>
+              <w:instrText xml:space="preserve"> PAGEREF _Toc447059183 \h </w:instrText>
             </w:r>
             <w:r>
               <w:rPr>
@@ -2417,7 +2517,6 @@
               <w:tab w:val="right" w:leader="dot" w:pos="9062"/>
             </w:tabs>
             <w:spacing w:line="276" w:lineRule="auto"/>
-            <w:jc w:val="both"/>
             <w:rPr>
               <w:rFonts w:ascii="Cambria" w:eastAsiaTheme="minorEastAsia" w:hAnsi="Cambria"/>
               <w:noProof/>
@@ -2426,7 +2525,7 @@
               <w:lang w:val="sk-SK" w:eastAsia="sk-SK"/>
             </w:rPr>
           </w:pPr>
-          <w:hyperlink w:anchor="_Toc446891191" w:history="1">
+          <w:hyperlink w:anchor="_Toc447059184" w:history="1">
             <w:r>
               <w:rPr>
                 <w:rStyle w:val="Hyperlink"/>
@@ -2466,7 +2565,7 @@
                 <w:sz w:val="24"/>
                 <w:szCs w:val="24"/>
               </w:rPr>
-              <w:instrText xml:space="preserve"> PAGEREF _Toc446891191 \h </w:instrText>
+              <w:instrText xml:space="preserve"> PAGEREF _Toc447059184 \h </w:instrText>
             </w:r>
             <w:r>
               <w:rPr>
@@ -2516,15 +2615,15 @@
               <w:tab w:val="right" w:leader="dot" w:pos="9062"/>
             </w:tabs>
             <w:spacing w:line="276" w:lineRule="auto"/>
-            <w:jc w:val="both"/>
             <w:rPr>
-              <w:rFonts w:ascii="Cambria" w:hAnsi="Cambria"/>
+              <w:rFonts w:ascii="Cambria" w:eastAsiaTheme="minorEastAsia" w:hAnsi="Cambria"/>
               <w:noProof/>
               <w:sz w:val="24"/>
               <w:szCs w:val="24"/>
+              <w:lang w:val="sk-SK" w:eastAsia="sk-SK"/>
             </w:rPr>
           </w:pPr>
-          <w:hyperlink w:anchor="_Toc446891192" w:history="1">
+          <w:hyperlink w:anchor="_Toc447059185" w:history="1">
             <w:r>
               <w:rPr>
                 <w:rStyle w:val="Hyperlink"/>
@@ -2564,7 +2663,7 @@
                 <w:sz w:val="24"/>
                 <w:szCs w:val="24"/>
               </w:rPr>
-              <w:instrText xml:space="preserve"> PAGEREF _Toc446891192 \h </w:instrText>
+              <w:instrText xml:space="preserve"> PAGEREF _Toc447059185 \h </w:instrText>
             </w:r>
             <w:r>
               <w:rPr>
@@ -2614,15 +2713,15 @@
               <w:tab w:val="right" w:leader="dot" w:pos="9062"/>
             </w:tabs>
             <w:spacing w:line="276" w:lineRule="auto"/>
-            <w:jc w:val="both"/>
             <w:rPr>
-              <w:rFonts w:ascii="Cambria" w:hAnsi="Cambria"/>
+              <w:rFonts w:ascii="Cambria" w:eastAsiaTheme="minorEastAsia" w:hAnsi="Cambria"/>
               <w:noProof/>
               <w:sz w:val="24"/>
               <w:szCs w:val="24"/>
+              <w:lang w:val="sk-SK" w:eastAsia="sk-SK"/>
             </w:rPr>
           </w:pPr>
-          <w:hyperlink w:anchor="_Toc446891193" w:history="1">
+          <w:hyperlink w:anchor="_Toc447059186" w:history="1">
             <w:r>
               <w:rPr>
                 <w:rStyle w:val="Hyperlink"/>
@@ -2662,7 +2761,7 @@
                 <w:sz w:val="24"/>
                 <w:szCs w:val="24"/>
               </w:rPr>
-              <w:instrText xml:space="preserve"> PAGEREF _Toc446891193 \h </w:instrText>
+              <w:instrText xml:space="preserve"> PAGEREF _Toc447059186 \h </w:instrText>
             </w:r>
             <w:r>
               <w:rPr>
@@ -2712,15 +2811,15 @@
               <w:tab w:val="right" w:leader="dot" w:pos="9062"/>
             </w:tabs>
             <w:spacing w:line="276" w:lineRule="auto"/>
-            <w:jc w:val="both"/>
             <w:rPr>
-              <w:rFonts w:ascii="Cambria" w:hAnsi="Cambria"/>
+              <w:rFonts w:ascii="Cambria" w:eastAsiaTheme="minorEastAsia" w:hAnsi="Cambria"/>
               <w:noProof/>
               <w:sz w:val="24"/>
               <w:szCs w:val="24"/>
+              <w:lang w:val="sk-SK" w:eastAsia="sk-SK"/>
             </w:rPr>
           </w:pPr>
-          <w:hyperlink w:anchor="_Toc446891194" w:history="1">
+          <w:hyperlink w:anchor="_Toc447059187" w:history="1">
             <w:r>
               <w:rPr>
                 <w:rStyle w:val="Hyperlink"/>
@@ -2760,7 +2859,7 @@
                 <w:sz w:val="24"/>
                 <w:szCs w:val="24"/>
               </w:rPr>
-              <w:instrText xml:space="preserve"> PAGEREF _Toc446891194 \h </w:instrText>
+              <w:instrText xml:space="preserve"> PAGEREF _Toc447059187 \h </w:instrText>
             </w:r>
             <w:r>
               <w:rPr>
@@ -2790,6 +2889,594 @@
                 <w:szCs w:val="24"/>
               </w:rPr>
               <w:t>10</w:t>
+            </w:r>
+            <w:r>
+              <w:rPr>
+                <w:rFonts w:ascii="Cambria" w:hAnsi="Cambria"/>
+                <w:noProof/>
+                <w:webHidden/>
+                <w:sz w:val="24"/>
+                <w:szCs w:val="24"/>
+              </w:rPr>
+              <w:fldChar w:fldCharType="end"/>
+            </w:r>
+          </w:hyperlink>
+        </w:p>
+        <w:p>
+          <w:pPr>
+            <w:pStyle w:val="TOC1"/>
+            <w:tabs>
+              <w:tab w:val="right" w:leader="dot" w:pos="9062"/>
+            </w:tabs>
+            <w:spacing w:line="276" w:lineRule="auto"/>
+            <w:rPr>
+              <w:rFonts w:ascii="Cambria" w:eastAsiaTheme="minorEastAsia" w:hAnsi="Cambria"/>
+              <w:noProof/>
+              <w:sz w:val="24"/>
+              <w:szCs w:val="24"/>
+              <w:lang w:val="sk-SK" w:eastAsia="sk-SK"/>
+            </w:rPr>
+          </w:pPr>
+          <w:hyperlink w:anchor="_Toc447059188" w:history="1">
+            <w:r>
+              <w:rPr>
+                <w:rStyle w:val="Hyperlink"/>
+                <w:rFonts w:ascii="Cambria" w:hAnsi="Cambria"/>
+                <w:b/>
+                <w:noProof/>
+                <w:sz w:val="24"/>
+                <w:szCs w:val="24"/>
+              </w:rPr>
+              <w:t>8. Usage</w:t>
+            </w:r>
+            <w:r>
+              <w:rPr>
+                <w:rFonts w:ascii="Cambria" w:hAnsi="Cambria"/>
+                <w:noProof/>
+                <w:webHidden/>
+                <w:sz w:val="24"/>
+                <w:szCs w:val="24"/>
+              </w:rPr>
+              <w:tab/>
+            </w:r>
+            <w:r>
+              <w:rPr>
+                <w:rFonts w:ascii="Cambria" w:hAnsi="Cambria"/>
+                <w:noProof/>
+                <w:webHidden/>
+                <w:sz w:val="24"/>
+                <w:szCs w:val="24"/>
+              </w:rPr>
+              <w:fldChar w:fldCharType="begin"/>
+            </w:r>
+            <w:r>
+              <w:rPr>
+                <w:rFonts w:ascii="Cambria" w:hAnsi="Cambria"/>
+                <w:noProof/>
+                <w:webHidden/>
+                <w:sz w:val="24"/>
+                <w:szCs w:val="24"/>
+              </w:rPr>
+              <w:instrText xml:space="preserve"> PAGEREF _Toc447059188 \h </w:instrText>
+            </w:r>
+            <w:r>
+              <w:rPr>
+                <w:rFonts w:ascii="Cambria" w:hAnsi="Cambria"/>
+                <w:noProof/>
+                <w:webHidden/>
+                <w:sz w:val="24"/>
+                <w:szCs w:val="24"/>
+              </w:rPr>
+            </w:r>
+            <w:r>
+              <w:rPr>
+                <w:rFonts w:ascii="Cambria" w:hAnsi="Cambria"/>
+                <w:noProof/>
+                <w:webHidden/>
+                <w:sz w:val="24"/>
+                <w:szCs w:val="24"/>
+              </w:rPr>
+              <w:fldChar w:fldCharType="separate"/>
+            </w:r>
+            <w:r>
+              <w:rPr>
+                <w:rFonts w:ascii="Cambria" w:hAnsi="Cambria"/>
+                <w:noProof/>
+                <w:webHidden/>
+                <w:sz w:val="24"/>
+                <w:szCs w:val="24"/>
+              </w:rPr>
+              <w:t>11</w:t>
+            </w:r>
+            <w:r>
+              <w:rPr>
+                <w:rFonts w:ascii="Cambria" w:hAnsi="Cambria"/>
+                <w:noProof/>
+                <w:webHidden/>
+                <w:sz w:val="24"/>
+                <w:szCs w:val="24"/>
+              </w:rPr>
+              <w:fldChar w:fldCharType="end"/>
+            </w:r>
+          </w:hyperlink>
+        </w:p>
+        <w:p>
+          <w:pPr>
+            <w:pStyle w:val="TOC2"/>
+            <w:tabs>
+              <w:tab w:val="right" w:leader="dot" w:pos="9062"/>
+            </w:tabs>
+            <w:spacing w:line="276" w:lineRule="auto"/>
+            <w:rPr>
+              <w:rFonts w:ascii="Cambria" w:eastAsiaTheme="minorEastAsia" w:hAnsi="Cambria"/>
+              <w:noProof/>
+              <w:sz w:val="24"/>
+              <w:szCs w:val="24"/>
+              <w:lang w:val="sk-SK" w:eastAsia="sk-SK"/>
+            </w:rPr>
+          </w:pPr>
+          <w:hyperlink w:anchor="_Toc447059189" w:history="1">
+            <w:r>
+              <w:rPr>
+                <w:rStyle w:val="Hyperlink"/>
+                <w:rFonts w:ascii="Cambria" w:hAnsi="Cambria"/>
+                <w:b/>
+                <w:noProof/>
+                <w:sz w:val="24"/>
+                <w:szCs w:val="24"/>
+              </w:rPr>
+              <w:t>8.1. Installation Requirements</w:t>
+            </w:r>
+            <w:r>
+              <w:rPr>
+                <w:rFonts w:ascii="Cambria" w:hAnsi="Cambria"/>
+                <w:noProof/>
+                <w:webHidden/>
+                <w:sz w:val="24"/>
+                <w:szCs w:val="24"/>
+              </w:rPr>
+              <w:tab/>
+            </w:r>
+            <w:r>
+              <w:rPr>
+                <w:rFonts w:ascii="Cambria" w:hAnsi="Cambria"/>
+                <w:noProof/>
+                <w:webHidden/>
+                <w:sz w:val="24"/>
+                <w:szCs w:val="24"/>
+              </w:rPr>
+              <w:fldChar w:fldCharType="begin"/>
+            </w:r>
+            <w:r>
+              <w:rPr>
+                <w:rFonts w:ascii="Cambria" w:hAnsi="Cambria"/>
+                <w:noProof/>
+                <w:webHidden/>
+                <w:sz w:val="24"/>
+                <w:szCs w:val="24"/>
+              </w:rPr>
+              <w:instrText xml:space="preserve"> PAGEREF _Toc447059189 \h </w:instrText>
+            </w:r>
+            <w:r>
+              <w:rPr>
+                <w:rFonts w:ascii="Cambria" w:hAnsi="Cambria"/>
+                <w:noProof/>
+                <w:webHidden/>
+                <w:sz w:val="24"/>
+                <w:szCs w:val="24"/>
+              </w:rPr>
+            </w:r>
+            <w:r>
+              <w:rPr>
+                <w:rFonts w:ascii="Cambria" w:hAnsi="Cambria"/>
+                <w:noProof/>
+                <w:webHidden/>
+                <w:sz w:val="24"/>
+                <w:szCs w:val="24"/>
+              </w:rPr>
+              <w:fldChar w:fldCharType="separate"/>
+            </w:r>
+            <w:r>
+              <w:rPr>
+                <w:rFonts w:ascii="Cambria" w:hAnsi="Cambria"/>
+                <w:noProof/>
+                <w:webHidden/>
+                <w:sz w:val="24"/>
+                <w:szCs w:val="24"/>
+              </w:rPr>
+              <w:t>11</w:t>
+            </w:r>
+            <w:r>
+              <w:rPr>
+                <w:rFonts w:ascii="Cambria" w:hAnsi="Cambria"/>
+                <w:noProof/>
+                <w:webHidden/>
+                <w:sz w:val="24"/>
+                <w:szCs w:val="24"/>
+              </w:rPr>
+              <w:fldChar w:fldCharType="end"/>
+            </w:r>
+          </w:hyperlink>
+        </w:p>
+        <w:p>
+          <w:pPr>
+            <w:pStyle w:val="TOC2"/>
+            <w:tabs>
+              <w:tab w:val="right" w:leader="dot" w:pos="9062"/>
+            </w:tabs>
+            <w:spacing w:line="276" w:lineRule="auto"/>
+            <w:rPr>
+              <w:rFonts w:ascii="Cambria" w:eastAsiaTheme="minorEastAsia" w:hAnsi="Cambria"/>
+              <w:noProof/>
+              <w:sz w:val="24"/>
+              <w:szCs w:val="24"/>
+              <w:lang w:val="sk-SK" w:eastAsia="sk-SK"/>
+            </w:rPr>
+          </w:pPr>
+          <w:hyperlink w:anchor="_Toc447059190" w:history="1">
+            <w:r>
+              <w:rPr>
+                <w:rStyle w:val="Hyperlink"/>
+                <w:rFonts w:ascii="Cambria" w:hAnsi="Cambria"/>
+                <w:b/>
+                <w:noProof/>
+                <w:sz w:val="24"/>
+                <w:szCs w:val="24"/>
+              </w:rPr>
+              <w:t>8.2. Building requirements</w:t>
+            </w:r>
+            <w:r>
+              <w:rPr>
+                <w:rFonts w:ascii="Cambria" w:hAnsi="Cambria"/>
+                <w:noProof/>
+                <w:webHidden/>
+                <w:sz w:val="24"/>
+                <w:szCs w:val="24"/>
+              </w:rPr>
+              <w:tab/>
+            </w:r>
+            <w:r>
+              <w:rPr>
+                <w:rFonts w:ascii="Cambria" w:hAnsi="Cambria"/>
+                <w:noProof/>
+                <w:webHidden/>
+                <w:sz w:val="24"/>
+                <w:szCs w:val="24"/>
+              </w:rPr>
+              <w:fldChar w:fldCharType="begin"/>
+            </w:r>
+            <w:r>
+              <w:rPr>
+                <w:rFonts w:ascii="Cambria" w:hAnsi="Cambria"/>
+                <w:noProof/>
+                <w:webHidden/>
+                <w:sz w:val="24"/>
+                <w:szCs w:val="24"/>
+              </w:rPr>
+              <w:instrText xml:space="preserve"> PAGEREF _Toc447059190 \h </w:instrText>
+            </w:r>
+            <w:r>
+              <w:rPr>
+                <w:rFonts w:ascii="Cambria" w:hAnsi="Cambria"/>
+                <w:noProof/>
+                <w:webHidden/>
+                <w:sz w:val="24"/>
+                <w:szCs w:val="24"/>
+              </w:rPr>
+            </w:r>
+            <w:r>
+              <w:rPr>
+                <w:rFonts w:ascii="Cambria" w:hAnsi="Cambria"/>
+                <w:noProof/>
+                <w:webHidden/>
+                <w:sz w:val="24"/>
+                <w:szCs w:val="24"/>
+              </w:rPr>
+              <w:fldChar w:fldCharType="separate"/>
+            </w:r>
+            <w:r>
+              <w:rPr>
+                <w:rFonts w:ascii="Cambria" w:hAnsi="Cambria"/>
+                <w:noProof/>
+                <w:webHidden/>
+                <w:sz w:val="24"/>
+                <w:szCs w:val="24"/>
+              </w:rPr>
+              <w:t>11</w:t>
+            </w:r>
+            <w:r>
+              <w:rPr>
+                <w:rFonts w:ascii="Cambria" w:hAnsi="Cambria"/>
+                <w:noProof/>
+                <w:webHidden/>
+                <w:sz w:val="24"/>
+                <w:szCs w:val="24"/>
+              </w:rPr>
+              <w:fldChar w:fldCharType="end"/>
+            </w:r>
+          </w:hyperlink>
+        </w:p>
+        <w:p>
+          <w:pPr>
+            <w:pStyle w:val="TOC1"/>
+            <w:tabs>
+              <w:tab w:val="right" w:leader="dot" w:pos="9062"/>
+            </w:tabs>
+            <w:spacing w:line="276" w:lineRule="auto"/>
+            <w:rPr>
+              <w:rFonts w:ascii="Cambria" w:eastAsiaTheme="minorEastAsia" w:hAnsi="Cambria"/>
+              <w:noProof/>
+              <w:sz w:val="24"/>
+              <w:szCs w:val="24"/>
+              <w:lang w:val="sk-SK" w:eastAsia="sk-SK"/>
+            </w:rPr>
+          </w:pPr>
+          <w:hyperlink w:anchor="_Toc447059191" w:history="1">
+            <w:r>
+              <w:rPr>
+                <w:rStyle w:val="Hyperlink"/>
+                <w:rFonts w:ascii="Cambria" w:hAnsi="Cambria"/>
+                <w:b/>
+                <w:noProof/>
+                <w:sz w:val="24"/>
+                <w:szCs w:val="24"/>
+              </w:rPr>
+              <w:t>9. Testing</w:t>
+            </w:r>
+            <w:r>
+              <w:rPr>
+                <w:rFonts w:ascii="Cambria" w:hAnsi="Cambria"/>
+                <w:noProof/>
+                <w:webHidden/>
+                <w:sz w:val="24"/>
+                <w:szCs w:val="24"/>
+              </w:rPr>
+              <w:tab/>
+            </w:r>
+            <w:r>
+              <w:rPr>
+                <w:rFonts w:ascii="Cambria" w:hAnsi="Cambria"/>
+                <w:noProof/>
+                <w:webHidden/>
+                <w:sz w:val="24"/>
+                <w:szCs w:val="24"/>
+              </w:rPr>
+              <w:fldChar w:fldCharType="begin"/>
+            </w:r>
+            <w:r>
+              <w:rPr>
+                <w:rFonts w:ascii="Cambria" w:hAnsi="Cambria"/>
+                <w:noProof/>
+                <w:webHidden/>
+                <w:sz w:val="24"/>
+                <w:szCs w:val="24"/>
+              </w:rPr>
+              <w:instrText xml:space="preserve"> PAGEREF _Toc447059191 \h </w:instrText>
+            </w:r>
+            <w:r>
+              <w:rPr>
+                <w:rFonts w:ascii="Cambria" w:hAnsi="Cambria"/>
+                <w:noProof/>
+                <w:webHidden/>
+                <w:sz w:val="24"/>
+                <w:szCs w:val="24"/>
+              </w:rPr>
+            </w:r>
+            <w:r>
+              <w:rPr>
+                <w:rFonts w:ascii="Cambria" w:hAnsi="Cambria"/>
+                <w:noProof/>
+                <w:webHidden/>
+                <w:sz w:val="24"/>
+                <w:szCs w:val="24"/>
+              </w:rPr>
+              <w:fldChar w:fldCharType="separate"/>
+            </w:r>
+            <w:r>
+              <w:rPr>
+                <w:rFonts w:ascii="Cambria" w:hAnsi="Cambria"/>
+                <w:noProof/>
+                <w:webHidden/>
+                <w:sz w:val="24"/>
+                <w:szCs w:val="24"/>
+              </w:rPr>
+              <w:t>12</w:t>
+            </w:r>
+            <w:r>
+              <w:rPr>
+                <w:rFonts w:ascii="Cambria" w:hAnsi="Cambria"/>
+                <w:noProof/>
+                <w:webHidden/>
+                <w:sz w:val="24"/>
+                <w:szCs w:val="24"/>
+              </w:rPr>
+              <w:fldChar w:fldCharType="end"/>
+            </w:r>
+          </w:hyperlink>
+        </w:p>
+        <w:p>
+          <w:pPr>
+            <w:pStyle w:val="TOC2"/>
+            <w:tabs>
+              <w:tab w:val="right" w:leader="dot" w:pos="9062"/>
+            </w:tabs>
+            <w:spacing w:line="276" w:lineRule="auto"/>
+            <w:rPr>
+              <w:rFonts w:ascii="Cambria" w:eastAsiaTheme="minorEastAsia" w:hAnsi="Cambria"/>
+              <w:noProof/>
+              <w:sz w:val="24"/>
+              <w:szCs w:val="24"/>
+              <w:lang w:val="sk-SK" w:eastAsia="sk-SK"/>
+            </w:rPr>
+          </w:pPr>
+          <w:hyperlink w:anchor="_Toc447059192" w:history="1">
+            <w:r>
+              <w:rPr>
+                <w:rStyle w:val="Hyperlink"/>
+                <w:rFonts w:ascii="Cambria" w:hAnsi="Cambria"/>
+                <w:b/>
+                <w:noProof/>
+                <w:sz w:val="24"/>
+                <w:szCs w:val="24"/>
+              </w:rPr>
+              <w:t>9.1. Development Testing</w:t>
+            </w:r>
+            <w:r>
+              <w:rPr>
+                <w:rFonts w:ascii="Cambria" w:hAnsi="Cambria"/>
+                <w:noProof/>
+                <w:webHidden/>
+                <w:sz w:val="24"/>
+                <w:szCs w:val="24"/>
+              </w:rPr>
+              <w:tab/>
+            </w:r>
+            <w:r>
+              <w:rPr>
+                <w:rFonts w:ascii="Cambria" w:hAnsi="Cambria"/>
+                <w:noProof/>
+                <w:webHidden/>
+                <w:sz w:val="24"/>
+                <w:szCs w:val="24"/>
+              </w:rPr>
+              <w:fldChar w:fldCharType="begin"/>
+            </w:r>
+            <w:r>
+              <w:rPr>
+                <w:rFonts w:ascii="Cambria" w:hAnsi="Cambria"/>
+                <w:noProof/>
+                <w:webHidden/>
+                <w:sz w:val="24"/>
+                <w:szCs w:val="24"/>
+              </w:rPr>
+              <w:instrText xml:space="preserve"> PAGEREF _Toc447059192 \h </w:instrText>
+            </w:r>
+            <w:r>
+              <w:rPr>
+                <w:rFonts w:ascii="Cambria" w:hAnsi="Cambria"/>
+                <w:noProof/>
+                <w:webHidden/>
+                <w:sz w:val="24"/>
+                <w:szCs w:val="24"/>
+              </w:rPr>
+            </w:r>
+            <w:r>
+              <w:rPr>
+                <w:rFonts w:ascii="Cambria" w:hAnsi="Cambria"/>
+                <w:noProof/>
+                <w:webHidden/>
+                <w:sz w:val="24"/>
+                <w:szCs w:val="24"/>
+              </w:rPr>
+              <w:fldChar w:fldCharType="separate"/>
+            </w:r>
+            <w:r>
+              <w:rPr>
+                <w:rFonts w:ascii="Cambria" w:hAnsi="Cambria"/>
+                <w:noProof/>
+                <w:webHidden/>
+                <w:sz w:val="24"/>
+                <w:szCs w:val="24"/>
+              </w:rPr>
+              <w:t>12</w:t>
+            </w:r>
+            <w:r>
+              <w:rPr>
+                <w:rFonts w:ascii="Cambria" w:hAnsi="Cambria"/>
+                <w:noProof/>
+                <w:webHidden/>
+                <w:sz w:val="24"/>
+                <w:szCs w:val="24"/>
+              </w:rPr>
+              <w:fldChar w:fldCharType="end"/>
+            </w:r>
+          </w:hyperlink>
+        </w:p>
+        <w:p>
+          <w:pPr>
+            <w:pStyle w:val="TOC2"/>
+            <w:tabs>
+              <w:tab w:val="right" w:leader="dot" w:pos="9062"/>
+            </w:tabs>
+            <w:spacing w:line="276" w:lineRule="auto"/>
+            <w:rPr>
+              <w:rFonts w:ascii="Cambria" w:eastAsiaTheme="minorEastAsia" w:hAnsi="Cambria"/>
+              <w:noProof/>
+              <w:sz w:val="24"/>
+              <w:szCs w:val="24"/>
+              <w:lang w:val="sk-SK" w:eastAsia="sk-SK"/>
+            </w:rPr>
+          </w:pPr>
+          <w:hyperlink w:anchor="_Toc447059193" w:history="1">
+            <w:r>
+              <w:rPr>
+                <w:rStyle w:val="Hyperlink"/>
+                <w:rFonts w:ascii="Cambria" w:hAnsi="Cambria"/>
+                <w:b/>
+                <w:noProof/>
+                <w:sz w:val="24"/>
+                <w:szCs w:val="24"/>
+              </w:rPr>
+              <w:t>9.2. External Testing</w:t>
+            </w:r>
+            <w:r>
+              <w:rPr>
+                <w:rFonts w:ascii="Cambria" w:hAnsi="Cambria"/>
+                <w:noProof/>
+                <w:webHidden/>
+                <w:sz w:val="24"/>
+                <w:szCs w:val="24"/>
+              </w:rPr>
+              <w:tab/>
+            </w:r>
+            <w:r>
+              <w:rPr>
+                <w:rFonts w:ascii="Cambria" w:hAnsi="Cambria"/>
+                <w:noProof/>
+                <w:webHidden/>
+                <w:sz w:val="24"/>
+                <w:szCs w:val="24"/>
+              </w:rPr>
+              <w:fldChar w:fldCharType="begin"/>
+            </w:r>
+            <w:r>
+              <w:rPr>
+                <w:rFonts w:ascii="Cambria" w:hAnsi="Cambria"/>
+                <w:noProof/>
+                <w:webHidden/>
+                <w:sz w:val="24"/>
+                <w:szCs w:val="24"/>
+              </w:rPr>
+              <w:instrText xml:space="preserve"> PAGEREF _Toc447059193 \h </w:instrText>
+            </w:r>
+            <w:r>
+              <w:rPr>
+                <w:rFonts w:ascii="Cambria" w:hAnsi="Cambria"/>
+                <w:noProof/>
+                <w:webHidden/>
+                <w:sz w:val="24"/>
+                <w:szCs w:val="24"/>
+              </w:rPr>
+            </w:r>
+            <w:r>
+              <w:rPr>
+                <w:rFonts w:ascii="Cambria" w:hAnsi="Cambria"/>
+                <w:noProof/>
+                <w:webHidden/>
+                <w:sz w:val="24"/>
+                <w:szCs w:val="24"/>
+              </w:rPr>
+              <w:fldChar w:fldCharType="separate"/>
+            </w:r>
+            <w:r>
+              <w:rPr>
+                <w:rFonts w:ascii="Cambria" w:hAnsi="Cambria"/>
+                <w:noProof/>
+                <w:webHidden/>
+                <w:sz w:val="24"/>
+                <w:szCs w:val="24"/>
+              </w:rPr>
+              <w:t>12</w:t>
             </w:r>
             <w:r>
               <w:rPr>
@@ -2843,6 +3530,7 @@
           <w:sz w:val="48"/>
           <w:szCs w:val="48"/>
         </w:rPr>
+        <w:lastRenderedPageBreak/>
         <w:br w:type="page"/>
       </w:r>
     </w:p>
@@ -2857,7 +3545,7 @@
           <w:szCs w:val="48"/>
         </w:rPr>
       </w:pPr>
-      <w:bookmarkStart w:id="1" w:name="_Toc446891173"/>
+      <w:bookmarkStart w:id="1" w:name="_Toc447059165"/>
       <w:r>
         <w:rPr>
           <w:rFonts w:ascii="Cambria" w:hAnsi="Cambria"/>
@@ -2961,7 +3649,7 @@
           <w:szCs w:val="48"/>
         </w:rPr>
       </w:pPr>
-      <w:bookmarkStart w:id="2" w:name="_Toc446891174"/>
+      <w:bookmarkStart w:id="2" w:name="_Toc447059166"/>
       <w:r>
         <w:rPr>
           <w:rFonts w:ascii="Cambria" w:hAnsi="Cambria"/>
@@ -2985,7 +3673,7 @@
           <w:szCs w:val="28"/>
         </w:rPr>
       </w:pPr>
-      <w:bookmarkStart w:id="3" w:name="_Toc446891175"/>
+      <w:bookmarkStart w:id="3" w:name="_Toc447059167"/>
       <w:r>
         <w:rPr>
           <w:rFonts w:ascii="Cambria" w:hAnsi="Cambria"/>
@@ -3093,7 +3781,7 @@
           <w:szCs w:val="28"/>
         </w:rPr>
       </w:pPr>
-      <w:bookmarkStart w:id="4" w:name="_Toc446891176"/>
+      <w:bookmarkStart w:id="4" w:name="_Toc447059168"/>
       <w:r>
         <w:rPr>
           <w:rFonts w:ascii="Cambria" w:hAnsi="Cambria"/>
@@ -3200,7 +3888,7 @@
           <w:szCs w:val="48"/>
         </w:rPr>
       </w:pPr>
-      <w:bookmarkStart w:id="5" w:name="_Toc446891177"/>
+      <w:bookmarkStart w:id="5" w:name="_Toc447059169"/>
       <w:r>
         <w:rPr>
           <w:rFonts w:ascii="Cambria" w:hAnsi="Cambria"/>
@@ -3225,7 +3913,7 @@
           <w:szCs w:val="28"/>
         </w:rPr>
       </w:pPr>
-      <w:bookmarkStart w:id="6" w:name="_Toc446891178"/>
+      <w:bookmarkStart w:id="6" w:name="_Toc447059170"/>
       <w:r>
         <w:rPr>
           <w:rFonts w:ascii="Cambria" w:hAnsi="Cambria"/>
@@ -3357,7 +4045,23 @@
           <w:rFonts w:ascii="Cambria" w:hAnsi="Cambria"/>
           <w:sz w:val="24"/>
         </w:rPr>
-        <w:t>Machine Learning project in Python (scikit-learn) to predict stock prices</w:t>
+        <w:t>Machine Learning project in Python (</w:t>
+      </w:r>
+      <w:proofErr w:type="spellStart"/>
+      <w:r>
+        <w:rPr>
+          <w:rFonts w:ascii="Cambria" w:hAnsi="Cambria"/>
+          <w:sz w:val="24"/>
+        </w:rPr>
+        <w:t>scikit</w:t>
+      </w:r>
+      <w:proofErr w:type="spellEnd"/>
+      <w:r>
+        <w:rPr>
+          <w:rFonts w:ascii="Cambria" w:hAnsi="Cambria"/>
+          <w:sz w:val="24"/>
+        </w:rPr>
+        <w:t>-learn) to predict stock prices</w:t>
       </w:r>
     </w:p>
     <w:p>
@@ -3471,7 +4175,7 @@
           <w:szCs w:val="28"/>
         </w:rPr>
       </w:pPr>
-      <w:bookmarkStart w:id="7" w:name="_Toc446891179"/>
+      <w:bookmarkStart w:id="7" w:name="_Toc447059171"/>
       <w:r>
         <w:rPr>
           <w:rFonts w:ascii="Cambria" w:hAnsi="Cambria"/>
@@ -3644,7 +4348,7 @@
           <w:szCs w:val="48"/>
         </w:rPr>
       </w:pPr>
-      <w:bookmarkStart w:id="8" w:name="_Toc446891180"/>
+      <w:bookmarkStart w:id="8" w:name="_Toc447059172"/>
       <w:r>
         <w:rPr>
           <w:rFonts w:ascii="Cambria" w:hAnsi="Cambria"/>
@@ -3671,7 +4375,23 @@
           <w:rFonts w:ascii="Cambria" w:hAnsi="Cambria"/>
           <w:sz w:val="24"/>
         </w:rPr>
-        <w:t>After being introduced to the project &amp; client by Dr. Yun Fu, we discussed with my team partner possible scopes of the application. For this we researched current applications on the market (for Android and iOS) in order to prepare ourselves better for the upcoming meeting with the client.</w:t>
+        <w:t xml:space="preserve">After being introduced to the project &amp; client by </w:t>
+      </w:r>
+      <w:proofErr w:type="spellStart"/>
+      <w:r>
+        <w:rPr>
+          <w:rFonts w:ascii="Cambria" w:hAnsi="Cambria"/>
+          <w:sz w:val="24"/>
+        </w:rPr>
+        <w:t>Dr.</w:t>
+      </w:r>
+      <w:proofErr w:type="spellEnd"/>
+      <w:r>
+        <w:rPr>
+          <w:rFonts w:ascii="Cambria" w:hAnsi="Cambria"/>
+          <w:sz w:val="24"/>
+        </w:rPr>
+        <w:t xml:space="preserve"> Yun Fu, we discussed with my team partner possible scopes of the application. For this we researched current applications on the market (for Android and iOS) in order to prepare ourselves better for the upcoming meeting with the client.</w:t>
       </w:r>
       <w:r>
         <w:rPr>
@@ -3708,7 +4428,7 @@
           <w:szCs w:val="28"/>
         </w:rPr>
       </w:pPr>
-      <w:bookmarkStart w:id="9" w:name="_Toc446891181"/>
+      <w:bookmarkStart w:id="9" w:name="_Toc447059173"/>
       <w:r>
         <w:rPr>
           <w:rFonts w:ascii="Cambria" w:hAnsi="Cambria"/>
@@ -4006,7 +4726,7 @@
           <w:szCs w:val="28"/>
         </w:rPr>
       </w:pPr>
-      <w:bookmarkStart w:id="10" w:name="_Toc446891182"/>
+      <w:bookmarkStart w:id="10" w:name="_Toc447059174"/>
       <w:r>
         <w:rPr>
           <w:rFonts w:ascii="Cambria" w:hAnsi="Cambria"/>
@@ -4053,7 +4773,23 @@
           <w:rFonts w:ascii="Cambria" w:hAnsi="Cambria"/>
           <w:sz w:val="24"/>
         </w:rPr>
-        <w:t xml:space="preserve">Based on the client’s answers to the questions, we drafted a list of requirements in MoSCoW </w:t>
+        <w:t xml:space="preserve">Based on the client’s answers to the questions, we drafted a list of requirements in </w:t>
+      </w:r>
+      <w:proofErr w:type="spellStart"/>
+      <w:r>
+        <w:rPr>
+          <w:rFonts w:ascii="Cambria" w:hAnsi="Cambria"/>
+          <w:sz w:val="24"/>
+        </w:rPr>
+        <w:t>MoSCoW</w:t>
+      </w:r>
+      <w:proofErr w:type="spellEnd"/>
+      <w:r>
+        <w:rPr>
+          <w:rFonts w:ascii="Cambria" w:hAnsi="Cambria"/>
+          <w:sz w:val="24"/>
+        </w:rPr>
+        <w:t xml:space="preserve"> </w:t>
       </w:r>
       <w:r>
         <w:rPr>
@@ -4806,7 +5542,7 @@
           <w:szCs w:val="28"/>
         </w:rPr>
       </w:pPr>
-      <w:bookmarkStart w:id="11" w:name="_Toc446891183"/>
+      <w:bookmarkStart w:id="11" w:name="_Toc447059175"/>
       <w:r>
         <w:rPr>
           <w:rFonts w:ascii="Cambria" w:hAnsi="Cambria"/>
@@ -4857,13 +5593,13 @@
         <mc:AlternateContent>
           <mc:Choice Requires="wps">
             <w:drawing>
-              <wp:anchor distT="0" distB="0" distL="114300" distR="114300" simplePos="0" relativeHeight="251662336" behindDoc="1" locked="0" layoutInCell="1" allowOverlap="1" wp14:anchorId="608D70DA" wp14:editId="2D2F4A3E">
+              <wp:anchor distT="0" distB="0" distL="114300" distR="114300" simplePos="0" relativeHeight="251662336" behindDoc="1" locked="0" layoutInCell="1" allowOverlap="1" wp14:anchorId="689E47A2" wp14:editId="1B2F0312">
                 <wp:simplePos x="0" y="0"/>
                 <wp:positionH relativeFrom="column">
-                  <wp:posOffset>-791210</wp:posOffset>
+                  <wp:posOffset>-813064</wp:posOffset>
                 </wp:positionH>
                 <wp:positionV relativeFrom="paragraph">
-                  <wp:posOffset>3476625</wp:posOffset>
+                  <wp:posOffset>3654664</wp:posOffset>
                 </wp:positionV>
                 <wp:extent cx="7331075" cy="635"/>
                 <wp:effectExtent l="0" t="0" r="0" b="0"/>
@@ -4944,7 +5680,29 @@
                                 <w:color w:val="auto"/>
                                 <w:sz w:val="22"/>
                               </w:rPr>
-                              <w:t>(from left: splash screen, main menu, toolboxes, media player, settings)</w:t>
+                              <w:t>(</w:t>
+                            </w:r>
+                            <w:proofErr w:type="gramStart"/>
+                            <w:r>
+                              <w:rPr>
+                                <w:rFonts w:ascii="Cambria" w:hAnsi="Cambria"/>
+                                <w:b/>
+                                <w:i w:val="0"/>
+                                <w:color w:val="auto"/>
+                                <w:sz w:val="22"/>
+                              </w:rPr>
+                              <w:t>from</w:t>
+                            </w:r>
+                            <w:proofErr w:type="gramEnd"/>
+                            <w:r>
+                              <w:rPr>
+                                <w:rFonts w:ascii="Cambria" w:hAnsi="Cambria"/>
+                                <w:b/>
+                                <w:i w:val="0"/>
+                                <w:color w:val="auto"/>
+                                <w:sz w:val="22"/>
+                              </w:rPr>
+                              <w:t xml:space="preserve"> left: splash screen, main menu, toolboxes, media player, settings)</w:t>
                             </w:r>
                           </w:p>
                         </w:txbxContent>
@@ -4958,16 +5716,22 @@
                     </wps:wsp>
                   </a:graphicData>
                 </a:graphic>
+                <wp14:sizeRelH relativeFrom="margin">
+                  <wp14:pctWidth>0</wp14:pctWidth>
+                </wp14:sizeRelH>
+                <wp14:sizeRelV relativeFrom="margin">
+                  <wp14:pctHeight>0</wp14:pctHeight>
+                </wp14:sizeRelV>
               </wp:anchor>
             </w:drawing>
           </mc:Choice>
           <mc:Fallback>
             <w:pict>
-              <v:shapetype w14:anchorId="608D70DA" id="_x0000_t202" coordsize="21600,21600" o:spt="202" path="m,l,21600r21600,l21600,xe">
+              <v:shapetype w14:anchorId="689E47A2" id="_x0000_t202" coordsize="21600,21600" o:spt="202" path="m,l,21600r21600,l21600,xe">
                 <v:stroke joinstyle="miter"/>
                 <v:path gradientshapeok="t" o:connecttype="rect"/>
               </v:shapetype>
-              <v:shape id="Text Box 4" o:spid="_x0000_s1026" type="#_x0000_t202" style="position:absolute;left:0;text-align:left;margin-left:-62.3pt;margin-top:273.75pt;width:577.25pt;height:.05pt;z-index:-251654144;visibility:visible;mso-wrap-style:square;mso-wrap-distance-left:9pt;mso-wrap-distance-top:0;mso-wrap-distance-right:9pt;mso-wrap-distance-bottom:0;mso-position-horizontal:absolute;mso-position-horizontal-relative:text;mso-position-vertical:absolute;mso-position-vertical-relative:text;v-text-anchor:top" o:gfxdata="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" stroked="f">
+              <v:shape id="Text Box 4" o:spid="_x0000_s1026" type="#_x0000_t202" style="position:absolute;left:0;text-align:left;margin-left:-64pt;margin-top:287.75pt;width:577.25pt;height:.05pt;z-index:-251654144;visibility:visible;mso-wrap-style:square;mso-width-percent:0;mso-height-percent:0;mso-wrap-distance-left:9pt;mso-wrap-distance-top:0;mso-wrap-distance-right:9pt;mso-wrap-distance-bottom:0;mso-position-horizontal:absolute;mso-position-horizontal-relative:text;mso-position-vertical:absolute;mso-position-vertical-relative:text;mso-width-percent:0;mso-height-percent:0;mso-width-relative:margin;mso-height-relative:margin;v-text-anchor:top" o:gfxdata="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" stroked="f">
                 <v:textbox style="mso-fit-shape-to-text:t" inset="0,0,0,0">
                   <w:txbxContent>
                     <w:p>
@@ -5015,7 +5779,29 @@
                           <w:color w:val="auto"/>
                           <w:sz w:val="22"/>
                         </w:rPr>
-                        <w:t>(from left: splash screen, main menu, toolboxes, media player, settings)</w:t>
+                        <w:t>(</w:t>
+                      </w:r>
+                      <w:proofErr w:type="gramStart"/>
+                      <w:r>
+                        <w:rPr>
+                          <w:rFonts w:ascii="Cambria" w:hAnsi="Cambria"/>
+                          <w:b/>
+                          <w:i w:val="0"/>
+                          <w:color w:val="auto"/>
+                          <w:sz w:val="22"/>
+                        </w:rPr>
+                        <w:t>from</w:t>
+                      </w:r>
+                      <w:proofErr w:type="gramEnd"/>
+                      <w:r>
+                        <w:rPr>
+                          <w:rFonts w:ascii="Cambria" w:hAnsi="Cambria"/>
+                          <w:b/>
+                          <w:i w:val="0"/>
+                          <w:color w:val="auto"/>
+                          <w:sz w:val="22"/>
+                        </w:rPr>
+                        <w:t xml:space="preserve"> left: splash screen, main menu, toolboxes, media player, settings)</w:t>
                       </w:r>
                     </w:p>
                   </w:txbxContent>
@@ -5034,17 +5820,17 @@
           <w:lang w:val="sk-SK" w:eastAsia="sk-SK"/>
         </w:rPr>
         <w:drawing>
-          <wp:anchor distT="0" distB="0" distL="114300" distR="114300" simplePos="0" relativeHeight="251660288" behindDoc="1" locked="0" layoutInCell="1" allowOverlap="1" wp14:anchorId="7BA29725" wp14:editId="278D6299">
+          <wp:anchor distT="0" distB="0" distL="114300" distR="114300" simplePos="0" relativeHeight="251660288" behindDoc="1" locked="0" layoutInCell="1" allowOverlap="1" wp14:anchorId="3609FB3A" wp14:editId="37F7B065">
             <wp:simplePos x="0" y="0"/>
-            <wp:positionH relativeFrom="page">
-              <wp:posOffset>109102</wp:posOffset>
+            <wp:positionH relativeFrom="margin">
+              <wp:align>center</wp:align>
             </wp:positionH>
             <wp:positionV relativeFrom="paragraph">
-              <wp:posOffset>676910</wp:posOffset>
+              <wp:posOffset>881042</wp:posOffset>
             </wp:positionV>
             <wp:extent cx="7331704" cy="2923953"/>
             <wp:effectExtent l="0" t="0" r="3175" b="0"/>
-            <wp:wrapTight wrapText="bothSides">
+            <wp:wrapThrough wrapText="bothSides">
               <wp:wrapPolygon edited="0">
                 <wp:start x="0" y="0"/>
                 <wp:lineTo x="0" y="21394"/>
@@ -5052,7 +5838,7 @@
                 <wp:lineTo x="21553" y="0"/>
                 <wp:lineTo x="0" y="0"/>
               </wp:wrapPolygon>
-            </wp:wrapTight>
+            </wp:wrapThrough>
             <wp:docPr id="3" name="Picture 3"/>
             <wp:cNvGraphicFramePr>
               <a:graphicFrameLocks xmlns:a="http://schemas.openxmlformats.org/drawingml/2006/main" noChangeAspect="1"/>
@@ -5111,7 +5897,7 @@
           <w:sz w:val="24"/>
           <w:szCs w:val="24"/>
         </w:rPr>
-        <w:t xml:space="preserve"> created a paper-prototype </w:t>
+        <w:t xml:space="preserve"> created a functional UI </w:t>
       </w:r>
       <w:r>
         <w:rPr>
@@ -5119,8 +5905,34 @@
           <w:sz w:val="24"/>
           <w:szCs w:val="24"/>
         </w:rPr>
-        <w:t xml:space="preserve">independently and compared it to the client’s sketches. </w:t>
-      </w:r>
+        <w:t xml:space="preserve">prototype </w:t>
+      </w:r>
+      <w:r>
+        <w:rPr>
+          <w:rFonts w:ascii="Cambria" w:hAnsi="Cambria"/>
+          <w:sz w:val="24"/>
+          <w:szCs w:val="24"/>
+        </w:rPr>
+        <w:t>independently and compa</w:t>
+      </w:r>
+      <w:r>
+        <w:rPr>
+          <w:rFonts w:ascii="Cambria" w:hAnsi="Cambria"/>
+          <w:sz w:val="24"/>
+          <w:szCs w:val="24"/>
+        </w:rPr>
+        <w:t>red it to the client’s sketches</w:t>
+      </w:r>
+      <w:r>
+        <w:rPr>
+          <w:rFonts w:ascii="Cambria" w:hAnsi="Cambria"/>
+          <w:sz w:val="24"/>
+          <w:szCs w:val="24"/>
+        </w:rPr>
+        <w:t>, settling on the final design.</w:t>
+      </w:r>
+      <w:bookmarkStart w:id="12" w:name="_GoBack"/>
+      <w:bookmarkEnd w:id="12"/>
     </w:p>
     <w:p>
       <w:pPr>
@@ -5157,7 +5969,7 @@
           <w:szCs w:val="48"/>
         </w:rPr>
       </w:pPr>
-      <w:bookmarkStart w:id="12" w:name="_Toc446891184"/>
+      <w:bookmarkStart w:id="13" w:name="_Toc447059176"/>
       <w:r>
         <w:rPr>
           <w:rFonts w:ascii="Cambria" w:hAnsi="Cambria"/>
@@ -5167,7 +5979,7 @@
         </w:rPr>
         <w:t>6. Work Distribution</w:t>
       </w:r>
-      <w:bookmarkEnd w:id="12"/>
+      <w:bookmarkEnd w:id="13"/>
     </w:p>
     <w:p>
       <w:pPr>
@@ -5181,7 +5993,7 @@
           <w:szCs w:val="28"/>
         </w:rPr>
       </w:pPr>
-      <w:bookmarkStart w:id="13" w:name="_Toc446891185"/>
+      <w:bookmarkStart w:id="14" w:name="_Toc447059177"/>
       <w:r>
         <w:rPr>
           <w:rFonts w:ascii="Cambria" w:hAnsi="Cambria"/>
@@ -5192,7 +6004,7 @@
         </w:rPr>
         <w:t>6.1. Jaromir Latal</w:t>
       </w:r>
-      <w:bookmarkEnd w:id="13"/>
+      <w:bookmarkEnd w:id="14"/>
     </w:p>
     <w:p>
       <w:pPr>
@@ -5417,7 +6229,7 @@
           <w:szCs w:val="28"/>
         </w:rPr>
       </w:pPr>
-      <w:bookmarkStart w:id="14" w:name="_Toc446891186"/>
+      <w:bookmarkStart w:id="15" w:name="_Toc447059178"/>
       <w:r>
         <w:rPr>
           <w:rFonts w:ascii="Cambria" w:hAnsi="Cambria"/>
@@ -5428,7 +6240,7 @@
         </w:rPr>
         <w:t>6.2. Lambros Zannettos</w:t>
       </w:r>
-      <w:bookmarkEnd w:id="14"/>
+      <w:bookmarkEnd w:id="15"/>
     </w:p>
     <w:p>
       <w:pPr>
@@ -5538,6 +6350,7 @@
           <w:szCs w:val="28"/>
         </w:rPr>
       </w:pPr>
+      <w:bookmarkStart w:id="16" w:name="_Toc447059179"/>
       <w:r>
         <w:rPr>
           <w:rFonts w:ascii="Cambria" w:hAnsi="Cambria"/>
@@ -5548,6 +6361,7 @@
         </w:rPr>
         <w:t>6.3. Shared</w:t>
       </w:r>
+      <w:bookmarkEnd w:id="16"/>
     </w:p>
     <w:p>
       <w:pPr>
@@ -5618,7 +6432,23 @@
           <w:rFonts w:ascii="Cambria" w:hAnsi="Cambria"/>
           <w:sz w:val="24"/>
         </w:rPr>
-        <w:t>else did we share? Otherwise we can include it in both (unless we had a lot of things done together, e.g. UI mockups)</w:t>
+        <w:t xml:space="preserve">else did we share? Otherwise we can include it in both (unless we had a lot of things done together, e.g. UI </w:t>
+      </w:r>
+      <w:proofErr w:type="spellStart"/>
+      <w:r>
+        <w:rPr>
+          <w:rFonts w:ascii="Cambria" w:hAnsi="Cambria"/>
+          <w:sz w:val="24"/>
+        </w:rPr>
+        <w:t>mockups</w:t>
+      </w:r>
+      <w:proofErr w:type="spellEnd"/>
+      <w:r>
+        <w:rPr>
+          <w:rFonts w:ascii="Cambria" w:hAnsi="Cambria"/>
+          <w:sz w:val="24"/>
+        </w:rPr>
+        <w:t>)</w:t>
       </w:r>
     </w:p>
     <w:p>
@@ -5648,7 +6478,7 @@
           <w:szCs w:val="48"/>
         </w:rPr>
       </w:pPr>
-      <w:bookmarkStart w:id="15" w:name="_Toc446891187"/>
+      <w:bookmarkStart w:id="17" w:name="_Toc447059180"/>
       <w:r>
         <w:rPr>
           <w:rFonts w:ascii="Cambria" w:hAnsi="Cambria"/>
@@ -5668,7 +6498,7 @@
         </w:rPr>
         <w:t>. Technical Design</w:t>
       </w:r>
-      <w:bookmarkEnd w:id="15"/>
+      <w:bookmarkEnd w:id="17"/>
     </w:p>
     <w:p>
       <w:pPr>
@@ -5682,7 +6512,7 @@
           <w:szCs w:val="28"/>
         </w:rPr>
       </w:pPr>
-      <w:bookmarkStart w:id="16" w:name="_Toc446891188"/>
+      <w:bookmarkStart w:id="18" w:name="_Toc447059181"/>
       <w:r>
         <w:rPr>
           <w:rFonts w:ascii="Cambria" w:hAnsi="Cambria"/>
@@ -5703,7 +6533,7 @@
         </w:rPr>
         <w:t>.1. Technology chosen</w:t>
       </w:r>
-      <w:bookmarkEnd w:id="16"/>
+      <w:bookmarkEnd w:id="18"/>
     </w:p>
     <w:p>
       <w:pPr>
@@ -5798,6 +6628,7 @@
         </w:rPr>
         <w:t xml:space="preserve"> or </w:t>
       </w:r>
+      <w:proofErr w:type="spellStart"/>
       <w:r>
         <w:rPr>
           <w:rFonts w:ascii="Cambria" w:hAnsi="Cambria"/>
@@ -5806,6 +6637,7 @@
         </w:rPr>
         <w:t>Xamarin</w:t>
       </w:r>
+      <w:proofErr w:type="spellEnd"/>
       <w:r>
         <w:rPr>
           <w:rFonts w:ascii="Cambria" w:hAnsi="Cambria"/>
@@ -5848,6 +6680,7 @@
           <w:sz w:val="24"/>
         </w:rPr>
       </w:pPr>
+      <w:proofErr w:type="spellStart"/>
       <w:r>
         <w:rPr>
           <w:rFonts w:ascii="Cambria" w:hAnsi="Cambria"/>
@@ -5856,6 +6689,7 @@
         </w:rPr>
         <w:t>Xamarin</w:t>
       </w:r>
+      <w:proofErr w:type="spellEnd"/>
       <w:r>
         <w:rPr>
           <w:rFonts w:ascii="Cambria" w:hAnsi="Cambria"/>
@@ -5875,7 +6709,23 @@
           <w:rFonts w:ascii="Cambria" w:hAnsi="Cambria"/>
           <w:sz w:val="24"/>
         </w:rPr>
-        <w:t xml:space="preserve">. Xamarin apps </w:t>
+        <w:t xml:space="preserve">. </w:t>
+      </w:r>
+      <w:proofErr w:type="spellStart"/>
+      <w:r>
+        <w:rPr>
+          <w:rFonts w:ascii="Cambria" w:hAnsi="Cambria"/>
+          <w:sz w:val="24"/>
+        </w:rPr>
+        <w:t>Xamarin</w:t>
+      </w:r>
+      <w:proofErr w:type="spellEnd"/>
+      <w:r>
+        <w:rPr>
+          <w:rFonts w:ascii="Cambria" w:hAnsi="Cambria"/>
+          <w:sz w:val="24"/>
+        </w:rPr>
+        <w:t xml:space="preserve"> apps </w:t>
       </w:r>
       <w:r>
         <w:rPr>
@@ -6027,7 +6877,23 @@
           <w:rFonts w:ascii="Cambria" w:hAnsi="Cambria"/>
           <w:sz w:val="24"/>
         </w:rPr>
-        <w:t xml:space="preserve"> and more. Development is done in HTML5, CSS3 and Javascript instead of platform specific APIs (such as the Android SDK), however it allows using native device APIs providing access to device’s camera, file system and more.</w:t>
+        <w:t xml:space="preserve"> and more. Development is done in HTML5, CSS3 and </w:t>
+      </w:r>
+      <w:proofErr w:type="spellStart"/>
+      <w:r>
+        <w:rPr>
+          <w:rFonts w:ascii="Cambria" w:hAnsi="Cambria"/>
+          <w:sz w:val="24"/>
+        </w:rPr>
+        <w:t>Javascript</w:t>
+      </w:r>
+      <w:proofErr w:type="spellEnd"/>
+      <w:r>
+        <w:rPr>
+          <w:rFonts w:ascii="Cambria" w:hAnsi="Cambria"/>
+          <w:sz w:val="24"/>
+        </w:rPr>
+        <w:t xml:space="preserve"> instead of platform specific APIs (such as the Android SDK), however it allows using native device APIs providing access to device’s camera, file system and more.</w:t>
       </w:r>
     </w:p>
     <w:p>
@@ -6301,7 +7167,7 @@
           <w:szCs w:val="28"/>
         </w:rPr>
       </w:pPr>
-      <w:bookmarkStart w:id="17" w:name="_Toc446891189"/>
+      <w:bookmarkStart w:id="19" w:name="_Toc447059182"/>
       <w:r>
         <w:rPr>
           <w:rFonts w:ascii="Cambria" w:hAnsi="Cambria"/>
@@ -6343,7 +7209,7 @@
         </w:rPr>
         <w:t>pplication</w:t>
       </w:r>
-      <w:bookmarkEnd w:id="17"/>
+      <w:bookmarkEnd w:id="19"/>
     </w:p>
     <w:p>
       <w:pPr>
@@ -6373,7 +7239,7 @@
           <w:szCs w:val="28"/>
         </w:rPr>
       </w:pPr>
-      <w:bookmarkStart w:id="18" w:name="_Toc446891190"/>
+      <w:bookmarkStart w:id="20" w:name="_Toc447059183"/>
       <w:r>
         <w:rPr>
           <w:rFonts w:ascii="Cambria" w:hAnsi="Cambria"/>
@@ -6404,7 +7270,7 @@
         </w:rPr>
         <w:t>User Interface</w:t>
       </w:r>
-      <w:bookmarkEnd w:id="18"/>
+      <w:bookmarkEnd w:id="20"/>
     </w:p>
     <w:p>
       <w:pPr>
@@ -6429,7 +7295,7 @@
           <w:szCs w:val="28"/>
         </w:rPr>
       </w:pPr>
-      <w:bookmarkStart w:id="19" w:name="_Toc446891191"/>
+      <w:bookmarkStart w:id="21" w:name="_Toc447059184"/>
       <w:r>
         <w:rPr>
           <w:rFonts w:ascii="Cambria" w:hAnsi="Cambria"/>
@@ -6440,7 +7306,7 @@
         </w:rPr>
         <w:t>7.4. Design Patterns</w:t>
       </w:r>
-      <w:bookmarkEnd w:id="19"/>
+      <w:bookmarkEnd w:id="21"/>
     </w:p>
     <w:p>
       <w:pPr>
@@ -6452,7 +7318,7 @@
           <w:color w:val="auto"/>
         </w:rPr>
       </w:pPr>
-      <w:bookmarkStart w:id="20" w:name="_Toc446891192"/>
+      <w:bookmarkStart w:id="22" w:name="_Toc447059185"/>
       <w:r>
         <w:rPr>
           <w:rFonts w:ascii="Cambria" w:hAnsi="Cambria"/>
@@ -6461,7 +7327,7 @@
         </w:rPr>
         <w:t>7.4.1. Singleton</w:t>
       </w:r>
-      <w:bookmarkEnd w:id="20"/>
+      <w:bookmarkEnd w:id="22"/>
     </w:p>
     <w:p>
       <w:pPr>
@@ -6503,12 +7369,21 @@
         </w:rPr>
         <w:t xml:space="preserve">Singleton has been implemented in our application in the </w:t>
       </w:r>
+      <w:proofErr w:type="spellStart"/>
       <w:r>
         <w:rPr>
           <w:rFonts w:ascii="Courier New" w:hAnsi="Courier New" w:cs="Courier New"/>
           <w:sz w:val="24"/>
         </w:rPr>
-        <w:t xml:space="preserve">MediaPlayerSingleton </w:t>
+        <w:t>MediaPlayerSingleton</w:t>
+      </w:r>
+      <w:proofErr w:type="spellEnd"/>
+      <w:r>
+        <w:rPr>
+          <w:rFonts w:ascii="Courier New" w:hAnsi="Courier New" w:cs="Courier New"/>
+          <w:sz w:val="24"/>
+        </w:rPr>
+        <w:t xml:space="preserve"> </w:t>
       </w:r>
       <w:r>
         <w:rPr>
@@ -6524,6 +7399,7 @@
         </w:rPr>
         <w:t xml:space="preserve">. We decided to use so-called eager initialisation of Singleton, because our application will always need an instance (so that the </w:t>
       </w:r>
+      <w:proofErr w:type="spellStart"/>
       <w:r>
         <w:rPr>
           <w:rFonts w:ascii="Courier New" w:hAnsi="Courier New" w:cs="Courier New"/>
@@ -6531,6 +7407,7 @@
         </w:rPr>
         <w:t>MediaPlayer</w:t>
       </w:r>
+      <w:proofErr w:type="spellEnd"/>
       <w:r>
         <w:rPr>
           <w:rFonts w:ascii="Cambria" w:hAnsi="Cambria" w:cs="Courier New"/>
@@ -6583,6 +7460,7 @@
         </w:rPr>
         <w:t xml:space="preserve">Using this design pattern ensured that the </w:t>
       </w:r>
+      <w:proofErr w:type="spellStart"/>
       <w:r>
         <w:rPr>
           <w:rFonts w:ascii="Courier New" w:hAnsi="Courier New" w:cs="Courier New"/>
@@ -6590,6 +7468,7 @@
         </w:rPr>
         <w:t>MediaPlayer</w:t>
       </w:r>
+      <w:proofErr w:type="spellEnd"/>
       <w:r>
         <w:rPr>
           <w:rFonts w:ascii="Cambria" w:hAnsi="Cambria" w:cs="Courier New"/>
@@ -6597,6 +7476,7 @@
         </w:rPr>
         <w:t xml:space="preserve"> instance always exists and that after changing screens the reference to the instance still exists, which is better rather than creating a completely new instance of </w:t>
       </w:r>
+      <w:proofErr w:type="spellStart"/>
       <w:r>
         <w:rPr>
           <w:rFonts w:ascii="Courier New" w:hAnsi="Courier New" w:cs="Courier New"/>
@@ -6604,6 +7484,7 @@
         </w:rPr>
         <w:t>MediaPlayer</w:t>
       </w:r>
+      <w:proofErr w:type="spellEnd"/>
       <w:r>
         <w:rPr>
           <w:rFonts w:ascii="Cambria" w:hAnsi="Cambria" w:cs="Courier New"/>
@@ -6622,7 +7503,7 @@
           <w:color w:val="auto"/>
         </w:rPr>
       </w:pPr>
-      <w:bookmarkStart w:id="21" w:name="_Toc446891193"/>
+      <w:bookmarkStart w:id="23" w:name="_Toc447059186"/>
       <w:r>
         <w:rPr>
           <w:rFonts w:ascii="Cambria" w:hAnsi="Cambria"/>
@@ -6631,7 +7512,7 @@
         </w:rPr>
         <w:t>7.4.2. Template</w:t>
       </w:r>
-      <w:bookmarkEnd w:id="21"/>
+      <w:bookmarkEnd w:id="23"/>
     </w:p>
     <w:p>
       <w:pPr>
@@ -6701,7 +7582,7 @@
           <w:color w:val="auto"/>
         </w:rPr>
       </w:pPr>
-      <w:bookmarkStart w:id="22" w:name="_Toc446891194"/>
+      <w:bookmarkStart w:id="24" w:name="_Toc447059187"/>
       <w:r>
         <w:rPr>
           <w:rFonts w:ascii="Cambria" w:hAnsi="Cambria"/>
@@ -6710,7 +7591,7 @@
         </w:rPr>
         <w:t>7.4.3. Command</w:t>
       </w:r>
-      <w:bookmarkEnd w:id="22"/>
+      <w:bookmarkEnd w:id="24"/>
     </w:p>
     <w:p>
       <w:pPr>
@@ -6756,6 +7637,7 @@
           <w:szCs w:val="48"/>
         </w:rPr>
       </w:pPr>
+      <w:bookmarkStart w:id="25" w:name="_Toc447059188"/>
       <w:r>
         <w:rPr>
           <w:rFonts w:ascii="Cambria" w:hAnsi="Cambria"/>
@@ -6766,6 +7648,7 @@
         <w:lastRenderedPageBreak/>
         <w:t>8. Usage</w:t>
       </w:r>
+      <w:bookmarkEnd w:id="25"/>
     </w:p>
     <w:p>
       <w:pPr>
@@ -6779,6 +7662,7 @@
           <w:szCs w:val="28"/>
         </w:rPr>
       </w:pPr>
+      <w:bookmarkStart w:id="26" w:name="_Toc447059189"/>
       <w:r>
         <w:rPr>
           <w:rFonts w:ascii="Cambria" w:hAnsi="Cambria"/>
@@ -6787,28 +7671,9 @@
           <w:sz w:val="28"/>
           <w:szCs w:val="28"/>
         </w:rPr>
-        <w:t>8</w:t>
-      </w:r>
-      <w:r>
-        <w:rPr>
-          <w:rFonts w:ascii="Cambria" w:hAnsi="Cambria"/>
-          <w:b/>
-          <w:color w:val="auto"/>
-          <w:sz w:val="28"/>
-          <w:szCs w:val="28"/>
-        </w:rPr>
-        <w:t xml:space="preserve">.1. </w:t>
-      </w:r>
-      <w:r>
-        <w:rPr>
-          <w:rFonts w:ascii="Cambria" w:hAnsi="Cambria"/>
-          <w:b/>
-          <w:color w:val="auto"/>
-          <w:sz w:val="28"/>
-          <w:szCs w:val="28"/>
-        </w:rPr>
-        <w:t>Installation Requirements</w:t>
-      </w:r>
+        <w:t>8.1. Installation Requirements</w:t>
+      </w:r>
+      <w:bookmarkEnd w:id="26"/>
     </w:p>
     <w:p>
       <w:pPr>
@@ -6835,6 +7700,7 @@
           <w:id w:val="281307701"/>
           <w:citation/>
         </w:sdtPr>
+        <w:sdtEndPr/>
         <w:sdtContent>
           <w:r>
             <w:rPr>
@@ -6960,6 +7826,7 @@
           <w:id w:val="1021355018"/>
           <w:citation/>
         </w:sdtPr>
+        <w:sdtEndPr/>
         <w:sdtContent>
           <w:r>
             <w:rPr>
@@ -7014,6 +7881,7 @@
           <w:szCs w:val="28"/>
         </w:rPr>
       </w:pPr>
+      <w:bookmarkStart w:id="27" w:name="_Toc447059190"/>
       <w:r>
         <w:rPr>
           <w:rFonts w:ascii="Cambria" w:hAnsi="Cambria"/>
@@ -7022,221 +7890,263 @@
           <w:sz w:val="28"/>
           <w:szCs w:val="28"/>
         </w:rPr>
-        <w:t>8.</w:t>
-      </w:r>
-      <w:r>
-        <w:rPr>
-          <w:rFonts w:ascii="Cambria" w:hAnsi="Cambria"/>
-          <w:b/>
+        <w:t>8.2. Building requirements</w:t>
+      </w:r>
+      <w:bookmarkEnd w:id="27"/>
+    </w:p>
+    <w:p>
+      <w:pPr>
+        <w:spacing w:line="276" w:lineRule="auto"/>
+        <w:jc w:val="both"/>
+        <w:rPr>
+          <w:rFonts w:ascii="Cambria" w:hAnsi="Cambria"/>
+          <w:sz w:val="24"/>
+          <w:szCs w:val="48"/>
+        </w:rPr>
+      </w:pPr>
+      <w:r>
+        <w:rPr>
+          <w:rFonts w:ascii="Cambria" w:hAnsi="Cambria"/>
+          <w:sz w:val="24"/>
+          <w:szCs w:val="48"/>
+        </w:rPr>
+        <w:t xml:space="preserve">In order to build the application, simply open either </w:t>
+      </w:r>
+      <w:proofErr w:type="spellStart"/>
+      <w:r>
+        <w:rPr>
+          <w:rFonts w:ascii="Cambria" w:hAnsi="Cambria"/>
+          <w:i/>
+          <w:sz w:val="24"/>
+          <w:szCs w:val="48"/>
+        </w:rPr>
+        <w:t>audava_meditation.iml</w:t>
+      </w:r>
+      <w:proofErr w:type="spellEnd"/>
+      <w:r>
+        <w:rPr>
+          <w:rFonts w:ascii="Cambria" w:hAnsi="Cambria"/>
+          <w:sz w:val="24"/>
+          <w:szCs w:val="48"/>
+        </w:rPr>
+        <w:t xml:space="preserve"> or </w:t>
+      </w:r>
+      <w:proofErr w:type="spellStart"/>
+      <w:r>
+        <w:rPr>
+          <w:rFonts w:ascii="Cambria" w:hAnsi="Cambria"/>
+          <w:i/>
+          <w:sz w:val="24"/>
+          <w:szCs w:val="48"/>
+        </w:rPr>
+        <w:t>TheMindset.iml</w:t>
+      </w:r>
+      <w:proofErr w:type="spellEnd"/>
+      <w:r>
+        <w:rPr>
+          <w:rFonts w:ascii="Cambria" w:hAnsi="Cambria"/>
+          <w:sz w:val="24"/>
+          <w:szCs w:val="48"/>
+        </w:rPr>
+        <w:t xml:space="preserve"> using Android Studio. Once the project is loaded</w:t>
+      </w:r>
+      <w:r>
+        <w:rPr>
+          <w:rFonts w:ascii="Cambria" w:hAnsi="Cambria"/>
+          <w:sz w:val="24"/>
+          <w:szCs w:val="48"/>
+        </w:rPr>
+        <w:t xml:space="preserve">, the application should be built automatically using </w:t>
+      </w:r>
+      <w:proofErr w:type="spellStart"/>
+      <w:r>
+        <w:rPr>
+          <w:rFonts w:ascii="Cambria" w:hAnsi="Cambria"/>
+          <w:sz w:val="24"/>
+          <w:szCs w:val="48"/>
+        </w:rPr>
+        <w:t>Gradle</w:t>
+      </w:r>
+      <w:proofErr w:type="spellEnd"/>
+      <w:r>
+        <w:rPr>
+          <w:rFonts w:ascii="Cambria" w:hAnsi="Cambria"/>
+          <w:sz w:val="24"/>
+          <w:szCs w:val="48"/>
+        </w:rPr>
+        <w:t xml:space="preserve"> build system</w:t>
+      </w:r>
+      <w:r>
+        <w:rPr>
+          <w:rFonts w:ascii="Cambria" w:hAnsi="Cambria"/>
+          <w:sz w:val="24"/>
+          <w:szCs w:val="48"/>
+        </w:rPr>
+        <w:t>, which will compile all the depe</w:t>
+      </w:r>
+      <w:r>
+        <w:rPr>
+          <w:rFonts w:ascii="Cambria" w:hAnsi="Cambria"/>
+          <w:sz w:val="24"/>
+          <w:szCs w:val="48"/>
+        </w:rPr>
+        <w:t xml:space="preserve">ndencies of the application and run tests. Provided the testing has finished without any error, </w:t>
+      </w:r>
+      <w:r>
+        <w:rPr>
+          <w:rFonts w:ascii="Cambria" w:hAnsi="Cambria"/>
+          <w:sz w:val="24"/>
+          <w:szCs w:val="48"/>
+        </w:rPr>
+        <w:t xml:space="preserve">an </w:t>
+      </w:r>
+      <w:r>
+        <w:rPr>
+          <w:rFonts w:ascii="Cambria" w:hAnsi="Cambria"/>
+          <w:i/>
+          <w:sz w:val="24"/>
+          <w:szCs w:val="48"/>
+        </w:rPr>
+        <w:t>.</w:t>
+      </w:r>
+      <w:proofErr w:type="spellStart"/>
+      <w:r>
+        <w:rPr>
+          <w:rFonts w:ascii="Cambria" w:hAnsi="Cambria"/>
+          <w:i/>
+          <w:sz w:val="24"/>
+          <w:szCs w:val="48"/>
+        </w:rPr>
+        <w:t>apk</w:t>
+      </w:r>
+      <w:proofErr w:type="spellEnd"/>
+      <w:r>
+        <w:rPr>
+          <w:rFonts w:ascii="Cambria" w:hAnsi="Cambria"/>
+          <w:sz w:val="24"/>
+          <w:szCs w:val="48"/>
+        </w:rPr>
+        <w:t xml:space="preserve"> </w:t>
+      </w:r>
+      <w:r>
+        <w:rPr>
+          <w:rFonts w:ascii="Cambria" w:hAnsi="Cambria"/>
+          <w:sz w:val="24"/>
+          <w:szCs w:val="48"/>
+        </w:rPr>
+        <w:t xml:space="preserve">(Android package) </w:t>
+      </w:r>
+      <w:r>
+        <w:rPr>
+          <w:rFonts w:ascii="Cambria" w:hAnsi="Cambria"/>
+          <w:sz w:val="24"/>
+          <w:szCs w:val="48"/>
+        </w:rPr>
+        <w:t>file</w:t>
+      </w:r>
+      <w:r>
+        <w:rPr>
+          <w:rFonts w:ascii="Cambria" w:hAnsi="Cambria"/>
+          <w:sz w:val="24"/>
+          <w:szCs w:val="48"/>
+        </w:rPr>
+        <w:t xml:space="preserve"> is built</w:t>
+      </w:r>
+      <w:r>
+        <w:rPr>
+          <w:rFonts w:ascii="Cambria" w:hAnsi="Cambria"/>
+          <w:sz w:val="24"/>
+          <w:szCs w:val="48"/>
+        </w:rPr>
+        <w:t xml:space="preserve">, which can be then </w:t>
+      </w:r>
+      <w:r>
+        <w:rPr>
+          <w:rFonts w:ascii="Cambria" w:hAnsi="Cambria"/>
+          <w:sz w:val="24"/>
+          <w:szCs w:val="48"/>
+        </w:rPr>
+        <w:t xml:space="preserve">installed and </w:t>
+      </w:r>
+      <w:r>
+        <w:rPr>
+          <w:rFonts w:ascii="Cambria" w:hAnsi="Cambria"/>
+          <w:sz w:val="24"/>
+          <w:szCs w:val="48"/>
+        </w:rPr>
+        <w:t>used on any supported Android device.</w:t>
+      </w:r>
+    </w:p>
+    <w:p>
+      <w:pPr>
+        <w:spacing w:line="276" w:lineRule="auto"/>
+        <w:rPr>
+          <w:rFonts w:ascii="Cambria" w:hAnsi="Cambria"/>
+          <w:b/>
+          <w:szCs w:val="48"/>
+        </w:rPr>
+      </w:pPr>
+      <w:r>
+        <w:rPr>
+          <w:rFonts w:ascii="Cambria" w:hAnsi="Cambria"/>
+          <w:b/>
+          <w:szCs w:val="48"/>
+        </w:rPr>
+        <w:br w:type="page"/>
+      </w:r>
+    </w:p>
+    <w:p>
+      <w:pPr>
+        <w:pStyle w:val="Heading1"/>
+        <w:spacing w:line="276" w:lineRule="auto"/>
+        <w:rPr>
+          <w:rFonts w:ascii="Cambria" w:hAnsi="Cambria"/>
+          <w:b/>
+          <w:color w:val="auto"/>
+          <w:szCs w:val="48"/>
+        </w:rPr>
+      </w:pPr>
+      <w:bookmarkStart w:id="28" w:name="_Toc447059191"/>
+      <w:r>
+        <w:rPr>
+          <w:rFonts w:ascii="Cambria" w:hAnsi="Cambria"/>
+          <w:b/>
+          <w:color w:val="auto"/>
+          <w:szCs w:val="48"/>
+        </w:rPr>
+        <w:lastRenderedPageBreak/>
+        <w:t>9. Testing</w:t>
+      </w:r>
+      <w:bookmarkEnd w:id="28"/>
+    </w:p>
+    <w:p>
+      <w:pPr>
+        <w:pStyle w:val="Heading2"/>
+        <w:spacing w:line="276" w:lineRule="auto"/>
+        <w:rPr>
+          <w:rFonts w:ascii="Cambria" w:hAnsi="Cambria"/>
           <w:color w:val="auto"/>
           <w:sz w:val="28"/>
           <w:szCs w:val="28"/>
         </w:rPr>
-        <w:t>2. Building requirements</w:t>
-      </w:r>
-    </w:p>
-    <w:p>
-      <w:pPr>
-        <w:spacing w:line="276" w:lineRule="auto"/>
-        <w:jc w:val="both"/>
-        <w:rPr>
-          <w:rFonts w:ascii="Cambria" w:hAnsi="Cambria"/>
-          <w:sz w:val="24"/>
-          <w:szCs w:val="48"/>
-        </w:rPr>
-      </w:pPr>
-      <w:r>
-        <w:rPr>
-          <w:rFonts w:ascii="Cambria" w:hAnsi="Cambria"/>
-          <w:sz w:val="24"/>
-          <w:szCs w:val="48"/>
-        </w:rPr>
-        <w:t xml:space="preserve">In order to build the application, simply open either </w:t>
-      </w:r>
-      <w:r>
-        <w:rPr>
-          <w:rFonts w:ascii="Cambria" w:hAnsi="Cambria"/>
-          <w:i/>
-          <w:sz w:val="24"/>
-          <w:szCs w:val="48"/>
-        </w:rPr>
-        <w:t>audava_meditation.iml</w:t>
-      </w:r>
-      <w:r>
-        <w:rPr>
-          <w:rFonts w:ascii="Cambria" w:hAnsi="Cambria"/>
-          <w:sz w:val="24"/>
-          <w:szCs w:val="48"/>
-        </w:rPr>
-        <w:t xml:space="preserve"> or </w:t>
-      </w:r>
-      <w:r>
-        <w:rPr>
-          <w:rFonts w:ascii="Cambria" w:hAnsi="Cambria"/>
-          <w:i/>
-          <w:sz w:val="24"/>
-          <w:szCs w:val="48"/>
-        </w:rPr>
-        <w:t>TheMindset.iml</w:t>
-      </w:r>
-      <w:r>
-        <w:rPr>
-          <w:rFonts w:ascii="Cambria" w:hAnsi="Cambria"/>
-          <w:sz w:val="24"/>
-          <w:szCs w:val="48"/>
-        </w:rPr>
-        <w:t xml:space="preserve"> using Android Studio. Once the project is loaded</w:t>
-      </w:r>
-      <w:r>
-        <w:rPr>
-          <w:rFonts w:ascii="Cambria" w:hAnsi="Cambria"/>
-          <w:sz w:val="24"/>
-          <w:szCs w:val="48"/>
-        </w:rPr>
-        <w:t>, the application should be built automatically using Gradle build system</w:t>
-      </w:r>
-      <w:r>
-        <w:rPr>
-          <w:rFonts w:ascii="Cambria" w:hAnsi="Cambria"/>
-          <w:sz w:val="24"/>
-          <w:szCs w:val="48"/>
-        </w:rPr>
-        <w:t>, which will compile all the depe</w:t>
-      </w:r>
-      <w:r>
-        <w:rPr>
-          <w:rFonts w:ascii="Cambria" w:hAnsi="Cambria"/>
-          <w:sz w:val="24"/>
-          <w:szCs w:val="48"/>
-        </w:rPr>
-        <w:t xml:space="preserve">ndencies of the application and run tests. Provided the testing has finished without any error, </w:t>
-      </w:r>
-      <w:r>
-        <w:rPr>
-          <w:rFonts w:ascii="Cambria" w:hAnsi="Cambria"/>
-          <w:sz w:val="24"/>
-          <w:szCs w:val="48"/>
-        </w:rPr>
-        <w:t xml:space="preserve">an </w:t>
-      </w:r>
-      <w:r>
-        <w:rPr>
-          <w:rFonts w:ascii="Cambria" w:hAnsi="Cambria"/>
-          <w:i/>
-          <w:sz w:val="24"/>
-          <w:szCs w:val="48"/>
-        </w:rPr>
-        <w:t>.apk</w:t>
-      </w:r>
-      <w:r>
-        <w:rPr>
-          <w:rFonts w:ascii="Cambria" w:hAnsi="Cambria"/>
-          <w:sz w:val="24"/>
-          <w:szCs w:val="48"/>
-        </w:rPr>
-        <w:t xml:space="preserve"> </w:t>
-      </w:r>
-      <w:r>
-        <w:rPr>
-          <w:rFonts w:ascii="Cambria" w:hAnsi="Cambria"/>
-          <w:sz w:val="24"/>
-          <w:szCs w:val="48"/>
-        </w:rPr>
-        <w:t xml:space="preserve">(Android package) </w:t>
-      </w:r>
-      <w:r>
-        <w:rPr>
-          <w:rFonts w:ascii="Cambria" w:hAnsi="Cambria"/>
-          <w:sz w:val="24"/>
-          <w:szCs w:val="48"/>
-        </w:rPr>
-        <w:t>file</w:t>
-      </w:r>
-      <w:r>
-        <w:rPr>
-          <w:rFonts w:ascii="Cambria" w:hAnsi="Cambria"/>
-          <w:sz w:val="24"/>
-          <w:szCs w:val="48"/>
-        </w:rPr>
-        <w:t xml:space="preserve"> is built</w:t>
-      </w:r>
-      <w:r>
-        <w:rPr>
-          <w:rFonts w:ascii="Cambria" w:hAnsi="Cambria"/>
-          <w:sz w:val="24"/>
-          <w:szCs w:val="48"/>
-        </w:rPr>
-        <w:t xml:space="preserve">, which can be then </w:t>
-      </w:r>
-      <w:r>
-        <w:rPr>
-          <w:rFonts w:ascii="Cambria" w:hAnsi="Cambria"/>
-          <w:sz w:val="24"/>
-          <w:szCs w:val="48"/>
-        </w:rPr>
-        <w:t xml:space="preserve">installed and </w:t>
-      </w:r>
-      <w:r>
-        <w:rPr>
-          <w:rFonts w:ascii="Cambria" w:hAnsi="Cambria"/>
-          <w:sz w:val="24"/>
-          <w:szCs w:val="48"/>
-        </w:rPr>
-        <w:t>used on any supported Android device.</w:t>
-      </w:r>
-    </w:p>
-    <w:p>
-      <w:pPr>
-        <w:spacing w:line="276" w:lineRule="auto"/>
-        <w:rPr>
-          <w:rFonts w:ascii="Cambria" w:hAnsi="Cambria"/>
-          <w:b/>
-          <w:szCs w:val="48"/>
-        </w:rPr>
-      </w:pPr>
-      <w:r>
-        <w:rPr>
-          <w:rFonts w:ascii="Cambria" w:hAnsi="Cambria"/>
-          <w:b/>
-          <w:szCs w:val="48"/>
-        </w:rPr>
-        <w:br w:type="page"/>
-      </w:r>
-    </w:p>
-    <w:p>
-      <w:pPr>
-        <w:pStyle w:val="Heading1"/>
-        <w:spacing w:line="276" w:lineRule="auto"/>
-        <w:rPr>
-          <w:rFonts w:ascii="Cambria" w:hAnsi="Cambria"/>
-          <w:b/>
-          <w:color w:val="auto"/>
-          <w:szCs w:val="48"/>
-        </w:rPr>
-      </w:pPr>
-      <w:r>
-        <w:rPr>
-          <w:rFonts w:ascii="Cambria" w:hAnsi="Cambria"/>
-          <w:b/>
-          <w:color w:val="auto"/>
-          <w:szCs w:val="48"/>
-        </w:rPr>
-        <w:lastRenderedPageBreak/>
-        <w:t>9. Testing</w:t>
-      </w:r>
-    </w:p>
-    <w:p>
-      <w:pPr>
-        <w:pStyle w:val="Heading2"/>
-        <w:spacing w:line="276" w:lineRule="auto"/>
-        <w:rPr>
-          <w:rFonts w:ascii="Cambria" w:hAnsi="Cambria"/>
+      </w:pPr>
+      <w:bookmarkStart w:id="29" w:name="_Toc447059192"/>
+      <w:r>
+        <w:rPr>
+          <w:rFonts w:ascii="Cambria" w:hAnsi="Cambria"/>
+          <w:b/>
           <w:color w:val="auto"/>
           <w:sz w:val="28"/>
           <w:szCs w:val="28"/>
         </w:rPr>
-      </w:pPr>
-      <w:r>
+        <w:t>9.1. Development Testing</w:t>
+      </w:r>
+      <w:bookmarkEnd w:id="29"/>
+    </w:p>
+    <w:p>
+      <w:pPr>
+        <w:pStyle w:val="Heading2"/>
+        <w:spacing w:line="276" w:lineRule="auto"/>
         <w:rPr>
           <w:rFonts w:ascii="Cambria" w:hAnsi="Cambria"/>
           <w:b/>
@@ -7244,8 +8154,8 @@
           <w:sz w:val="28"/>
           <w:szCs w:val="28"/>
         </w:rPr>
-        <w:t>9</w:t>
-      </w:r>
+      </w:pPr>
+      <w:bookmarkStart w:id="30" w:name="_Toc447059193"/>
       <w:r>
         <w:rPr>
           <w:rFonts w:ascii="Cambria" w:hAnsi="Cambria"/>
@@ -7254,71 +8164,9 @@
           <w:sz w:val="28"/>
           <w:szCs w:val="28"/>
         </w:rPr>
-        <w:t xml:space="preserve">.1. </w:t>
-      </w:r>
-      <w:r>
-        <w:rPr>
-          <w:rFonts w:ascii="Cambria" w:hAnsi="Cambria"/>
-          <w:b/>
-          <w:color w:val="auto"/>
-          <w:sz w:val="28"/>
-          <w:szCs w:val="28"/>
-        </w:rPr>
-        <w:t>Development Testing</w:t>
-      </w:r>
-    </w:p>
-    <w:p>
-      <w:pPr>
-        <w:pStyle w:val="Heading2"/>
-        <w:spacing w:line="276" w:lineRule="auto"/>
-        <w:rPr>
-          <w:rFonts w:ascii="Cambria" w:hAnsi="Cambria"/>
-          <w:b/>
-          <w:color w:val="auto"/>
-          <w:sz w:val="28"/>
-          <w:szCs w:val="28"/>
-        </w:rPr>
-      </w:pPr>
-      <w:r>
-        <w:rPr>
-          <w:rFonts w:ascii="Cambria" w:hAnsi="Cambria"/>
-          <w:b/>
-          <w:color w:val="auto"/>
-          <w:sz w:val="28"/>
-          <w:szCs w:val="28"/>
-        </w:rPr>
-        <w:t>9</w:t>
-      </w:r>
-      <w:r>
-        <w:rPr>
-          <w:rFonts w:ascii="Cambria" w:hAnsi="Cambria"/>
-          <w:b/>
-          <w:color w:val="auto"/>
-          <w:sz w:val="28"/>
-          <w:szCs w:val="28"/>
-        </w:rPr>
-        <w:t>.2</w:t>
-      </w:r>
-      <w:r>
-        <w:rPr>
-          <w:rFonts w:ascii="Cambria" w:hAnsi="Cambria"/>
-          <w:b/>
-          <w:color w:val="auto"/>
-          <w:sz w:val="28"/>
-          <w:szCs w:val="28"/>
-        </w:rPr>
-        <w:t xml:space="preserve">. </w:t>
-      </w:r>
-      <w:r>
-        <w:rPr>
-          <w:rFonts w:ascii="Cambria" w:hAnsi="Cambria"/>
-          <w:b/>
-          <w:color w:val="auto"/>
-          <w:sz w:val="28"/>
-          <w:szCs w:val="28"/>
-        </w:rPr>
-        <w:t>External Testing</w:t>
-      </w:r>
+        <w:t>9.2. External Testing</w:t>
+      </w:r>
+      <w:bookmarkEnd w:id="30"/>
     </w:p>
     <w:p>
       <w:pPr>
@@ -7363,8 +8211,6 @@
           <w:sz w:val="24"/>
         </w:rPr>
       </w:pPr>
-      <w:bookmarkStart w:id="23" w:name="_GoBack"/>
-      <w:bookmarkEnd w:id="23"/>
     </w:p>
     <w:sectPr>
       <w:footerReference w:type="default" r:id="rId13"/>
@@ -7458,7 +8304,7 @@
             <w:noProof/>
             <w:sz w:val="24"/>
           </w:rPr>
-          <w:t>11</w:t>
+          <w:t>9</w:t>
         </w:r>
         <w:r>
           <w:rPr>
@@ -9677,7 +10523,7 @@
 </file>
 
 <file path=customXml/itemProps1.xml><?xml version="1.0" encoding="utf-8"?>
-<ds:datastoreItem xmlns:ds="http://schemas.openxmlformats.org/officeDocument/2006/customXml" ds:itemID="{D084E9D8-653E-49A8-B385-9C7C4ADAFA0E}">
+<ds:datastoreItem xmlns:ds="http://schemas.openxmlformats.org/officeDocument/2006/customXml" ds:itemID="{45E39C0E-00ED-4A09-B8C1-53C26C9F7AC3}">
   <ds:schemaRefs>
     <ds:schemaRef ds:uri="http://schemas.openxmlformats.org/officeDocument/2006/bibliography"/>
   </ds:schemaRefs>

</xml_diff>

<commit_message>
changed final report and poster
</commit_message>
<xml_diff>
--- a/Documents/team52_final_report.docx
+++ b/Documents/team52_final_report.docx
@@ -271,27 +271,7 @@
           <w:sz w:val="48"/>
           <w:szCs w:val="48"/>
         </w:rPr>
-        <w:t xml:space="preserve">Supervisor: </w:t>
-      </w:r>
-      <w:proofErr w:type="spellStart"/>
-      <w:r>
-        <w:rPr>
-          <w:rFonts w:ascii="Cambria" w:hAnsi="Cambria"/>
-          <w:b/>
-          <w:sz w:val="48"/>
-          <w:szCs w:val="48"/>
-        </w:rPr>
-        <w:t>Dr.</w:t>
-      </w:r>
-      <w:proofErr w:type="spellEnd"/>
-      <w:r>
-        <w:rPr>
-          <w:rFonts w:ascii="Cambria" w:hAnsi="Cambria"/>
-          <w:b/>
-          <w:sz w:val="48"/>
-          <w:szCs w:val="48"/>
-        </w:rPr>
-        <w:t xml:space="preserve"> Yun Fu</w:t>
+        <w:t>Supervisor: Dr. Yun Fu</w:t>
       </w:r>
     </w:p>
     <w:p>
@@ -4045,23 +4025,7 @@
           <w:rFonts w:ascii="Cambria" w:hAnsi="Cambria"/>
           <w:sz w:val="24"/>
         </w:rPr>
-        <w:t>Machine Learning project in Python (</w:t>
-      </w:r>
-      <w:proofErr w:type="spellStart"/>
-      <w:r>
-        <w:rPr>
-          <w:rFonts w:ascii="Cambria" w:hAnsi="Cambria"/>
-          <w:sz w:val="24"/>
-        </w:rPr>
-        <w:t>scikit</w:t>
-      </w:r>
-      <w:proofErr w:type="spellEnd"/>
-      <w:r>
-        <w:rPr>
-          <w:rFonts w:ascii="Cambria" w:hAnsi="Cambria"/>
-          <w:sz w:val="24"/>
-        </w:rPr>
-        <w:t>-learn) to predict stock prices</w:t>
+        <w:t>Machine Learning project in Python (scikit-learn) to predict stock prices</w:t>
       </w:r>
     </w:p>
     <w:p>
@@ -4375,23 +4339,7 @@
           <w:rFonts w:ascii="Cambria" w:hAnsi="Cambria"/>
           <w:sz w:val="24"/>
         </w:rPr>
-        <w:t xml:space="preserve">After being introduced to the project &amp; client by </w:t>
-      </w:r>
-      <w:proofErr w:type="spellStart"/>
-      <w:r>
-        <w:rPr>
-          <w:rFonts w:ascii="Cambria" w:hAnsi="Cambria"/>
-          <w:sz w:val="24"/>
-        </w:rPr>
-        <w:t>Dr.</w:t>
-      </w:r>
-      <w:proofErr w:type="spellEnd"/>
-      <w:r>
-        <w:rPr>
-          <w:rFonts w:ascii="Cambria" w:hAnsi="Cambria"/>
-          <w:sz w:val="24"/>
-        </w:rPr>
-        <w:t xml:space="preserve"> Yun Fu, we discussed with my team partner possible scopes of the application. For this we researched current applications on the market (for Android and iOS) in order to prepare ourselves better for the upcoming meeting with the client.</w:t>
+        <w:t>After being introduced to the project &amp; client by Dr. Yun Fu, we discussed with my team partner possible scopes of the application. For this we researched current applications on the market (for Android and iOS) in order to prepare ourselves better for the upcoming meeting with the client.</w:t>
       </w:r>
       <w:r>
         <w:rPr>
@@ -4773,23 +4721,7 @@
           <w:rFonts w:ascii="Cambria" w:hAnsi="Cambria"/>
           <w:sz w:val="24"/>
         </w:rPr>
-        <w:t xml:space="preserve">Based on the client’s answers to the questions, we drafted a list of requirements in </w:t>
-      </w:r>
-      <w:proofErr w:type="spellStart"/>
-      <w:r>
-        <w:rPr>
-          <w:rFonts w:ascii="Cambria" w:hAnsi="Cambria"/>
-          <w:sz w:val="24"/>
-        </w:rPr>
-        <w:t>MoSCoW</w:t>
-      </w:r>
-      <w:proofErr w:type="spellEnd"/>
-      <w:r>
-        <w:rPr>
-          <w:rFonts w:ascii="Cambria" w:hAnsi="Cambria"/>
-          <w:sz w:val="24"/>
-        </w:rPr>
-        <w:t xml:space="preserve"> </w:t>
+        <w:t xml:space="preserve">Based on the client’s answers to the questions, we drafted a list of requirements in MoSCoW </w:t>
       </w:r>
       <w:r>
         <w:rPr>
@@ -5351,6 +5283,15 @@
         </w:rPr>
         <w:t>Incomplete: Pushed back into next version after discussion with client</w:t>
       </w:r>
+      <w:r>
+        <w:rPr>
+          <w:rFonts w:ascii="Cambria" w:hAnsi="Cambria"/>
+          <w:color w:val="FF0000"/>
+          <w:sz w:val="24"/>
+          <w:szCs w:val="24"/>
+        </w:rPr>
+        <w:t>.</w:t>
+      </w:r>
     </w:p>
     <w:p>
       <w:pPr>
@@ -5398,6 +5339,15 @@
           <w:szCs w:val="24"/>
         </w:rPr>
         <w:t>Complete: Application is localised into user’s system language</w:t>
+      </w:r>
+      <w:r>
+        <w:rPr>
+          <w:rFonts w:ascii="Cambria" w:hAnsi="Cambria"/>
+          <w:color w:val="00B050"/>
+          <w:sz w:val="24"/>
+          <w:szCs w:val="24"/>
+        </w:rPr>
+        <w:t>.</w:t>
       </w:r>
     </w:p>
     <w:p>
@@ -5680,29 +5630,7 @@
                                 <w:color w:val="auto"/>
                                 <w:sz w:val="22"/>
                               </w:rPr>
-                              <w:t>(</w:t>
-                            </w:r>
-                            <w:proofErr w:type="gramStart"/>
-                            <w:r>
-                              <w:rPr>
-                                <w:rFonts w:ascii="Cambria" w:hAnsi="Cambria"/>
-                                <w:b/>
-                                <w:i w:val="0"/>
-                                <w:color w:val="auto"/>
-                                <w:sz w:val="22"/>
-                              </w:rPr>
-                              <w:t>from</w:t>
-                            </w:r>
-                            <w:proofErr w:type="gramEnd"/>
-                            <w:r>
-                              <w:rPr>
-                                <w:rFonts w:ascii="Cambria" w:hAnsi="Cambria"/>
-                                <w:b/>
-                                <w:i w:val="0"/>
-                                <w:color w:val="auto"/>
-                                <w:sz w:val="22"/>
-                              </w:rPr>
-                              <w:t xml:space="preserve"> left: splash screen, main menu, toolboxes, media player, settings)</w:t>
+                              <w:t>(from left: splash screen, main menu, toolboxes, media player, settings)</w:t>
                             </w:r>
                           </w:p>
                         </w:txbxContent>
@@ -5931,8 +5859,6 @@
         </w:rPr>
         <w:t>, settling on the final design.</w:t>
       </w:r>
-      <w:bookmarkStart w:id="12" w:name="_GoBack"/>
-      <w:bookmarkEnd w:id="12"/>
     </w:p>
     <w:p>
       <w:pPr>
@@ -5969,7 +5895,7 @@
           <w:szCs w:val="48"/>
         </w:rPr>
       </w:pPr>
-      <w:bookmarkStart w:id="13" w:name="_Toc447059176"/>
+      <w:bookmarkStart w:id="12" w:name="_Toc447059176"/>
       <w:r>
         <w:rPr>
           <w:rFonts w:ascii="Cambria" w:hAnsi="Cambria"/>
@@ -5979,7 +5905,7 @@
         </w:rPr>
         <w:t>6. Work Distribution</w:t>
       </w:r>
-      <w:bookmarkEnd w:id="13"/>
+      <w:bookmarkEnd w:id="12"/>
     </w:p>
     <w:p>
       <w:pPr>
@@ -5993,7 +5919,7 @@
           <w:szCs w:val="28"/>
         </w:rPr>
       </w:pPr>
-      <w:bookmarkStart w:id="14" w:name="_Toc447059177"/>
+      <w:bookmarkStart w:id="13" w:name="_Toc447059177"/>
       <w:r>
         <w:rPr>
           <w:rFonts w:ascii="Cambria" w:hAnsi="Cambria"/>
@@ -6004,7 +5930,7 @@
         </w:rPr>
         <w:t>6.1. Jaromir Latal</w:t>
       </w:r>
-      <w:bookmarkEnd w:id="14"/>
+      <w:bookmarkEnd w:id="13"/>
     </w:p>
     <w:p>
       <w:pPr>
@@ -6229,7 +6155,7 @@
           <w:szCs w:val="28"/>
         </w:rPr>
       </w:pPr>
-      <w:bookmarkStart w:id="15" w:name="_Toc447059178"/>
+      <w:bookmarkStart w:id="14" w:name="_Toc447059178"/>
       <w:r>
         <w:rPr>
           <w:rFonts w:ascii="Cambria" w:hAnsi="Cambria"/>
@@ -6240,7 +6166,7 @@
         </w:rPr>
         <w:t>6.2. Lambros Zannettos</w:t>
       </w:r>
-      <w:bookmarkEnd w:id="15"/>
+      <w:bookmarkEnd w:id="14"/>
     </w:p>
     <w:p>
       <w:pPr>
@@ -6350,7 +6276,7 @@
           <w:szCs w:val="28"/>
         </w:rPr>
       </w:pPr>
-      <w:bookmarkStart w:id="16" w:name="_Toc447059179"/>
+      <w:bookmarkStart w:id="15" w:name="_Toc447059179"/>
       <w:r>
         <w:rPr>
           <w:rFonts w:ascii="Cambria" w:hAnsi="Cambria"/>
@@ -6361,7 +6287,7 @@
         </w:rPr>
         <w:t>6.3. Shared</w:t>
       </w:r>
-      <w:bookmarkEnd w:id="16"/>
+      <w:bookmarkEnd w:id="15"/>
     </w:p>
     <w:p>
       <w:pPr>
@@ -6432,23 +6358,7 @@
           <w:rFonts w:ascii="Cambria" w:hAnsi="Cambria"/>
           <w:sz w:val="24"/>
         </w:rPr>
-        <w:t xml:space="preserve">else did we share? Otherwise we can include it in both (unless we had a lot of things done together, e.g. UI </w:t>
-      </w:r>
-      <w:proofErr w:type="spellStart"/>
-      <w:r>
-        <w:rPr>
-          <w:rFonts w:ascii="Cambria" w:hAnsi="Cambria"/>
-          <w:sz w:val="24"/>
-        </w:rPr>
-        <w:t>mockups</w:t>
-      </w:r>
-      <w:proofErr w:type="spellEnd"/>
-      <w:r>
-        <w:rPr>
-          <w:rFonts w:ascii="Cambria" w:hAnsi="Cambria"/>
-          <w:sz w:val="24"/>
-        </w:rPr>
-        <w:t>)</w:t>
+        <w:t>else did we share? Otherwise we can include it in both (unless we had a lot of things done together, e.g. UI mockups)</w:t>
       </w:r>
     </w:p>
     <w:p>
@@ -6478,7 +6388,7 @@
           <w:szCs w:val="48"/>
         </w:rPr>
       </w:pPr>
-      <w:bookmarkStart w:id="17" w:name="_Toc447059180"/>
+      <w:bookmarkStart w:id="16" w:name="_Toc447059180"/>
       <w:r>
         <w:rPr>
           <w:rFonts w:ascii="Cambria" w:hAnsi="Cambria"/>
@@ -6498,7 +6408,7 @@
         </w:rPr>
         <w:t>. Technical Design</w:t>
       </w:r>
-      <w:bookmarkEnd w:id="17"/>
+      <w:bookmarkEnd w:id="16"/>
     </w:p>
     <w:p>
       <w:pPr>
@@ -6512,7 +6422,7 @@
           <w:szCs w:val="28"/>
         </w:rPr>
       </w:pPr>
-      <w:bookmarkStart w:id="18" w:name="_Toc447059181"/>
+      <w:bookmarkStart w:id="17" w:name="_Toc447059181"/>
       <w:r>
         <w:rPr>
           <w:rFonts w:ascii="Cambria" w:hAnsi="Cambria"/>
@@ -6533,7 +6443,7 @@
         </w:rPr>
         <w:t>.1. Technology chosen</w:t>
       </w:r>
-      <w:bookmarkEnd w:id="18"/>
+      <w:bookmarkEnd w:id="17"/>
     </w:p>
     <w:p>
       <w:pPr>
@@ -6628,7 +6538,6 @@
         </w:rPr>
         <w:t xml:space="preserve"> or </w:t>
       </w:r>
-      <w:proofErr w:type="spellStart"/>
       <w:r>
         <w:rPr>
           <w:rFonts w:ascii="Cambria" w:hAnsi="Cambria"/>
@@ -6637,7 +6546,6 @@
         </w:rPr>
         <w:t>Xamarin</w:t>
       </w:r>
-      <w:proofErr w:type="spellEnd"/>
       <w:r>
         <w:rPr>
           <w:rFonts w:ascii="Cambria" w:hAnsi="Cambria"/>
@@ -6680,7 +6588,6 @@
           <w:sz w:val="24"/>
         </w:rPr>
       </w:pPr>
-      <w:proofErr w:type="spellStart"/>
       <w:r>
         <w:rPr>
           <w:rFonts w:ascii="Cambria" w:hAnsi="Cambria"/>
@@ -6689,7 +6596,6 @@
         </w:rPr>
         <w:t>Xamarin</w:t>
       </w:r>
-      <w:proofErr w:type="spellEnd"/>
       <w:r>
         <w:rPr>
           <w:rFonts w:ascii="Cambria" w:hAnsi="Cambria"/>
@@ -6709,23 +6615,7 @@
           <w:rFonts w:ascii="Cambria" w:hAnsi="Cambria"/>
           <w:sz w:val="24"/>
         </w:rPr>
-        <w:t xml:space="preserve">. </w:t>
-      </w:r>
-      <w:proofErr w:type="spellStart"/>
-      <w:r>
-        <w:rPr>
-          <w:rFonts w:ascii="Cambria" w:hAnsi="Cambria"/>
-          <w:sz w:val="24"/>
-        </w:rPr>
-        <w:t>Xamarin</w:t>
-      </w:r>
-      <w:proofErr w:type="spellEnd"/>
-      <w:r>
-        <w:rPr>
-          <w:rFonts w:ascii="Cambria" w:hAnsi="Cambria"/>
-          <w:sz w:val="24"/>
-        </w:rPr>
-        <w:t xml:space="preserve"> apps </w:t>
+        <w:t xml:space="preserve">. Xamarin apps </w:t>
       </w:r>
       <w:r>
         <w:rPr>
@@ -6877,23 +6767,7 @@
           <w:rFonts w:ascii="Cambria" w:hAnsi="Cambria"/>
           <w:sz w:val="24"/>
         </w:rPr>
-        <w:t xml:space="preserve"> and more. Development is done in HTML5, CSS3 and </w:t>
-      </w:r>
-      <w:proofErr w:type="spellStart"/>
-      <w:r>
-        <w:rPr>
-          <w:rFonts w:ascii="Cambria" w:hAnsi="Cambria"/>
-          <w:sz w:val="24"/>
-        </w:rPr>
-        <w:t>Javascript</w:t>
-      </w:r>
-      <w:proofErr w:type="spellEnd"/>
-      <w:r>
-        <w:rPr>
-          <w:rFonts w:ascii="Cambria" w:hAnsi="Cambria"/>
-          <w:sz w:val="24"/>
-        </w:rPr>
-        <w:t xml:space="preserve"> instead of platform specific APIs (such as the Android SDK), however it allows using native device APIs providing access to device’s camera, file system and more.</w:t>
+        <w:t xml:space="preserve"> and more. Development is done in HTML5, CSS3 and Javascript instead of platform specific APIs (such as the Android SDK), however it allows using native device APIs providing access to device’s camera, file system and more.</w:t>
       </w:r>
     </w:p>
     <w:p>
@@ -6996,30 +6870,60 @@
         </w:rPr>
         <w:t xml:space="preserve">description of main features of native vs hybrid development </w:t>
       </w:r>
-      <w:r>
-        <w:rPr>
-          <w:rFonts w:ascii="Cambria" w:hAnsi="Cambria"/>
-          <w:sz w:val="24"/>
-        </w:rPr>
-        <w:t>(</w:t>
-      </w:r>
-      <w:hyperlink r:id="rId12" w:history="1">
-        <w:r>
+      <w:sdt>
+        <w:sdtPr>
           <w:rPr>
-            <w:rStyle w:val="Hyperlink"/>
             <w:rFonts w:ascii="Cambria" w:hAnsi="Cambria"/>
+            <w:i/>
             <w:sz w:val="24"/>
           </w:rPr>
-          <w:t>ftp://public.dhe.ibm.com/software/pdf/mobile-enterprise/WSW14182USEN.pdf</w:t>
-        </w:r>
-      </w:hyperlink>
-      <w:r>
-        <w:rPr>
-          <w:rFonts w:ascii="Cambria" w:hAnsi="Cambria"/>
-          <w:sz w:val="24"/>
-        </w:rPr>
-        <w:t>)</w:t>
-      </w:r>
+          <w:id w:val="1439412136"/>
+          <w:citation/>
+        </w:sdtPr>
+        <w:sdtContent>
+          <w:r>
+            <w:rPr>
+              <w:rFonts w:ascii="Cambria" w:hAnsi="Cambria"/>
+              <w:i/>
+              <w:sz w:val="24"/>
+            </w:rPr>
+            <w:fldChar w:fldCharType="begin"/>
+          </w:r>
+          <w:r>
+            <w:rPr>
+              <w:rFonts w:ascii="Cambria" w:hAnsi="Cambria"/>
+              <w:sz w:val="24"/>
+              <w:lang w:val="en-US"/>
+            </w:rPr>
+            <w:instrText xml:space="preserve"> CITATION IBM12 \l 1033 </w:instrText>
+          </w:r>
+          <w:r>
+            <w:rPr>
+              <w:rFonts w:ascii="Cambria" w:hAnsi="Cambria"/>
+              <w:i/>
+              <w:sz w:val="24"/>
+            </w:rPr>
+            <w:fldChar w:fldCharType="separate"/>
+          </w:r>
+          <w:r>
+            <w:rPr>
+              <w:rFonts w:ascii="Cambria" w:hAnsi="Cambria"/>
+              <w:noProof/>
+              <w:sz w:val="24"/>
+              <w:lang w:val="en-US"/>
+            </w:rPr>
+            <w:t>(IBM, 2012)</w:t>
+          </w:r>
+          <w:r>
+            <w:rPr>
+              <w:rFonts w:ascii="Cambria" w:hAnsi="Cambria"/>
+              <w:i/>
+              <w:sz w:val="24"/>
+            </w:rPr>
+            <w:fldChar w:fldCharType="end"/>
+          </w:r>
+        </w:sdtContent>
+      </w:sdt>
     </w:p>
     <w:p>
       <w:pPr>
@@ -7167,7 +7071,7 @@
           <w:szCs w:val="28"/>
         </w:rPr>
       </w:pPr>
-      <w:bookmarkStart w:id="19" w:name="_Toc447059182"/>
+      <w:bookmarkStart w:id="18" w:name="_Toc447059182"/>
       <w:r>
         <w:rPr>
           <w:rFonts w:ascii="Cambria" w:hAnsi="Cambria"/>
@@ -7209,7 +7113,7 @@
         </w:rPr>
         <w:t>pplication</w:t>
       </w:r>
-      <w:bookmarkEnd w:id="19"/>
+      <w:bookmarkEnd w:id="18"/>
     </w:p>
     <w:p>
       <w:pPr>
@@ -7239,7 +7143,7 @@
           <w:szCs w:val="28"/>
         </w:rPr>
       </w:pPr>
-      <w:bookmarkStart w:id="20" w:name="_Toc447059183"/>
+      <w:bookmarkStart w:id="19" w:name="_Toc447059183"/>
       <w:r>
         <w:rPr>
           <w:rFonts w:ascii="Cambria" w:hAnsi="Cambria"/>
@@ -7270,7 +7174,7 @@
         </w:rPr>
         <w:t>User Interface</w:t>
       </w:r>
-      <w:bookmarkEnd w:id="20"/>
+      <w:bookmarkEnd w:id="19"/>
     </w:p>
     <w:p>
       <w:pPr>
@@ -7295,7 +7199,7 @@
           <w:szCs w:val="28"/>
         </w:rPr>
       </w:pPr>
-      <w:bookmarkStart w:id="21" w:name="_Toc447059184"/>
+      <w:bookmarkStart w:id="20" w:name="_Toc447059184"/>
       <w:r>
         <w:rPr>
           <w:rFonts w:ascii="Cambria" w:hAnsi="Cambria"/>
@@ -7306,10 +7210,180 @@
         </w:rPr>
         <w:t>7.4. Design Patterns</w:t>
       </w:r>
+      <w:bookmarkEnd w:id="20"/>
+    </w:p>
+    <w:p>
+      <w:pPr>
+        <w:pStyle w:val="Heading3"/>
+        <w:spacing w:line="276" w:lineRule="auto"/>
+        <w:rPr>
+          <w:rFonts w:ascii="Cambria" w:hAnsi="Cambria"/>
+          <w:b/>
+          <w:color w:val="auto"/>
+        </w:rPr>
+      </w:pPr>
+      <w:bookmarkStart w:id="21" w:name="_Toc447059185"/>
+      <w:r>
+        <w:rPr>
+          <w:rFonts w:ascii="Cambria" w:hAnsi="Cambria"/>
+          <w:b/>
+          <w:color w:val="auto"/>
+        </w:rPr>
+        <w:t>7.4.1. Singleton</w:t>
+      </w:r>
       <w:bookmarkEnd w:id="21"/>
     </w:p>
     <w:p>
       <w:pPr>
+        <w:spacing w:line="276" w:lineRule="auto"/>
+        <w:jc w:val="both"/>
+        <w:rPr>
+          <w:rFonts w:ascii="Cambria" w:hAnsi="Cambria"/>
+          <w:sz w:val="24"/>
+        </w:rPr>
+      </w:pPr>
+      <w:r>
+        <w:rPr>
+          <w:rFonts w:ascii="Cambria" w:hAnsi="Cambria"/>
+          <w:sz w:val="24"/>
+        </w:rPr>
+        <w:t xml:space="preserve">The Singleton pattern restricts </w:t>
+      </w:r>
+      <w:r>
+        <w:rPr>
+          <w:rFonts w:ascii="Cambria" w:hAnsi="Cambria"/>
+          <w:sz w:val="24"/>
+        </w:rPr>
+        <w:t>the instantiation of the class to only one object, meaning only one instance of a class can be created, often being accessed globally.</w:t>
+      </w:r>
+    </w:p>
+    <w:p>
+      <w:pPr>
+        <w:spacing w:line="276" w:lineRule="auto"/>
+        <w:jc w:val="both"/>
+        <w:rPr>
+          <w:rFonts w:ascii="Cambria" w:hAnsi="Cambria" w:cs="Courier New"/>
+          <w:sz w:val="24"/>
+        </w:rPr>
+      </w:pPr>
+      <w:r>
+        <w:rPr>
+          <w:rFonts w:ascii="Cambria" w:hAnsi="Cambria"/>
+          <w:sz w:val="24"/>
+        </w:rPr>
+        <w:t xml:space="preserve">Singleton has been implemented in our application in the </w:t>
+      </w:r>
+      <w:r>
+        <w:rPr>
+          <w:rFonts w:ascii="Courier New" w:hAnsi="Courier New" w:cs="Courier New"/>
+          <w:sz w:val="24"/>
+        </w:rPr>
+        <w:t xml:space="preserve">MediaPlayerSingleton </w:t>
+      </w:r>
+      <w:r>
+        <w:rPr>
+          <w:rFonts w:ascii="Cambria" w:hAnsi="Cambria" w:cs="Courier New"/>
+          <w:sz w:val="24"/>
+        </w:rPr>
+        <w:t>class</w:t>
+      </w:r>
+      <w:r>
+        <w:rPr>
+          <w:rFonts w:ascii="Cambria" w:hAnsi="Cambria" w:cs="Courier New"/>
+          <w:sz w:val="24"/>
+        </w:rPr>
+        <w:t xml:space="preserve">. We decided to use so-called eager initialisation of Singleton, because our application will always need an instance (so that the </w:t>
+      </w:r>
+      <w:r>
+        <w:rPr>
+          <w:rFonts w:ascii="Courier New" w:hAnsi="Courier New" w:cs="Courier New"/>
+          <w:sz w:val="24"/>
+        </w:rPr>
+        <w:t>MediaPlayer</w:t>
+      </w:r>
+      <w:r>
+        <w:rPr>
+          <w:rFonts w:ascii="Cambria" w:hAnsi="Cambria" w:cs="Courier New"/>
+          <w:sz w:val="24"/>
+        </w:rPr>
+        <w:t xml:space="preserve"> can play interventions in the application</w:t>
+      </w:r>
+      <w:r>
+        <w:rPr>
+          <w:rFonts w:ascii="Cambria" w:hAnsi="Cambria" w:cs="Courier New"/>
+          <w:sz w:val="24"/>
+        </w:rPr>
+        <w:t>s</w:t>
+      </w:r>
+      <w:r>
+        <w:rPr>
+          <w:rFonts w:ascii="Cambria" w:hAnsi="Cambria" w:cs="Courier New"/>
+          <w:sz w:val="24"/>
+        </w:rPr>
+        <w:t>)</w:t>
+      </w:r>
+      <w:r>
+        <w:rPr>
+          <w:rFonts w:ascii="Cambria" w:hAnsi="Cambria" w:cs="Courier New"/>
+          <w:sz w:val="24"/>
+        </w:rPr>
+        <w:t>.</w:t>
+      </w:r>
+      <w:r>
+        <w:rPr>
+          <w:rFonts w:ascii="Cambria" w:hAnsi="Cambria" w:cs="Courier New"/>
+          <w:sz w:val="24"/>
+        </w:rPr>
+        <w:t xml:space="preserve"> Moreover, the cost of creating one instance is not too expensive, which further affirmed our decision.</w:t>
+      </w:r>
+    </w:p>
+    <w:p>
+      <w:pPr>
+        <w:spacing w:line="276" w:lineRule="auto"/>
+        <w:jc w:val="both"/>
+        <w:rPr>
+          <w:rFonts w:ascii="Cambria" w:hAnsi="Cambria" w:cs="Courier New"/>
+          <w:sz w:val="24"/>
+        </w:rPr>
+      </w:pPr>
+      <w:r>
+        <w:rPr>
+          <w:rFonts w:ascii="Cambria" w:hAnsi="Cambria" w:cs="Courier New"/>
+          <w:sz w:val="24"/>
+        </w:rPr>
+        <w:t xml:space="preserve">Using this design pattern ensured that the </w:t>
+      </w:r>
+      <w:r>
+        <w:rPr>
+          <w:rFonts w:ascii="Courier New" w:hAnsi="Courier New" w:cs="Courier New"/>
+          <w:sz w:val="24"/>
+        </w:rPr>
+        <w:t>MediaPlayer</w:t>
+      </w:r>
+      <w:r>
+        <w:rPr>
+          <w:rFonts w:ascii="Cambria" w:hAnsi="Cambria" w:cs="Courier New"/>
+          <w:sz w:val="24"/>
+        </w:rPr>
+        <w:t xml:space="preserve"> instance always exists and that after changing screens the reference to the instance still exists, which is better rather than creating a completely new instance of </w:t>
+      </w:r>
+      <w:r>
+        <w:rPr>
+          <w:rFonts w:ascii="Courier New" w:hAnsi="Courier New" w:cs="Courier New"/>
+          <w:sz w:val="24"/>
+        </w:rPr>
+        <w:t>MediaPlayer</w:t>
+      </w:r>
+      <w:r>
+        <w:rPr>
+          <w:rFonts w:ascii="Cambria" w:hAnsi="Cambria" w:cs="Courier New"/>
+          <w:sz w:val="24"/>
+        </w:rPr>
+        <w:t xml:space="preserve"> when a different meditation track is chosen.</w:t>
+      </w:r>
+    </w:p>
+    <w:p>
+      <w:pPr>
         <w:pStyle w:val="Heading3"/>
         <w:spacing w:line="276" w:lineRule="auto"/>
         <w:rPr>
@@ -7318,14 +7392,14 @@
           <w:color w:val="auto"/>
         </w:rPr>
       </w:pPr>
-      <w:bookmarkStart w:id="22" w:name="_Toc447059185"/>
+      <w:bookmarkStart w:id="22" w:name="_Toc447059186"/>
       <w:r>
         <w:rPr>
           <w:rFonts w:ascii="Cambria" w:hAnsi="Cambria"/>
           <w:b/>
           <w:color w:val="auto"/>
         </w:rPr>
-        <w:t>7.4.1. Singleton</w:t>
+        <w:t>7.4.2. Template</w:t>
       </w:r>
       <w:bookmarkEnd w:id="22"/>
     </w:p>
@@ -7343,14 +7417,7 @@
           <w:rFonts w:ascii="Cambria" w:hAnsi="Cambria"/>
           <w:sz w:val="24"/>
         </w:rPr>
-        <w:t xml:space="preserve">The Singleton pattern restricts </w:t>
-      </w:r>
-      <w:r>
-        <w:rPr>
-          <w:rFonts w:ascii="Cambria" w:hAnsi="Cambria"/>
-          <w:sz w:val="24"/>
-        </w:rPr>
-        <w:t>the instantiation of the class to only one object, meaning only one instance of a class can be created, often being accessed globally.</w:t>
+        <w:t>Template pattern is a behavioural pattern design, which defines the skeleton of the algorithm and defers some steps to the subclasses – they can re-define certain steps as needed without changing the algorithm’s structure (which is common for all of them).</w:t>
       </w:r>
     </w:p>
     <w:p>
@@ -7358,90 +7425,237 @@
         <w:spacing w:line="276" w:lineRule="auto"/>
         <w:jc w:val="both"/>
         <w:rPr>
-          <w:rFonts w:ascii="Cambria" w:hAnsi="Cambria" w:cs="Courier New"/>
-          <w:sz w:val="24"/>
-        </w:rPr>
-      </w:pPr>
-      <w:r>
-        <w:rPr>
-          <w:rFonts w:ascii="Cambria" w:hAnsi="Cambria"/>
-          <w:sz w:val="24"/>
-        </w:rPr>
-        <w:t xml:space="preserve">Singleton has been implemented in our application in the </w:t>
-      </w:r>
-      <w:proofErr w:type="spellStart"/>
+          <w:rFonts w:ascii="Cambria" w:hAnsi="Cambria"/>
+          <w:sz w:val="24"/>
+        </w:rPr>
+      </w:pPr>
+      <w:r>
+        <w:rPr>
+          <w:rFonts w:ascii="Cambria" w:hAnsi="Cambria"/>
+          <w:sz w:val="24"/>
+        </w:rPr>
+        <w:t>We made use of this pattern when creating items belonging to each category. While each category should have different items (some of them can be the same, e.g. a meditation track will be both in its own category and in all categories), the behaviour should be the same – when clicked the music player screen should be shown and the song played.</w:t>
+      </w:r>
+    </w:p>
+    <w:p>
+      <w:pPr>
+        <w:spacing w:line="276" w:lineRule="auto"/>
+        <w:jc w:val="both"/>
+        <w:rPr>
+          <w:rFonts w:ascii="Cambria" w:hAnsi="Cambria"/>
+          <w:sz w:val="24"/>
+        </w:rPr>
+      </w:pPr>
+      <w:r>
+        <w:rPr>
+          <w:rFonts w:ascii="Cambria" w:hAnsi="Cambria"/>
+          <w:sz w:val="24"/>
+        </w:rPr>
+        <w:t>Usage of this design pattern allowed us to remove duplicate code which would have been otherwise needed for every item in the me</w:t>
+      </w:r>
+      <w:r>
+        <w:rPr>
+          <w:rFonts w:ascii="Cambria" w:hAnsi="Cambria"/>
+          <w:sz w:val="24"/>
+        </w:rPr>
+        <w:t>nu.</w:t>
+      </w:r>
+    </w:p>
+    <w:p>
+      <w:pPr>
+        <w:pStyle w:val="Heading3"/>
+        <w:spacing w:line="276" w:lineRule="auto"/>
+        <w:rPr>
+          <w:rFonts w:ascii="Cambria" w:hAnsi="Cambria"/>
+          <w:b/>
+          <w:color w:val="auto"/>
+        </w:rPr>
+      </w:pPr>
+      <w:bookmarkStart w:id="23" w:name="_Toc447059187"/>
+      <w:r>
+        <w:rPr>
+          <w:rFonts w:ascii="Cambria" w:hAnsi="Cambria"/>
+          <w:b/>
+          <w:color w:val="auto"/>
+        </w:rPr>
+        <w:t>7.4.3. Command</w:t>
+      </w:r>
+      <w:bookmarkEnd w:id="23"/>
+    </w:p>
+    <w:p>
+      <w:pPr>
+        <w:rPr>
+          <w:rFonts w:ascii="Cambria" w:hAnsi="Cambria"/>
+          <w:sz w:val="24"/>
+        </w:rPr>
+      </w:pPr>
+      <w:r>
+        <w:rPr>
+          <w:rFonts w:ascii="Cambria" w:hAnsi="Cambria"/>
+          <w:sz w:val="24"/>
+        </w:rPr>
+        <w:t>Command pattern and where we use it</w:t>
+      </w:r>
+    </w:p>
+    <w:p>
+      <w:pPr>
+        <w:pStyle w:val="Heading3"/>
+        <w:spacing w:line="276" w:lineRule="auto"/>
+        <w:rPr>
+          <w:rFonts w:ascii="Cambria" w:hAnsi="Cambria"/>
+          <w:b/>
+          <w:color w:val="auto"/>
+        </w:rPr>
+      </w:pPr>
+      <w:r>
+        <w:rPr>
+          <w:rFonts w:ascii="Cambria" w:hAnsi="Cambria"/>
+          <w:b/>
+          <w:color w:val="auto"/>
+        </w:rPr>
+        <w:t>7.4.4</w:t>
+      </w:r>
+      <w:r>
+        <w:rPr>
+          <w:rFonts w:ascii="Cambria" w:hAnsi="Cambria"/>
+          <w:b/>
+          <w:color w:val="auto"/>
+        </w:rPr>
+        <w:t xml:space="preserve">. </w:t>
+      </w:r>
+      <w:r>
+        <w:rPr>
+          <w:rFonts w:ascii="Cambria" w:hAnsi="Cambria"/>
+          <w:b/>
+          <w:color w:val="auto"/>
+        </w:rPr>
+        <w:t>Observer</w:t>
+      </w:r>
+    </w:p>
+    <w:p>
+      <w:pPr>
+        <w:spacing w:line="276" w:lineRule="auto"/>
+        <w:jc w:val="both"/>
+        <w:rPr>
+          <w:rFonts w:ascii="Cambria" w:hAnsi="Cambria"/>
+          <w:sz w:val="24"/>
+        </w:rPr>
+      </w:pPr>
+      <w:r>
+        <w:rPr>
+          <w:rFonts w:ascii="Cambria" w:hAnsi="Cambria"/>
+          <w:sz w:val="24"/>
+        </w:rPr>
+        <w:t xml:space="preserve">The </w:t>
+      </w:r>
+      <w:r>
+        <w:rPr>
+          <w:rFonts w:ascii="Cambria" w:hAnsi="Cambria"/>
+          <w:sz w:val="24"/>
+        </w:rPr>
+        <w:t>Obser</w:t>
+      </w:r>
+      <w:r>
+        <w:rPr>
+          <w:rFonts w:ascii="Cambria" w:hAnsi="Cambria"/>
+          <w:sz w:val="24"/>
+        </w:rPr>
+        <w:t>ver pattern is a behavioural pattern - when an object is modified, all other object depending on it (called observe</w:t>
+      </w:r>
+      <w:r>
+        <w:rPr>
+          <w:rFonts w:ascii="Cambria" w:hAnsi="Cambria"/>
+          <w:sz w:val="24"/>
+        </w:rPr>
+        <w:t>r</w:t>
+      </w:r>
+      <w:r>
+        <w:rPr>
+          <w:rFonts w:ascii="Cambria" w:hAnsi="Cambria"/>
+          <w:sz w:val="24"/>
+        </w:rPr>
+        <w:t>s) are notified automatically by calling one of their methods.</w:t>
+      </w:r>
+    </w:p>
+    <w:p>
+      <w:pPr>
+        <w:spacing w:line="276" w:lineRule="auto"/>
+        <w:jc w:val="both"/>
+        <w:rPr>
+          <w:rFonts w:ascii="Cambria" w:hAnsi="Cambria"/>
+          <w:sz w:val="24"/>
+        </w:rPr>
+      </w:pPr>
+      <w:r>
+        <w:rPr>
+          <w:rFonts w:ascii="Cambria" w:hAnsi="Cambria"/>
+          <w:sz w:val="24"/>
+        </w:rPr>
+        <w:t xml:space="preserve">Observer pattern in our application is implemented in the </w:t>
+      </w:r>
       <w:r>
         <w:rPr>
           <w:rFonts w:ascii="Courier New" w:hAnsi="Courier New" w:cs="Courier New"/>
           <w:sz w:val="24"/>
         </w:rPr>
-        <w:t>MediaPlayerSingleton</w:t>
-      </w:r>
-      <w:proofErr w:type="spellEnd"/>
+        <w:t>HeadphoneStateReceiver</w:t>
+      </w:r>
+      <w:r>
+        <w:rPr>
+          <w:rFonts w:ascii="Cambria" w:hAnsi="Cambria"/>
+          <w:sz w:val="24"/>
+        </w:rPr>
+        <w:t xml:space="preserve"> class, which extends the built-in </w:t>
+      </w:r>
       <w:r>
         <w:rPr>
           <w:rFonts w:ascii="Courier New" w:hAnsi="Courier New" w:cs="Courier New"/>
           <w:sz w:val="24"/>
         </w:rPr>
-        <w:t xml:space="preserve"> </w:t>
-      </w:r>
-      <w:r>
-        <w:rPr>
-          <w:rFonts w:ascii="Cambria" w:hAnsi="Cambria" w:cs="Courier New"/>
-          <w:sz w:val="24"/>
-        </w:rPr>
-        <w:t>class</w:t>
-      </w:r>
-      <w:r>
-        <w:rPr>
-          <w:rFonts w:ascii="Cambria" w:hAnsi="Cambria" w:cs="Courier New"/>
-          <w:sz w:val="24"/>
-        </w:rPr>
-        <w:t xml:space="preserve">. We decided to use so-called eager initialisation of Singleton, because our application will always need an instance (so that the </w:t>
-      </w:r>
-      <w:proofErr w:type="spellStart"/>
+        <w:t>BroadcastReceiver</w:t>
+      </w:r>
+      <w:r>
+        <w:rPr>
+          <w:rFonts w:ascii="Cambria" w:hAnsi="Cambria"/>
+          <w:sz w:val="24"/>
+        </w:rPr>
+        <w:t xml:space="preserve">. Once the headphones are </w:t>
+      </w:r>
+      <w:r>
+        <w:rPr>
+          <w:rFonts w:ascii="Cambria" w:hAnsi="Cambria"/>
+          <w:sz w:val="24"/>
+        </w:rPr>
+        <w:lastRenderedPageBreak/>
+        <w:t xml:space="preserve">plugged in, the </w:t>
+      </w:r>
       <w:r>
         <w:rPr>
           <w:rFonts w:ascii="Courier New" w:hAnsi="Courier New" w:cs="Courier New"/>
           <w:sz w:val="24"/>
         </w:rPr>
-        <w:t>MediaPlayer</w:t>
-      </w:r>
-      <w:proofErr w:type="spellEnd"/>
-      <w:r>
-        <w:rPr>
-          <w:rFonts w:ascii="Cambria" w:hAnsi="Cambria" w:cs="Courier New"/>
-          <w:sz w:val="24"/>
-        </w:rPr>
-        <w:t xml:space="preserve"> can play interventions in the application</w:t>
-      </w:r>
-      <w:r>
-        <w:rPr>
-          <w:rFonts w:ascii="Cambria" w:hAnsi="Cambria" w:cs="Courier New"/>
-          <w:sz w:val="24"/>
-        </w:rPr>
-        <w:t>s</w:t>
-      </w:r>
-      <w:r>
-        <w:rPr>
-          <w:rFonts w:ascii="Cambria" w:hAnsi="Cambria" w:cs="Courier New"/>
-          <w:sz w:val="24"/>
-        </w:rPr>
-        <w:t>)</w:t>
-      </w:r>
-      <w:r>
-        <w:rPr>
-          <w:rFonts w:ascii="Cambria" w:hAnsi="Cambria" w:cs="Courier New"/>
-          <w:sz w:val="24"/>
-        </w:rPr>
-        <w:t>.</w:t>
-      </w:r>
-      <w:r>
-        <w:rPr>
-          <w:rFonts w:ascii="Cambria" w:hAnsi="Cambria" w:cs="Courier New"/>
-          <w:sz w:val="24"/>
-        </w:rPr>
-        <w:t xml:space="preserve"> Moreover, the cost of creating one instance is not too expensive, which further affirmed our decision.</w:t>
+        <w:t>HeadphoneStateReceiver</w:t>
+      </w:r>
+      <w:r>
+        <w:rPr>
+          <w:rFonts w:ascii="Cambria" w:hAnsi="Cambria"/>
+          <w:sz w:val="24"/>
+        </w:rPr>
+        <w:t xml:space="preserve"> receives notification from </w:t>
+      </w:r>
+      <w:r>
+        <w:rPr>
+          <w:rFonts w:ascii="Courier New" w:hAnsi="Courier New" w:cs="Courier New"/>
+          <w:sz w:val="24"/>
+        </w:rPr>
+        <w:t>ACTION_HEADSET_PLUG</w:t>
+      </w:r>
+      <w:r>
+        <w:rPr>
+          <w:rFonts w:ascii="Cambria" w:hAnsi="Cambria"/>
+          <w:sz w:val="24"/>
+        </w:rPr>
+        <w:t xml:space="preserve"> listener and shows a notification to the user – to notify him that the headphones have been plugged.</w:t>
       </w:r>
     </w:p>
     <w:p>
@@ -7449,171 +7663,16 @@
         <w:spacing w:line="276" w:lineRule="auto"/>
         <w:jc w:val="both"/>
         <w:rPr>
-          <w:rFonts w:ascii="Cambria" w:hAnsi="Cambria" w:cs="Courier New"/>
-          <w:sz w:val="24"/>
-        </w:rPr>
-      </w:pPr>
-      <w:r>
-        <w:rPr>
-          <w:rFonts w:ascii="Cambria" w:hAnsi="Cambria" w:cs="Courier New"/>
-          <w:sz w:val="24"/>
-        </w:rPr>
-        <w:t xml:space="preserve">Using this design pattern ensured that the </w:t>
-      </w:r>
-      <w:proofErr w:type="spellStart"/>
-      <w:r>
-        <w:rPr>
-          <w:rFonts w:ascii="Courier New" w:hAnsi="Courier New" w:cs="Courier New"/>
-          <w:sz w:val="24"/>
-        </w:rPr>
-        <w:t>MediaPlayer</w:t>
-      </w:r>
-      <w:proofErr w:type="spellEnd"/>
-      <w:r>
-        <w:rPr>
-          <w:rFonts w:ascii="Cambria" w:hAnsi="Cambria" w:cs="Courier New"/>
-          <w:sz w:val="24"/>
-        </w:rPr>
-        <w:t xml:space="preserve"> instance always exists and that after changing screens the reference to the instance still exists, which is better rather than creating a completely new instance of </w:t>
-      </w:r>
-      <w:proofErr w:type="spellStart"/>
-      <w:r>
-        <w:rPr>
-          <w:rFonts w:ascii="Courier New" w:hAnsi="Courier New" w:cs="Courier New"/>
-          <w:sz w:val="24"/>
-        </w:rPr>
-        <w:t>MediaPlayer</w:t>
-      </w:r>
-      <w:proofErr w:type="spellEnd"/>
-      <w:r>
-        <w:rPr>
-          <w:rFonts w:ascii="Cambria" w:hAnsi="Cambria" w:cs="Courier New"/>
-          <w:sz w:val="24"/>
-        </w:rPr>
-        <w:t xml:space="preserve"> when a different meditation track is chosen.</w:t>
-      </w:r>
-    </w:p>
-    <w:p>
-      <w:pPr>
-        <w:pStyle w:val="Heading3"/>
-        <w:spacing w:line="276" w:lineRule="auto"/>
-        <w:rPr>
-          <w:rFonts w:ascii="Cambria" w:hAnsi="Cambria"/>
-          <w:b/>
-          <w:color w:val="auto"/>
-        </w:rPr>
-      </w:pPr>
-      <w:bookmarkStart w:id="23" w:name="_Toc447059186"/>
-      <w:r>
-        <w:rPr>
-          <w:rFonts w:ascii="Cambria" w:hAnsi="Cambria"/>
-          <w:b/>
-          <w:color w:val="auto"/>
-        </w:rPr>
-        <w:t>7.4.2. Template</w:t>
-      </w:r>
-      <w:bookmarkEnd w:id="23"/>
-    </w:p>
-    <w:p>
-      <w:pPr>
-        <w:spacing w:line="276" w:lineRule="auto"/>
-        <w:jc w:val="both"/>
-        <w:rPr>
-          <w:rFonts w:ascii="Cambria" w:hAnsi="Cambria"/>
-          <w:sz w:val="24"/>
-        </w:rPr>
-      </w:pPr>
-      <w:r>
-        <w:rPr>
-          <w:rFonts w:ascii="Cambria" w:hAnsi="Cambria"/>
-          <w:sz w:val="24"/>
-        </w:rPr>
-        <w:t>Template pattern is a behavioural pattern design, which defines the skeleton of the algorithm and defers some steps to the subclasses – they can re-define certain steps as needed without changing the algorithm’s structure (which is common for all of them).</w:t>
-      </w:r>
-    </w:p>
-    <w:p>
-      <w:pPr>
-        <w:spacing w:line="276" w:lineRule="auto"/>
-        <w:jc w:val="both"/>
-        <w:rPr>
-          <w:rFonts w:ascii="Cambria" w:hAnsi="Cambria"/>
-          <w:sz w:val="24"/>
-        </w:rPr>
-      </w:pPr>
-      <w:r>
-        <w:rPr>
-          <w:rFonts w:ascii="Cambria" w:hAnsi="Cambria"/>
-          <w:sz w:val="24"/>
-        </w:rPr>
-        <w:t>We made use of this pattern when creating items belonging to each category. While each category should have different items (some of them can be the same, e.g. a meditation track will be both in its own category and in all categories), the behaviour should be the same – when clicked the music player screen should be shown and the song played.</w:t>
-      </w:r>
-    </w:p>
-    <w:p>
-      <w:pPr>
-        <w:spacing w:line="276" w:lineRule="auto"/>
-        <w:jc w:val="both"/>
-        <w:rPr>
-          <w:rFonts w:ascii="Cambria" w:hAnsi="Cambria"/>
-          <w:sz w:val="24"/>
-        </w:rPr>
-      </w:pPr>
-      <w:r>
-        <w:rPr>
-          <w:rFonts w:ascii="Cambria" w:hAnsi="Cambria"/>
-          <w:sz w:val="24"/>
-        </w:rPr>
-        <w:t>Usage of this design pattern allowed us to remove duplicate code which would have been otherwise needed for every item in the me</w:t>
-      </w:r>
-      <w:r>
-        <w:rPr>
-          <w:rFonts w:ascii="Cambria" w:hAnsi="Cambria"/>
-          <w:sz w:val="24"/>
-        </w:rPr>
-        <w:t>nu.</w:t>
-      </w:r>
-    </w:p>
-    <w:p>
-      <w:pPr>
-        <w:pStyle w:val="Heading3"/>
-        <w:spacing w:line="276" w:lineRule="auto"/>
-        <w:rPr>
-          <w:rFonts w:ascii="Cambria" w:hAnsi="Cambria"/>
-          <w:b/>
-          <w:color w:val="auto"/>
-        </w:rPr>
-      </w:pPr>
-      <w:bookmarkStart w:id="24" w:name="_Toc447059187"/>
-      <w:r>
-        <w:rPr>
-          <w:rFonts w:ascii="Cambria" w:hAnsi="Cambria"/>
-          <w:b/>
-          <w:color w:val="auto"/>
-        </w:rPr>
-        <w:t>7.4.3. Command</w:t>
-      </w:r>
-      <w:bookmarkEnd w:id="24"/>
-    </w:p>
-    <w:p>
-      <w:pPr>
-        <w:rPr>
-          <w:rFonts w:ascii="Cambria" w:hAnsi="Cambria"/>
-          <w:sz w:val="24"/>
-        </w:rPr>
-      </w:pPr>
-      <w:r>
-        <w:rPr>
-          <w:rFonts w:ascii="Cambria" w:hAnsi="Cambria"/>
-          <w:sz w:val="24"/>
-        </w:rPr>
-        <w:t>Command pattern and where we use it</w:t>
-      </w:r>
-    </w:p>
-    <w:p>
-      <w:pPr>
-        <w:rPr>
-          <w:rFonts w:ascii="Cambria" w:eastAsiaTheme="majorEastAsia" w:hAnsi="Cambria" w:cstheme="majorBidi"/>
-          <w:b/>
-          <w:sz w:val="32"/>
+          <w:rFonts w:ascii="Cambria" w:hAnsi="Cambria"/>
+          <w:sz w:val="24"/>
+        </w:rPr>
+      </w:pPr>
+    </w:p>
+    <w:p>
+      <w:pPr>
+        <w:rPr>
+          <w:rFonts w:ascii="Cambria" w:hAnsi="Cambria"/>
+          <w:b/>
           <w:szCs w:val="48"/>
         </w:rPr>
       </w:pPr>
@@ -7637,7 +7696,7 @@
           <w:szCs w:val="48"/>
         </w:rPr>
       </w:pPr>
-      <w:bookmarkStart w:id="25" w:name="_Toc447059188"/>
+      <w:bookmarkStart w:id="24" w:name="_Toc447059188"/>
       <w:r>
         <w:rPr>
           <w:rFonts w:ascii="Cambria" w:hAnsi="Cambria"/>
@@ -7648,7 +7707,7 @@
         <w:lastRenderedPageBreak/>
         <w:t>8. Usage</w:t>
       </w:r>
-      <w:bookmarkEnd w:id="25"/>
+      <w:bookmarkEnd w:id="24"/>
     </w:p>
     <w:p>
       <w:pPr>
@@ -7662,7 +7721,7 @@
           <w:szCs w:val="28"/>
         </w:rPr>
       </w:pPr>
-      <w:bookmarkStart w:id="26" w:name="_Toc447059189"/>
+      <w:bookmarkStart w:id="25" w:name="_Toc447059189"/>
       <w:r>
         <w:rPr>
           <w:rFonts w:ascii="Cambria" w:hAnsi="Cambria"/>
@@ -7673,7 +7732,7 @@
         </w:rPr>
         <w:t>8.1. Installation Requirements</w:t>
       </w:r>
-      <w:bookmarkEnd w:id="26"/>
+      <w:bookmarkEnd w:id="25"/>
     </w:p>
     <w:p>
       <w:pPr>
@@ -7715,7 +7774,7 @@
               <w:sz w:val="24"/>
               <w:lang w:val="en-US"/>
             </w:rPr>
-            <w:instrText xml:space="preserve"> CITATION 16Ma \l 1033 </w:instrText>
+            <w:instrText xml:space="preserve">CITATION 16Ma \l 1033 </w:instrText>
           </w:r>
           <w:r>
             <w:rPr>
@@ -7841,7 +7900,7 @@
               <w:sz w:val="24"/>
               <w:lang w:val="en-US"/>
             </w:rPr>
-            <w:instrText xml:space="preserve"> CITATION Goo16 \l 1033 </w:instrText>
+            <w:instrText xml:space="preserve">CITATION Goo16 \l 1033 </w:instrText>
           </w:r>
           <w:r>
             <w:rPr>
@@ -7857,7 +7916,7 @@
               <w:sz w:val="24"/>
               <w:lang w:val="en-US"/>
             </w:rPr>
-            <w:t>(Google, Maintaining Compatibility, 2016)</w:t>
+            <w:t>(Google, 2016)</w:t>
           </w:r>
           <w:r>
             <w:rPr>
@@ -7881,7 +7940,7 @@
           <w:szCs w:val="28"/>
         </w:rPr>
       </w:pPr>
-      <w:bookmarkStart w:id="27" w:name="_Toc447059190"/>
+      <w:bookmarkStart w:id="26" w:name="_Toc447059190"/>
       <w:r>
         <w:rPr>
           <w:rFonts w:ascii="Cambria" w:hAnsi="Cambria"/>
@@ -7892,189 +7951,174 @@
         </w:rPr>
         <w:t>8.2. Building requirements</w:t>
       </w:r>
+      <w:bookmarkEnd w:id="26"/>
+    </w:p>
+    <w:p>
+      <w:pPr>
+        <w:spacing w:line="276" w:lineRule="auto"/>
+        <w:jc w:val="both"/>
+        <w:rPr>
+          <w:rFonts w:ascii="Cambria" w:hAnsi="Cambria"/>
+          <w:sz w:val="24"/>
+          <w:szCs w:val="48"/>
+        </w:rPr>
+      </w:pPr>
+      <w:r>
+        <w:rPr>
+          <w:rFonts w:ascii="Cambria" w:hAnsi="Cambria"/>
+          <w:sz w:val="24"/>
+          <w:szCs w:val="48"/>
+        </w:rPr>
+        <w:t xml:space="preserve">In order to build the application, simply open either </w:t>
+      </w:r>
+      <w:r>
+        <w:rPr>
+          <w:rFonts w:ascii="Cambria" w:hAnsi="Cambria"/>
+          <w:i/>
+          <w:sz w:val="24"/>
+          <w:szCs w:val="48"/>
+        </w:rPr>
+        <w:t>audava_meditation.iml</w:t>
+      </w:r>
+      <w:r>
+        <w:rPr>
+          <w:rFonts w:ascii="Cambria" w:hAnsi="Cambria"/>
+          <w:sz w:val="24"/>
+          <w:szCs w:val="48"/>
+        </w:rPr>
+        <w:t xml:space="preserve"> or </w:t>
+      </w:r>
+      <w:r>
+        <w:rPr>
+          <w:rFonts w:ascii="Cambria" w:hAnsi="Cambria"/>
+          <w:i/>
+          <w:sz w:val="24"/>
+          <w:szCs w:val="48"/>
+        </w:rPr>
+        <w:t>TheMindset.iml</w:t>
+      </w:r>
+      <w:r>
+        <w:rPr>
+          <w:rFonts w:ascii="Cambria" w:hAnsi="Cambria"/>
+          <w:sz w:val="24"/>
+          <w:szCs w:val="48"/>
+        </w:rPr>
+        <w:t xml:space="preserve"> using Android Studio. Once the project is loaded</w:t>
+      </w:r>
+      <w:r>
+        <w:rPr>
+          <w:rFonts w:ascii="Cambria" w:hAnsi="Cambria"/>
+          <w:sz w:val="24"/>
+          <w:szCs w:val="48"/>
+        </w:rPr>
+        <w:t>, the application should be built automatically using Gradle build system</w:t>
+      </w:r>
+      <w:r>
+        <w:rPr>
+          <w:rFonts w:ascii="Cambria" w:hAnsi="Cambria"/>
+          <w:sz w:val="24"/>
+          <w:szCs w:val="48"/>
+        </w:rPr>
+        <w:t>, which will compile all the depe</w:t>
+      </w:r>
+      <w:r>
+        <w:rPr>
+          <w:rFonts w:ascii="Cambria" w:hAnsi="Cambria"/>
+          <w:sz w:val="24"/>
+          <w:szCs w:val="48"/>
+        </w:rPr>
+        <w:t xml:space="preserve">ndencies of the application and run tests. Provided the testing has finished without any error, </w:t>
+      </w:r>
+      <w:r>
+        <w:rPr>
+          <w:rFonts w:ascii="Cambria" w:hAnsi="Cambria"/>
+          <w:sz w:val="24"/>
+          <w:szCs w:val="48"/>
+        </w:rPr>
+        <w:t xml:space="preserve">an </w:t>
+      </w:r>
+      <w:r>
+        <w:rPr>
+          <w:rFonts w:ascii="Cambria" w:hAnsi="Cambria"/>
+          <w:i/>
+          <w:sz w:val="24"/>
+          <w:szCs w:val="48"/>
+        </w:rPr>
+        <w:t>.apk</w:t>
+      </w:r>
+      <w:r>
+        <w:rPr>
+          <w:rFonts w:ascii="Cambria" w:hAnsi="Cambria"/>
+          <w:sz w:val="24"/>
+          <w:szCs w:val="48"/>
+        </w:rPr>
+        <w:t xml:space="preserve"> </w:t>
+      </w:r>
+      <w:r>
+        <w:rPr>
+          <w:rFonts w:ascii="Cambria" w:hAnsi="Cambria"/>
+          <w:sz w:val="24"/>
+          <w:szCs w:val="48"/>
+        </w:rPr>
+        <w:t xml:space="preserve">(Android package) </w:t>
+      </w:r>
+      <w:r>
+        <w:rPr>
+          <w:rFonts w:ascii="Cambria" w:hAnsi="Cambria"/>
+          <w:sz w:val="24"/>
+          <w:szCs w:val="48"/>
+        </w:rPr>
+        <w:t>file</w:t>
+      </w:r>
+      <w:r>
+        <w:rPr>
+          <w:rFonts w:ascii="Cambria" w:hAnsi="Cambria"/>
+          <w:sz w:val="24"/>
+          <w:szCs w:val="48"/>
+        </w:rPr>
+        <w:t xml:space="preserve"> is built</w:t>
+      </w:r>
+      <w:r>
+        <w:rPr>
+          <w:rFonts w:ascii="Cambria" w:hAnsi="Cambria"/>
+          <w:sz w:val="24"/>
+          <w:szCs w:val="48"/>
+        </w:rPr>
+        <w:t xml:space="preserve">, which can be then </w:t>
+      </w:r>
+      <w:r>
+        <w:rPr>
+          <w:rFonts w:ascii="Cambria" w:hAnsi="Cambria"/>
+          <w:sz w:val="24"/>
+          <w:szCs w:val="48"/>
+        </w:rPr>
+        <w:t xml:space="preserve">installed and </w:t>
+      </w:r>
+      <w:r>
+        <w:rPr>
+          <w:rFonts w:ascii="Cambria" w:hAnsi="Cambria"/>
+          <w:sz w:val="24"/>
+          <w:szCs w:val="48"/>
+        </w:rPr>
+        <w:t>used on any supported Android device</w:t>
+      </w:r>
+      <w:r>
+        <w:rPr>
+          <w:rFonts w:ascii="Cambria" w:hAnsi="Cambria"/>
+          <w:sz w:val="24"/>
+          <w:szCs w:val="48"/>
+        </w:rPr>
+        <w:t xml:space="preserve"> (outlined above)</w:t>
+      </w:r>
+      <w:bookmarkStart w:id="27" w:name="_GoBack"/>
       <w:bookmarkEnd w:id="27"/>
-    </w:p>
-    <w:p>
-      <w:pPr>
-        <w:spacing w:line="276" w:lineRule="auto"/>
-        <w:jc w:val="both"/>
+      <w:r>
         <w:rPr>
           <w:rFonts w:ascii="Cambria" w:hAnsi="Cambria"/>
           <w:sz w:val="24"/>
           <w:szCs w:val="48"/>
         </w:rPr>
-      </w:pPr>
-      <w:r>
-        <w:rPr>
-          <w:rFonts w:ascii="Cambria" w:hAnsi="Cambria"/>
-          <w:sz w:val="24"/>
-          <w:szCs w:val="48"/>
-        </w:rPr>
-        <w:t xml:space="preserve">In order to build the application, simply open either </w:t>
-      </w:r>
-      <w:proofErr w:type="spellStart"/>
-      <w:r>
-        <w:rPr>
-          <w:rFonts w:ascii="Cambria" w:hAnsi="Cambria"/>
-          <w:i/>
-          <w:sz w:val="24"/>
-          <w:szCs w:val="48"/>
-        </w:rPr>
-        <w:t>audava_meditation.iml</w:t>
-      </w:r>
-      <w:proofErr w:type="spellEnd"/>
-      <w:r>
-        <w:rPr>
-          <w:rFonts w:ascii="Cambria" w:hAnsi="Cambria"/>
-          <w:sz w:val="24"/>
-          <w:szCs w:val="48"/>
-        </w:rPr>
-        <w:t xml:space="preserve"> or </w:t>
-      </w:r>
-      <w:proofErr w:type="spellStart"/>
-      <w:r>
-        <w:rPr>
-          <w:rFonts w:ascii="Cambria" w:hAnsi="Cambria"/>
-          <w:i/>
-          <w:sz w:val="24"/>
-          <w:szCs w:val="48"/>
-        </w:rPr>
-        <w:t>TheMindset.iml</w:t>
-      </w:r>
-      <w:proofErr w:type="spellEnd"/>
-      <w:r>
-        <w:rPr>
-          <w:rFonts w:ascii="Cambria" w:hAnsi="Cambria"/>
-          <w:sz w:val="24"/>
-          <w:szCs w:val="48"/>
-        </w:rPr>
-        <w:t xml:space="preserve"> using Android Studio. Once the project is loaded</w:t>
-      </w:r>
-      <w:r>
-        <w:rPr>
-          <w:rFonts w:ascii="Cambria" w:hAnsi="Cambria"/>
-          <w:sz w:val="24"/>
-          <w:szCs w:val="48"/>
-        </w:rPr>
-        <w:t xml:space="preserve">, the application should be built automatically using </w:t>
-      </w:r>
-      <w:proofErr w:type="spellStart"/>
-      <w:r>
-        <w:rPr>
-          <w:rFonts w:ascii="Cambria" w:hAnsi="Cambria"/>
-          <w:sz w:val="24"/>
-          <w:szCs w:val="48"/>
-        </w:rPr>
-        <w:t>Gradle</w:t>
-      </w:r>
-      <w:proofErr w:type="spellEnd"/>
-      <w:r>
-        <w:rPr>
-          <w:rFonts w:ascii="Cambria" w:hAnsi="Cambria"/>
-          <w:sz w:val="24"/>
-          <w:szCs w:val="48"/>
-        </w:rPr>
-        <w:t xml:space="preserve"> build system</w:t>
-      </w:r>
-      <w:r>
-        <w:rPr>
-          <w:rFonts w:ascii="Cambria" w:hAnsi="Cambria"/>
-          <w:sz w:val="24"/>
-          <w:szCs w:val="48"/>
-        </w:rPr>
-        <w:t>, which will compile all the depe</w:t>
-      </w:r>
-      <w:r>
-        <w:rPr>
-          <w:rFonts w:ascii="Cambria" w:hAnsi="Cambria"/>
-          <w:sz w:val="24"/>
-          <w:szCs w:val="48"/>
-        </w:rPr>
-        <w:t xml:space="preserve">ndencies of the application and run tests. Provided the testing has finished without any error, </w:t>
-      </w:r>
-      <w:r>
-        <w:rPr>
-          <w:rFonts w:ascii="Cambria" w:hAnsi="Cambria"/>
-          <w:sz w:val="24"/>
-          <w:szCs w:val="48"/>
-        </w:rPr>
-        <w:t xml:space="preserve">an </w:t>
-      </w:r>
-      <w:r>
-        <w:rPr>
-          <w:rFonts w:ascii="Cambria" w:hAnsi="Cambria"/>
-          <w:i/>
-          <w:sz w:val="24"/>
-          <w:szCs w:val="48"/>
-        </w:rPr>
         <w:t>.</w:t>
-      </w:r>
-      <w:proofErr w:type="spellStart"/>
-      <w:r>
-        <w:rPr>
-          <w:rFonts w:ascii="Cambria" w:hAnsi="Cambria"/>
-          <w:i/>
-          <w:sz w:val="24"/>
-          <w:szCs w:val="48"/>
-        </w:rPr>
-        <w:t>apk</w:t>
-      </w:r>
-      <w:proofErr w:type="spellEnd"/>
-      <w:r>
-        <w:rPr>
-          <w:rFonts w:ascii="Cambria" w:hAnsi="Cambria"/>
-          <w:sz w:val="24"/>
-          <w:szCs w:val="48"/>
-        </w:rPr>
-        <w:t xml:space="preserve"> </w:t>
-      </w:r>
-      <w:r>
-        <w:rPr>
-          <w:rFonts w:ascii="Cambria" w:hAnsi="Cambria"/>
-          <w:sz w:val="24"/>
-          <w:szCs w:val="48"/>
-        </w:rPr>
-        <w:t xml:space="preserve">(Android package) </w:t>
-      </w:r>
-      <w:r>
-        <w:rPr>
-          <w:rFonts w:ascii="Cambria" w:hAnsi="Cambria"/>
-          <w:sz w:val="24"/>
-          <w:szCs w:val="48"/>
-        </w:rPr>
-        <w:t>file</w:t>
-      </w:r>
-      <w:r>
-        <w:rPr>
-          <w:rFonts w:ascii="Cambria" w:hAnsi="Cambria"/>
-          <w:sz w:val="24"/>
-          <w:szCs w:val="48"/>
-        </w:rPr>
-        <w:t xml:space="preserve"> is built</w:t>
-      </w:r>
-      <w:r>
-        <w:rPr>
-          <w:rFonts w:ascii="Cambria" w:hAnsi="Cambria"/>
-          <w:sz w:val="24"/>
-          <w:szCs w:val="48"/>
-        </w:rPr>
-        <w:t xml:space="preserve">, which can be then </w:t>
-      </w:r>
-      <w:r>
-        <w:rPr>
-          <w:rFonts w:ascii="Cambria" w:hAnsi="Cambria"/>
-          <w:sz w:val="24"/>
-          <w:szCs w:val="48"/>
-        </w:rPr>
-        <w:t xml:space="preserve">installed and </w:t>
-      </w:r>
-      <w:r>
-        <w:rPr>
-          <w:rFonts w:ascii="Cambria" w:hAnsi="Cambria"/>
-          <w:sz w:val="24"/>
-          <w:szCs w:val="48"/>
-        </w:rPr>
-        <w:t>used on any supported Android device.</w:t>
       </w:r>
     </w:p>
     <w:p>
@@ -8213,7 +8257,7 @@
       </w:pPr>
     </w:p>
     <w:sectPr>
-      <w:footerReference w:type="default" r:id="rId13"/>
+      <w:footerReference w:type="default" r:id="rId12"/>
       <w:pgSz w:w="11906" w:h="16838"/>
       <w:pgMar w:top="1417" w:right="1417" w:bottom="1417" w:left="1417" w:header="708" w:footer="708" w:gutter="0"/>
       <w:cols w:space="708"/>
@@ -8304,7 +8348,7 @@
             <w:noProof/>
             <w:sz w:val="24"/>
           </w:rPr>
-          <w:t>9</w:t>
+          <w:t>13</w:t>
         </w:r>
         <w:r>
           <w:rPr>
@@ -10211,6 +10255,18 @@
       <w:ind w:left="440"/>
     </w:pPr>
   </w:style>
+  <w:style w:type="character" w:styleId="FollowedHyperlink">
+    <w:name w:val="FollowedHyperlink"/>
+    <w:basedOn w:val="DefaultParagraphFont"/>
+    <w:uiPriority w:val="99"/>
+    <w:semiHidden/>
+    <w:unhideWhenUsed/>
+    <w:rsid w:val="00F30AE7"/>
+    <w:rPr>
+      <w:color w:val="954F72" w:themeColor="followedHyperlink"/>
+      <w:u w:val="single"/>
+    </w:rPr>
+  </w:style>
 </w:styles>
 </file>
 
@@ -10478,9 +10534,28 @@
 <file path=customXml/item1.xml><?xml version="1.0" encoding="utf-8"?>
 <b:Sources xmlns:b="http://schemas.openxmlformats.org/officeDocument/2006/bibliography" xmlns="http://schemas.openxmlformats.org/officeDocument/2006/bibliography" SelectedStyle="\APASixthEditionOfficeOnline.xsl" StyleName="APA" Version="6">
   <b:Source>
+    <b:Tag>IBM12</b:Tag>
+    <b:SourceType>InternetSite</b:SourceType>
+    <b:Guid>{29FCA954-D72A-4B61-AD77-A43E8E449E6E}</b:Guid>
+    <b:Author>
+      <b:Author>
+        <b:Corporate>IBM</b:Corporate>
+      </b:Author>
+    </b:Author>
+    <b:Title>Native, web or hybrid mobile-app development</b:Title>
+    <b:InternetSiteTitle>IBM</b:InternetSiteTitle>
+    <b:Year>2012</b:Year>
+    <b:Month>April</b:Month>
+    <b:URL>ftp://public.dhe.ibm.com/software/pdf/mobile-enterprise/WSW14182USEN.pdf</b:URL>
+    <b:YearAccessed>2016</b:YearAccessed>
+    <b:MonthAccessed>March</b:MonthAccessed>
+    <b:DayAccessed>30</b:DayAccessed>
+    <b:RefOrder>1</b:RefOrder>
+  </b:Source>
+  <b:Source>
     <b:Tag>16Ma</b:Tag>
     <b:SourceType>InternetSite</b:SourceType>
-    <b:Guid>{E3F106F5-5C8B-423D-902E-0A782E593592}</b:Guid>
+    <b:Guid>{7B077465-26D3-43B9-A46C-AAFEED080799}</b:Guid>
     <b:Year>2016</b:Year>
     <b:Month>March</b:Month>
     <b:Day>29</b:Day>
@@ -10489,26 +10564,18 @@
     <b:InternetSiteTitle>Android Developers</b:InternetSiteTitle>
     <b:Author>
       <b:Author>
-        <b:NameList>
-          <b:Person>
-            <b:Last>Google</b:Last>
-          </b:Person>
-        </b:NameList>
+        <b:Corporate>Google</b:Corporate>
       </b:Author>
     </b:Author>
-    <b:RefOrder>1</b:RefOrder>
+    <b:RefOrder>2</b:RefOrder>
   </b:Source>
   <b:Source>
     <b:Tag>Goo16</b:Tag>
     <b:SourceType>InternetSite</b:SourceType>
-    <b:Guid>{4CA3DF4A-3272-4E82-81F2-8193B878159F}</b:Guid>
+    <b:Guid>{2C924779-AC68-41F6-B911-70B0D9222961}</b:Guid>
     <b:Author>
       <b:Author>
-        <b:NameList>
-          <b:Person>
-            <b:Last>Google</b:Last>
-          </b:Person>
-        </b:NameList>
+        <b:Corporate>Google</b:Corporate>
       </b:Author>
     </b:Author>
     <b:Title>Maintaining Compatibility</b:Title>
@@ -10517,13 +10584,13 @@
     <b:Day>29</b:Day>
     <b:URL>https://developer.android.com/training/material/compatibility.html</b:URL>
     <b:InternetSiteTitle>Android Developers</b:InternetSiteTitle>
-    <b:RefOrder>2</b:RefOrder>
+    <b:RefOrder>3</b:RefOrder>
   </b:Source>
 </b:Sources>
 </file>
 
 <file path=customXml/itemProps1.xml><?xml version="1.0" encoding="utf-8"?>
-<ds:datastoreItem xmlns:ds="http://schemas.openxmlformats.org/officeDocument/2006/customXml" ds:itemID="{45E39C0E-00ED-4A09-B8C1-53C26C9F7AC3}">
+<ds:datastoreItem xmlns:ds="http://schemas.openxmlformats.org/officeDocument/2006/customXml" ds:itemID="{967E69CB-1826-4333-95A2-B059656C584C}">
   <ds:schemaRefs>
     <ds:schemaRef ds:uri="http://schemas.openxmlformats.org/officeDocument/2006/bibliography"/>
   </ds:schemaRefs>

</xml_diff>

<commit_message>
updated final report - development, ui, refs
</commit_message>
<xml_diff>
--- a/Documents/team52_final_report.docx
+++ b/Documents/team52_final_report.docx
@@ -449,15 +449,15 @@
         <w:br w:type="page"/>
       </w:r>
     </w:p>
-    <w:bookmarkStart w:id="0" w:name="_Toc447059164" w:displacedByCustomXml="next"/>
+    <w:bookmarkStart w:id="0" w:name="_Toc447146940" w:displacedByCustomXml="next"/>
     <w:sdt>
       <w:sdtPr>
         <w:rPr>
           <w:rFonts w:ascii="Cambria" w:eastAsiaTheme="minorHAnsi" w:hAnsi="Cambria" w:cstheme="minorBidi"/>
           <w:b/>
           <w:color w:val="auto"/>
-          <w:sz w:val="22"/>
-          <w:szCs w:val="22"/>
+          <w:sz w:val="24"/>
+          <w:szCs w:val="24"/>
           <w:lang w:val="en-GB"/>
         </w:rPr>
         <w:id w:val="2065602519"/>
@@ -482,6 +482,8 @@
               <w:rFonts w:ascii="Cambria" w:hAnsi="Cambria"/>
               <w:b/>
               <w:color w:val="auto"/>
+              <w:sz w:val="24"/>
+              <w:szCs w:val="24"/>
             </w:rPr>
           </w:pPr>
           <w:r>
@@ -489,6 +491,8 @@
               <w:rFonts w:ascii="Cambria" w:hAnsi="Cambria"/>
               <w:b/>
               <w:color w:val="auto"/>
+              <w:sz w:val="24"/>
+              <w:szCs w:val="24"/>
             </w:rPr>
             <w:t>Table of Contents</w:t>
           </w:r>
@@ -545,7 +549,7 @@
             </w:rPr>
             <w:fldChar w:fldCharType="separate"/>
           </w:r>
-          <w:hyperlink w:anchor="_Toc447059164" w:history="1">
+          <w:hyperlink w:anchor="_Toc447146940" w:history="1">
             <w:r>
               <w:rPr>
                 <w:rStyle w:val="Hyperlink"/>
@@ -585,7 +589,7 @@
                 <w:sz w:val="24"/>
                 <w:szCs w:val="24"/>
               </w:rPr>
-              <w:instrText xml:space="preserve"> PAGEREF _Toc447059164 \h </w:instrText>
+              <w:instrText xml:space="preserve"> PAGEREF _Toc447146940 \h </w:instrText>
             </w:r>
             <w:r>
               <w:rPr>
@@ -643,7 +647,7 @@
               <w:lang w:val="sk-SK" w:eastAsia="sk-SK"/>
             </w:rPr>
           </w:pPr>
-          <w:hyperlink w:anchor="_Toc447059165" w:history="1">
+          <w:hyperlink w:anchor="_Toc447146941" w:history="1">
             <w:r>
               <w:rPr>
                 <w:rStyle w:val="Hyperlink"/>
@@ -683,7 +687,7 @@
                 <w:sz w:val="24"/>
                 <w:szCs w:val="24"/>
               </w:rPr>
-              <w:instrText xml:space="preserve"> PAGEREF _Toc447059165 \h </w:instrText>
+              <w:instrText xml:space="preserve"> PAGEREF _Toc447146941 \h </w:instrText>
             </w:r>
             <w:r>
               <w:rPr>
@@ -741,7 +745,7 @@
               <w:lang w:val="sk-SK" w:eastAsia="sk-SK"/>
             </w:rPr>
           </w:pPr>
-          <w:hyperlink w:anchor="_Toc447059166" w:history="1">
+          <w:hyperlink w:anchor="_Toc447146942" w:history="1">
             <w:r>
               <w:rPr>
                 <w:rStyle w:val="Hyperlink"/>
@@ -781,7 +785,107 @@
                 <w:sz w:val="24"/>
                 <w:szCs w:val="24"/>
               </w:rPr>
-              <w:instrText xml:space="preserve"> PAGEREF _Toc447059166 \h </w:instrText>
+              <w:instrText xml:space="preserve"> PAGEREF _Toc447146942 \h </w:instrText>
+            </w:r>
+            <w:r>
+              <w:rPr>
+                <w:rFonts w:ascii="Cambria" w:hAnsi="Cambria"/>
+                <w:noProof/>
+                <w:webHidden/>
+                <w:sz w:val="24"/>
+                <w:szCs w:val="24"/>
+              </w:rPr>
+            </w:r>
+            <w:r>
+              <w:rPr>
+                <w:rFonts w:ascii="Cambria" w:hAnsi="Cambria"/>
+                <w:noProof/>
+                <w:webHidden/>
+                <w:sz w:val="24"/>
+                <w:szCs w:val="24"/>
+              </w:rPr>
+              <w:fldChar w:fldCharType="separate"/>
+            </w:r>
+            <w:r>
+              <w:rPr>
+                <w:rFonts w:ascii="Cambria" w:hAnsi="Cambria"/>
+                <w:noProof/>
+                <w:webHidden/>
+                <w:sz w:val="24"/>
+                <w:szCs w:val="24"/>
+              </w:rPr>
+              <w:t>4</w:t>
+            </w:r>
+            <w:r>
+              <w:rPr>
+                <w:rFonts w:ascii="Cambria" w:hAnsi="Cambria"/>
+                <w:noProof/>
+                <w:webHidden/>
+                <w:sz w:val="24"/>
+                <w:szCs w:val="24"/>
+              </w:rPr>
+              <w:fldChar w:fldCharType="end"/>
+            </w:r>
+          </w:hyperlink>
+          <w:bookmarkStart w:id="1" w:name="_GoBack"/>
+          <w:bookmarkEnd w:id="1"/>
+        </w:p>
+        <w:p>
+          <w:pPr>
+            <w:pStyle w:val="TOC2"/>
+            <w:tabs>
+              <w:tab w:val="right" w:leader="dot" w:pos="9062"/>
+            </w:tabs>
+            <w:spacing w:line="276" w:lineRule="auto"/>
+            <w:rPr>
+              <w:rFonts w:ascii="Cambria" w:eastAsiaTheme="minorEastAsia" w:hAnsi="Cambria"/>
+              <w:noProof/>
+              <w:sz w:val="24"/>
+              <w:szCs w:val="24"/>
+              <w:lang w:val="sk-SK" w:eastAsia="sk-SK"/>
+            </w:rPr>
+          </w:pPr>
+          <w:hyperlink w:anchor="_Toc447146943" w:history="1">
+            <w:r>
+              <w:rPr>
+                <w:rStyle w:val="Hyperlink"/>
+                <w:rFonts w:ascii="Cambria" w:hAnsi="Cambria"/>
+                <w:b/>
+                <w:noProof/>
+                <w:sz w:val="24"/>
+                <w:szCs w:val="24"/>
+              </w:rPr>
+              <w:t>3. 1. Background to project and clients</w:t>
+            </w:r>
+            <w:r>
+              <w:rPr>
+                <w:rFonts w:ascii="Cambria" w:hAnsi="Cambria"/>
+                <w:noProof/>
+                <w:webHidden/>
+                <w:sz w:val="24"/>
+                <w:szCs w:val="24"/>
+              </w:rPr>
+              <w:tab/>
+            </w:r>
+            <w:r>
+              <w:rPr>
+                <w:rFonts w:ascii="Cambria" w:hAnsi="Cambria"/>
+                <w:noProof/>
+                <w:webHidden/>
+                <w:sz w:val="24"/>
+                <w:szCs w:val="24"/>
+              </w:rPr>
+              <w:fldChar w:fldCharType="begin"/>
+            </w:r>
+            <w:r>
+              <w:rPr>
+                <w:rFonts w:ascii="Cambria" w:hAnsi="Cambria"/>
+                <w:noProof/>
+                <w:webHidden/>
+                <w:sz w:val="24"/>
+                <w:szCs w:val="24"/>
+              </w:rPr>
+              <w:instrText xml:space="preserve"> PAGEREF _Toc447146943 \h </w:instrText>
             </w:r>
             <w:r>
               <w:rPr>
@@ -839,7 +943,7 @@
               <w:lang w:val="sk-SK" w:eastAsia="sk-SK"/>
             </w:rPr>
           </w:pPr>
-          <w:hyperlink w:anchor="_Toc447059167" w:history="1">
+          <w:hyperlink w:anchor="_Toc447146944" w:history="1">
             <w:r>
               <w:rPr>
                 <w:rStyle w:val="Hyperlink"/>
@@ -849,7 +953,7 @@
                 <w:sz w:val="24"/>
                 <w:szCs w:val="24"/>
               </w:rPr>
-              <w:t>3. 1. Background to project and clients</w:t>
+              <w:t>3. 2. Problem being solved</w:t>
             </w:r>
             <w:r>
               <w:rPr>
@@ -879,7 +983,7 @@
                 <w:sz w:val="24"/>
                 <w:szCs w:val="24"/>
               </w:rPr>
-              <w:instrText xml:space="preserve"> PAGEREF _Toc447059167 \h </w:instrText>
+              <w:instrText xml:space="preserve"> PAGEREF _Toc447146944 \h </w:instrText>
             </w:r>
             <w:r>
               <w:rPr>
@@ -909,6 +1013,104 @@
                 <w:szCs w:val="24"/>
               </w:rPr>
               <w:t>4</w:t>
+            </w:r>
+            <w:r>
+              <w:rPr>
+                <w:rFonts w:ascii="Cambria" w:hAnsi="Cambria"/>
+                <w:noProof/>
+                <w:webHidden/>
+                <w:sz w:val="24"/>
+                <w:szCs w:val="24"/>
+              </w:rPr>
+              <w:fldChar w:fldCharType="end"/>
+            </w:r>
+          </w:hyperlink>
+        </w:p>
+        <w:p>
+          <w:pPr>
+            <w:pStyle w:val="TOC1"/>
+            <w:tabs>
+              <w:tab w:val="right" w:leader="dot" w:pos="9062"/>
+            </w:tabs>
+            <w:spacing w:line="276" w:lineRule="auto"/>
+            <w:rPr>
+              <w:rFonts w:ascii="Cambria" w:eastAsiaTheme="minorEastAsia" w:hAnsi="Cambria"/>
+              <w:noProof/>
+              <w:sz w:val="24"/>
+              <w:szCs w:val="24"/>
+              <w:lang w:val="sk-SK" w:eastAsia="sk-SK"/>
+            </w:rPr>
+          </w:pPr>
+          <w:hyperlink w:anchor="_Toc447146945" w:history="1">
+            <w:r>
+              <w:rPr>
+                <w:rStyle w:val="Hyperlink"/>
+                <w:rFonts w:ascii="Cambria" w:hAnsi="Cambria"/>
+                <w:b/>
+                <w:noProof/>
+                <w:sz w:val="24"/>
+                <w:szCs w:val="24"/>
+              </w:rPr>
+              <w:t>4. Team Roles and Skills</w:t>
+            </w:r>
+            <w:r>
+              <w:rPr>
+                <w:rFonts w:ascii="Cambria" w:hAnsi="Cambria"/>
+                <w:noProof/>
+                <w:webHidden/>
+                <w:sz w:val="24"/>
+                <w:szCs w:val="24"/>
+              </w:rPr>
+              <w:tab/>
+            </w:r>
+            <w:r>
+              <w:rPr>
+                <w:rFonts w:ascii="Cambria" w:hAnsi="Cambria"/>
+                <w:noProof/>
+                <w:webHidden/>
+                <w:sz w:val="24"/>
+                <w:szCs w:val="24"/>
+              </w:rPr>
+              <w:fldChar w:fldCharType="begin"/>
+            </w:r>
+            <w:r>
+              <w:rPr>
+                <w:rFonts w:ascii="Cambria" w:hAnsi="Cambria"/>
+                <w:noProof/>
+                <w:webHidden/>
+                <w:sz w:val="24"/>
+                <w:szCs w:val="24"/>
+              </w:rPr>
+              <w:instrText xml:space="preserve"> PAGEREF _Toc447146945 \h </w:instrText>
+            </w:r>
+            <w:r>
+              <w:rPr>
+                <w:rFonts w:ascii="Cambria" w:hAnsi="Cambria"/>
+                <w:noProof/>
+                <w:webHidden/>
+                <w:sz w:val="24"/>
+                <w:szCs w:val="24"/>
+              </w:rPr>
+            </w:r>
+            <w:r>
+              <w:rPr>
+                <w:rFonts w:ascii="Cambria" w:hAnsi="Cambria"/>
+                <w:noProof/>
+                <w:webHidden/>
+                <w:sz w:val="24"/>
+                <w:szCs w:val="24"/>
+              </w:rPr>
+              <w:fldChar w:fldCharType="separate"/>
+            </w:r>
+            <w:r>
+              <w:rPr>
+                <w:rFonts w:ascii="Cambria" w:hAnsi="Cambria"/>
+                <w:noProof/>
+                <w:webHidden/>
+                <w:sz w:val="24"/>
+                <w:szCs w:val="24"/>
+              </w:rPr>
+              <w:t>5</w:t>
             </w:r>
             <w:r>
               <w:rPr>
@@ -937,7 +1139,7 @@
               <w:lang w:val="sk-SK" w:eastAsia="sk-SK"/>
             </w:rPr>
           </w:pPr>
-          <w:hyperlink w:anchor="_Toc447059168" w:history="1">
+          <w:hyperlink w:anchor="_Toc447146946" w:history="1">
             <w:r>
               <w:rPr>
                 <w:rStyle w:val="Hyperlink"/>
@@ -947,7 +1149,7 @@
                 <w:sz w:val="24"/>
                 <w:szCs w:val="24"/>
               </w:rPr>
-              <w:t>3. 2. Problem being solved</w:t>
+              <w:t>4.1. Jaromir Latal</w:t>
             </w:r>
             <w:r>
               <w:rPr>
@@ -977,7 +1179,7 @@
                 <w:sz w:val="24"/>
                 <w:szCs w:val="24"/>
               </w:rPr>
-              <w:instrText xml:space="preserve"> PAGEREF _Toc447059168 \h </w:instrText>
+              <w:instrText xml:space="preserve"> PAGEREF _Toc447146946 \h </w:instrText>
             </w:r>
             <w:r>
               <w:rPr>
@@ -1006,7 +1208,105 @@
                 <w:sz w:val="24"/>
                 <w:szCs w:val="24"/>
               </w:rPr>
-              <w:t>4</w:t>
+              <w:t>5</w:t>
+            </w:r>
+            <w:r>
+              <w:rPr>
+                <w:rFonts w:ascii="Cambria" w:hAnsi="Cambria"/>
+                <w:noProof/>
+                <w:webHidden/>
+                <w:sz w:val="24"/>
+                <w:szCs w:val="24"/>
+              </w:rPr>
+              <w:fldChar w:fldCharType="end"/>
+            </w:r>
+          </w:hyperlink>
+        </w:p>
+        <w:p>
+          <w:pPr>
+            <w:pStyle w:val="TOC2"/>
+            <w:tabs>
+              <w:tab w:val="right" w:leader="dot" w:pos="9062"/>
+            </w:tabs>
+            <w:spacing w:line="276" w:lineRule="auto"/>
+            <w:rPr>
+              <w:rFonts w:ascii="Cambria" w:eastAsiaTheme="minorEastAsia" w:hAnsi="Cambria"/>
+              <w:noProof/>
+              <w:sz w:val="24"/>
+              <w:szCs w:val="24"/>
+              <w:lang w:val="sk-SK" w:eastAsia="sk-SK"/>
+            </w:rPr>
+          </w:pPr>
+          <w:hyperlink w:anchor="_Toc447146947" w:history="1">
+            <w:r>
+              <w:rPr>
+                <w:rStyle w:val="Hyperlink"/>
+                <w:rFonts w:ascii="Cambria" w:hAnsi="Cambria"/>
+                <w:b/>
+                <w:noProof/>
+                <w:sz w:val="24"/>
+                <w:szCs w:val="24"/>
+              </w:rPr>
+              <w:t>4.2. Lambros Zannettos</w:t>
+            </w:r>
+            <w:r>
+              <w:rPr>
+                <w:rFonts w:ascii="Cambria" w:hAnsi="Cambria"/>
+                <w:noProof/>
+                <w:webHidden/>
+                <w:sz w:val="24"/>
+                <w:szCs w:val="24"/>
+              </w:rPr>
+              <w:tab/>
+            </w:r>
+            <w:r>
+              <w:rPr>
+                <w:rFonts w:ascii="Cambria" w:hAnsi="Cambria"/>
+                <w:noProof/>
+                <w:webHidden/>
+                <w:sz w:val="24"/>
+                <w:szCs w:val="24"/>
+              </w:rPr>
+              <w:fldChar w:fldCharType="begin"/>
+            </w:r>
+            <w:r>
+              <w:rPr>
+                <w:rFonts w:ascii="Cambria" w:hAnsi="Cambria"/>
+                <w:noProof/>
+                <w:webHidden/>
+                <w:sz w:val="24"/>
+                <w:szCs w:val="24"/>
+              </w:rPr>
+              <w:instrText xml:space="preserve"> PAGEREF _Toc447146947 \h </w:instrText>
+            </w:r>
+            <w:r>
+              <w:rPr>
+                <w:rFonts w:ascii="Cambria" w:hAnsi="Cambria"/>
+                <w:noProof/>
+                <w:webHidden/>
+                <w:sz w:val="24"/>
+                <w:szCs w:val="24"/>
+              </w:rPr>
+            </w:r>
+            <w:r>
+              <w:rPr>
+                <w:rFonts w:ascii="Cambria" w:hAnsi="Cambria"/>
+                <w:noProof/>
+                <w:webHidden/>
+                <w:sz w:val="24"/>
+                <w:szCs w:val="24"/>
+              </w:rPr>
+              <w:fldChar w:fldCharType="separate"/>
+            </w:r>
+            <w:r>
+              <w:rPr>
+                <w:rFonts w:ascii="Cambria" w:hAnsi="Cambria"/>
+                <w:noProof/>
+                <w:webHidden/>
+                <w:sz w:val="24"/>
+                <w:szCs w:val="24"/>
+              </w:rPr>
+              <w:t>5</w:t>
             </w:r>
             <w:r>
               <w:rPr>
@@ -1035,7 +1335,7 @@
               <w:lang w:val="sk-SK" w:eastAsia="sk-SK"/>
             </w:rPr>
           </w:pPr>
-          <w:hyperlink w:anchor="_Toc447059169" w:history="1">
+          <w:hyperlink w:anchor="_Toc447146948" w:history="1">
             <w:r>
               <w:rPr>
                 <w:rStyle w:val="Hyperlink"/>
@@ -1045,7 +1345,7 @@
                 <w:sz w:val="24"/>
                 <w:szCs w:val="24"/>
               </w:rPr>
-              <w:t>4. Team Roles and Skills</w:t>
+              <w:t>5. Requirements</w:t>
             </w:r>
             <w:r>
               <w:rPr>
@@ -1075,7 +1375,7 @@
                 <w:sz w:val="24"/>
                 <w:szCs w:val="24"/>
               </w:rPr>
-              <w:instrText xml:space="preserve"> PAGEREF _Toc447059169 \h </w:instrText>
+              <w:instrText xml:space="preserve"> PAGEREF _Toc447146948 \h </w:instrText>
             </w:r>
             <w:r>
               <w:rPr>
@@ -1104,7 +1404,7 @@
                 <w:sz w:val="24"/>
                 <w:szCs w:val="24"/>
               </w:rPr>
-              <w:t>5</w:t>
+              <w:t>6</w:t>
             </w:r>
             <w:r>
               <w:rPr>
@@ -1133,7 +1433,7 @@
               <w:lang w:val="sk-SK" w:eastAsia="sk-SK"/>
             </w:rPr>
           </w:pPr>
-          <w:hyperlink w:anchor="_Toc447059170" w:history="1">
+          <w:hyperlink w:anchor="_Toc447146949" w:history="1">
             <w:r>
               <w:rPr>
                 <w:rStyle w:val="Hyperlink"/>
@@ -1143,7 +1443,7 @@
                 <w:sz w:val="24"/>
                 <w:szCs w:val="24"/>
               </w:rPr>
-              <w:t>4.1. Jaromir Latal</w:t>
+              <w:t>5.1. Initial questions</w:t>
             </w:r>
             <w:r>
               <w:rPr>
@@ -1173,7 +1473,7 @@
                 <w:sz w:val="24"/>
                 <w:szCs w:val="24"/>
               </w:rPr>
-              <w:instrText xml:space="preserve"> PAGEREF _Toc447059170 \h </w:instrText>
+              <w:instrText xml:space="preserve"> PAGEREF _Toc447146949 \h </w:instrText>
             </w:r>
             <w:r>
               <w:rPr>
@@ -1202,7 +1502,7 @@
                 <w:sz w:val="24"/>
                 <w:szCs w:val="24"/>
               </w:rPr>
-              <w:t>5</w:t>
+              <w:t>6</w:t>
             </w:r>
             <w:r>
               <w:rPr>
@@ -1231,7 +1531,7 @@
               <w:lang w:val="sk-SK" w:eastAsia="sk-SK"/>
             </w:rPr>
           </w:pPr>
-          <w:hyperlink w:anchor="_Toc447059171" w:history="1">
+          <w:hyperlink w:anchor="_Toc447146950" w:history="1">
             <w:r>
               <w:rPr>
                 <w:rStyle w:val="Hyperlink"/>
@@ -1241,7 +1541,7 @@
                 <w:sz w:val="24"/>
                 <w:szCs w:val="24"/>
               </w:rPr>
-              <w:t>4.2. Lambros Zannettos</w:t>
+              <w:t>5.2. List of requirements</w:t>
             </w:r>
             <w:r>
               <w:rPr>
@@ -1271,7 +1571,7 @@
                 <w:sz w:val="24"/>
                 <w:szCs w:val="24"/>
               </w:rPr>
-              <w:instrText xml:space="preserve"> PAGEREF _Toc447059171 \h </w:instrText>
+              <w:instrText xml:space="preserve"> PAGEREF _Toc447146950 \h </w:instrText>
             </w:r>
             <w:r>
               <w:rPr>
@@ -1300,7 +1600,105 @@
                 <w:sz w:val="24"/>
                 <w:szCs w:val="24"/>
               </w:rPr>
-              <w:t>5</w:t>
+              <w:t>6</w:t>
+            </w:r>
+            <w:r>
+              <w:rPr>
+                <w:rFonts w:ascii="Cambria" w:hAnsi="Cambria"/>
+                <w:noProof/>
+                <w:webHidden/>
+                <w:sz w:val="24"/>
+                <w:szCs w:val="24"/>
+              </w:rPr>
+              <w:fldChar w:fldCharType="end"/>
+            </w:r>
+          </w:hyperlink>
+        </w:p>
+        <w:p>
+          <w:pPr>
+            <w:pStyle w:val="TOC2"/>
+            <w:tabs>
+              <w:tab w:val="right" w:leader="dot" w:pos="9062"/>
+            </w:tabs>
+            <w:spacing w:line="276" w:lineRule="auto"/>
+            <w:rPr>
+              <w:rFonts w:ascii="Cambria" w:eastAsiaTheme="minorEastAsia" w:hAnsi="Cambria"/>
+              <w:noProof/>
+              <w:sz w:val="24"/>
+              <w:szCs w:val="24"/>
+              <w:lang w:val="sk-SK" w:eastAsia="sk-SK"/>
+            </w:rPr>
+          </w:pPr>
+          <w:hyperlink w:anchor="_Toc447146951" w:history="1">
+            <w:r>
+              <w:rPr>
+                <w:rStyle w:val="Hyperlink"/>
+                <w:rFonts w:ascii="Cambria" w:hAnsi="Cambria"/>
+                <w:b/>
+                <w:noProof/>
+                <w:sz w:val="24"/>
+                <w:szCs w:val="24"/>
+              </w:rPr>
+              <w:t>5.3. Design</w:t>
+            </w:r>
+            <w:r>
+              <w:rPr>
+                <w:rFonts w:ascii="Cambria" w:hAnsi="Cambria"/>
+                <w:noProof/>
+                <w:webHidden/>
+                <w:sz w:val="24"/>
+                <w:szCs w:val="24"/>
+              </w:rPr>
+              <w:tab/>
+            </w:r>
+            <w:r>
+              <w:rPr>
+                <w:rFonts w:ascii="Cambria" w:hAnsi="Cambria"/>
+                <w:noProof/>
+                <w:webHidden/>
+                <w:sz w:val="24"/>
+                <w:szCs w:val="24"/>
+              </w:rPr>
+              <w:fldChar w:fldCharType="begin"/>
+            </w:r>
+            <w:r>
+              <w:rPr>
+                <w:rFonts w:ascii="Cambria" w:hAnsi="Cambria"/>
+                <w:noProof/>
+                <w:webHidden/>
+                <w:sz w:val="24"/>
+                <w:szCs w:val="24"/>
+              </w:rPr>
+              <w:instrText xml:space="preserve"> PAGEREF _Toc447146951 \h </w:instrText>
+            </w:r>
+            <w:r>
+              <w:rPr>
+                <w:rFonts w:ascii="Cambria" w:hAnsi="Cambria"/>
+                <w:noProof/>
+                <w:webHidden/>
+                <w:sz w:val="24"/>
+                <w:szCs w:val="24"/>
+              </w:rPr>
+            </w:r>
+            <w:r>
+              <w:rPr>
+                <w:rFonts w:ascii="Cambria" w:hAnsi="Cambria"/>
+                <w:noProof/>
+                <w:webHidden/>
+                <w:sz w:val="24"/>
+                <w:szCs w:val="24"/>
+              </w:rPr>
+              <w:fldChar w:fldCharType="separate"/>
+            </w:r>
+            <w:r>
+              <w:rPr>
+                <w:rFonts w:ascii="Cambria" w:hAnsi="Cambria"/>
+                <w:noProof/>
+                <w:webHidden/>
+                <w:sz w:val="24"/>
+                <w:szCs w:val="24"/>
+              </w:rPr>
+              <w:t>7</w:t>
             </w:r>
             <w:r>
               <w:rPr>
@@ -1329,7 +1727,7 @@
               <w:lang w:val="sk-SK" w:eastAsia="sk-SK"/>
             </w:rPr>
           </w:pPr>
-          <w:hyperlink w:anchor="_Toc447059172" w:history="1">
+          <w:hyperlink w:anchor="_Toc447146952" w:history="1">
             <w:r>
               <w:rPr>
                 <w:rStyle w:val="Hyperlink"/>
@@ -1339,7 +1737,7 @@
                 <w:sz w:val="24"/>
                 <w:szCs w:val="24"/>
               </w:rPr>
-              <w:t>5. Requirements</w:t>
+              <w:t>6. Work Distribution</w:t>
             </w:r>
             <w:r>
               <w:rPr>
@@ -1369,7 +1767,7 @@
                 <w:sz w:val="24"/>
                 <w:szCs w:val="24"/>
               </w:rPr>
-              <w:instrText xml:space="preserve"> PAGEREF _Toc447059172 \h </w:instrText>
+              <w:instrText xml:space="preserve"> PAGEREF _Toc447146952 \h </w:instrText>
             </w:r>
             <w:r>
               <w:rPr>
@@ -1398,7 +1796,7 @@
                 <w:sz w:val="24"/>
                 <w:szCs w:val="24"/>
               </w:rPr>
-              <w:t>6</w:t>
+              <w:t>8</w:t>
             </w:r>
             <w:r>
               <w:rPr>
@@ -1427,7 +1825,7 @@
               <w:lang w:val="sk-SK" w:eastAsia="sk-SK"/>
             </w:rPr>
           </w:pPr>
-          <w:hyperlink w:anchor="_Toc447059173" w:history="1">
+          <w:hyperlink w:anchor="_Toc447146953" w:history="1">
             <w:r>
               <w:rPr>
                 <w:rStyle w:val="Hyperlink"/>
@@ -1437,7 +1835,7 @@
                 <w:sz w:val="24"/>
                 <w:szCs w:val="24"/>
               </w:rPr>
-              <w:t>5.1. Initial questions</w:t>
+              <w:t>6.1. Jaromir Latal</w:t>
             </w:r>
             <w:r>
               <w:rPr>
@@ -1467,7 +1865,7 @@
                 <w:sz w:val="24"/>
                 <w:szCs w:val="24"/>
               </w:rPr>
-              <w:instrText xml:space="preserve"> PAGEREF _Toc447059173 \h </w:instrText>
+              <w:instrText xml:space="preserve"> PAGEREF _Toc447146953 \h </w:instrText>
             </w:r>
             <w:r>
               <w:rPr>
@@ -1496,7 +1894,7 @@
                 <w:sz w:val="24"/>
                 <w:szCs w:val="24"/>
               </w:rPr>
-              <w:t>6</w:t>
+              <w:t>8</w:t>
             </w:r>
             <w:r>
               <w:rPr>
@@ -1525,7 +1923,7 @@
               <w:lang w:val="sk-SK" w:eastAsia="sk-SK"/>
             </w:rPr>
           </w:pPr>
-          <w:hyperlink w:anchor="_Toc447059174" w:history="1">
+          <w:hyperlink w:anchor="_Toc447146954" w:history="1">
             <w:r>
               <w:rPr>
                 <w:rStyle w:val="Hyperlink"/>
@@ -1535,7 +1933,7 @@
                 <w:sz w:val="24"/>
                 <w:szCs w:val="24"/>
               </w:rPr>
-              <w:t>5.2. List of requirements</w:t>
+              <w:t>6.2. Lambros Zannettos</w:t>
             </w:r>
             <w:r>
               <w:rPr>
@@ -1565,7 +1963,7 @@
                 <w:sz w:val="24"/>
                 <w:szCs w:val="24"/>
               </w:rPr>
-              <w:instrText xml:space="preserve"> PAGEREF _Toc447059174 \h </w:instrText>
+              <w:instrText xml:space="preserve"> PAGEREF _Toc447146954 \h </w:instrText>
             </w:r>
             <w:r>
               <w:rPr>
@@ -1594,7 +1992,7 @@
                 <w:sz w:val="24"/>
                 <w:szCs w:val="24"/>
               </w:rPr>
-              <w:t>6</w:t>
+              <w:t>8</w:t>
             </w:r>
             <w:r>
               <w:rPr>
@@ -1623,7 +2021,7 @@
               <w:lang w:val="sk-SK" w:eastAsia="sk-SK"/>
             </w:rPr>
           </w:pPr>
-          <w:hyperlink w:anchor="_Toc447059175" w:history="1">
+          <w:hyperlink w:anchor="_Toc447146955" w:history="1">
             <w:r>
               <w:rPr>
                 <w:rStyle w:val="Hyperlink"/>
@@ -1633,7 +2031,7 @@
                 <w:sz w:val="24"/>
                 <w:szCs w:val="24"/>
               </w:rPr>
-              <w:t>5.3. Design</w:t>
+              <w:t>6.3. Shared</w:t>
             </w:r>
             <w:r>
               <w:rPr>
@@ -1663,7 +2061,7 @@
                 <w:sz w:val="24"/>
                 <w:szCs w:val="24"/>
               </w:rPr>
-              <w:instrText xml:space="preserve"> PAGEREF _Toc447059175 \h </w:instrText>
+              <w:instrText xml:space="preserve"> PAGEREF _Toc447146955 \h </w:instrText>
             </w:r>
             <w:r>
               <w:rPr>
@@ -1692,7 +2090,7 @@
                 <w:sz w:val="24"/>
                 <w:szCs w:val="24"/>
               </w:rPr>
-              <w:t>7</w:t>
+              <w:t>8</w:t>
             </w:r>
             <w:r>
               <w:rPr>
@@ -1721,7 +2119,7 @@
               <w:lang w:val="sk-SK" w:eastAsia="sk-SK"/>
             </w:rPr>
           </w:pPr>
-          <w:hyperlink w:anchor="_Toc447059176" w:history="1">
+          <w:hyperlink w:anchor="_Toc447146956" w:history="1">
             <w:r>
               <w:rPr>
                 <w:rStyle w:val="Hyperlink"/>
@@ -1731,7 +2129,7 @@
                 <w:sz w:val="24"/>
                 <w:szCs w:val="24"/>
               </w:rPr>
-              <w:t>6. Work Distribution</w:t>
+              <w:t>7. Technical Design</w:t>
             </w:r>
             <w:r>
               <w:rPr>
@@ -1761,7 +2159,7 @@
                 <w:sz w:val="24"/>
                 <w:szCs w:val="24"/>
               </w:rPr>
-              <w:instrText xml:space="preserve"> PAGEREF _Toc447059176 \h </w:instrText>
+              <w:instrText xml:space="preserve"> PAGEREF _Toc447146956 \h </w:instrText>
             </w:r>
             <w:r>
               <w:rPr>
@@ -1790,7 +2188,7 @@
                 <w:sz w:val="24"/>
                 <w:szCs w:val="24"/>
               </w:rPr>
-              <w:t>8</w:t>
+              <w:t>9</w:t>
             </w:r>
             <w:r>
               <w:rPr>
@@ -1819,7 +2217,7 @@
               <w:lang w:val="sk-SK" w:eastAsia="sk-SK"/>
             </w:rPr>
           </w:pPr>
-          <w:hyperlink w:anchor="_Toc447059177" w:history="1">
+          <w:hyperlink w:anchor="_Toc447146957" w:history="1">
             <w:r>
               <w:rPr>
                 <w:rStyle w:val="Hyperlink"/>
@@ -1829,7 +2227,7 @@
                 <w:sz w:val="24"/>
                 <w:szCs w:val="24"/>
               </w:rPr>
-              <w:t>6.1. Jaromir Latal</w:t>
+              <w:t>7.1. Technology chosen</w:t>
             </w:r>
             <w:r>
               <w:rPr>
@@ -1859,7 +2257,7 @@
                 <w:sz w:val="24"/>
                 <w:szCs w:val="24"/>
               </w:rPr>
-              <w:instrText xml:space="preserve"> PAGEREF _Toc447059177 \h </w:instrText>
+              <w:instrText xml:space="preserve"> PAGEREF _Toc447146957 \h </w:instrText>
             </w:r>
             <w:r>
               <w:rPr>
@@ -1888,7 +2286,7 @@
                 <w:sz w:val="24"/>
                 <w:szCs w:val="24"/>
               </w:rPr>
-              <w:t>8</w:t>
+              <w:t>9</w:t>
             </w:r>
             <w:r>
               <w:rPr>
@@ -1917,7 +2315,7 @@
               <w:lang w:val="sk-SK" w:eastAsia="sk-SK"/>
             </w:rPr>
           </w:pPr>
-          <w:hyperlink w:anchor="_Toc447059178" w:history="1">
+          <w:hyperlink w:anchor="_Toc447146958" w:history="1">
             <w:r>
               <w:rPr>
                 <w:rStyle w:val="Hyperlink"/>
@@ -1927,7 +2325,7 @@
                 <w:sz w:val="24"/>
                 <w:szCs w:val="24"/>
               </w:rPr>
-              <w:t>6.2. Lambros Zannettos</w:t>
+              <w:t>7.2. Structure of the Application</w:t>
             </w:r>
             <w:r>
               <w:rPr>
@@ -1957,7 +2355,7 @@
                 <w:sz w:val="24"/>
                 <w:szCs w:val="24"/>
               </w:rPr>
-              <w:instrText xml:space="preserve"> PAGEREF _Toc447059178 \h </w:instrText>
+              <w:instrText xml:space="preserve"> PAGEREF _Toc447146958 \h </w:instrText>
             </w:r>
             <w:r>
               <w:rPr>
@@ -1986,7 +2384,7 @@
                 <w:sz w:val="24"/>
                 <w:szCs w:val="24"/>
               </w:rPr>
-              <w:t>8</w:t>
+              <w:t>10</w:t>
             </w:r>
             <w:r>
               <w:rPr>
@@ -2015,7 +2413,7 @@
               <w:lang w:val="sk-SK" w:eastAsia="sk-SK"/>
             </w:rPr>
           </w:pPr>
-          <w:hyperlink w:anchor="_Toc447059179" w:history="1">
+          <w:hyperlink w:anchor="_Toc447146959" w:history="1">
             <w:r>
               <w:rPr>
                 <w:rStyle w:val="Hyperlink"/>
@@ -2025,7 +2423,7 @@
                 <w:sz w:val="24"/>
                 <w:szCs w:val="24"/>
               </w:rPr>
-              <w:t>6.3. Shared</w:t>
+              <w:t>7.3. User Interface</w:t>
             </w:r>
             <w:r>
               <w:rPr>
@@ -2055,7 +2453,7 @@
                 <w:sz w:val="24"/>
                 <w:szCs w:val="24"/>
               </w:rPr>
-              <w:instrText xml:space="preserve"> PAGEREF _Toc447059179 \h </w:instrText>
+              <w:instrText xml:space="preserve"> PAGEREF _Toc447146959 \h </w:instrText>
             </w:r>
             <w:r>
               <w:rPr>
@@ -2084,7 +2482,497 @@
                 <w:sz w:val="24"/>
                 <w:szCs w:val="24"/>
               </w:rPr>
-              <w:t>8</w:t>
+              <w:t>10</w:t>
+            </w:r>
+            <w:r>
+              <w:rPr>
+                <w:rFonts w:ascii="Cambria" w:hAnsi="Cambria"/>
+                <w:noProof/>
+                <w:webHidden/>
+                <w:sz w:val="24"/>
+                <w:szCs w:val="24"/>
+              </w:rPr>
+              <w:fldChar w:fldCharType="end"/>
+            </w:r>
+          </w:hyperlink>
+        </w:p>
+        <w:p>
+          <w:pPr>
+            <w:pStyle w:val="TOC2"/>
+            <w:tabs>
+              <w:tab w:val="right" w:leader="dot" w:pos="9062"/>
+            </w:tabs>
+            <w:spacing w:line="276" w:lineRule="auto"/>
+            <w:rPr>
+              <w:rFonts w:ascii="Cambria" w:eastAsiaTheme="minorEastAsia" w:hAnsi="Cambria"/>
+              <w:noProof/>
+              <w:sz w:val="24"/>
+              <w:szCs w:val="24"/>
+              <w:lang w:val="sk-SK" w:eastAsia="sk-SK"/>
+            </w:rPr>
+          </w:pPr>
+          <w:hyperlink w:anchor="_Toc447146960" w:history="1">
+            <w:r>
+              <w:rPr>
+                <w:rStyle w:val="Hyperlink"/>
+                <w:rFonts w:ascii="Cambria" w:hAnsi="Cambria"/>
+                <w:b/>
+                <w:noProof/>
+                <w:sz w:val="24"/>
+                <w:szCs w:val="24"/>
+              </w:rPr>
+              <w:t>7.4. Design Patterns</w:t>
+            </w:r>
+            <w:r>
+              <w:rPr>
+                <w:rFonts w:ascii="Cambria" w:hAnsi="Cambria"/>
+                <w:noProof/>
+                <w:webHidden/>
+                <w:sz w:val="24"/>
+                <w:szCs w:val="24"/>
+              </w:rPr>
+              <w:tab/>
+            </w:r>
+            <w:r>
+              <w:rPr>
+                <w:rFonts w:ascii="Cambria" w:hAnsi="Cambria"/>
+                <w:noProof/>
+                <w:webHidden/>
+                <w:sz w:val="24"/>
+                <w:szCs w:val="24"/>
+              </w:rPr>
+              <w:fldChar w:fldCharType="begin"/>
+            </w:r>
+            <w:r>
+              <w:rPr>
+                <w:rFonts w:ascii="Cambria" w:hAnsi="Cambria"/>
+                <w:noProof/>
+                <w:webHidden/>
+                <w:sz w:val="24"/>
+                <w:szCs w:val="24"/>
+              </w:rPr>
+              <w:instrText xml:space="preserve"> PAGEREF _Toc447146960 \h </w:instrText>
+            </w:r>
+            <w:r>
+              <w:rPr>
+                <w:rFonts w:ascii="Cambria" w:hAnsi="Cambria"/>
+                <w:noProof/>
+                <w:webHidden/>
+                <w:sz w:val="24"/>
+                <w:szCs w:val="24"/>
+              </w:rPr>
+            </w:r>
+            <w:r>
+              <w:rPr>
+                <w:rFonts w:ascii="Cambria" w:hAnsi="Cambria"/>
+                <w:noProof/>
+                <w:webHidden/>
+                <w:sz w:val="24"/>
+                <w:szCs w:val="24"/>
+              </w:rPr>
+              <w:fldChar w:fldCharType="separate"/>
+            </w:r>
+            <w:r>
+              <w:rPr>
+                <w:rFonts w:ascii="Cambria" w:hAnsi="Cambria"/>
+                <w:noProof/>
+                <w:webHidden/>
+                <w:sz w:val="24"/>
+                <w:szCs w:val="24"/>
+              </w:rPr>
+              <w:t>11</w:t>
+            </w:r>
+            <w:r>
+              <w:rPr>
+                <w:rFonts w:ascii="Cambria" w:hAnsi="Cambria"/>
+                <w:noProof/>
+                <w:webHidden/>
+                <w:sz w:val="24"/>
+                <w:szCs w:val="24"/>
+              </w:rPr>
+              <w:fldChar w:fldCharType="end"/>
+            </w:r>
+          </w:hyperlink>
+        </w:p>
+        <w:p>
+          <w:pPr>
+            <w:pStyle w:val="TOC3"/>
+            <w:tabs>
+              <w:tab w:val="right" w:leader="dot" w:pos="9062"/>
+            </w:tabs>
+            <w:spacing w:line="276" w:lineRule="auto"/>
+            <w:rPr>
+              <w:rFonts w:ascii="Cambria" w:eastAsiaTheme="minorEastAsia" w:hAnsi="Cambria"/>
+              <w:noProof/>
+              <w:sz w:val="24"/>
+              <w:szCs w:val="24"/>
+              <w:lang w:val="sk-SK" w:eastAsia="sk-SK"/>
+            </w:rPr>
+          </w:pPr>
+          <w:hyperlink w:anchor="_Toc447146961" w:history="1">
+            <w:r>
+              <w:rPr>
+                <w:rStyle w:val="Hyperlink"/>
+                <w:rFonts w:ascii="Cambria" w:hAnsi="Cambria"/>
+                <w:b/>
+                <w:noProof/>
+                <w:sz w:val="24"/>
+                <w:szCs w:val="24"/>
+              </w:rPr>
+              <w:t>7.4.1. Singleton</w:t>
+            </w:r>
+            <w:r>
+              <w:rPr>
+                <w:rFonts w:ascii="Cambria" w:hAnsi="Cambria"/>
+                <w:noProof/>
+                <w:webHidden/>
+                <w:sz w:val="24"/>
+                <w:szCs w:val="24"/>
+              </w:rPr>
+              <w:tab/>
+            </w:r>
+            <w:r>
+              <w:rPr>
+                <w:rFonts w:ascii="Cambria" w:hAnsi="Cambria"/>
+                <w:noProof/>
+                <w:webHidden/>
+                <w:sz w:val="24"/>
+                <w:szCs w:val="24"/>
+              </w:rPr>
+              <w:fldChar w:fldCharType="begin"/>
+            </w:r>
+            <w:r>
+              <w:rPr>
+                <w:rFonts w:ascii="Cambria" w:hAnsi="Cambria"/>
+                <w:noProof/>
+                <w:webHidden/>
+                <w:sz w:val="24"/>
+                <w:szCs w:val="24"/>
+              </w:rPr>
+              <w:instrText xml:space="preserve"> PAGEREF _Toc447146961 \h </w:instrText>
+            </w:r>
+            <w:r>
+              <w:rPr>
+                <w:rFonts w:ascii="Cambria" w:hAnsi="Cambria"/>
+                <w:noProof/>
+                <w:webHidden/>
+                <w:sz w:val="24"/>
+                <w:szCs w:val="24"/>
+              </w:rPr>
+            </w:r>
+            <w:r>
+              <w:rPr>
+                <w:rFonts w:ascii="Cambria" w:hAnsi="Cambria"/>
+                <w:noProof/>
+                <w:webHidden/>
+                <w:sz w:val="24"/>
+                <w:szCs w:val="24"/>
+              </w:rPr>
+              <w:fldChar w:fldCharType="separate"/>
+            </w:r>
+            <w:r>
+              <w:rPr>
+                <w:rFonts w:ascii="Cambria" w:hAnsi="Cambria"/>
+                <w:noProof/>
+                <w:webHidden/>
+                <w:sz w:val="24"/>
+                <w:szCs w:val="24"/>
+              </w:rPr>
+              <w:t>11</w:t>
+            </w:r>
+            <w:r>
+              <w:rPr>
+                <w:rFonts w:ascii="Cambria" w:hAnsi="Cambria"/>
+                <w:noProof/>
+                <w:webHidden/>
+                <w:sz w:val="24"/>
+                <w:szCs w:val="24"/>
+              </w:rPr>
+              <w:fldChar w:fldCharType="end"/>
+            </w:r>
+          </w:hyperlink>
+        </w:p>
+        <w:p>
+          <w:pPr>
+            <w:pStyle w:val="TOC3"/>
+            <w:tabs>
+              <w:tab w:val="right" w:leader="dot" w:pos="9062"/>
+            </w:tabs>
+            <w:spacing w:line="276" w:lineRule="auto"/>
+            <w:rPr>
+              <w:rFonts w:ascii="Cambria" w:eastAsiaTheme="minorEastAsia" w:hAnsi="Cambria"/>
+              <w:noProof/>
+              <w:sz w:val="24"/>
+              <w:szCs w:val="24"/>
+              <w:lang w:val="sk-SK" w:eastAsia="sk-SK"/>
+            </w:rPr>
+          </w:pPr>
+          <w:hyperlink w:anchor="_Toc447146962" w:history="1">
+            <w:r>
+              <w:rPr>
+                <w:rStyle w:val="Hyperlink"/>
+                <w:rFonts w:ascii="Cambria" w:hAnsi="Cambria"/>
+                <w:b/>
+                <w:noProof/>
+                <w:sz w:val="24"/>
+                <w:szCs w:val="24"/>
+              </w:rPr>
+              <w:t>7.4.2. Template</w:t>
+            </w:r>
+            <w:r>
+              <w:rPr>
+                <w:rFonts w:ascii="Cambria" w:hAnsi="Cambria"/>
+                <w:noProof/>
+                <w:webHidden/>
+                <w:sz w:val="24"/>
+                <w:szCs w:val="24"/>
+              </w:rPr>
+              <w:tab/>
+            </w:r>
+            <w:r>
+              <w:rPr>
+                <w:rFonts w:ascii="Cambria" w:hAnsi="Cambria"/>
+                <w:noProof/>
+                <w:webHidden/>
+                <w:sz w:val="24"/>
+                <w:szCs w:val="24"/>
+              </w:rPr>
+              <w:fldChar w:fldCharType="begin"/>
+            </w:r>
+            <w:r>
+              <w:rPr>
+                <w:rFonts w:ascii="Cambria" w:hAnsi="Cambria"/>
+                <w:noProof/>
+                <w:webHidden/>
+                <w:sz w:val="24"/>
+                <w:szCs w:val="24"/>
+              </w:rPr>
+              <w:instrText xml:space="preserve"> PAGEREF _Toc447146962 \h </w:instrText>
+            </w:r>
+            <w:r>
+              <w:rPr>
+                <w:rFonts w:ascii="Cambria" w:hAnsi="Cambria"/>
+                <w:noProof/>
+                <w:webHidden/>
+                <w:sz w:val="24"/>
+                <w:szCs w:val="24"/>
+              </w:rPr>
+            </w:r>
+            <w:r>
+              <w:rPr>
+                <w:rFonts w:ascii="Cambria" w:hAnsi="Cambria"/>
+                <w:noProof/>
+                <w:webHidden/>
+                <w:sz w:val="24"/>
+                <w:szCs w:val="24"/>
+              </w:rPr>
+              <w:fldChar w:fldCharType="separate"/>
+            </w:r>
+            <w:r>
+              <w:rPr>
+                <w:rFonts w:ascii="Cambria" w:hAnsi="Cambria"/>
+                <w:noProof/>
+                <w:webHidden/>
+                <w:sz w:val="24"/>
+                <w:szCs w:val="24"/>
+              </w:rPr>
+              <w:t>12</w:t>
+            </w:r>
+            <w:r>
+              <w:rPr>
+                <w:rFonts w:ascii="Cambria" w:hAnsi="Cambria"/>
+                <w:noProof/>
+                <w:webHidden/>
+                <w:sz w:val="24"/>
+                <w:szCs w:val="24"/>
+              </w:rPr>
+              <w:fldChar w:fldCharType="end"/>
+            </w:r>
+          </w:hyperlink>
+        </w:p>
+        <w:p>
+          <w:pPr>
+            <w:pStyle w:val="TOC3"/>
+            <w:tabs>
+              <w:tab w:val="right" w:leader="dot" w:pos="9062"/>
+            </w:tabs>
+            <w:spacing w:line="276" w:lineRule="auto"/>
+            <w:rPr>
+              <w:rFonts w:ascii="Cambria" w:eastAsiaTheme="minorEastAsia" w:hAnsi="Cambria"/>
+              <w:noProof/>
+              <w:sz w:val="24"/>
+              <w:szCs w:val="24"/>
+              <w:lang w:val="sk-SK" w:eastAsia="sk-SK"/>
+            </w:rPr>
+          </w:pPr>
+          <w:hyperlink w:anchor="_Toc447146963" w:history="1">
+            <w:r>
+              <w:rPr>
+                <w:rStyle w:val="Hyperlink"/>
+                <w:rFonts w:ascii="Cambria" w:hAnsi="Cambria"/>
+                <w:b/>
+                <w:noProof/>
+                <w:sz w:val="24"/>
+                <w:szCs w:val="24"/>
+              </w:rPr>
+              <w:t>7.4.3. Command</w:t>
+            </w:r>
+            <w:r>
+              <w:rPr>
+                <w:rFonts w:ascii="Cambria" w:hAnsi="Cambria"/>
+                <w:noProof/>
+                <w:webHidden/>
+                <w:sz w:val="24"/>
+                <w:szCs w:val="24"/>
+              </w:rPr>
+              <w:tab/>
+            </w:r>
+            <w:r>
+              <w:rPr>
+                <w:rFonts w:ascii="Cambria" w:hAnsi="Cambria"/>
+                <w:noProof/>
+                <w:webHidden/>
+                <w:sz w:val="24"/>
+                <w:szCs w:val="24"/>
+              </w:rPr>
+              <w:fldChar w:fldCharType="begin"/>
+            </w:r>
+            <w:r>
+              <w:rPr>
+                <w:rFonts w:ascii="Cambria" w:hAnsi="Cambria"/>
+                <w:noProof/>
+                <w:webHidden/>
+                <w:sz w:val="24"/>
+                <w:szCs w:val="24"/>
+              </w:rPr>
+              <w:instrText xml:space="preserve"> PAGEREF _Toc447146963 \h </w:instrText>
+            </w:r>
+            <w:r>
+              <w:rPr>
+                <w:rFonts w:ascii="Cambria" w:hAnsi="Cambria"/>
+                <w:noProof/>
+                <w:webHidden/>
+                <w:sz w:val="24"/>
+                <w:szCs w:val="24"/>
+              </w:rPr>
+            </w:r>
+            <w:r>
+              <w:rPr>
+                <w:rFonts w:ascii="Cambria" w:hAnsi="Cambria"/>
+                <w:noProof/>
+                <w:webHidden/>
+                <w:sz w:val="24"/>
+                <w:szCs w:val="24"/>
+              </w:rPr>
+              <w:fldChar w:fldCharType="separate"/>
+            </w:r>
+            <w:r>
+              <w:rPr>
+                <w:rFonts w:ascii="Cambria" w:hAnsi="Cambria"/>
+                <w:noProof/>
+                <w:webHidden/>
+                <w:sz w:val="24"/>
+                <w:szCs w:val="24"/>
+              </w:rPr>
+              <w:t>12</w:t>
+            </w:r>
+            <w:r>
+              <w:rPr>
+                <w:rFonts w:ascii="Cambria" w:hAnsi="Cambria"/>
+                <w:noProof/>
+                <w:webHidden/>
+                <w:sz w:val="24"/>
+                <w:szCs w:val="24"/>
+              </w:rPr>
+              <w:fldChar w:fldCharType="end"/>
+            </w:r>
+          </w:hyperlink>
+        </w:p>
+        <w:p>
+          <w:pPr>
+            <w:pStyle w:val="TOC3"/>
+            <w:tabs>
+              <w:tab w:val="right" w:leader="dot" w:pos="9062"/>
+            </w:tabs>
+            <w:spacing w:line="276" w:lineRule="auto"/>
+            <w:rPr>
+              <w:rFonts w:ascii="Cambria" w:eastAsiaTheme="minorEastAsia" w:hAnsi="Cambria"/>
+              <w:noProof/>
+              <w:sz w:val="24"/>
+              <w:szCs w:val="24"/>
+              <w:lang w:val="sk-SK" w:eastAsia="sk-SK"/>
+            </w:rPr>
+          </w:pPr>
+          <w:hyperlink w:anchor="_Toc447146964" w:history="1">
+            <w:r>
+              <w:rPr>
+                <w:rStyle w:val="Hyperlink"/>
+                <w:rFonts w:ascii="Cambria" w:hAnsi="Cambria"/>
+                <w:b/>
+                <w:noProof/>
+                <w:sz w:val="24"/>
+                <w:szCs w:val="24"/>
+              </w:rPr>
+              <w:t>7.4.4. Observer</w:t>
+            </w:r>
+            <w:r>
+              <w:rPr>
+                <w:rFonts w:ascii="Cambria" w:hAnsi="Cambria"/>
+                <w:noProof/>
+                <w:webHidden/>
+                <w:sz w:val="24"/>
+                <w:szCs w:val="24"/>
+              </w:rPr>
+              <w:tab/>
+            </w:r>
+            <w:r>
+              <w:rPr>
+                <w:rFonts w:ascii="Cambria" w:hAnsi="Cambria"/>
+                <w:noProof/>
+                <w:webHidden/>
+                <w:sz w:val="24"/>
+                <w:szCs w:val="24"/>
+              </w:rPr>
+              <w:fldChar w:fldCharType="begin"/>
+            </w:r>
+            <w:r>
+              <w:rPr>
+                <w:rFonts w:ascii="Cambria" w:hAnsi="Cambria"/>
+                <w:noProof/>
+                <w:webHidden/>
+                <w:sz w:val="24"/>
+                <w:szCs w:val="24"/>
+              </w:rPr>
+              <w:instrText xml:space="preserve"> PAGEREF _Toc447146964 \h </w:instrText>
+            </w:r>
+            <w:r>
+              <w:rPr>
+                <w:rFonts w:ascii="Cambria" w:hAnsi="Cambria"/>
+                <w:noProof/>
+                <w:webHidden/>
+                <w:sz w:val="24"/>
+                <w:szCs w:val="24"/>
+              </w:rPr>
+            </w:r>
+            <w:r>
+              <w:rPr>
+                <w:rFonts w:ascii="Cambria" w:hAnsi="Cambria"/>
+                <w:noProof/>
+                <w:webHidden/>
+                <w:sz w:val="24"/>
+                <w:szCs w:val="24"/>
+              </w:rPr>
+              <w:fldChar w:fldCharType="separate"/>
+            </w:r>
+            <w:r>
+              <w:rPr>
+                <w:rFonts w:ascii="Cambria" w:hAnsi="Cambria"/>
+                <w:noProof/>
+                <w:webHidden/>
+                <w:sz w:val="24"/>
+                <w:szCs w:val="24"/>
+              </w:rPr>
+              <w:t>12</w:t>
             </w:r>
             <w:r>
               <w:rPr>
@@ -2113,7 +3001,7 @@
               <w:lang w:val="sk-SK" w:eastAsia="sk-SK"/>
             </w:rPr>
           </w:pPr>
-          <w:hyperlink w:anchor="_Toc447059180" w:history="1">
+          <w:hyperlink w:anchor="_Toc447146965" w:history="1">
             <w:r>
               <w:rPr>
                 <w:rStyle w:val="Hyperlink"/>
@@ -2123,7 +3011,7 @@
                 <w:sz w:val="24"/>
                 <w:szCs w:val="24"/>
               </w:rPr>
-              <w:t>7. Technical Design</w:t>
+              <w:t>8. Usage</w:t>
             </w:r>
             <w:r>
               <w:rPr>
@@ -2153,7 +3041,7 @@
                 <w:sz w:val="24"/>
                 <w:szCs w:val="24"/>
               </w:rPr>
-              <w:instrText xml:space="preserve"> PAGEREF _Toc447059180 \h </w:instrText>
+              <w:instrText xml:space="preserve"> PAGEREF _Toc447146965 \h </w:instrText>
             </w:r>
             <w:r>
               <w:rPr>
@@ -2182,7 +3070,7 @@
                 <w:sz w:val="24"/>
                 <w:szCs w:val="24"/>
               </w:rPr>
-              <w:t>9</w:t>
+              <w:t>13</w:t>
             </w:r>
             <w:r>
               <w:rPr>
@@ -2211,7 +3099,7 @@
               <w:lang w:val="sk-SK" w:eastAsia="sk-SK"/>
             </w:rPr>
           </w:pPr>
-          <w:hyperlink w:anchor="_Toc447059181" w:history="1">
+          <w:hyperlink w:anchor="_Toc447146966" w:history="1">
             <w:r>
               <w:rPr>
                 <w:rStyle w:val="Hyperlink"/>
@@ -2221,7 +3109,7 @@
                 <w:sz w:val="24"/>
                 <w:szCs w:val="24"/>
               </w:rPr>
-              <w:t>7.1. Technology chosen</w:t>
+              <w:t>8.1. Installation Requirements</w:t>
             </w:r>
             <w:r>
               <w:rPr>
@@ -2251,7 +3139,7 @@
                 <w:sz w:val="24"/>
                 <w:szCs w:val="24"/>
               </w:rPr>
-              <w:instrText xml:space="preserve"> PAGEREF _Toc447059181 \h </w:instrText>
+              <w:instrText xml:space="preserve"> PAGEREF _Toc447146966 \h </w:instrText>
             </w:r>
             <w:r>
               <w:rPr>
@@ -2280,7 +3168,7 @@
                 <w:sz w:val="24"/>
                 <w:szCs w:val="24"/>
               </w:rPr>
-              <w:t>9</w:t>
+              <w:t>13</w:t>
             </w:r>
             <w:r>
               <w:rPr>
@@ -2309,7 +3197,7 @@
               <w:lang w:val="sk-SK" w:eastAsia="sk-SK"/>
             </w:rPr>
           </w:pPr>
-          <w:hyperlink w:anchor="_Toc447059182" w:history="1">
+          <w:hyperlink w:anchor="_Toc447146967" w:history="1">
             <w:r>
               <w:rPr>
                 <w:rStyle w:val="Hyperlink"/>
@@ -2319,7 +3207,7 @@
                 <w:sz w:val="24"/>
                 <w:szCs w:val="24"/>
               </w:rPr>
-              <w:t>7.2. Structure of the Application</w:t>
+              <w:t>8.2. Building requirements</w:t>
             </w:r>
             <w:r>
               <w:rPr>
@@ -2349,7 +3237,7 @@
                 <w:sz w:val="24"/>
                 <w:szCs w:val="24"/>
               </w:rPr>
-              <w:instrText xml:space="preserve"> PAGEREF _Toc447059182 \h </w:instrText>
+              <w:instrText xml:space="preserve"> PAGEREF _Toc447146967 \h </w:instrText>
             </w:r>
             <w:r>
               <w:rPr>
@@ -2378,7 +3266,105 @@
                 <w:sz w:val="24"/>
                 <w:szCs w:val="24"/>
               </w:rPr>
-              <w:t>10</w:t>
+              <w:t>13</w:t>
+            </w:r>
+            <w:r>
+              <w:rPr>
+                <w:rFonts w:ascii="Cambria" w:hAnsi="Cambria"/>
+                <w:noProof/>
+                <w:webHidden/>
+                <w:sz w:val="24"/>
+                <w:szCs w:val="24"/>
+              </w:rPr>
+              <w:fldChar w:fldCharType="end"/>
+            </w:r>
+          </w:hyperlink>
+        </w:p>
+        <w:p>
+          <w:pPr>
+            <w:pStyle w:val="TOC1"/>
+            <w:tabs>
+              <w:tab w:val="right" w:leader="dot" w:pos="9062"/>
+            </w:tabs>
+            <w:spacing w:line="276" w:lineRule="auto"/>
+            <w:rPr>
+              <w:rFonts w:ascii="Cambria" w:eastAsiaTheme="minorEastAsia" w:hAnsi="Cambria"/>
+              <w:noProof/>
+              <w:sz w:val="24"/>
+              <w:szCs w:val="24"/>
+              <w:lang w:val="sk-SK" w:eastAsia="sk-SK"/>
+            </w:rPr>
+          </w:pPr>
+          <w:hyperlink w:anchor="_Toc447146968" w:history="1">
+            <w:r>
+              <w:rPr>
+                <w:rStyle w:val="Hyperlink"/>
+                <w:rFonts w:ascii="Cambria" w:hAnsi="Cambria"/>
+                <w:b/>
+                <w:noProof/>
+                <w:sz w:val="24"/>
+                <w:szCs w:val="24"/>
+              </w:rPr>
+              <w:t>9. Testing</w:t>
+            </w:r>
+            <w:r>
+              <w:rPr>
+                <w:rFonts w:ascii="Cambria" w:hAnsi="Cambria"/>
+                <w:noProof/>
+                <w:webHidden/>
+                <w:sz w:val="24"/>
+                <w:szCs w:val="24"/>
+              </w:rPr>
+              <w:tab/>
+            </w:r>
+            <w:r>
+              <w:rPr>
+                <w:rFonts w:ascii="Cambria" w:hAnsi="Cambria"/>
+                <w:noProof/>
+                <w:webHidden/>
+                <w:sz w:val="24"/>
+                <w:szCs w:val="24"/>
+              </w:rPr>
+              <w:fldChar w:fldCharType="begin"/>
+            </w:r>
+            <w:r>
+              <w:rPr>
+                <w:rFonts w:ascii="Cambria" w:hAnsi="Cambria"/>
+                <w:noProof/>
+                <w:webHidden/>
+                <w:sz w:val="24"/>
+                <w:szCs w:val="24"/>
+              </w:rPr>
+              <w:instrText xml:space="preserve"> PAGEREF _Toc447146968 \h </w:instrText>
+            </w:r>
+            <w:r>
+              <w:rPr>
+                <w:rFonts w:ascii="Cambria" w:hAnsi="Cambria"/>
+                <w:noProof/>
+                <w:webHidden/>
+                <w:sz w:val="24"/>
+                <w:szCs w:val="24"/>
+              </w:rPr>
+            </w:r>
+            <w:r>
+              <w:rPr>
+                <w:rFonts w:ascii="Cambria" w:hAnsi="Cambria"/>
+                <w:noProof/>
+                <w:webHidden/>
+                <w:sz w:val="24"/>
+                <w:szCs w:val="24"/>
+              </w:rPr>
+              <w:fldChar w:fldCharType="separate"/>
+            </w:r>
+            <w:r>
+              <w:rPr>
+                <w:rFonts w:ascii="Cambria" w:hAnsi="Cambria"/>
+                <w:noProof/>
+                <w:webHidden/>
+                <w:sz w:val="24"/>
+                <w:szCs w:val="24"/>
+              </w:rPr>
+              <w:t>14</w:t>
             </w:r>
             <w:r>
               <w:rPr>
@@ -2407,7 +3393,7 @@
               <w:lang w:val="sk-SK" w:eastAsia="sk-SK"/>
             </w:rPr>
           </w:pPr>
-          <w:hyperlink w:anchor="_Toc447059183" w:history="1">
+          <w:hyperlink w:anchor="_Toc447146969" w:history="1">
             <w:r>
               <w:rPr>
                 <w:rStyle w:val="Hyperlink"/>
@@ -2417,7 +3403,7 @@
                 <w:sz w:val="24"/>
                 <w:szCs w:val="24"/>
               </w:rPr>
-              <w:t>7.3. User Interface</w:t>
+              <w:t>9.1. Development Testing</w:t>
             </w:r>
             <w:r>
               <w:rPr>
@@ -2447,7 +3433,7 @@
                 <w:sz w:val="24"/>
                 <w:szCs w:val="24"/>
               </w:rPr>
-              <w:instrText xml:space="preserve"> PAGEREF _Toc447059183 \h </w:instrText>
+              <w:instrText xml:space="preserve"> PAGEREF _Toc447146969 \h </w:instrText>
             </w:r>
             <w:r>
               <w:rPr>
@@ -2476,7 +3462,7 @@
                 <w:sz w:val="24"/>
                 <w:szCs w:val="24"/>
               </w:rPr>
-              <w:t>10</w:t>
+              <w:t>14</w:t>
             </w:r>
             <w:r>
               <w:rPr>
@@ -2505,7 +3491,7 @@
               <w:lang w:val="sk-SK" w:eastAsia="sk-SK"/>
             </w:rPr>
           </w:pPr>
-          <w:hyperlink w:anchor="_Toc447059184" w:history="1">
+          <w:hyperlink w:anchor="_Toc447146970" w:history="1">
             <w:r>
               <w:rPr>
                 <w:rStyle w:val="Hyperlink"/>
@@ -2515,7 +3501,7 @@
                 <w:sz w:val="24"/>
                 <w:szCs w:val="24"/>
               </w:rPr>
-              <w:t>7.4. Design Patterns</w:t>
+              <w:t>9.2. External Testing</w:t>
             </w:r>
             <w:r>
               <w:rPr>
@@ -2545,7 +3531,7 @@
                 <w:sz w:val="24"/>
                 <w:szCs w:val="24"/>
               </w:rPr>
-              <w:instrText xml:space="preserve"> PAGEREF _Toc447059184 \h </w:instrText>
+              <w:instrText xml:space="preserve"> PAGEREF _Toc447146970 \h </w:instrText>
             </w:r>
             <w:r>
               <w:rPr>
@@ -2574,889 +3560,7 @@
                 <w:sz w:val="24"/>
                 <w:szCs w:val="24"/>
               </w:rPr>
-              <w:t>10</w:t>
-            </w:r>
-            <w:r>
-              <w:rPr>
-                <w:rFonts w:ascii="Cambria" w:hAnsi="Cambria"/>
-                <w:noProof/>
-                <w:webHidden/>
-                <w:sz w:val="24"/>
-                <w:szCs w:val="24"/>
-              </w:rPr>
-              <w:fldChar w:fldCharType="end"/>
-            </w:r>
-          </w:hyperlink>
-        </w:p>
-        <w:p>
-          <w:pPr>
-            <w:pStyle w:val="TOC3"/>
-            <w:tabs>
-              <w:tab w:val="right" w:leader="dot" w:pos="9062"/>
-            </w:tabs>
-            <w:spacing w:line="276" w:lineRule="auto"/>
-            <w:rPr>
-              <w:rFonts w:ascii="Cambria" w:eastAsiaTheme="minorEastAsia" w:hAnsi="Cambria"/>
-              <w:noProof/>
-              <w:sz w:val="24"/>
-              <w:szCs w:val="24"/>
-              <w:lang w:val="sk-SK" w:eastAsia="sk-SK"/>
-            </w:rPr>
-          </w:pPr>
-          <w:hyperlink w:anchor="_Toc447059185" w:history="1">
-            <w:r>
-              <w:rPr>
-                <w:rStyle w:val="Hyperlink"/>
-                <w:rFonts w:ascii="Cambria" w:hAnsi="Cambria"/>
-                <w:b/>
-                <w:noProof/>
-                <w:sz w:val="24"/>
-                <w:szCs w:val="24"/>
-              </w:rPr>
-              <w:t>7.4.1. Singleton</w:t>
-            </w:r>
-            <w:r>
-              <w:rPr>
-                <w:rFonts w:ascii="Cambria" w:hAnsi="Cambria"/>
-                <w:noProof/>
-                <w:webHidden/>
-                <w:sz w:val="24"/>
-                <w:szCs w:val="24"/>
-              </w:rPr>
-              <w:tab/>
-            </w:r>
-            <w:r>
-              <w:rPr>
-                <w:rFonts w:ascii="Cambria" w:hAnsi="Cambria"/>
-                <w:noProof/>
-                <w:webHidden/>
-                <w:sz w:val="24"/>
-                <w:szCs w:val="24"/>
-              </w:rPr>
-              <w:fldChar w:fldCharType="begin"/>
-            </w:r>
-            <w:r>
-              <w:rPr>
-                <w:rFonts w:ascii="Cambria" w:hAnsi="Cambria"/>
-                <w:noProof/>
-                <w:webHidden/>
-                <w:sz w:val="24"/>
-                <w:szCs w:val="24"/>
-              </w:rPr>
-              <w:instrText xml:space="preserve"> PAGEREF _Toc447059185 \h </w:instrText>
-            </w:r>
-            <w:r>
-              <w:rPr>
-                <w:rFonts w:ascii="Cambria" w:hAnsi="Cambria"/>
-                <w:noProof/>
-                <w:webHidden/>
-                <w:sz w:val="24"/>
-                <w:szCs w:val="24"/>
-              </w:rPr>
-            </w:r>
-            <w:r>
-              <w:rPr>
-                <w:rFonts w:ascii="Cambria" w:hAnsi="Cambria"/>
-                <w:noProof/>
-                <w:webHidden/>
-                <w:sz w:val="24"/>
-                <w:szCs w:val="24"/>
-              </w:rPr>
-              <w:fldChar w:fldCharType="separate"/>
-            </w:r>
-            <w:r>
-              <w:rPr>
-                <w:rFonts w:ascii="Cambria" w:hAnsi="Cambria"/>
-                <w:noProof/>
-                <w:webHidden/>
-                <w:sz w:val="24"/>
-                <w:szCs w:val="24"/>
-              </w:rPr>
-              <w:t>10</w:t>
-            </w:r>
-            <w:r>
-              <w:rPr>
-                <w:rFonts w:ascii="Cambria" w:hAnsi="Cambria"/>
-                <w:noProof/>
-                <w:webHidden/>
-                <w:sz w:val="24"/>
-                <w:szCs w:val="24"/>
-              </w:rPr>
-              <w:fldChar w:fldCharType="end"/>
-            </w:r>
-          </w:hyperlink>
-        </w:p>
-        <w:p>
-          <w:pPr>
-            <w:pStyle w:val="TOC3"/>
-            <w:tabs>
-              <w:tab w:val="right" w:leader="dot" w:pos="9062"/>
-            </w:tabs>
-            <w:spacing w:line="276" w:lineRule="auto"/>
-            <w:rPr>
-              <w:rFonts w:ascii="Cambria" w:eastAsiaTheme="minorEastAsia" w:hAnsi="Cambria"/>
-              <w:noProof/>
-              <w:sz w:val="24"/>
-              <w:szCs w:val="24"/>
-              <w:lang w:val="sk-SK" w:eastAsia="sk-SK"/>
-            </w:rPr>
-          </w:pPr>
-          <w:hyperlink w:anchor="_Toc447059186" w:history="1">
-            <w:r>
-              <w:rPr>
-                <w:rStyle w:val="Hyperlink"/>
-                <w:rFonts w:ascii="Cambria" w:hAnsi="Cambria"/>
-                <w:b/>
-                <w:noProof/>
-                <w:sz w:val="24"/>
-                <w:szCs w:val="24"/>
-              </w:rPr>
-              <w:t>7.4.2. Template</w:t>
-            </w:r>
-            <w:r>
-              <w:rPr>
-                <w:rFonts w:ascii="Cambria" w:hAnsi="Cambria"/>
-                <w:noProof/>
-                <w:webHidden/>
-                <w:sz w:val="24"/>
-                <w:szCs w:val="24"/>
-              </w:rPr>
-              <w:tab/>
-            </w:r>
-            <w:r>
-              <w:rPr>
-                <w:rFonts w:ascii="Cambria" w:hAnsi="Cambria"/>
-                <w:noProof/>
-                <w:webHidden/>
-                <w:sz w:val="24"/>
-                <w:szCs w:val="24"/>
-              </w:rPr>
-              <w:fldChar w:fldCharType="begin"/>
-            </w:r>
-            <w:r>
-              <w:rPr>
-                <w:rFonts w:ascii="Cambria" w:hAnsi="Cambria"/>
-                <w:noProof/>
-                <w:webHidden/>
-                <w:sz w:val="24"/>
-                <w:szCs w:val="24"/>
-              </w:rPr>
-              <w:instrText xml:space="preserve"> PAGEREF _Toc447059186 \h </w:instrText>
-            </w:r>
-            <w:r>
-              <w:rPr>
-                <w:rFonts w:ascii="Cambria" w:hAnsi="Cambria"/>
-                <w:noProof/>
-                <w:webHidden/>
-                <w:sz w:val="24"/>
-                <w:szCs w:val="24"/>
-              </w:rPr>
-            </w:r>
-            <w:r>
-              <w:rPr>
-                <w:rFonts w:ascii="Cambria" w:hAnsi="Cambria"/>
-                <w:noProof/>
-                <w:webHidden/>
-                <w:sz w:val="24"/>
-                <w:szCs w:val="24"/>
-              </w:rPr>
-              <w:fldChar w:fldCharType="separate"/>
-            </w:r>
-            <w:r>
-              <w:rPr>
-                <w:rFonts w:ascii="Cambria" w:hAnsi="Cambria"/>
-                <w:noProof/>
-                <w:webHidden/>
-                <w:sz w:val="24"/>
-                <w:szCs w:val="24"/>
-              </w:rPr>
-              <w:t>10</w:t>
-            </w:r>
-            <w:r>
-              <w:rPr>
-                <w:rFonts w:ascii="Cambria" w:hAnsi="Cambria"/>
-                <w:noProof/>
-                <w:webHidden/>
-                <w:sz w:val="24"/>
-                <w:szCs w:val="24"/>
-              </w:rPr>
-              <w:fldChar w:fldCharType="end"/>
-            </w:r>
-          </w:hyperlink>
-        </w:p>
-        <w:p>
-          <w:pPr>
-            <w:pStyle w:val="TOC3"/>
-            <w:tabs>
-              <w:tab w:val="right" w:leader="dot" w:pos="9062"/>
-            </w:tabs>
-            <w:spacing w:line="276" w:lineRule="auto"/>
-            <w:rPr>
-              <w:rFonts w:ascii="Cambria" w:eastAsiaTheme="minorEastAsia" w:hAnsi="Cambria"/>
-              <w:noProof/>
-              <w:sz w:val="24"/>
-              <w:szCs w:val="24"/>
-              <w:lang w:val="sk-SK" w:eastAsia="sk-SK"/>
-            </w:rPr>
-          </w:pPr>
-          <w:hyperlink w:anchor="_Toc447059187" w:history="1">
-            <w:r>
-              <w:rPr>
-                <w:rStyle w:val="Hyperlink"/>
-                <w:rFonts w:ascii="Cambria" w:hAnsi="Cambria"/>
-                <w:b/>
-                <w:noProof/>
-                <w:sz w:val="24"/>
-                <w:szCs w:val="24"/>
-              </w:rPr>
-              <w:t>7.4.3. Command</w:t>
-            </w:r>
-            <w:r>
-              <w:rPr>
-                <w:rFonts w:ascii="Cambria" w:hAnsi="Cambria"/>
-                <w:noProof/>
-                <w:webHidden/>
-                <w:sz w:val="24"/>
-                <w:szCs w:val="24"/>
-              </w:rPr>
-              <w:tab/>
-            </w:r>
-            <w:r>
-              <w:rPr>
-                <w:rFonts w:ascii="Cambria" w:hAnsi="Cambria"/>
-                <w:noProof/>
-                <w:webHidden/>
-                <w:sz w:val="24"/>
-                <w:szCs w:val="24"/>
-              </w:rPr>
-              <w:fldChar w:fldCharType="begin"/>
-            </w:r>
-            <w:r>
-              <w:rPr>
-                <w:rFonts w:ascii="Cambria" w:hAnsi="Cambria"/>
-                <w:noProof/>
-                <w:webHidden/>
-                <w:sz w:val="24"/>
-                <w:szCs w:val="24"/>
-              </w:rPr>
-              <w:instrText xml:space="preserve"> PAGEREF _Toc447059187 \h </w:instrText>
-            </w:r>
-            <w:r>
-              <w:rPr>
-                <w:rFonts w:ascii="Cambria" w:hAnsi="Cambria"/>
-                <w:noProof/>
-                <w:webHidden/>
-                <w:sz w:val="24"/>
-                <w:szCs w:val="24"/>
-              </w:rPr>
-            </w:r>
-            <w:r>
-              <w:rPr>
-                <w:rFonts w:ascii="Cambria" w:hAnsi="Cambria"/>
-                <w:noProof/>
-                <w:webHidden/>
-                <w:sz w:val="24"/>
-                <w:szCs w:val="24"/>
-              </w:rPr>
-              <w:fldChar w:fldCharType="separate"/>
-            </w:r>
-            <w:r>
-              <w:rPr>
-                <w:rFonts w:ascii="Cambria" w:hAnsi="Cambria"/>
-                <w:noProof/>
-                <w:webHidden/>
-                <w:sz w:val="24"/>
-                <w:szCs w:val="24"/>
-              </w:rPr>
-              <w:t>10</w:t>
-            </w:r>
-            <w:r>
-              <w:rPr>
-                <w:rFonts w:ascii="Cambria" w:hAnsi="Cambria"/>
-                <w:noProof/>
-                <w:webHidden/>
-                <w:sz w:val="24"/>
-                <w:szCs w:val="24"/>
-              </w:rPr>
-              <w:fldChar w:fldCharType="end"/>
-            </w:r>
-          </w:hyperlink>
-        </w:p>
-        <w:p>
-          <w:pPr>
-            <w:pStyle w:val="TOC1"/>
-            <w:tabs>
-              <w:tab w:val="right" w:leader="dot" w:pos="9062"/>
-            </w:tabs>
-            <w:spacing w:line="276" w:lineRule="auto"/>
-            <w:rPr>
-              <w:rFonts w:ascii="Cambria" w:eastAsiaTheme="minorEastAsia" w:hAnsi="Cambria"/>
-              <w:noProof/>
-              <w:sz w:val="24"/>
-              <w:szCs w:val="24"/>
-              <w:lang w:val="sk-SK" w:eastAsia="sk-SK"/>
-            </w:rPr>
-          </w:pPr>
-          <w:hyperlink w:anchor="_Toc447059188" w:history="1">
-            <w:r>
-              <w:rPr>
-                <w:rStyle w:val="Hyperlink"/>
-                <w:rFonts w:ascii="Cambria" w:hAnsi="Cambria"/>
-                <w:b/>
-                <w:noProof/>
-                <w:sz w:val="24"/>
-                <w:szCs w:val="24"/>
-              </w:rPr>
-              <w:t>8. Usage</w:t>
-            </w:r>
-            <w:r>
-              <w:rPr>
-                <w:rFonts w:ascii="Cambria" w:hAnsi="Cambria"/>
-                <w:noProof/>
-                <w:webHidden/>
-                <w:sz w:val="24"/>
-                <w:szCs w:val="24"/>
-              </w:rPr>
-              <w:tab/>
-            </w:r>
-            <w:r>
-              <w:rPr>
-                <w:rFonts w:ascii="Cambria" w:hAnsi="Cambria"/>
-                <w:noProof/>
-                <w:webHidden/>
-                <w:sz w:val="24"/>
-                <w:szCs w:val="24"/>
-              </w:rPr>
-              <w:fldChar w:fldCharType="begin"/>
-            </w:r>
-            <w:r>
-              <w:rPr>
-                <w:rFonts w:ascii="Cambria" w:hAnsi="Cambria"/>
-                <w:noProof/>
-                <w:webHidden/>
-                <w:sz w:val="24"/>
-                <w:szCs w:val="24"/>
-              </w:rPr>
-              <w:instrText xml:space="preserve"> PAGEREF _Toc447059188 \h </w:instrText>
-            </w:r>
-            <w:r>
-              <w:rPr>
-                <w:rFonts w:ascii="Cambria" w:hAnsi="Cambria"/>
-                <w:noProof/>
-                <w:webHidden/>
-                <w:sz w:val="24"/>
-                <w:szCs w:val="24"/>
-              </w:rPr>
-            </w:r>
-            <w:r>
-              <w:rPr>
-                <w:rFonts w:ascii="Cambria" w:hAnsi="Cambria"/>
-                <w:noProof/>
-                <w:webHidden/>
-                <w:sz w:val="24"/>
-                <w:szCs w:val="24"/>
-              </w:rPr>
-              <w:fldChar w:fldCharType="separate"/>
-            </w:r>
-            <w:r>
-              <w:rPr>
-                <w:rFonts w:ascii="Cambria" w:hAnsi="Cambria"/>
-                <w:noProof/>
-                <w:webHidden/>
-                <w:sz w:val="24"/>
-                <w:szCs w:val="24"/>
-              </w:rPr>
-              <w:t>11</w:t>
-            </w:r>
-            <w:r>
-              <w:rPr>
-                <w:rFonts w:ascii="Cambria" w:hAnsi="Cambria"/>
-                <w:noProof/>
-                <w:webHidden/>
-                <w:sz w:val="24"/>
-                <w:szCs w:val="24"/>
-              </w:rPr>
-              <w:fldChar w:fldCharType="end"/>
-            </w:r>
-          </w:hyperlink>
-        </w:p>
-        <w:p>
-          <w:pPr>
-            <w:pStyle w:val="TOC2"/>
-            <w:tabs>
-              <w:tab w:val="right" w:leader="dot" w:pos="9062"/>
-            </w:tabs>
-            <w:spacing w:line="276" w:lineRule="auto"/>
-            <w:rPr>
-              <w:rFonts w:ascii="Cambria" w:eastAsiaTheme="minorEastAsia" w:hAnsi="Cambria"/>
-              <w:noProof/>
-              <w:sz w:val="24"/>
-              <w:szCs w:val="24"/>
-              <w:lang w:val="sk-SK" w:eastAsia="sk-SK"/>
-            </w:rPr>
-          </w:pPr>
-          <w:hyperlink w:anchor="_Toc447059189" w:history="1">
-            <w:r>
-              <w:rPr>
-                <w:rStyle w:val="Hyperlink"/>
-                <w:rFonts w:ascii="Cambria" w:hAnsi="Cambria"/>
-                <w:b/>
-                <w:noProof/>
-                <w:sz w:val="24"/>
-                <w:szCs w:val="24"/>
-              </w:rPr>
-              <w:t>8.1. Installation Requirements</w:t>
-            </w:r>
-            <w:r>
-              <w:rPr>
-                <w:rFonts w:ascii="Cambria" w:hAnsi="Cambria"/>
-                <w:noProof/>
-                <w:webHidden/>
-                <w:sz w:val="24"/>
-                <w:szCs w:val="24"/>
-              </w:rPr>
-              <w:tab/>
-            </w:r>
-            <w:r>
-              <w:rPr>
-                <w:rFonts w:ascii="Cambria" w:hAnsi="Cambria"/>
-                <w:noProof/>
-                <w:webHidden/>
-                <w:sz w:val="24"/>
-                <w:szCs w:val="24"/>
-              </w:rPr>
-              <w:fldChar w:fldCharType="begin"/>
-            </w:r>
-            <w:r>
-              <w:rPr>
-                <w:rFonts w:ascii="Cambria" w:hAnsi="Cambria"/>
-                <w:noProof/>
-                <w:webHidden/>
-                <w:sz w:val="24"/>
-                <w:szCs w:val="24"/>
-              </w:rPr>
-              <w:instrText xml:space="preserve"> PAGEREF _Toc447059189 \h </w:instrText>
-            </w:r>
-            <w:r>
-              <w:rPr>
-                <w:rFonts w:ascii="Cambria" w:hAnsi="Cambria"/>
-                <w:noProof/>
-                <w:webHidden/>
-                <w:sz w:val="24"/>
-                <w:szCs w:val="24"/>
-              </w:rPr>
-            </w:r>
-            <w:r>
-              <w:rPr>
-                <w:rFonts w:ascii="Cambria" w:hAnsi="Cambria"/>
-                <w:noProof/>
-                <w:webHidden/>
-                <w:sz w:val="24"/>
-                <w:szCs w:val="24"/>
-              </w:rPr>
-              <w:fldChar w:fldCharType="separate"/>
-            </w:r>
-            <w:r>
-              <w:rPr>
-                <w:rFonts w:ascii="Cambria" w:hAnsi="Cambria"/>
-                <w:noProof/>
-                <w:webHidden/>
-                <w:sz w:val="24"/>
-                <w:szCs w:val="24"/>
-              </w:rPr>
-              <w:t>11</w:t>
-            </w:r>
-            <w:r>
-              <w:rPr>
-                <w:rFonts w:ascii="Cambria" w:hAnsi="Cambria"/>
-                <w:noProof/>
-                <w:webHidden/>
-                <w:sz w:val="24"/>
-                <w:szCs w:val="24"/>
-              </w:rPr>
-              <w:fldChar w:fldCharType="end"/>
-            </w:r>
-          </w:hyperlink>
-        </w:p>
-        <w:p>
-          <w:pPr>
-            <w:pStyle w:val="TOC2"/>
-            <w:tabs>
-              <w:tab w:val="right" w:leader="dot" w:pos="9062"/>
-            </w:tabs>
-            <w:spacing w:line="276" w:lineRule="auto"/>
-            <w:rPr>
-              <w:rFonts w:ascii="Cambria" w:eastAsiaTheme="minorEastAsia" w:hAnsi="Cambria"/>
-              <w:noProof/>
-              <w:sz w:val="24"/>
-              <w:szCs w:val="24"/>
-              <w:lang w:val="sk-SK" w:eastAsia="sk-SK"/>
-            </w:rPr>
-          </w:pPr>
-          <w:hyperlink w:anchor="_Toc447059190" w:history="1">
-            <w:r>
-              <w:rPr>
-                <w:rStyle w:val="Hyperlink"/>
-                <w:rFonts w:ascii="Cambria" w:hAnsi="Cambria"/>
-                <w:b/>
-                <w:noProof/>
-                <w:sz w:val="24"/>
-                <w:szCs w:val="24"/>
-              </w:rPr>
-              <w:t>8.2. Building requirements</w:t>
-            </w:r>
-            <w:r>
-              <w:rPr>
-                <w:rFonts w:ascii="Cambria" w:hAnsi="Cambria"/>
-                <w:noProof/>
-                <w:webHidden/>
-                <w:sz w:val="24"/>
-                <w:szCs w:val="24"/>
-              </w:rPr>
-              <w:tab/>
-            </w:r>
-            <w:r>
-              <w:rPr>
-                <w:rFonts w:ascii="Cambria" w:hAnsi="Cambria"/>
-                <w:noProof/>
-                <w:webHidden/>
-                <w:sz w:val="24"/>
-                <w:szCs w:val="24"/>
-              </w:rPr>
-              <w:fldChar w:fldCharType="begin"/>
-            </w:r>
-            <w:r>
-              <w:rPr>
-                <w:rFonts w:ascii="Cambria" w:hAnsi="Cambria"/>
-                <w:noProof/>
-                <w:webHidden/>
-                <w:sz w:val="24"/>
-                <w:szCs w:val="24"/>
-              </w:rPr>
-              <w:instrText xml:space="preserve"> PAGEREF _Toc447059190 \h </w:instrText>
-            </w:r>
-            <w:r>
-              <w:rPr>
-                <w:rFonts w:ascii="Cambria" w:hAnsi="Cambria"/>
-                <w:noProof/>
-                <w:webHidden/>
-                <w:sz w:val="24"/>
-                <w:szCs w:val="24"/>
-              </w:rPr>
-            </w:r>
-            <w:r>
-              <w:rPr>
-                <w:rFonts w:ascii="Cambria" w:hAnsi="Cambria"/>
-                <w:noProof/>
-                <w:webHidden/>
-                <w:sz w:val="24"/>
-                <w:szCs w:val="24"/>
-              </w:rPr>
-              <w:fldChar w:fldCharType="separate"/>
-            </w:r>
-            <w:r>
-              <w:rPr>
-                <w:rFonts w:ascii="Cambria" w:hAnsi="Cambria"/>
-                <w:noProof/>
-                <w:webHidden/>
-                <w:sz w:val="24"/>
-                <w:szCs w:val="24"/>
-              </w:rPr>
-              <w:t>11</w:t>
-            </w:r>
-            <w:r>
-              <w:rPr>
-                <w:rFonts w:ascii="Cambria" w:hAnsi="Cambria"/>
-                <w:noProof/>
-                <w:webHidden/>
-                <w:sz w:val="24"/>
-                <w:szCs w:val="24"/>
-              </w:rPr>
-              <w:fldChar w:fldCharType="end"/>
-            </w:r>
-          </w:hyperlink>
-        </w:p>
-        <w:p>
-          <w:pPr>
-            <w:pStyle w:val="TOC1"/>
-            <w:tabs>
-              <w:tab w:val="right" w:leader="dot" w:pos="9062"/>
-            </w:tabs>
-            <w:spacing w:line="276" w:lineRule="auto"/>
-            <w:rPr>
-              <w:rFonts w:ascii="Cambria" w:eastAsiaTheme="minorEastAsia" w:hAnsi="Cambria"/>
-              <w:noProof/>
-              <w:sz w:val="24"/>
-              <w:szCs w:val="24"/>
-              <w:lang w:val="sk-SK" w:eastAsia="sk-SK"/>
-            </w:rPr>
-          </w:pPr>
-          <w:hyperlink w:anchor="_Toc447059191" w:history="1">
-            <w:r>
-              <w:rPr>
-                <w:rStyle w:val="Hyperlink"/>
-                <w:rFonts w:ascii="Cambria" w:hAnsi="Cambria"/>
-                <w:b/>
-                <w:noProof/>
-                <w:sz w:val="24"/>
-                <w:szCs w:val="24"/>
-              </w:rPr>
-              <w:t>9. Testing</w:t>
-            </w:r>
-            <w:r>
-              <w:rPr>
-                <w:rFonts w:ascii="Cambria" w:hAnsi="Cambria"/>
-                <w:noProof/>
-                <w:webHidden/>
-                <w:sz w:val="24"/>
-                <w:szCs w:val="24"/>
-              </w:rPr>
-              <w:tab/>
-            </w:r>
-            <w:r>
-              <w:rPr>
-                <w:rFonts w:ascii="Cambria" w:hAnsi="Cambria"/>
-                <w:noProof/>
-                <w:webHidden/>
-                <w:sz w:val="24"/>
-                <w:szCs w:val="24"/>
-              </w:rPr>
-              <w:fldChar w:fldCharType="begin"/>
-            </w:r>
-            <w:r>
-              <w:rPr>
-                <w:rFonts w:ascii="Cambria" w:hAnsi="Cambria"/>
-                <w:noProof/>
-                <w:webHidden/>
-                <w:sz w:val="24"/>
-                <w:szCs w:val="24"/>
-              </w:rPr>
-              <w:instrText xml:space="preserve"> PAGEREF _Toc447059191 \h </w:instrText>
-            </w:r>
-            <w:r>
-              <w:rPr>
-                <w:rFonts w:ascii="Cambria" w:hAnsi="Cambria"/>
-                <w:noProof/>
-                <w:webHidden/>
-                <w:sz w:val="24"/>
-                <w:szCs w:val="24"/>
-              </w:rPr>
-            </w:r>
-            <w:r>
-              <w:rPr>
-                <w:rFonts w:ascii="Cambria" w:hAnsi="Cambria"/>
-                <w:noProof/>
-                <w:webHidden/>
-                <w:sz w:val="24"/>
-                <w:szCs w:val="24"/>
-              </w:rPr>
-              <w:fldChar w:fldCharType="separate"/>
-            </w:r>
-            <w:r>
-              <w:rPr>
-                <w:rFonts w:ascii="Cambria" w:hAnsi="Cambria"/>
-                <w:noProof/>
-                <w:webHidden/>
-                <w:sz w:val="24"/>
-                <w:szCs w:val="24"/>
-              </w:rPr>
-              <w:t>12</w:t>
-            </w:r>
-            <w:r>
-              <w:rPr>
-                <w:rFonts w:ascii="Cambria" w:hAnsi="Cambria"/>
-                <w:noProof/>
-                <w:webHidden/>
-                <w:sz w:val="24"/>
-                <w:szCs w:val="24"/>
-              </w:rPr>
-              <w:fldChar w:fldCharType="end"/>
-            </w:r>
-          </w:hyperlink>
-        </w:p>
-        <w:p>
-          <w:pPr>
-            <w:pStyle w:val="TOC2"/>
-            <w:tabs>
-              <w:tab w:val="right" w:leader="dot" w:pos="9062"/>
-            </w:tabs>
-            <w:spacing w:line="276" w:lineRule="auto"/>
-            <w:rPr>
-              <w:rFonts w:ascii="Cambria" w:eastAsiaTheme="minorEastAsia" w:hAnsi="Cambria"/>
-              <w:noProof/>
-              <w:sz w:val="24"/>
-              <w:szCs w:val="24"/>
-              <w:lang w:val="sk-SK" w:eastAsia="sk-SK"/>
-            </w:rPr>
-          </w:pPr>
-          <w:hyperlink w:anchor="_Toc447059192" w:history="1">
-            <w:r>
-              <w:rPr>
-                <w:rStyle w:val="Hyperlink"/>
-                <w:rFonts w:ascii="Cambria" w:hAnsi="Cambria"/>
-                <w:b/>
-                <w:noProof/>
-                <w:sz w:val="24"/>
-                <w:szCs w:val="24"/>
-              </w:rPr>
-              <w:t>9.1. Development Testing</w:t>
-            </w:r>
-            <w:r>
-              <w:rPr>
-                <w:rFonts w:ascii="Cambria" w:hAnsi="Cambria"/>
-                <w:noProof/>
-                <w:webHidden/>
-                <w:sz w:val="24"/>
-                <w:szCs w:val="24"/>
-              </w:rPr>
-              <w:tab/>
-            </w:r>
-            <w:r>
-              <w:rPr>
-                <w:rFonts w:ascii="Cambria" w:hAnsi="Cambria"/>
-                <w:noProof/>
-                <w:webHidden/>
-                <w:sz w:val="24"/>
-                <w:szCs w:val="24"/>
-              </w:rPr>
-              <w:fldChar w:fldCharType="begin"/>
-            </w:r>
-            <w:r>
-              <w:rPr>
-                <w:rFonts w:ascii="Cambria" w:hAnsi="Cambria"/>
-                <w:noProof/>
-                <w:webHidden/>
-                <w:sz w:val="24"/>
-                <w:szCs w:val="24"/>
-              </w:rPr>
-              <w:instrText xml:space="preserve"> PAGEREF _Toc447059192 \h </w:instrText>
-            </w:r>
-            <w:r>
-              <w:rPr>
-                <w:rFonts w:ascii="Cambria" w:hAnsi="Cambria"/>
-                <w:noProof/>
-                <w:webHidden/>
-                <w:sz w:val="24"/>
-                <w:szCs w:val="24"/>
-              </w:rPr>
-            </w:r>
-            <w:r>
-              <w:rPr>
-                <w:rFonts w:ascii="Cambria" w:hAnsi="Cambria"/>
-                <w:noProof/>
-                <w:webHidden/>
-                <w:sz w:val="24"/>
-                <w:szCs w:val="24"/>
-              </w:rPr>
-              <w:fldChar w:fldCharType="separate"/>
-            </w:r>
-            <w:r>
-              <w:rPr>
-                <w:rFonts w:ascii="Cambria" w:hAnsi="Cambria"/>
-                <w:noProof/>
-                <w:webHidden/>
-                <w:sz w:val="24"/>
-                <w:szCs w:val="24"/>
-              </w:rPr>
-              <w:t>12</w:t>
-            </w:r>
-            <w:r>
-              <w:rPr>
-                <w:rFonts w:ascii="Cambria" w:hAnsi="Cambria"/>
-                <w:noProof/>
-                <w:webHidden/>
-                <w:sz w:val="24"/>
-                <w:szCs w:val="24"/>
-              </w:rPr>
-              <w:fldChar w:fldCharType="end"/>
-            </w:r>
-          </w:hyperlink>
-        </w:p>
-        <w:p>
-          <w:pPr>
-            <w:pStyle w:val="TOC2"/>
-            <w:tabs>
-              <w:tab w:val="right" w:leader="dot" w:pos="9062"/>
-            </w:tabs>
-            <w:spacing w:line="276" w:lineRule="auto"/>
-            <w:rPr>
-              <w:rFonts w:ascii="Cambria" w:eastAsiaTheme="minorEastAsia" w:hAnsi="Cambria"/>
-              <w:noProof/>
-              <w:sz w:val="24"/>
-              <w:szCs w:val="24"/>
-              <w:lang w:val="sk-SK" w:eastAsia="sk-SK"/>
-            </w:rPr>
-          </w:pPr>
-          <w:hyperlink w:anchor="_Toc447059193" w:history="1">
-            <w:r>
-              <w:rPr>
-                <w:rStyle w:val="Hyperlink"/>
-                <w:rFonts w:ascii="Cambria" w:hAnsi="Cambria"/>
-                <w:b/>
-                <w:noProof/>
-                <w:sz w:val="24"/>
-                <w:szCs w:val="24"/>
-              </w:rPr>
-              <w:t>9.2. External Testing</w:t>
-            </w:r>
-            <w:r>
-              <w:rPr>
-                <w:rFonts w:ascii="Cambria" w:hAnsi="Cambria"/>
-                <w:noProof/>
-                <w:webHidden/>
-                <w:sz w:val="24"/>
-                <w:szCs w:val="24"/>
-              </w:rPr>
-              <w:tab/>
-            </w:r>
-            <w:r>
-              <w:rPr>
-                <w:rFonts w:ascii="Cambria" w:hAnsi="Cambria"/>
-                <w:noProof/>
-                <w:webHidden/>
-                <w:sz w:val="24"/>
-                <w:szCs w:val="24"/>
-              </w:rPr>
-              <w:fldChar w:fldCharType="begin"/>
-            </w:r>
-            <w:r>
-              <w:rPr>
-                <w:rFonts w:ascii="Cambria" w:hAnsi="Cambria"/>
-                <w:noProof/>
-                <w:webHidden/>
-                <w:sz w:val="24"/>
-                <w:szCs w:val="24"/>
-              </w:rPr>
-              <w:instrText xml:space="preserve"> PAGEREF _Toc447059193 \h </w:instrText>
-            </w:r>
-            <w:r>
-              <w:rPr>
-                <w:rFonts w:ascii="Cambria" w:hAnsi="Cambria"/>
-                <w:noProof/>
-                <w:webHidden/>
-                <w:sz w:val="24"/>
-                <w:szCs w:val="24"/>
-              </w:rPr>
-            </w:r>
-            <w:r>
-              <w:rPr>
-                <w:rFonts w:ascii="Cambria" w:hAnsi="Cambria"/>
-                <w:noProof/>
-                <w:webHidden/>
-                <w:sz w:val="24"/>
-                <w:szCs w:val="24"/>
-              </w:rPr>
-              <w:fldChar w:fldCharType="separate"/>
-            </w:r>
-            <w:r>
-              <w:rPr>
-                <w:rFonts w:ascii="Cambria" w:hAnsi="Cambria"/>
-                <w:noProof/>
-                <w:webHidden/>
-                <w:sz w:val="24"/>
-                <w:szCs w:val="24"/>
-              </w:rPr>
-              <w:t>12</w:t>
+              <w:t>14</w:t>
             </w:r>
             <w:r>
               <w:rPr>
@@ -3525,7 +3629,7 @@
           <w:szCs w:val="48"/>
         </w:rPr>
       </w:pPr>
-      <w:bookmarkStart w:id="1" w:name="_Toc447059165"/>
+      <w:bookmarkStart w:id="2" w:name="_Toc447146941"/>
       <w:r>
         <w:rPr>
           <w:rFonts w:ascii="Cambria" w:hAnsi="Cambria"/>
@@ -3536,7 +3640,7 @@
         <w:lastRenderedPageBreak/>
         <w:t>2. Abstract</w:t>
       </w:r>
-      <w:bookmarkEnd w:id="1"/>
+      <w:bookmarkEnd w:id="2"/>
     </w:p>
     <w:p>
       <w:pPr>
@@ -3629,7 +3733,7 @@
           <w:szCs w:val="48"/>
         </w:rPr>
       </w:pPr>
-      <w:bookmarkStart w:id="2" w:name="_Toc447059166"/>
+      <w:bookmarkStart w:id="3" w:name="_Toc447146942"/>
       <w:r>
         <w:rPr>
           <w:rFonts w:ascii="Cambria" w:hAnsi="Cambria"/>
@@ -3639,7 +3743,7 @@
         </w:rPr>
         <w:t>3. Context</w:t>
       </w:r>
-      <w:bookmarkEnd w:id="2"/>
+      <w:bookmarkEnd w:id="3"/>
     </w:p>
     <w:p>
       <w:pPr>
@@ -3653,7 +3757,7 @@
           <w:szCs w:val="28"/>
         </w:rPr>
       </w:pPr>
-      <w:bookmarkStart w:id="3" w:name="_Toc447059167"/>
+      <w:bookmarkStart w:id="4" w:name="_Toc447146943"/>
       <w:r>
         <w:rPr>
           <w:rFonts w:ascii="Cambria" w:hAnsi="Cambria"/>
@@ -3664,7 +3768,7 @@
         </w:rPr>
         <w:t>3. 1. Background to project and clients</w:t>
       </w:r>
-      <w:bookmarkEnd w:id="3"/>
+      <w:bookmarkEnd w:id="4"/>
     </w:p>
     <w:p>
       <w:pPr>
@@ -3761,7 +3865,7 @@
           <w:szCs w:val="28"/>
         </w:rPr>
       </w:pPr>
-      <w:bookmarkStart w:id="4" w:name="_Toc447059168"/>
+      <w:bookmarkStart w:id="5" w:name="_Toc447146944"/>
       <w:r>
         <w:rPr>
           <w:rFonts w:ascii="Cambria" w:hAnsi="Cambria"/>
@@ -3802,7 +3906,7 @@
         </w:rPr>
         <w:t>Problem being solved</w:t>
       </w:r>
-      <w:bookmarkEnd w:id="4"/>
+      <w:bookmarkEnd w:id="5"/>
     </w:p>
     <w:p>
       <w:pPr>
@@ -3868,7 +3972,7 @@
           <w:szCs w:val="48"/>
         </w:rPr>
       </w:pPr>
-      <w:bookmarkStart w:id="5" w:name="_Toc447059169"/>
+      <w:bookmarkStart w:id="6" w:name="_Toc447146945"/>
       <w:r>
         <w:rPr>
           <w:rFonts w:ascii="Cambria" w:hAnsi="Cambria"/>
@@ -3879,7 +3983,7 @@
         <w:lastRenderedPageBreak/>
         <w:t>4. Team Roles and Skills</w:t>
       </w:r>
-      <w:bookmarkEnd w:id="5"/>
+      <w:bookmarkEnd w:id="6"/>
     </w:p>
     <w:p>
       <w:pPr>
@@ -3893,7 +3997,7 @@
           <w:szCs w:val="28"/>
         </w:rPr>
       </w:pPr>
-      <w:bookmarkStart w:id="6" w:name="_Toc447059170"/>
+      <w:bookmarkStart w:id="7" w:name="_Toc447146946"/>
       <w:r>
         <w:rPr>
           <w:rFonts w:ascii="Cambria" w:hAnsi="Cambria"/>
@@ -3904,7 +4008,7 @@
         </w:rPr>
         <w:t>4.1. Jaromir Latal</w:t>
       </w:r>
-      <w:bookmarkEnd w:id="6"/>
+      <w:bookmarkEnd w:id="7"/>
     </w:p>
     <w:p>
       <w:pPr>
@@ -4139,7 +4243,7 @@
           <w:szCs w:val="28"/>
         </w:rPr>
       </w:pPr>
-      <w:bookmarkStart w:id="7" w:name="_Toc447059171"/>
+      <w:bookmarkStart w:id="8" w:name="_Toc447146947"/>
       <w:r>
         <w:rPr>
           <w:rFonts w:ascii="Cambria" w:hAnsi="Cambria"/>
@@ -4160,7 +4264,7 @@
         </w:rPr>
         <w:t>Lambros Zannettos</w:t>
       </w:r>
-      <w:bookmarkEnd w:id="7"/>
+      <w:bookmarkEnd w:id="8"/>
     </w:p>
     <w:p>
       <w:pPr>
@@ -4312,7 +4416,7 @@
           <w:szCs w:val="48"/>
         </w:rPr>
       </w:pPr>
-      <w:bookmarkStart w:id="8" w:name="_Toc447059172"/>
+      <w:bookmarkStart w:id="9" w:name="_Toc447146948"/>
       <w:r>
         <w:rPr>
           <w:rFonts w:ascii="Cambria" w:hAnsi="Cambria"/>
@@ -4323,7 +4427,7 @@
         <w:lastRenderedPageBreak/>
         <w:t>5. Requirements</w:t>
       </w:r>
-      <w:bookmarkEnd w:id="8"/>
+      <w:bookmarkEnd w:id="9"/>
     </w:p>
     <w:p>
       <w:pPr>
@@ -4376,7 +4480,7 @@
           <w:szCs w:val="28"/>
         </w:rPr>
       </w:pPr>
-      <w:bookmarkStart w:id="9" w:name="_Toc447059173"/>
+      <w:bookmarkStart w:id="10" w:name="_Toc447146949"/>
       <w:r>
         <w:rPr>
           <w:rFonts w:ascii="Cambria" w:hAnsi="Cambria"/>
@@ -4387,7 +4491,7 @@
         </w:rPr>
         <w:t>5.1. Initial questions</w:t>
       </w:r>
-      <w:bookmarkEnd w:id="9"/>
+      <w:bookmarkEnd w:id="10"/>
     </w:p>
     <w:p>
       <w:pPr>
@@ -4674,7 +4778,7 @@
           <w:szCs w:val="28"/>
         </w:rPr>
       </w:pPr>
-      <w:bookmarkStart w:id="10" w:name="_Toc447059174"/>
+      <w:bookmarkStart w:id="11" w:name="_Toc447146950"/>
       <w:r>
         <w:rPr>
           <w:rFonts w:ascii="Cambria" w:hAnsi="Cambria"/>
@@ -4705,7 +4809,7 @@
         </w:rPr>
         <w:t>. List of requirements</w:t>
       </w:r>
-      <w:bookmarkEnd w:id="10"/>
+      <w:bookmarkEnd w:id="11"/>
     </w:p>
     <w:p>
       <w:pPr>
@@ -5492,7 +5596,7 @@
           <w:szCs w:val="28"/>
         </w:rPr>
       </w:pPr>
-      <w:bookmarkStart w:id="11" w:name="_Toc447059175"/>
+      <w:bookmarkStart w:id="12" w:name="_Toc447146951"/>
       <w:r>
         <w:rPr>
           <w:rFonts w:ascii="Cambria" w:hAnsi="Cambria"/>
@@ -5523,7 +5627,7 @@
         </w:rPr>
         <w:t>. Design</w:t>
       </w:r>
-      <w:bookmarkEnd w:id="11"/>
+      <w:bookmarkEnd w:id="12"/>
     </w:p>
     <w:p>
       <w:pPr>
@@ -5707,29 +5811,7 @@
                           <w:color w:val="auto"/>
                           <w:sz w:val="22"/>
                         </w:rPr>
-                        <w:t>(</w:t>
-                      </w:r>
-                      <w:proofErr w:type="gramStart"/>
-                      <w:r>
-                        <w:rPr>
-                          <w:rFonts w:ascii="Cambria" w:hAnsi="Cambria"/>
-                          <w:b/>
-                          <w:i w:val="0"/>
-                          <w:color w:val="auto"/>
-                          <w:sz w:val="22"/>
-                        </w:rPr>
-                        <w:t>from</w:t>
-                      </w:r>
-                      <w:proofErr w:type="gramEnd"/>
-                      <w:r>
-                        <w:rPr>
-                          <w:rFonts w:ascii="Cambria" w:hAnsi="Cambria"/>
-                          <w:b/>
-                          <w:i w:val="0"/>
-                          <w:color w:val="auto"/>
-                          <w:sz w:val="22"/>
-                        </w:rPr>
-                        <w:t xml:space="preserve"> left: splash screen, main menu, toolboxes, media player, settings)</w:t>
+                        <w:t>(from left: splash screen, main menu, toolboxes, media player, settings)</w:t>
                       </w:r>
                     </w:p>
                   </w:txbxContent>
@@ -5895,7 +5977,7 @@
           <w:szCs w:val="48"/>
         </w:rPr>
       </w:pPr>
-      <w:bookmarkStart w:id="12" w:name="_Toc447059176"/>
+      <w:bookmarkStart w:id="13" w:name="_Toc447146952"/>
       <w:r>
         <w:rPr>
           <w:rFonts w:ascii="Cambria" w:hAnsi="Cambria"/>
@@ -5905,7 +5987,7 @@
         </w:rPr>
         <w:t>6. Work Distribution</w:t>
       </w:r>
-      <w:bookmarkEnd w:id="12"/>
+      <w:bookmarkEnd w:id="13"/>
     </w:p>
     <w:p>
       <w:pPr>
@@ -5919,7 +6001,7 @@
           <w:szCs w:val="28"/>
         </w:rPr>
       </w:pPr>
-      <w:bookmarkStart w:id="13" w:name="_Toc447059177"/>
+      <w:bookmarkStart w:id="14" w:name="_Toc447146953"/>
       <w:r>
         <w:rPr>
           <w:rFonts w:ascii="Cambria" w:hAnsi="Cambria"/>
@@ -5930,7 +6012,7 @@
         </w:rPr>
         <w:t>6.1. Jaromir Latal</w:t>
       </w:r>
-      <w:bookmarkEnd w:id="13"/>
+      <w:bookmarkEnd w:id="14"/>
     </w:p>
     <w:p>
       <w:pPr>
@@ -6155,7 +6237,7 @@
           <w:szCs w:val="28"/>
         </w:rPr>
       </w:pPr>
-      <w:bookmarkStart w:id="14" w:name="_Toc447059178"/>
+      <w:bookmarkStart w:id="15" w:name="_Toc447146954"/>
       <w:r>
         <w:rPr>
           <w:rFonts w:ascii="Cambria" w:hAnsi="Cambria"/>
@@ -6166,7 +6248,7 @@
         </w:rPr>
         <w:t>6.2. Lambros Zannettos</w:t>
       </w:r>
-      <w:bookmarkEnd w:id="14"/>
+      <w:bookmarkEnd w:id="15"/>
     </w:p>
     <w:p>
       <w:pPr>
@@ -6276,7 +6358,7 @@
           <w:szCs w:val="28"/>
         </w:rPr>
       </w:pPr>
-      <w:bookmarkStart w:id="15" w:name="_Toc447059179"/>
+      <w:bookmarkStart w:id="16" w:name="_Toc447146955"/>
       <w:r>
         <w:rPr>
           <w:rFonts w:ascii="Cambria" w:hAnsi="Cambria"/>
@@ -6287,7 +6369,7 @@
         </w:rPr>
         <w:t>6.3. Shared</w:t>
       </w:r>
-      <w:bookmarkEnd w:id="15"/>
+      <w:bookmarkEnd w:id="16"/>
     </w:p>
     <w:p>
       <w:pPr>
@@ -6388,7 +6470,7 @@
           <w:szCs w:val="48"/>
         </w:rPr>
       </w:pPr>
-      <w:bookmarkStart w:id="16" w:name="_Toc447059180"/>
+      <w:bookmarkStart w:id="17" w:name="_Toc447146956"/>
       <w:r>
         <w:rPr>
           <w:rFonts w:ascii="Cambria" w:hAnsi="Cambria"/>
@@ -6408,7 +6490,7 @@
         </w:rPr>
         <w:t>. Technical Design</w:t>
       </w:r>
-      <w:bookmarkEnd w:id="16"/>
+      <w:bookmarkEnd w:id="17"/>
     </w:p>
     <w:p>
       <w:pPr>
@@ -6422,7 +6504,7 @@
           <w:szCs w:val="28"/>
         </w:rPr>
       </w:pPr>
-      <w:bookmarkStart w:id="17" w:name="_Toc447059181"/>
+      <w:bookmarkStart w:id="18" w:name="_Toc447146957"/>
       <w:r>
         <w:rPr>
           <w:rFonts w:ascii="Cambria" w:hAnsi="Cambria"/>
@@ -6443,7 +6525,7 @@
         </w:rPr>
         <w:t>.1. Technology chosen</w:t>
       </w:r>
-      <w:bookmarkEnd w:id="17"/>
+      <w:bookmarkEnd w:id="18"/>
     </w:p>
     <w:p>
       <w:pPr>
@@ -6880,6 +6962,7 @@
           <w:id w:val="1439412136"/>
           <w:citation/>
         </w:sdtPr>
+        <w:sdtEndPr/>
         <w:sdtContent>
           <w:r>
             <w:rPr>
@@ -7071,7 +7154,7 @@
           <w:szCs w:val="28"/>
         </w:rPr>
       </w:pPr>
-      <w:bookmarkStart w:id="18" w:name="_Toc447059182"/>
+      <w:bookmarkStart w:id="19" w:name="_Toc447146958"/>
       <w:r>
         <w:rPr>
           <w:rFonts w:ascii="Cambria" w:hAnsi="Cambria"/>
@@ -7113,7 +7196,7 @@
         </w:rPr>
         <w:t>pplication</w:t>
       </w:r>
-      <w:bookmarkEnd w:id="18"/>
+      <w:bookmarkEnd w:id="19"/>
     </w:p>
     <w:p>
       <w:pPr>
@@ -7143,7 +7226,7 @@
           <w:szCs w:val="28"/>
         </w:rPr>
       </w:pPr>
-      <w:bookmarkStart w:id="19" w:name="_Toc447059183"/>
+      <w:bookmarkStart w:id="20" w:name="_Toc447146959"/>
       <w:r>
         <w:rPr>
           <w:rFonts w:ascii="Cambria" w:hAnsi="Cambria"/>
@@ -7174,17 +7257,1070 @@
         </w:rPr>
         <w:t>User Interface</w:t>
       </w:r>
-      <w:bookmarkEnd w:id="19"/>
-    </w:p>
-    <w:p>
-      <w:pPr>
-        <w:spacing w:line="276" w:lineRule="auto"/>
-      </w:pPr>
-      <w:r>
-        <w:t>Insert some screenshots here</w:t>
-      </w:r>
-      <w:r>
-        <w:t xml:space="preserve"> and describe the reasoning behind choosing / doing things the way they are</w:t>
+      <w:bookmarkEnd w:id="20"/>
+    </w:p>
+    <w:p>
+      <w:pPr>
+        <w:spacing w:line="276" w:lineRule="auto"/>
+        <w:jc w:val="both"/>
+        <w:rPr>
+          <w:rFonts w:ascii="Cambria" w:hAnsi="Cambria"/>
+          <w:sz w:val="24"/>
+        </w:rPr>
+      </w:pPr>
+      <w:r>
+        <w:rPr>
+          <w:noProof/>
+        </w:rPr>
+        <mc:AlternateContent>
+          <mc:Choice Requires="wps">
+            <w:drawing>
+              <wp:anchor distT="0" distB="0" distL="114300" distR="114300" simplePos="0" relativeHeight="251668480" behindDoc="1" locked="0" layoutInCell="1" allowOverlap="1" wp14:anchorId="6ECBCC4E" wp14:editId="1B69C0AA">
+                <wp:simplePos x="0" y="0"/>
+                <wp:positionH relativeFrom="column">
+                  <wp:posOffset>2971165</wp:posOffset>
+                </wp:positionH>
+                <wp:positionV relativeFrom="paragraph">
+                  <wp:posOffset>5921375</wp:posOffset>
+                </wp:positionV>
+                <wp:extent cx="2786380" cy="635"/>
+                <wp:effectExtent l="0" t="0" r="0" b="0"/>
+                <wp:wrapTight wrapText="bothSides">
+                  <wp:wrapPolygon edited="0">
+                    <wp:start x="0" y="0"/>
+                    <wp:lineTo x="0" y="21600"/>
+                    <wp:lineTo x="21600" y="21600"/>
+                    <wp:lineTo x="21600" y="0"/>
+                  </wp:wrapPolygon>
+                </wp:wrapTight>
+                <wp:docPr id="12" name="Text Box 12"/>
+                <wp:cNvGraphicFramePr/>
+                <a:graphic xmlns:a="http://schemas.openxmlformats.org/drawingml/2006/main">
+                  <a:graphicData uri="http://schemas.microsoft.com/office/word/2010/wordprocessingShape">
+                    <wps:wsp>
+                      <wps:cNvSpPr txBox="1"/>
+                      <wps:spPr>
+                        <a:xfrm>
+                          <a:off x="0" y="0"/>
+                          <a:ext cx="2786380" cy="635"/>
+                        </a:xfrm>
+                        <a:prstGeom prst="rect">
+                          <a:avLst/>
+                        </a:prstGeom>
+                        <a:solidFill>
+                          <a:prstClr val="white"/>
+                        </a:solidFill>
+                        <a:ln>
+                          <a:noFill/>
+                        </a:ln>
+                        <a:effectLst/>
+                      </wps:spPr>
+                      <wps:txbx>
+                        <w:txbxContent>
+                          <w:p>
+                            <w:pPr>
+                              <w:pStyle w:val="Caption"/>
+                              <w:spacing w:after="0" w:line="276" w:lineRule="auto"/>
+                              <w:jc w:val="center"/>
+                              <w:rPr>
+                                <w:rFonts w:ascii="Cambria" w:hAnsi="Cambria"/>
+                                <w:b/>
+                                <w:i w:val="0"/>
+                                <w:color w:val="auto"/>
+                                <w:sz w:val="22"/>
+                              </w:rPr>
+                            </w:pPr>
+                            <w:r>
+                              <w:rPr>
+                                <w:rFonts w:ascii="Cambria" w:hAnsi="Cambria"/>
+                                <w:b/>
+                                <w:i w:val="0"/>
+                                <w:color w:val="auto"/>
+                                <w:sz w:val="22"/>
+                              </w:rPr>
+                              <w:t>Figure 3</w:t>
+                            </w:r>
+                            <w:r>
+                              <w:rPr>
+                                <w:rFonts w:ascii="Cambria" w:hAnsi="Cambria"/>
+                                <w:b/>
+                                <w:i w:val="0"/>
+                                <w:color w:val="auto"/>
+                                <w:sz w:val="22"/>
+                              </w:rPr>
+                              <w:t xml:space="preserve">: </w:t>
+                            </w:r>
+                            <w:r>
+                              <w:rPr>
+                                <w:rFonts w:ascii="Cambria" w:hAnsi="Cambria"/>
+                                <w:b/>
+                                <w:i w:val="0"/>
+                                <w:color w:val="auto"/>
+                                <w:sz w:val="22"/>
+                              </w:rPr>
+                              <w:t>Initial screen – media player</w:t>
+                            </w:r>
+                          </w:p>
+                        </w:txbxContent>
+                      </wps:txbx>
+                      <wps:bodyPr rot="0" spcFirstLastPara="0" vertOverflow="overflow" horzOverflow="overflow" vert="horz" wrap="square" lIns="0" tIns="0" rIns="0" bIns="0" numCol="1" spcCol="0" rtlCol="0" fromWordArt="0" anchor="t" anchorCtr="0" forceAA="0" compatLnSpc="1">
+                        <a:prstTxWarp prst="textNoShape">
+                          <a:avLst/>
+                        </a:prstTxWarp>
+                        <a:spAutoFit/>
+                      </wps:bodyPr>
+                    </wps:wsp>
+                  </a:graphicData>
+                </a:graphic>
+              </wp:anchor>
+            </w:drawing>
+          </mc:Choice>
+          <mc:Fallback>
+            <w:pict>
+              <v:shape w14:anchorId="6ECBCC4E" id="Text Box 12" o:spid="_x0000_s1027" type="#_x0000_t202" style="position:absolute;left:0;text-align:left;margin-left:233.95pt;margin-top:466.25pt;width:219.4pt;height:.05pt;z-index:-251648000;visibility:visible;mso-wrap-style:square;mso-wrap-distance-left:9pt;mso-wrap-distance-top:0;mso-wrap-distance-right:9pt;mso-wrap-distance-bottom:0;mso-position-horizontal:absolute;mso-position-horizontal-relative:text;mso-position-vertical:absolute;mso-position-vertical-relative:text;v-text-anchor:top" o:gfxdata="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" stroked="f">
+                <v:textbox style="mso-fit-shape-to-text:t" inset="0,0,0,0">
+                  <w:txbxContent>
+                    <w:p>
+                      <w:pPr>
+                        <w:pStyle w:val="Caption"/>
+                        <w:spacing w:after="0" w:line="276" w:lineRule="auto"/>
+                        <w:jc w:val="center"/>
+                        <w:rPr>
+                          <w:rFonts w:ascii="Cambria" w:hAnsi="Cambria"/>
+                          <w:b/>
+                          <w:i w:val="0"/>
+                          <w:color w:val="auto"/>
+                          <w:sz w:val="22"/>
+                        </w:rPr>
+                      </w:pPr>
+                      <w:r>
+                        <w:rPr>
+                          <w:rFonts w:ascii="Cambria" w:hAnsi="Cambria"/>
+                          <w:b/>
+                          <w:i w:val="0"/>
+                          <w:color w:val="auto"/>
+                          <w:sz w:val="22"/>
+                        </w:rPr>
+                        <w:t>Figure 3</w:t>
+                      </w:r>
+                      <w:r>
+                        <w:rPr>
+                          <w:rFonts w:ascii="Cambria" w:hAnsi="Cambria"/>
+                          <w:b/>
+                          <w:i w:val="0"/>
+                          <w:color w:val="auto"/>
+                          <w:sz w:val="22"/>
+                        </w:rPr>
+                        <w:t xml:space="preserve">: </w:t>
+                      </w:r>
+                      <w:r>
+                        <w:rPr>
+                          <w:rFonts w:ascii="Cambria" w:hAnsi="Cambria"/>
+                          <w:b/>
+                          <w:i w:val="0"/>
+                          <w:color w:val="auto"/>
+                          <w:sz w:val="22"/>
+                        </w:rPr>
+                        <w:t>Initial screen – media player</w:t>
+                      </w:r>
+                    </w:p>
+                  </w:txbxContent>
+                </v:textbox>
+                <w10:wrap type="tight"/>
+              </v:shape>
+            </w:pict>
+          </mc:Fallback>
+        </mc:AlternateContent>
+      </w:r>
+      <w:r>
+        <w:rPr>
+          <w:rFonts w:ascii="Cambria" w:hAnsi="Cambria"/>
+          <w:noProof/>
+          <w:sz w:val="24"/>
+          <w:lang w:val="sk-SK" w:eastAsia="sk-SK"/>
+        </w:rPr>
+        <w:drawing>
+          <wp:anchor distT="0" distB="0" distL="114300" distR="114300" simplePos="0" relativeHeight="251664384" behindDoc="1" locked="0" layoutInCell="1" allowOverlap="1" wp14:anchorId="486ECD7A" wp14:editId="5DCD89D9">
+            <wp:simplePos x="0" y="0"/>
+            <wp:positionH relativeFrom="column">
+              <wp:posOffset>2971165</wp:posOffset>
+            </wp:positionH>
+            <wp:positionV relativeFrom="paragraph">
+              <wp:posOffset>910590</wp:posOffset>
+            </wp:positionV>
+            <wp:extent cx="2786380" cy="4954270"/>
+            <wp:effectExtent l="0" t="0" r="0" b="0"/>
+            <wp:wrapTight wrapText="bothSides">
+              <wp:wrapPolygon edited="0">
+                <wp:start x="0" y="0"/>
+                <wp:lineTo x="0" y="21511"/>
+                <wp:lineTo x="21413" y="21511"/>
+                <wp:lineTo x="21413" y="0"/>
+                <wp:lineTo x="0" y="0"/>
+              </wp:wrapPolygon>
+            </wp:wrapTight>
+            <wp:docPr id="10" name="Picture 10"/>
+            <wp:cNvGraphicFramePr>
+              <a:graphicFrameLocks xmlns:a="http://schemas.openxmlformats.org/drawingml/2006/main" noChangeAspect="1"/>
+            </wp:cNvGraphicFramePr>
+            <a:graphic xmlns:a="http://schemas.openxmlformats.org/drawingml/2006/main">
+              <a:graphicData uri="http://schemas.openxmlformats.org/drawingml/2006/picture">
+                <pic:pic xmlns:pic="http://schemas.openxmlformats.org/drawingml/2006/picture">
+                  <pic:nvPicPr>
+                    <pic:cNvPr id="10" name="screenshot#2-music_player.png"/>
+                    <pic:cNvPicPr/>
+                  </pic:nvPicPr>
+                  <pic:blipFill>
+                    <a:blip r:embed="rId12" cstate="print">
+                      <a:extLst>
+                        <a:ext uri="{28A0092B-C50C-407E-A947-70E740481C1C}">
+                          <a14:useLocalDpi xmlns:a14="http://schemas.microsoft.com/office/drawing/2010/main" val="0"/>
+                        </a:ext>
+                      </a:extLst>
+                    </a:blip>
+                    <a:stretch>
+                      <a:fillRect/>
+                    </a:stretch>
+                  </pic:blipFill>
+                  <pic:spPr>
+                    <a:xfrm>
+                      <a:off x="0" y="0"/>
+                      <a:ext cx="2786380" cy="4954270"/>
+                    </a:xfrm>
+                    <a:prstGeom prst="rect">
+                      <a:avLst/>
+                    </a:prstGeom>
+                  </pic:spPr>
+                </pic:pic>
+              </a:graphicData>
+            </a:graphic>
+          </wp:anchor>
+        </w:drawing>
+      </w:r>
+      <w:r>
+        <w:rPr>
+          <w:rFonts w:ascii="Cambria" w:hAnsi="Cambria"/>
+          <w:sz w:val="24"/>
+        </w:rPr>
+        <w:t>We designed our user interface so that it is intuitive to use – it consists out of simple design blocks (buttons, sliders, textviews) stitched together to provide the best experience. We wanted the app to be easy to use for everybody without having to read a manual or wander around all the options for 15 minutes.</w:t>
+      </w:r>
+    </w:p>
+    <w:p>
+      <w:pPr>
+        <w:spacing w:line="276" w:lineRule="auto"/>
+        <w:jc w:val="both"/>
+        <w:rPr>
+          <w:rFonts w:ascii="Cambria" w:hAnsi="Cambria"/>
+          <w:sz w:val="24"/>
+        </w:rPr>
+      </w:pPr>
+      <w:r>
+        <w:rPr>
+          <w:noProof/>
+        </w:rPr>
+        <mc:AlternateContent>
+          <mc:Choice Requires="wps">
+            <w:drawing>
+              <wp:anchor distT="0" distB="0" distL="114300" distR="114300" simplePos="0" relativeHeight="251666432" behindDoc="1" locked="0" layoutInCell="1" allowOverlap="1" wp14:anchorId="0912C643" wp14:editId="304CBE53">
+                <wp:simplePos x="0" y="0"/>
+                <wp:positionH relativeFrom="column">
+                  <wp:posOffset>97155</wp:posOffset>
+                </wp:positionH>
+                <wp:positionV relativeFrom="paragraph">
+                  <wp:posOffset>5001895</wp:posOffset>
+                </wp:positionV>
+                <wp:extent cx="2781300" cy="635"/>
+                <wp:effectExtent l="0" t="0" r="0" b="0"/>
+                <wp:wrapTight wrapText="bothSides">
+                  <wp:wrapPolygon edited="0">
+                    <wp:start x="0" y="0"/>
+                    <wp:lineTo x="0" y="21600"/>
+                    <wp:lineTo x="21600" y="21600"/>
+                    <wp:lineTo x="21600" y="0"/>
+                  </wp:wrapPolygon>
+                </wp:wrapTight>
+                <wp:docPr id="11" name="Text Box 11"/>
+                <wp:cNvGraphicFramePr/>
+                <a:graphic xmlns:a="http://schemas.openxmlformats.org/drawingml/2006/main">
+                  <a:graphicData uri="http://schemas.microsoft.com/office/word/2010/wordprocessingShape">
+                    <wps:wsp>
+                      <wps:cNvSpPr txBox="1"/>
+                      <wps:spPr>
+                        <a:xfrm>
+                          <a:off x="0" y="0"/>
+                          <a:ext cx="2781300" cy="635"/>
+                        </a:xfrm>
+                        <a:prstGeom prst="rect">
+                          <a:avLst/>
+                        </a:prstGeom>
+                        <a:solidFill>
+                          <a:prstClr val="white"/>
+                        </a:solidFill>
+                        <a:ln>
+                          <a:noFill/>
+                        </a:ln>
+                        <a:effectLst/>
+                      </wps:spPr>
+                      <wps:txbx>
+                        <w:txbxContent>
+                          <w:p>
+                            <w:pPr>
+                              <w:pStyle w:val="Caption"/>
+                              <w:spacing w:after="0" w:line="276" w:lineRule="auto"/>
+                              <w:jc w:val="center"/>
+                              <w:rPr>
+                                <w:rFonts w:ascii="Cambria" w:hAnsi="Cambria"/>
+                                <w:noProof/>
+                                <w:sz w:val="24"/>
+                              </w:rPr>
+                            </w:pPr>
+                            <w:r>
+                              <w:rPr>
+                                <w:rFonts w:ascii="Cambria" w:hAnsi="Cambria"/>
+                                <w:b/>
+                                <w:i w:val="0"/>
+                                <w:color w:val="auto"/>
+                                <w:sz w:val="22"/>
+                              </w:rPr>
+                              <w:t xml:space="preserve">Figure </w:t>
+                            </w:r>
+                            <w:r>
+                              <w:rPr>
+                                <w:rFonts w:ascii="Cambria" w:hAnsi="Cambria"/>
+                                <w:b/>
+                                <w:i w:val="0"/>
+                                <w:color w:val="auto"/>
+                                <w:sz w:val="22"/>
+                              </w:rPr>
+                              <w:t>2</w:t>
+                            </w:r>
+                            <w:r>
+                              <w:rPr>
+                                <w:rFonts w:ascii="Cambria" w:hAnsi="Cambria"/>
+                                <w:b/>
+                                <w:i w:val="0"/>
+                                <w:color w:val="auto"/>
+                                <w:sz w:val="22"/>
+                              </w:rPr>
+                              <w:t xml:space="preserve">: </w:t>
+                            </w:r>
+                            <w:r>
+                              <w:rPr>
+                                <w:rFonts w:ascii="Cambria" w:hAnsi="Cambria"/>
+                                <w:b/>
+                                <w:i w:val="0"/>
+                                <w:color w:val="auto"/>
+                                <w:sz w:val="22"/>
+                              </w:rPr>
+                              <w:t>Splash screen during loading</w:t>
+                            </w:r>
+                          </w:p>
+                        </w:txbxContent>
+                      </wps:txbx>
+                      <wps:bodyPr rot="0" spcFirstLastPara="0" vertOverflow="overflow" horzOverflow="overflow" vert="horz" wrap="square" lIns="0" tIns="0" rIns="0" bIns="0" numCol="1" spcCol="0" rtlCol="0" fromWordArt="0" anchor="t" anchorCtr="0" forceAA="0" compatLnSpc="1">
+                        <a:prstTxWarp prst="textNoShape">
+                          <a:avLst/>
+                        </a:prstTxWarp>
+                        <a:spAutoFit/>
+                      </wps:bodyPr>
+                    </wps:wsp>
+                  </a:graphicData>
+                </a:graphic>
+              </wp:anchor>
+            </w:drawing>
+          </mc:Choice>
+          <mc:Fallback>
+            <w:pict>
+              <v:shape w14:anchorId="0912C643" id="Text Box 11" o:spid="_x0000_s1028" type="#_x0000_t202" style="position:absolute;left:0;text-align:left;margin-left:7.65pt;margin-top:393.85pt;width:219pt;height:.05pt;z-index:-251650048;visibility:visible;mso-wrap-style:square;mso-wrap-distance-left:9pt;mso-wrap-distance-top:0;mso-wrap-distance-right:9pt;mso-wrap-distance-bottom:0;mso-position-horizontal:absolute;mso-position-horizontal-relative:text;mso-position-vertical:absolute;mso-position-vertical-relative:text;v-text-anchor:top" o:gfxdata="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" stroked="f">
+                <v:textbox style="mso-fit-shape-to-text:t" inset="0,0,0,0">
+                  <w:txbxContent>
+                    <w:p>
+                      <w:pPr>
+                        <w:pStyle w:val="Caption"/>
+                        <w:spacing w:after="0" w:line="276" w:lineRule="auto"/>
+                        <w:jc w:val="center"/>
+                        <w:rPr>
+                          <w:rFonts w:ascii="Cambria" w:hAnsi="Cambria"/>
+                          <w:noProof/>
+                          <w:sz w:val="24"/>
+                        </w:rPr>
+                      </w:pPr>
+                      <w:r>
+                        <w:rPr>
+                          <w:rFonts w:ascii="Cambria" w:hAnsi="Cambria"/>
+                          <w:b/>
+                          <w:i w:val="0"/>
+                          <w:color w:val="auto"/>
+                          <w:sz w:val="22"/>
+                        </w:rPr>
+                        <w:t xml:space="preserve">Figure </w:t>
+                      </w:r>
+                      <w:r>
+                        <w:rPr>
+                          <w:rFonts w:ascii="Cambria" w:hAnsi="Cambria"/>
+                          <w:b/>
+                          <w:i w:val="0"/>
+                          <w:color w:val="auto"/>
+                          <w:sz w:val="22"/>
+                        </w:rPr>
+                        <w:t>2</w:t>
+                      </w:r>
+                      <w:r>
+                        <w:rPr>
+                          <w:rFonts w:ascii="Cambria" w:hAnsi="Cambria"/>
+                          <w:b/>
+                          <w:i w:val="0"/>
+                          <w:color w:val="auto"/>
+                          <w:sz w:val="22"/>
+                        </w:rPr>
+                        <w:t xml:space="preserve">: </w:t>
+                      </w:r>
+                      <w:r>
+                        <w:rPr>
+                          <w:rFonts w:ascii="Cambria" w:hAnsi="Cambria"/>
+                          <w:b/>
+                          <w:i w:val="0"/>
+                          <w:color w:val="auto"/>
+                          <w:sz w:val="22"/>
+                        </w:rPr>
+                        <w:t>Splash screen during loading</w:t>
+                      </w:r>
+                    </w:p>
+                  </w:txbxContent>
+                </v:textbox>
+                <w10:wrap type="tight"/>
+              </v:shape>
+            </w:pict>
+          </mc:Fallback>
+        </mc:AlternateContent>
+      </w:r>
+      <w:r>
+        <w:rPr>
+          <w:rFonts w:ascii="Cambria" w:hAnsi="Cambria"/>
+          <w:noProof/>
+          <w:sz w:val="24"/>
+          <w:lang w:val="sk-SK" w:eastAsia="sk-SK"/>
+        </w:rPr>
+        <w:drawing>
+          <wp:anchor distT="0" distB="0" distL="114300" distR="114300" simplePos="0" relativeHeight="251663360" behindDoc="1" locked="0" layoutInCell="1" allowOverlap="1" wp14:anchorId="75C0988D" wp14:editId="78A94079">
+            <wp:simplePos x="0" y="0"/>
+            <wp:positionH relativeFrom="column">
+              <wp:posOffset>97155</wp:posOffset>
+            </wp:positionH>
+            <wp:positionV relativeFrom="paragraph">
+              <wp:posOffset>-635</wp:posOffset>
+            </wp:positionV>
+            <wp:extent cx="2781300" cy="4944745"/>
+            <wp:effectExtent l="0" t="0" r="0" b="8255"/>
+            <wp:wrapThrough wrapText="bothSides">
+              <wp:wrapPolygon edited="0">
+                <wp:start x="0" y="0"/>
+                <wp:lineTo x="0" y="21553"/>
+                <wp:lineTo x="21452" y="21553"/>
+                <wp:lineTo x="21452" y="0"/>
+                <wp:lineTo x="0" y="0"/>
+              </wp:wrapPolygon>
+            </wp:wrapThrough>
+            <wp:docPr id="9" name="Picture 9"/>
+            <wp:cNvGraphicFramePr>
+              <a:graphicFrameLocks xmlns:a="http://schemas.openxmlformats.org/drawingml/2006/main" noChangeAspect="1"/>
+            </wp:cNvGraphicFramePr>
+            <a:graphic xmlns:a="http://schemas.openxmlformats.org/drawingml/2006/main">
+              <a:graphicData uri="http://schemas.openxmlformats.org/drawingml/2006/picture">
+                <pic:pic xmlns:pic="http://schemas.openxmlformats.org/drawingml/2006/picture">
+                  <pic:nvPicPr>
+                    <pic:cNvPr id="9" name="screenshot#1-splash.png"/>
+                    <pic:cNvPicPr/>
+                  </pic:nvPicPr>
+                  <pic:blipFill>
+                    <a:blip r:embed="rId13" cstate="print">
+                      <a:extLst>
+                        <a:ext uri="{28A0092B-C50C-407E-A947-70E740481C1C}">
+                          <a14:useLocalDpi xmlns:a14="http://schemas.microsoft.com/office/drawing/2010/main" val="0"/>
+                        </a:ext>
+                      </a:extLst>
+                    </a:blip>
+                    <a:stretch>
+                      <a:fillRect/>
+                    </a:stretch>
+                  </pic:blipFill>
+                  <pic:spPr>
+                    <a:xfrm>
+                      <a:off x="0" y="0"/>
+                      <a:ext cx="2781300" cy="4944745"/>
+                    </a:xfrm>
+                    <a:prstGeom prst="rect">
+                      <a:avLst/>
+                    </a:prstGeom>
+                  </pic:spPr>
+                </pic:pic>
+              </a:graphicData>
+            </a:graphic>
+          </wp:anchor>
+        </w:drawing>
+      </w:r>
+      <w:r>
+        <w:rPr>
+          <w:rFonts w:ascii="Cambria" w:hAnsi="Cambria"/>
+          <w:sz w:val="24"/>
+        </w:rPr>
+        <w:t>When the application is launched, the splash screen is shown (Figure 2) during which the files needed for application launch are being loaded. Afterwards the user is shown directly the media player</w:t>
+      </w:r>
+      <w:r>
+        <w:rPr>
+          <w:rFonts w:ascii="Cambria" w:hAnsi="Cambria"/>
+          <w:sz w:val="24"/>
+        </w:rPr>
+        <w:t xml:space="preserve"> </w:t>
+      </w:r>
+      <w:r>
+        <w:rPr>
+          <w:rFonts w:ascii="Cambria" w:hAnsi="Cambria"/>
+          <w:sz w:val="24"/>
+        </w:rPr>
+        <w:t xml:space="preserve">(Figure 3) </w:t>
+      </w:r>
+      <w:r>
+        <w:rPr>
+          <w:rFonts w:ascii="Cambria" w:hAnsi="Cambria"/>
+          <w:sz w:val="24"/>
+        </w:rPr>
+        <w:t>with one of the meditation tracks loaded, so that he can t</w:t>
+      </w:r>
+      <w:r>
+        <w:rPr>
+          <w:rFonts w:ascii="Cambria" w:hAnsi="Cambria"/>
+          <w:sz w:val="24"/>
+        </w:rPr>
+        <w:t>ry out the application directly.</w:t>
+      </w:r>
+    </w:p>
+    <w:p>
+      <w:pPr>
+        <w:spacing w:line="276" w:lineRule="auto"/>
+        <w:jc w:val="both"/>
+        <w:rPr>
+          <w:rFonts w:ascii="Cambria" w:hAnsi="Cambria"/>
+          <w:sz w:val="24"/>
+        </w:rPr>
+      </w:pPr>
+      <w:r>
+        <w:rPr>
+          <w:noProof/>
+        </w:rPr>
+        <w:lastRenderedPageBreak/>
+        <mc:AlternateContent>
+          <mc:Choice Requires="wps">
+            <w:drawing>
+              <wp:anchor distT="0" distB="0" distL="114300" distR="114300" simplePos="0" relativeHeight="251672576" behindDoc="1" locked="0" layoutInCell="1" allowOverlap="1" wp14:anchorId="7703AF73" wp14:editId="636ECF47">
+                <wp:simplePos x="0" y="0"/>
+                <wp:positionH relativeFrom="column">
+                  <wp:posOffset>133350</wp:posOffset>
+                </wp:positionH>
+                <wp:positionV relativeFrom="paragraph">
+                  <wp:posOffset>4936490</wp:posOffset>
+                </wp:positionV>
+                <wp:extent cx="2743200" cy="635"/>
+                <wp:effectExtent l="0" t="0" r="0" b="0"/>
+                <wp:wrapTight wrapText="bothSides">
+                  <wp:wrapPolygon edited="0">
+                    <wp:start x="0" y="0"/>
+                    <wp:lineTo x="0" y="21600"/>
+                    <wp:lineTo x="21600" y="21600"/>
+                    <wp:lineTo x="21600" y="0"/>
+                  </wp:wrapPolygon>
+                </wp:wrapTight>
+                <wp:docPr id="16" name="Text Box 16"/>
+                <wp:cNvGraphicFramePr/>
+                <a:graphic xmlns:a="http://schemas.openxmlformats.org/drawingml/2006/main">
+                  <a:graphicData uri="http://schemas.microsoft.com/office/word/2010/wordprocessingShape">
+                    <wps:wsp>
+                      <wps:cNvSpPr txBox="1"/>
+                      <wps:spPr>
+                        <a:xfrm>
+                          <a:off x="0" y="0"/>
+                          <a:ext cx="2743200" cy="635"/>
+                        </a:xfrm>
+                        <a:prstGeom prst="rect">
+                          <a:avLst/>
+                        </a:prstGeom>
+                        <a:solidFill>
+                          <a:prstClr val="white"/>
+                        </a:solidFill>
+                        <a:ln>
+                          <a:noFill/>
+                        </a:ln>
+                        <a:effectLst/>
+                      </wps:spPr>
+                      <wps:txbx>
+                        <w:txbxContent>
+                          <w:p>
+                            <w:pPr>
+                              <w:pStyle w:val="Caption"/>
+                              <w:spacing w:after="0" w:line="276" w:lineRule="auto"/>
+                              <w:jc w:val="center"/>
+                              <w:rPr>
+                                <w:rFonts w:ascii="Cambria" w:hAnsi="Cambria"/>
+                                <w:noProof/>
+                                <w:sz w:val="24"/>
+                              </w:rPr>
+                            </w:pPr>
+                            <w:r>
+                              <w:rPr>
+                                <w:rFonts w:ascii="Cambria" w:hAnsi="Cambria"/>
+                                <w:b/>
+                                <w:i w:val="0"/>
+                                <w:color w:val="auto"/>
+                                <w:sz w:val="22"/>
+                              </w:rPr>
+                              <w:t xml:space="preserve">Figure </w:t>
+                            </w:r>
+                            <w:r>
+                              <w:rPr>
+                                <w:rFonts w:ascii="Cambria" w:hAnsi="Cambria"/>
+                                <w:b/>
+                                <w:i w:val="0"/>
+                                <w:color w:val="auto"/>
+                                <w:sz w:val="22"/>
+                              </w:rPr>
+                              <w:t>4</w:t>
+                            </w:r>
+                            <w:r>
+                              <w:rPr>
+                                <w:rFonts w:ascii="Cambria" w:hAnsi="Cambria"/>
+                                <w:b/>
+                                <w:i w:val="0"/>
+                                <w:color w:val="auto"/>
+                                <w:sz w:val="22"/>
+                              </w:rPr>
+                              <w:t>: Application m</w:t>
+                            </w:r>
+                            <w:r>
+                              <w:rPr>
+                                <w:rFonts w:ascii="Cambria" w:hAnsi="Cambria"/>
+                                <w:b/>
+                                <w:i w:val="0"/>
+                                <w:color w:val="auto"/>
+                                <w:sz w:val="22"/>
+                              </w:rPr>
+                              <w:t>enu</w:t>
+                            </w:r>
+                          </w:p>
+                        </w:txbxContent>
+                      </wps:txbx>
+                      <wps:bodyPr rot="0" spcFirstLastPara="0" vertOverflow="overflow" horzOverflow="overflow" vert="horz" wrap="square" lIns="0" tIns="0" rIns="0" bIns="0" numCol="1" spcCol="0" rtlCol="0" fromWordArt="0" anchor="t" anchorCtr="0" forceAA="0" compatLnSpc="1">
+                        <a:prstTxWarp prst="textNoShape">
+                          <a:avLst/>
+                        </a:prstTxWarp>
+                        <a:spAutoFit/>
+                      </wps:bodyPr>
+                    </wps:wsp>
+                  </a:graphicData>
+                </a:graphic>
+              </wp:anchor>
+            </w:drawing>
+          </mc:Choice>
+          <mc:Fallback>
+            <w:pict>
+              <v:shape w14:anchorId="7703AF73" id="Text Box 16" o:spid="_x0000_s1029" type="#_x0000_t202" style="position:absolute;left:0;text-align:left;margin-left:10.5pt;margin-top:388.7pt;width:3in;height:.05pt;z-index:-251643904;visibility:visible;mso-wrap-style:square;mso-wrap-distance-left:9pt;mso-wrap-distance-top:0;mso-wrap-distance-right:9pt;mso-wrap-distance-bottom:0;mso-position-horizontal:absolute;mso-position-horizontal-relative:text;mso-position-vertical:absolute;mso-position-vertical-relative:text;v-text-anchor:top" o:gfxdata="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" stroked="f">
+                <v:textbox style="mso-fit-shape-to-text:t" inset="0,0,0,0">
+                  <w:txbxContent>
+                    <w:p>
+                      <w:pPr>
+                        <w:pStyle w:val="Caption"/>
+                        <w:spacing w:after="0" w:line="276" w:lineRule="auto"/>
+                        <w:jc w:val="center"/>
+                        <w:rPr>
+                          <w:rFonts w:ascii="Cambria" w:hAnsi="Cambria"/>
+                          <w:noProof/>
+                          <w:sz w:val="24"/>
+                        </w:rPr>
+                      </w:pPr>
+                      <w:r>
+                        <w:rPr>
+                          <w:rFonts w:ascii="Cambria" w:hAnsi="Cambria"/>
+                          <w:b/>
+                          <w:i w:val="0"/>
+                          <w:color w:val="auto"/>
+                          <w:sz w:val="22"/>
+                        </w:rPr>
+                        <w:t xml:space="preserve">Figure </w:t>
+                      </w:r>
+                      <w:r>
+                        <w:rPr>
+                          <w:rFonts w:ascii="Cambria" w:hAnsi="Cambria"/>
+                          <w:b/>
+                          <w:i w:val="0"/>
+                          <w:color w:val="auto"/>
+                          <w:sz w:val="22"/>
+                        </w:rPr>
+                        <w:t>4</w:t>
+                      </w:r>
+                      <w:r>
+                        <w:rPr>
+                          <w:rFonts w:ascii="Cambria" w:hAnsi="Cambria"/>
+                          <w:b/>
+                          <w:i w:val="0"/>
+                          <w:color w:val="auto"/>
+                          <w:sz w:val="22"/>
+                        </w:rPr>
+                        <w:t>: Application m</w:t>
+                      </w:r>
+                      <w:r>
+                        <w:rPr>
+                          <w:rFonts w:ascii="Cambria" w:hAnsi="Cambria"/>
+                          <w:b/>
+                          <w:i w:val="0"/>
+                          <w:color w:val="auto"/>
+                          <w:sz w:val="22"/>
+                        </w:rPr>
+                        <w:t>enu</w:t>
+                      </w:r>
+                    </w:p>
+                  </w:txbxContent>
+                </v:textbox>
+                <w10:wrap type="tight"/>
+              </v:shape>
+            </w:pict>
+          </mc:Fallback>
+        </mc:AlternateContent>
+      </w:r>
+      <w:r>
+        <w:rPr>
+          <w:rFonts w:ascii="Cambria" w:hAnsi="Cambria"/>
+          <w:noProof/>
+          <w:sz w:val="24"/>
+          <w:lang w:val="sk-SK" w:eastAsia="sk-SK"/>
+        </w:rPr>
+        <w:drawing>
+          <wp:anchor distT="0" distB="0" distL="114300" distR="114300" simplePos="0" relativeHeight="251669504" behindDoc="1" locked="0" layoutInCell="1" allowOverlap="1">
+            <wp:simplePos x="0" y="0"/>
+            <wp:positionH relativeFrom="column">
+              <wp:posOffset>133358</wp:posOffset>
+            </wp:positionH>
+            <wp:positionV relativeFrom="paragraph">
+              <wp:posOffset>2730</wp:posOffset>
+            </wp:positionV>
+            <wp:extent cx="2743200" cy="4876955"/>
+            <wp:effectExtent l="0" t="0" r="0" b="0"/>
+            <wp:wrapTight wrapText="bothSides">
+              <wp:wrapPolygon edited="0">
+                <wp:start x="0" y="0"/>
+                <wp:lineTo x="0" y="21516"/>
+                <wp:lineTo x="21450" y="21516"/>
+                <wp:lineTo x="21450" y="0"/>
+                <wp:lineTo x="0" y="0"/>
+              </wp:wrapPolygon>
+            </wp:wrapTight>
+            <wp:docPr id="13" name="Picture 13"/>
+            <wp:cNvGraphicFramePr>
+              <a:graphicFrameLocks xmlns:a="http://schemas.openxmlformats.org/drawingml/2006/main" noChangeAspect="1"/>
+            </wp:cNvGraphicFramePr>
+            <a:graphic xmlns:a="http://schemas.openxmlformats.org/drawingml/2006/main">
+              <a:graphicData uri="http://schemas.openxmlformats.org/drawingml/2006/picture">
+                <pic:pic xmlns:pic="http://schemas.openxmlformats.org/drawingml/2006/picture">
+                  <pic:nvPicPr>
+                    <pic:cNvPr id="13" name="screenshot#3-menu+categories_logo.png"/>
+                    <pic:cNvPicPr/>
+                  </pic:nvPicPr>
+                  <pic:blipFill>
+                    <a:blip r:embed="rId14" cstate="print">
+                      <a:extLst>
+                        <a:ext uri="{28A0092B-C50C-407E-A947-70E740481C1C}">
+                          <a14:useLocalDpi xmlns:a14="http://schemas.microsoft.com/office/drawing/2010/main" val="0"/>
+                        </a:ext>
+                      </a:extLst>
+                    </a:blip>
+                    <a:stretch>
+                      <a:fillRect/>
+                    </a:stretch>
+                  </pic:blipFill>
+                  <pic:spPr>
+                    <a:xfrm>
+                      <a:off x="0" y="0"/>
+                      <a:ext cx="2743200" cy="4876955"/>
+                    </a:xfrm>
+                    <a:prstGeom prst="rect">
+                      <a:avLst/>
+                    </a:prstGeom>
+                  </pic:spPr>
+                </pic:pic>
+              </a:graphicData>
+            </a:graphic>
+          </wp:anchor>
+        </w:drawing>
+      </w:r>
+      <w:r>
+        <w:rPr>
+          <w:noProof/>
+        </w:rPr>
+        <mc:AlternateContent>
+          <mc:Choice Requires="wps">
+            <w:drawing>
+              <wp:anchor distT="0" distB="0" distL="114300" distR="114300" simplePos="0" relativeHeight="251674624" behindDoc="1" locked="0" layoutInCell="1" allowOverlap="1" wp14:anchorId="161A2DEF" wp14:editId="0560E8B1">
+                <wp:simplePos x="0" y="0"/>
+                <wp:positionH relativeFrom="column">
+                  <wp:posOffset>2995295</wp:posOffset>
+                </wp:positionH>
+                <wp:positionV relativeFrom="paragraph">
+                  <wp:posOffset>4936490</wp:posOffset>
+                </wp:positionV>
+                <wp:extent cx="2743200" cy="635"/>
+                <wp:effectExtent l="0" t="0" r="0" b="0"/>
+                <wp:wrapTight wrapText="bothSides">
+                  <wp:wrapPolygon edited="0">
+                    <wp:start x="0" y="0"/>
+                    <wp:lineTo x="0" y="21600"/>
+                    <wp:lineTo x="21600" y="21600"/>
+                    <wp:lineTo x="21600" y="0"/>
+                  </wp:wrapPolygon>
+                </wp:wrapTight>
+                <wp:docPr id="17" name="Text Box 17"/>
+                <wp:cNvGraphicFramePr/>
+                <a:graphic xmlns:a="http://schemas.openxmlformats.org/drawingml/2006/main">
+                  <a:graphicData uri="http://schemas.microsoft.com/office/word/2010/wordprocessingShape">
+                    <wps:wsp>
+                      <wps:cNvSpPr txBox="1"/>
+                      <wps:spPr>
+                        <a:xfrm>
+                          <a:off x="0" y="0"/>
+                          <a:ext cx="2743200" cy="635"/>
+                        </a:xfrm>
+                        <a:prstGeom prst="rect">
+                          <a:avLst/>
+                        </a:prstGeom>
+                        <a:solidFill>
+                          <a:prstClr val="white"/>
+                        </a:solidFill>
+                        <a:ln>
+                          <a:noFill/>
+                        </a:ln>
+                        <a:effectLst/>
+                      </wps:spPr>
+                      <wps:txbx>
+                        <w:txbxContent>
+                          <w:p>
+                            <w:pPr>
+                              <w:pStyle w:val="Caption"/>
+                              <w:spacing w:after="0" w:line="276" w:lineRule="auto"/>
+                              <w:jc w:val="center"/>
+                              <w:rPr>
+                                <w:rFonts w:ascii="Cambria" w:hAnsi="Cambria"/>
+                                <w:noProof/>
+                                <w:sz w:val="24"/>
+                              </w:rPr>
+                            </w:pPr>
+                            <w:r>
+                              <w:rPr>
+                                <w:rFonts w:ascii="Cambria" w:hAnsi="Cambria"/>
+                                <w:b/>
+                                <w:i w:val="0"/>
+                                <w:color w:val="auto"/>
+                                <w:sz w:val="22"/>
+                              </w:rPr>
+                              <w:t xml:space="preserve">Figure </w:t>
+                            </w:r>
+                            <w:r>
+                              <w:rPr>
+                                <w:rFonts w:ascii="Cambria" w:hAnsi="Cambria"/>
+                                <w:b/>
+                                <w:i w:val="0"/>
+                                <w:color w:val="auto"/>
+                                <w:sz w:val="22"/>
+                              </w:rPr>
+                              <w:t>5</w:t>
+                            </w:r>
+                            <w:r>
+                              <w:rPr>
+                                <w:rFonts w:ascii="Cambria" w:hAnsi="Cambria"/>
+                                <w:b/>
+                                <w:i w:val="0"/>
+                                <w:color w:val="auto"/>
+                                <w:sz w:val="22"/>
+                              </w:rPr>
+                              <w:t xml:space="preserve">: </w:t>
+                            </w:r>
+                            <w:r>
+                              <w:rPr>
+                                <w:rFonts w:ascii="Cambria" w:hAnsi="Cambria"/>
+                                <w:b/>
+                                <w:i w:val="0"/>
+                                <w:color w:val="auto"/>
+                                <w:sz w:val="22"/>
+                              </w:rPr>
+                              <w:t>S</w:t>
+                            </w:r>
+                            <w:r>
+                              <w:rPr>
+                                <w:rFonts w:ascii="Cambria" w:hAnsi="Cambria"/>
+                                <w:b/>
+                                <w:i w:val="0"/>
+                                <w:color w:val="auto"/>
+                                <w:sz w:val="22"/>
+                              </w:rPr>
+                              <w:t>ettings screen</w:t>
+                            </w:r>
+                          </w:p>
+                        </w:txbxContent>
+                      </wps:txbx>
+                      <wps:bodyPr rot="0" spcFirstLastPara="0" vertOverflow="overflow" horzOverflow="overflow" vert="horz" wrap="square" lIns="0" tIns="0" rIns="0" bIns="0" numCol="1" spcCol="0" rtlCol="0" fromWordArt="0" anchor="t" anchorCtr="0" forceAA="0" compatLnSpc="1">
+                        <a:prstTxWarp prst="textNoShape">
+                          <a:avLst/>
+                        </a:prstTxWarp>
+                        <a:spAutoFit/>
+                      </wps:bodyPr>
+                    </wps:wsp>
+                  </a:graphicData>
+                </a:graphic>
+              </wp:anchor>
+            </w:drawing>
+          </mc:Choice>
+          <mc:Fallback>
+            <w:pict>
+              <v:shape w14:anchorId="161A2DEF" id="Text Box 17" o:spid="_x0000_s1030" type="#_x0000_t202" style="position:absolute;left:0;text-align:left;margin-left:235.85pt;margin-top:388.7pt;width:3in;height:.05pt;z-index:-251641856;visibility:visible;mso-wrap-style:square;mso-wrap-distance-left:9pt;mso-wrap-distance-top:0;mso-wrap-distance-right:9pt;mso-wrap-distance-bottom:0;mso-position-horizontal:absolute;mso-position-horizontal-relative:text;mso-position-vertical:absolute;mso-position-vertical-relative:text;v-text-anchor:top" o:gfxdata="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" stroked="f">
+                <v:textbox style="mso-fit-shape-to-text:t" inset="0,0,0,0">
+                  <w:txbxContent>
+                    <w:p>
+                      <w:pPr>
+                        <w:pStyle w:val="Caption"/>
+                        <w:spacing w:after="0" w:line="276" w:lineRule="auto"/>
+                        <w:jc w:val="center"/>
+                        <w:rPr>
+                          <w:rFonts w:ascii="Cambria" w:hAnsi="Cambria"/>
+                          <w:noProof/>
+                          <w:sz w:val="24"/>
+                        </w:rPr>
+                      </w:pPr>
+                      <w:r>
+                        <w:rPr>
+                          <w:rFonts w:ascii="Cambria" w:hAnsi="Cambria"/>
+                          <w:b/>
+                          <w:i w:val="0"/>
+                          <w:color w:val="auto"/>
+                          <w:sz w:val="22"/>
+                        </w:rPr>
+                        <w:t xml:space="preserve">Figure </w:t>
+                      </w:r>
+                      <w:r>
+                        <w:rPr>
+                          <w:rFonts w:ascii="Cambria" w:hAnsi="Cambria"/>
+                          <w:b/>
+                          <w:i w:val="0"/>
+                          <w:color w:val="auto"/>
+                          <w:sz w:val="22"/>
+                        </w:rPr>
+                        <w:t>5</w:t>
+                      </w:r>
+                      <w:r>
+                        <w:rPr>
+                          <w:rFonts w:ascii="Cambria" w:hAnsi="Cambria"/>
+                          <w:b/>
+                          <w:i w:val="0"/>
+                          <w:color w:val="auto"/>
+                          <w:sz w:val="22"/>
+                        </w:rPr>
+                        <w:t xml:space="preserve">: </w:t>
+                      </w:r>
+                      <w:r>
+                        <w:rPr>
+                          <w:rFonts w:ascii="Cambria" w:hAnsi="Cambria"/>
+                          <w:b/>
+                          <w:i w:val="0"/>
+                          <w:color w:val="auto"/>
+                          <w:sz w:val="22"/>
+                        </w:rPr>
+                        <w:t>S</w:t>
+                      </w:r>
+                      <w:r>
+                        <w:rPr>
+                          <w:rFonts w:ascii="Cambria" w:hAnsi="Cambria"/>
+                          <w:b/>
+                          <w:i w:val="0"/>
+                          <w:color w:val="auto"/>
+                          <w:sz w:val="22"/>
+                        </w:rPr>
+                        <w:t>ettings screen</w:t>
+                      </w:r>
+                    </w:p>
+                  </w:txbxContent>
+                </v:textbox>
+                <w10:wrap type="tight"/>
+              </v:shape>
+            </w:pict>
+          </mc:Fallback>
+        </mc:AlternateContent>
+      </w:r>
+      <w:r>
+        <w:rPr>
+          <w:rFonts w:ascii="Cambria" w:hAnsi="Cambria"/>
+          <w:noProof/>
+          <w:sz w:val="24"/>
+          <w:lang w:val="sk-SK" w:eastAsia="sk-SK"/>
+        </w:rPr>
+        <w:drawing>
+          <wp:anchor distT="0" distB="0" distL="114300" distR="114300" simplePos="0" relativeHeight="251670528" behindDoc="1" locked="0" layoutInCell="1" allowOverlap="1">
+            <wp:simplePos x="0" y="0"/>
+            <wp:positionH relativeFrom="column">
+              <wp:posOffset>2995295</wp:posOffset>
+            </wp:positionH>
+            <wp:positionV relativeFrom="paragraph">
+              <wp:posOffset>2540</wp:posOffset>
+            </wp:positionV>
+            <wp:extent cx="2743200" cy="4876800"/>
+            <wp:effectExtent l="0" t="0" r="0" b="0"/>
+            <wp:wrapTight wrapText="bothSides">
+              <wp:wrapPolygon edited="0">
+                <wp:start x="0" y="0"/>
+                <wp:lineTo x="0" y="21516"/>
+                <wp:lineTo x="21450" y="21516"/>
+                <wp:lineTo x="21450" y="0"/>
+                <wp:lineTo x="0" y="0"/>
+              </wp:wrapPolygon>
+            </wp:wrapTight>
+            <wp:docPr id="14" name="Picture 14"/>
+            <wp:cNvGraphicFramePr>
+              <a:graphicFrameLocks xmlns:a="http://schemas.openxmlformats.org/drawingml/2006/main" noChangeAspect="1"/>
+            </wp:cNvGraphicFramePr>
+            <a:graphic xmlns:a="http://schemas.openxmlformats.org/drawingml/2006/main">
+              <a:graphicData uri="http://schemas.openxmlformats.org/drawingml/2006/picture">
+                <pic:pic xmlns:pic="http://schemas.openxmlformats.org/drawingml/2006/picture">
+                  <pic:nvPicPr>
+                    <pic:cNvPr id="14" name="screenshot#4-settings.png"/>
+                    <pic:cNvPicPr/>
+                  </pic:nvPicPr>
+                  <pic:blipFill>
+                    <a:blip r:embed="rId15" cstate="print">
+                      <a:extLst>
+                        <a:ext uri="{28A0092B-C50C-407E-A947-70E740481C1C}">
+                          <a14:useLocalDpi xmlns:a14="http://schemas.microsoft.com/office/drawing/2010/main" val="0"/>
+                        </a:ext>
+                      </a:extLst>
+                    </a:blip>
+                    <a:stretch>
+                      <a:fillRect/>
+                    </a:stretch>
+                  </pic:blipFill>
+                  <pic:spPr>
+                    <a:xfrm>
+                      <a:off x="0" y="0"/>
+                      <a:ext cx="2743200" cy="4876800"/>
+                    </a:xfrm>
+                    <a:prstGeom prst="rect">
+                      <a:avLst/>
+                    </a:prstGeom>
+                  </pic:spPr>
+                </pic:pic>
+              </a:graphicData>
+            </a:graphic>
+          </wp:anchor>
+        </w:drawing>
+      </w:r>
+      <w:r>
+        <w:rPr>
+          <w:rFonts w:ascii="Cambria" w:hAnsi="Cambria"/>
+          <w:sz w:val="24"/>
+        </w:rPr>
+        <w:t>The menu can be accessed by swiping from the right edge of the screen. It contains basic options, namely main screen (where the media player is located), interventions available in the current version (split into their own categories), settings screen in which the user can alter the amount of time he wants to cue forward or backward and whether the splash screen should be shown.</w:t>
       </w:r>
     </w:p>
     <w:p>
@@ -7199,7 +8335,7 @@
           <w:szCs w:val="28"/>
         </w:rPr>
       </w:pPr>
-      <w:bookmarkStart w:id="20" w:name="_Toc447059184"/>
+      <w:bookmarkStart w:id="21" w:name="_Toc447146960"/>
       <w:r>
         <w:rPr>
           <w:rFonts w:ascii="Cambria" w:hAnsi="Cambria"/>
@@ -7210,7 +8346,7 @@
         </w:rPr>
         <w:t>7.4. Design Patterns</w:t>
       </w:r>
-      <w:bookmarkEnd w:id="20"/>
+      <w:bookmarkEnd w:id="21"/>
     </w:p>
     <w:p>
       <w:pPr>
@@ -7222,7 +8358,7 @@
           <w:color w:val="auto"/>
         </w:rPr>
       </w:pPr>
-      <w:bookmarkStart w:id="21" w:name="_Toc447059185"/>
+      <w:bookmarkStart w:id="22" w:name="_Toc447146961"/>
       <w:r>
         <w:rPr>
           <w:rFonts w:ascii="Cambria" w:hAnsi="Cambria"/>
@@ -7231,7 +8367,7 @@
         </w:rPr>
         <w:t>7.4.1. Singleton</w:t>
       </w:r>
-      <w:bookmarkEnd w:id="21"/>
+      <w:bookmarkEnd w:id="22"/>
     </w:p>
     <w:p>
       <w:pPr>
@@ -7365,7 +8501,15 @@
           <w:rFonts w:ascii="Cambria" w:hAnsi="Cambria" w:cs="Courier New"/>
           <w:sz w:val="24"/>
         </w:rPr>
-        <w:t xml:space="preserve"> instance always exists and that after changing screens the reference to the instance still exists, which is better rather than creating a completely new instance of </w:t>
+        <w:t xml:space="preserve"> instance always exists and that after changing screens the reference to the instance still exists, which is better rather than </w:t>
+      </w:r>
+      <w:r>
+        <w:rPr>
+          <w:rFonts w:ascii="Cambria" w:hAnsi="Cambria" w:cs="Courier New"/>
+          <w:sz w:val="24"/>
+        </w:rPr>
+        <w:lastRenderedPageBreak/>
+        <w:t xml:space="preserve">creating a completely new instance of </w:t>
       </w:r>
       <w:r>
         <w:rPr>
@@ -7392,7 +8536,7 @@
           <w:color w:val="auto"/>
         </w:rPr>
       </w:pPr>
-      <w:bookmarkStart w:id="22" w:name="_Toc447059186"/>
+      <w:bookmarkStart w:id="23" w:name="_Toc447146962"/>
       <w:r>
         <w:rPr>
           <w:rFonts w:ascii="Cambria" w:hAnsi="Cambria"/>
@@ -7401,7 +8545,7 @@
         </w:rPr>
         <w:t>7.4.2. Template</w:t>
       </w:r>
-      <w:bookmarkEnd w:id="22"/>
+      <w:bookmarkEnd w:id="23"/>
     </w:p>
     <w:p>
       <w:pPr>
@@ -7471,7 +8615,7 @@
           <w:color w:val="auto"/>
         </w:rPr>
       </w:pPr>
-      <w:bookmarkStart w:id="23" w:name="_Toc447059187"/>
+      <w:bookmarkStart w:id="24" w:name="_Toc447146963"/>
       <w:r>
         <w:rPr>
           <w:rFonts w:ascii="Cambria" w:hAnsi="Cambria"/>
@@ -7480,10 +8624,11 @@
         </w:rPr>
         <w:t>7.4.3. Command</w:t>
       </w:r>
-      <w:bookmarkEnd w:id="23"/>
-    </w:p>
-    <w:p>
-      <w:pPr>
+      <w:bookmarkEnd w:id="24"/>
+    </w:p>
+    <w:p>
+      <w:pPr>
+        <w:spacing w:line="276" w:lineRule="auto"/>
         <w:rPr>
           <w:rFonts w:ascii="Cambria" w:hAnsi="Cambria"/>
           <w:sz w:val="24"/>
@@ -7507,30 +8652,16 @@
           <w:color w:val="auto"/>
         </w:rPr>
       </w:pPr>
+      <w:bookmarkStart w:id="25" w:name="_Toc447146964"/>
       <w:r>
         <w:rPr>
           <w:rFonts w:ascii="Cambria" w:hAnsi="Cambria"/>
           <w:b/>
           <w:color w:val="auto"/>
         </w:rPr>
-        <w:t>7.4.4</w:t>
-      </w:r>
-      <w:r>
-        <w:rPr>
-          <w:rFonts w:ascii="Cambria" w:hAnsi="Cambria"/>
-          <w:b/>
-          <w:color w:val="auto"/>
-        </w:rPr>
-        <w:t xml:space="preserve">. </w:t>
-      </w:r>
-      <w:r>
-        <w:rPr>
-          <w:rFonts w:ascii="Cambria" w:hAnsi="Cambria"/>
-          <w:b/>
-          <w:color w:val="auto"/>
-        </w:rPr>
-        <w:t>Observer</w:t>
-      </w:r>
+        <w:t>7.4.4. Observer</w:t>
+      </w:r>
+      <w:bookmarkEnd w:id="25"/>
     </w:p>
     <w:p>
       <w:pPr>
@@ -7619,15 +8750,7 @@
           <w:rFonts w:ascii="Cambria" w:hAnsi="Cambria"/>
           <w:sz w:val="24"/>
         </w:rPr>
-        <w:t xml:space="preserve">. Once the headphones are </w:t>
-      </w:r>
-      <w:r>
-        <w:rPr>
-          <w:rFonts w:ascii="Cambria" w:hAnsi="Cambria"/>
-          <w:sz w:val="24"/>
-        </w:rPr>
-        <w:lastRenderedPageBreak/>
-        <w:t xml:space="preserve">plugged in, the </w:t>
+        <w:t xml:space="preserve">. Once the headphones are plugged in, the </w:t>
       </w:r>
       <w:r>
         <w:rPr>
@@ -7670,6 +8793,7 @@
     </w:p>
     <w:p>
       <w:pPr>
+        <w:spacing w:line="276" w:lineRule="auto"/>
         <w:rPr>
           <w:rFonts w:ascii="Cambria" w:hAnsi="Cambria"/>
           <w:b/>
@@ -7696,7 +8820,7 @@
           <w:szCs w:val="48"/>
         </w:rPr>
       </w:pPr>
-      <w:bookmarkStart w:id="24" w:name="_Toc447059188"/>
+      <w:bookmarkStart w:id="26" w:name="_Toc447146965"/>
       <w:r>
         <w:rPr>
           <w:rFonts w:ascii="Cambria" w:hAnsi="Cambria"/>
@@ -7707,7 +8831,7 @@
         <w:lastRenderedPageBreak/>
         <w:t>8. Usage</w:t>
       </w:r>
-      <w:bookmarkEnd w:id="24"/>
+      <w:bookmarkEnd w:id="26"/>
     </w:p>
     <w:p>
       <w:pPr>
@@ -7721,7 +8845,7 @@
           <w:szCs w:val="28"/>
         </w:rPr>
       </w:pPr>
-      <w:bookmarkStart w:id="25" w:name="_Toc447059189"/>
+      <w:bookmarkStart w:id="27" w:name="_Toc447146966"/>
       <w:r>
         <w:rPr>
           <w:rFonts w:ascii="Cambria" w:hAnsi="Cambria"/>
@@ -7732,7 +8856,7 @@
         </w:rPr>
         <w:t>8.1. Installation Requirements</w:t>
       </w:r>
-      <w:bookmarkEnd w:id="25"/>
+      <w:bookmarkEnd w:id="27"/>
     </w:p>
     <w:p>
       <w:pPr>
@@ -7940,7 +9064,7 @@
           <w:szCs w:val="28"/>
         </w:rPr>
       </w:pPr>
-      <w:bookmarkStart w:id="26" w:name="_Toc447059190"/>
+      <w:bookmarkStart w:id="28" w:name="_Toc447146967"/>
       <w:r>
         <w:rPr>
           <w:rFonts w:ascii="Cambria" w:hAnsi="Cambria"/>
@@ -7951,7 +9075,7 @@
         </w:rPr>
         <w:t>8.2. Building requirements</w:t>
       </w:r>
-      <w:bookmarkEnd w:id="26"/>
+      <w:bookmarkEnd w:id="28"/>
     </w:p>
     <w:p>
       <w:pPr>
@@ -8110,8 +9234,6 @@
         </w:rPr>
         <w:t xml:space="preserve"> (outlined above)</w:t>
       </w:r>
-      <w:bookmarkStart w:id="27" w:name="_GoBack"/>
-      <w:bookmarkEnd w:id="27"/>
       <w:r>
         <w:rPr>
           <w:rFonts w:ascii="Cambria" w:hAnsi="Cambria"/>
@@ -8150,7 +9272,7 @@
           <w:szCs w:val="48"/>
         </w:rPr>
       </w:pPr>
-      <w:bookmarkStart w:id="28" w:name="_Toc447059191"/>
+      <w:bookmarkStart w:id="29" w:name="_Toc447146968"/>
       <w:r>
         <w:rPr>
           <w:rFonts w:ascii="Cambria" w:hAnsi="Cambria"/>
@@ -8161,7 +9283,7 @@
         <w:lastRenderedPageBreak/>
         <w:t>9. Testing</w:t>
       </w:r>
-      <w:bookmarkEnd w:id="28"/>
+      <w:bookmarkEnd w:id="29"/>
     </w:p>
     <w:p>
       <w:pPr>
@@ -8174,7 +9296,7 @@
           <w:szCs w:val="28"/>
         </w:rPr>
       </w:pPr>
-      <w:bookmarkStart w:id="29" w:name="_Toc447059192"/>
+      <w:bookmarkStart w:id="30" w:name="_Toc447146969"/>
       <w:r>
         <w:rPr>
           <w:rFonts w:ascii="Cambria" w:hAnsi="Cambria"/>
@@ -8185,7 +9307,7 @@
         </w:rPr>
         <w:t>9.1. Development Testing</w:t>
       </w:r>
-      <w:bookmarkEnd w:id="29"/>
+      <w:bookmarkEnd w:id="30"/>
     </w:p>
     <w:p>
       <w:pPr>
@@ -8199,7 +9321,7 @@
           <w:szCs w:val="28"/>
         </w:rPr>
       </w:pPr>
-      <w:bookmarkStart w:id="30" w:name="_Toc447059193"/>
+      <w:bookmarkStart w:id="31" w:name="_Toc447146970"/>
       <w:r>
         <w:rPr>
           <w:rFonts w:ascii="Cambria" w:hAnsi="Cambria"/>
@@ -8210,7 +9332,7 @@
         </w:rPr>
         <w:t>9.2. External Testing</w:t>
       </w:r>
-      <w:bookmarkEnd w:id="30"/>
+      <w:bookmarkEnd w:id="31"/>
     </w:p>
     <w:p>
       <w:pPr>
@@ -8257,7 +9379,7 @@
       </w:pPr>
     </w:p>
     <w:sectPr>
-      <w:footerReference w:type="default" r:id="rId12"/>
+      <w:footerReference w:type="default" r:id="rId16"/>
       <w:pgSz w:w="11906" w:h="16838"/>
       <w:pgMar w:top="1417" w:right="1417" w:bottom="1417" w:left="1417" w:header="708" w:footer="708" w:gutter="0"/>
       <w:cols w:space="708"/>
@@ -8348,7 +9470,7 @@
             <w:noProof/>
             <w:sz w:val="24"/>
           </w:rPr>
-          <w:t>13</w:t>
+          <w:t>9</w:t>
         </w:r>
         <w:r>
           <w:rPr>
@@ -10590,7 +11712,7 @@
 </file>
 
 <file path=customXml/itemProps1.xml><?xml version="1.0" encoding="utf-8"?>
-<ds:datastoreItem xmlns:ds="http://schemas.openxmlformats.org/officeDocument/2006/customXml" ds:itemID="{967E69CB-1826-4333-95A2-B059656C584C}">
+<ds:datastoreItem xmlns:ds="http://schemas.openxmlformats.org/officeDocument/2006/customXml" ds:itemID="{13D4C76A-6030-4BD9-91C6-324A91D63862}">
   <ds:schemaRefs>
     <ds:schemaRef ds:uri="http://schemas.openxmlformats.org/officeDocument/2006/bibliography"/>
   </ds:schemaRefs>

</xml_diff>

<commit_message>
final report, finished team section & UI design
</commit_message>
<xml_diff>
--- a/Documents/team52_final_report.docx
+++ b/Documents/team52_final_report.docx
@@ -351,6 +351,8 @@
           <w:szCs w:val="48"/>
         </w:rPr>
       </w:pPr>
+      <w:bookmarkStart w:id="0" w:name="_GoBack"/>
+      <w:bookmarkEnd w:id="0"/>
       <w:r>
         <w:rPr>
           <w:rFonts w:ascii="Cambria" w:hAnsi="Cambria"/>
@@ -469,7 +471,7 @@
         <w:br w:type="page"/>
       </w:r>
     </w:p>
-    <w:bookmarkStart w:id="0" w:name="_Toc447146940" w:displacedByCustomXml="next"/>
+    <w:bookmarkStart w:id="1" w:name="_Toc447217948" w:displacedByCustomXml="next"/>
     <w:sdt>
       <w:sdtPr>
         <w:rPr>
@@ -497,12 +499,12 @@
           <w:pPr>
             <w:pStyle w:val="TOCHeading"/>
             <w:spacing w:line="276" w:lineRule="auto"/>
+            <w:jc w:val="both"/>
             <w:outlineLvl w:val="0"/>
             <w:rPr>
               <w:rFonts w:ascii="Cambria" w:hAnsi="Cambria"/>
               <w:b/>
               <w:color w:val="auto"/>
-              <w:sz w:val="24"/>
               <w:szCs w:val="24"/>
             </w:rPr>
           </w:pPr>
@@ -511,12 +513,11 @@
               <w:rFonts w:ascii="Cambria" w:hAnsi="Cambria"/>
               <w:b/>
               <w:color w:val="auto"/>
-              <w:sz w:val="24"/>
               <w:szCs w:val="24"/>
             </w:rPr>
             <w:t>Table of Contents</w:t>
           </w:r>
-          <w:bookmarkEnd w:id="0"/>
+          <w:bookmarkEnd w:id="1"/>
         </w:p>
         <w:p>
           <w:pPr>
@@ -569,7 +570,7 @@
             </w:rPr>
             <w:fldChar w:fldCharType="separate"/>
           </w:r>
-          <w:hyperlink w:anchor="_Toc447146940" w:history="1">
+          <w:hyperlink w:anchor="_Toc447217948" w:history="1">
             <w:r>
               <w:rPr>
                 <w:rStyle w:val="Hyperlink"/>
@@ -609,7 +610,7 @@
                 <w:sz w:val="24"/>
                 <w:szCs w:val="24"/>
               </w:rPr>
-              <w:instrText xml:space="preserve"> PAGEREF _Toc447146940 \h </w:instrText>
+              <w:instrText xml:space="preserve"> PAGEREF _Toc447217948 \h </w:instrText>
             </w:r>
             <w:r>
               <w:rPr>
@@ -659,6 +660,7 @@
               <w:tab w:val="right" w:leader="dot" w:pos="9062"/>
             </w:tabs>
             <w:spacing w:line="276" w:lineRule="auto"/>
+            <w:jc w:val="both"/>
             <w:rPr>
               <w:rFonts w:ascii="Cambria" w:eastAsiaTheme="minorEastAsia" w:hAnsi="Cambria"/>
               <w:noProof/>
@@ -667,7 +669,7 @@
               <w:lang w:val="sk-SK" w:eastAsia="sk-SK"/>
             </w:rPr>
           </w:pPr>
-          <w:hyperlink w:anchor="_Toc447146941" w:history="1">
+          <w:hyperlink w:anchor="_Toc447217949" w:history="1">
             <w:r>
               <w:rPr>
                 <w:rStyle w:val="Hyperlink"/>
@@ -707,7 +709,7 @@
                 <w:sz w:val="24"/>
                 <w:szCs w:val="24"/>
               </w:rPr>
-              <w:instrText xml:space="preserve"> PAGEREF _Toc447146941 \h </w:instrText>
+              <w:instrText xml:space="preserve"> PAGEREF _Toc447217949 \h </w:instrText>
             </w:r>
             <w:r>
               <w:rPr>
@@ -757,6 +759,7 @@
               <w:tab w:val="right" w:leader="dot" w:pos="9062"/>
             </w:tabs>
             <w:spacing w:line="276" w:lineRule="auto"/>
+            <w:jc w:val="both"/>
             <w:rPr>
               <w:rFonts w:ascii="Cambria" w:eastAsiaTheme="minorEastAsia" w:hAnsi="Cambria"/>
               <w:noProof/>
@@ -765,7 +768,7 @@
               <w:lang w:val="sk-SK" w:eastAsia="sk-SK"/>
             </w:rPr>
           </w:pPr>
-          <w:hyperlink w:anchor="_Toc447146942" w:history="1">
+          <w:hyperlink w:anchor="_Toc447217950" w:history="1">
             <w:r>
               <w:rPr>
                 <w:rStyle w:val="Hyperlink"/>
@@ -805,7 +808,7 @@
                 <w:sz w:val="24"/>
                 <w:szCs w:val="24"/>
               </w:rPr>
-              <w:instrText xml:space="preserve"> PAGEREF _Toc447146942 \h </w:instrText>
+              <w:instrText xml:space="preserve"> PAGEREF _Toc447217950 \h </w:instrText>
             </w:r>
             <w:r>
               <w:rPr>
@@ -855,6 +858,7 @@
               <w:tab w:val="right" w:leader="dot" w:pos="9062"/>
             </w:tabs>
             <w:spacing w:line="276" w:lineRule="auto"/>
+            <w:jc w:val="both"/>
             <w:rPr>
               <w:rFonts w:ascii="Cambria" w:eastAsiaTheme="minorEastAsia" w:hAnsi="Cambria"/>
               <w:noProof/>
@@ -863,7 +867,7 @@
               <w:lang w:val="sk-SK" w:eastAsia="sk-SK"/>
             </w:rPr>
           </w:pPr>
-          <w:hyperlink w:anchor="_Toc447146943" w:history="1">
+          <w:hyperlink w:anchor="_Toc447217951" w:history="1">
             <w:r>
               <w:rPr>
                 <w:rStyle w:val="Hyperlink"/>
@@ -873,7 +877,7 @@
                 <w:sz w:val="24"/>
                 <w:szCs w:val="24"/>
               </w:rPr>
-              <w:t>3. 1. Background to project and clients</w:t>
+              <w:t>3. 1. Project Background</w:t>
             </w:r>
             <w:r>
               <w:rPr>
@@ -903,7 +907,7 @@
                 <w:sz w:val="24"/>
                 <w:szCs w:val="24"/>
               </w:rPr>
-              <w:instrText xml:space="preserve"> PAGEREF _Toc447146943 \h </w:instrText>
+              <w:instrText xml:space="preserve"> PAGEREF _Toc447217951 \h </w:instrText>
             </w:r>
             <w:r>
               <w:rPr>
@@ -953,6 +957,7 @@
               <w:tab w:val="right" w:leader="dot" w:pos="9062"/>
             </w:tabs>
             <w:spacing w:line="276" w:lineRule="auto"/>
+            <w:jc w:val="both"/>
             <w:rPr>
               <w:rFonts w:ascii="Cambria" w:eastAsiaTheme="minorEastAsia" w:hAnsi="Cambria"/>
               <w:noProof/>
@@ -961,7 +966,7 @@
               <w:lang w:val="sk-SK" w:eastAsia="sk-SK"/>
             </w:rPr>
           </w:pPr>
-          <w:hyperlink w:anchor="_Toc447146944" w:history="1">
+          <w:hyperlink w:anchor="_Toc447217952" w:history="1">
             <w:r>
               <w:rPr>
                 <w:rStyle w:val="Hyperlink"/>
@@ -1001,7 +1006,7 @@
                 <w:sz w:val="24"/>
                 <w:szCs w:val="24"/>
               </w:rPr>
-              <w:instrText xml:space="preserve"> PAGEREF _Toc447146944 \h </w:instrText>
+              <w:instrText xml:space="preserve"> PAGEREF _Toc447217952 \h </w:instrText>
             </w:r>
             <w:r>
               <w:rPr>
@@ -1051,6 +1056,7 @@
               <w:tab w:val="right" w:leader="dot" w:pos="9062"/>
             </w:tabs>
             <w:spacing w:line="276" w:lineRule="auto"/>
+            <w:jc w:val="both"/>
             <w:rPr>
               <w:rFonts w:ascii="Cambria" w:eastAsiaTheme="minorEastAsia" w:hAnsi="Cambria"/>
               <w:noProof/>
@@ -1059,7 +1065,7 @@
               <w:lang w:val="sk-SK" w:eastAsia="sk-SK"/>
             </w:rPr>
           </w:pPr>
-          <w:hyperlink w:anchor="_Toc447146945" w:history="1">
+          <w:hyperlink w:anchor="_Toc447217953" w:history="1">
             <w:r>
               <w:rPr>
                 <w:rStyle w:val="Hyperlink"/>
@@ -1099,7 +1105,7 @@
                 <w:sz w:val="24"/>
                 <w:szCs w:val="24"/>
               </w:rPr>
-              <w:instrText xml:space="preserve"> PAGEREF _Toc447146945 \h </w:instrText>
+              <w:instrText xml:space="preserve"> PAGEREF _Toc447217953 \h </w:instrText>
             </w:r>
             <w:r>
               <w:rPr>
@@ -1149,6 +1155,7 @@
               <w:tab w:val="right" w:leader="dot" w:pos="9062"/>
             </w:tabs>
             <w:spacing w:line="276" w:lineRule="auto"/>
+            <w:jc w:val="both"/>
             <w:rPr>
               <w:rFonts w:ascii="Cambria" w:eastAsiaTheme="minorEastAsia" w:hAnsi="Cambria"/>
               <w:noProof/>
@@ -1157,7 +1164,7 @@
               <w:lang w:val="sk-SK" w:eastAsia="sk-SK"/>
             </w:rPr>
           </w:pPr>
-          <w:hyperlink w:anchor="_Toc447146946" w:history="1">
+          <w:hyperlink w:anchor="_Toc447217954" w:history="1">
             <w:r>
               <w:rPr>
                 <w:rStyle w:val="Hyperlink"/>
@@ -1197,7 +1204,7 @@
                 <w:sz w:val="24"/>
                 <w:szCs w:val="24"/>
               </w:rPr>
-              <w:instrText xml:space="preserve"> PAGEREF _Toc447146946 \h </w:instrText>
+              <w:instrText xml:space="preserve"> PAGEREF _Toc447217954 \h </w:instrText>
             </w:r>
             <w:r>
               <w:rPr>
@@ -1247,6 +1254,7 @@
               <w:tab w:val="right" w:leader="dot" w:pos="9062"/>
             </w:tabs>
             <w:spacing w:line="276" w:lineRule="auto"/>
+            <w:jc w:val="both"/>
             <w:rPr>
               <w:rFonts w:ascii="Cambria" w:eastAsiaTheme="minorEastAsia" w:hAnsi="Cambria"/>
               <w:noProof/>
@@ -1255,7 +1263,7 @@
               <w:lang w:val="sk-SK" w:eastAsia="sk-SK"/>
             </w:rPr>
           </w:pPr>
-          <w:hyperlink w:anchor="_Toc447146947" w:history="1">
+          <w:hyperlink w:anchor="_Toc447217955" w:history="1">
             <w:r>
               <w:rPr>
                 <w:rStyle w:val="Hyperlink"/>
@@ -1295,7 +1303,7 @@
                 <w:sz w:val="24"/>
                 <w:szCs w:val="24"/>
               </w:rPr>
-              <w:instrText xml:space="preserve"> PAGEREF _Toc447146947 \h </w:instrText>
+              <w:instrText xml:space="preserve"> PAGEREF _Toc447217955 \h </w:instrText>
             </w:r>
             <w:r>
               <w:rPr>
@@ -1345,6 +1353,7 @@
               <w:tab w:val="right" w:leader="dot" w:pos="9062"/>
             </w:tabs>
             <w:spacing w:line="276" w:lineRule="auto"/>
+            <w:jc w:val="both"/>
             <w:rPr>
               <w:rFonts w:ascii="Cambria" w:eastAsiaTheme="minorEastAsia" w:hAnsi="Cambria"/>
               <w:noProof/>
@@ -1353,7 +1362,7 @@
               <w:lang w:val="sk-SK" w:eastAsia="sk-SK"/>
             </w:rPr>
           </w:pPr>
-          <w:hyperlink w:anchor="_Toc447146948" w:history="1">
+          <w:hyperlink w:anchor="_Toc447217956" w:history="1">
             <w:r>
               <w:rPr>
                 <w:rStyle w:val="Hyperlink"/>
@@ -1393,7 +1402,7 @@
                 <w:sz w:val="24"/>
                 <w:szCs w:val="24"/>
               </w:rPr>
-              <w:instrText xml:space="preserve"> PAGEREF _Toc447146948 \h </w:instrText>
+              <w:instrText xml:space="preserve"> PAGEREF _Toc447217956 \h </w:instrText>
             </w:r>
             <w:r>
               <w:rPr>
@@ -1443,6 +1452,7 @@
               <w:tab w:val="right" w:leader="dot" w:pos="9062"/>
             </w:tabs>
             <w:spacing w:line="276" w:lineRule="auto"/>
+            <w:jc w:val="both"/>
             <w:rPr>
               <w:rFonts w:ascii="Cambria" w:eastAsiaTheme="minorEastAsia" w:hAnsi="Cambria"/>
               <w:noProof/>
@@ -1451,7 +1461,7 @@
               <w:lang w:val="sk-SK" w:eastAsia="sk-SK"/>
             </w:rPr>
           </w:pPr>
-          <w:hyperlink w:anchor="_Toc447146949" w:history="1">
+          <w:hyperlink w:anchor="_Toc447217957" w:history="1">
             <w:r>
               <w:rPr>
                 <w:rStyle w:val="Hyperlink"/>
@@ -1491,7 +1501,7 @@
                 <w:sz w:val="24"/>
                 <w:szCs w:val="24"/>
               </w:rPr>
-              <w:instrText xml:space="preserve"> PAGEREF _Toc447146949 \h </w:instrText>
+              <w:instrText xml:space="preserve"> PAGEREF _Toc447217957 \h </w:instrText>
             </w:r>
             <w:r>
               <w:rPr>
@@ -1541,6 +1551,7 @@
               <w:tab w:val="right" w:leader="dot" w:pos="9062"/>
             </w:tabs>
             <w:spacing w:line="276" w:lineRule="auto"/>
+            <w:jc w:val="both"/>
             <w:rPr>
               <w:rFonts w:ascii="Cambria" w:eastAsiaTheme="minorEastAsia" w:hAnsi="Cambria"/>
               <w:noProof/>
@@ -1549,7 +1560,7 @@
               <w:lang w:val="sk-SK" w:eastAsia="sk-SK"/>
             </w:rPr>
           </w:pPr>
-          <w:hyperlink w:anchor="_Toc447146950" w:history="1">
+          <w:hyperlink w:anchor="_Toc447217958" w:history="1">
             <w:r>
               <w:rPr>
                 <w:rStyle w:val="Hyperlink"/>
@@ -1589,7 +1600,7 @@
                 <w:sz w:val="24"/>
                 <w:szCs w:val="24"/>
               </w:rPr>
-              <w:instrText xml:space="preserve"> PAGEREF _Toc447146950 \h </w:instrText>
+              <w:instrText xml:space="preserve"> PAGEREF _Toc447217958 \h </w:instrText>
             </w:r>
             <w:r>
               <w:rPr>
@@ -1639,6 +1650,7 @@
               <w:tab w:val="right" w:leader="dot" w:pos="9062"/>
             </w:tabs>
             <w:spacing w:line="276" w:lineRule="auto"/>
+            <w:jc w:val="both"/>
             <w:rPr>
               <w:rFonts w:ascii="Cambria" w:eastAsiaTheme="minorEastAsia" w:hAnsi="Cambria"/>
               <w:noProof/>
@@ -1647,7 +1659,7 @@
               <w:lang w:val="sk-SK" w:eastAsia="sk-SK"/>
             </w:rPr>
           </w:pPr>
-          <w:hyperlink w:anchor="_Toc447146951" w:history="1">
+          <w:hyperlink w:anchor="_Toc447217959" w:history="1">
             <w:r>
               <w:rPr>
                 <w:rStyle w:val="Hyperlink"/>
@@ -1687,7 +1699,7 @@
                 <w:sz w:val="24"/>
                 <w:szCs w:val="24"/>
               </w:rPr>
-              <w:instrText xml:space="preserve"> PAGEREF _Toc447146951 \h </w:instrText>
+              <w:instrText xml:space="preserve"> PAGEREF _Toc447217959 \h </w:instrText>
             </w:r>
             <w:r>
               <w:rPr>
@@ -1737,6 +1749,7 @@
               <w:tab w:val="right" w:leader="dot" w:pos="9062"/>
             </w:tabs>
             <w:spacing w:line="276" w:lineRule="auto"/>
+            <w:jc w:val="both"/>
             <w:rPr>
               <w:rFonts w:ascii="Cambria" w:eastAsiaTheme="minorEastAsia" w:hAnsi="Cambria"/>
               <w:noProof/>
@@ -1745,7 +1758,7 @@
               <w:lang w:val="sk-SK" w:eastAsia="sk-SK"/>
             </w:rPr>
           </w:pPr>
-          <w:hyperlink w:anchor="_Toc447146952" w:history="1">
+          <w:hyperlink w:anchor="_Toc447217960" w:history="1">
             <w:r>
               <w:rPr>
                 <w:rStyle w:val="Hyperlink"/>
@@ -1785,7 +1798,7 @@
                 <w:sz w:val="24"/>
                 <w:szCs w:val="24"/>
               </w:rPr>
-              <w:instrText xml:space="preserve"> PAGEREF _Toc447146952 \h </w:instrText>
+              <w:instrText xml:space="preserve"> PAGEREF _Toc447217960 \h </w:instrText>
             </w:r>
             <w:r>
               <w:rPr>
@@ -1814,7 +1827,7 @@
                 <w:sz w:val="24"/>
                 <w:szCs w:val="24"/>
               </w:rPr>
-              <w:t>8</w:t>
+              <w:t>9</w:t>
             </w:r>
             <w:r>
               <w:rPr>
@@ -1835,6 +1848,7 @@
               <w:tab w:val="right" w:leader="dot" w:pos="9062"/>
             </w:tabs>
             <w:spacing w:line="276" w:lineRule="auto"/>
+            <w:jc w:val="both"/>
             <w:rPr>
               <w:rFonts w:ascii="Cambria" w:eastAsiaTheme="minorEastAsia" w:hAnsi="Cambria"/>
               <w:noProof/>
@@ -1843,7 +1857,7 @@
               <w:lang w:val="sk-SK" w:eastAsia="sk-SK"/>
             </w:rPr>
           </w:pPr>
-          <w:hyperlink w:anchor="_Toc447146953" w:history="1">
+          <w:hyperlink w:anchor="_Toc447217961" w:history="1">
             <w:r>
               <w:rPr>
                 <w:rStyle w:val="Hyperlink"/>
@@ -1883,7 +1897,7 @@
                 <w:sz w:val="24"/>
                 <w:szCs w:val="24"/>
               </w:rPr>
-              <w:instrText xml:space="preserve"> PAGEREF _Toc447146953 \h </w:instrText>
+              <w:instrText xml:space="preserve"> PAGEREF _Toc447217961 \h </w:instrText>
             </w:r>
             <w:r>
               <w:rPr>
@@ -1912,7 +1926,7 @@
                 <w:sz w:val="24"/>
                 <w:szCs w:val="24"/>
               </w:rPr>
-              <w:t>8</w:t>
+              <w:t>9</w:t>
             </w:r>
             <w:r>
               <w:rPr>
@@ -1933,6 +1947,7 @@
               <w:tab w:val="right" w:leader="dot" w:pos="9062"/>
             </w:tabs>
             <w:spacing w:line="276" w:lineRule="auto"/>
+            <w:jc w:val="both"/>
             <w:rPr>
               <w:rFonts w:ascii="Cambria" w:eastAsiaTheme="minorEastAsia" w:hAnsi="Cambria"/>
               <w:noProof/>
@@ -1941,7 +1956,7 @@
               <w:lang w:val="sk-SK" w:eastAsia="sk-SK"/>
             </w:rPr>
           </w:pPr>
-          <w:hyperlink w:anchor="_Toc447146954" w:history="1">
+          <w:hyperlink w:anchor="_Toc447217962" w:history="1">
             <w:r>
               <w:rPr>
                 <w:rStyle w:val="Hyperlink"/>
@@ -1981,7 +1996,7 @@
                 <w:sz w:val="24"/>
                 <w:szCs w:val="24"/>
               </w:rPr>
-              <w:instrText xml:space="preserve"> PAGEREF _Toc447146954 \h </w:instrText>
+              <w:instrText xml:space="preserve"> PAGEREF _Toc447217962 \h </w:instrText>
             </w:r>
             <w:r>
               <w:rPr>
@@ -2010,7 +2025,7 @@
                 <w:sz w:val="24"/>
                 <w:szCs w:val="24"/>
               </w:rPr>
-              <w:t>8</w:t>
+              <w:t>9</w:t>
             </w:r>
             <w:r>
               <w:rPr>
@@ -2031,6 +2046,7 @@
               <w:tab w:val="right" w:leader="dot" w:pos="9062"/>
             </w:tabs>
             <w:spacing w:line="276" w:lineRule="auto"/>
+            <w:jc w:val="both"/>
             <w:rPr>
               <w:rFonts w:ascii="Cambria" w:eastAsiaTheme="minorEastAsia" w:hAnsi="Cambria"/>
               <w:noProof/>
@@ -2039,7 +2055,7 @@
               <w:lang w:val="sk-SK" w:eastAsia="sk-SK"/>
             </w:rPr>
           </w:pPr>
-          <w:hyperlink w:anchor="_Toc447146955" w:history="1">
+          <w:hyperlink w:anchor="_Toc447217963" w:history="1">
             <w:r>
               <w:rPr>
                 <w:rStyle w:val="Hyperlink"/>
@@ -2079,7 +2095,7 @@
                 <w:sz w:val="24"/>
                 <w:szCs w:val="24"/>
               </w:rPr>
-              <w:instrText xml:space="preserve"> PAGEREF _Toc447146955 \h </w:instrText>
+              <w:instrText xml:space="preserve"> PAGEREF _Toc447217963 \h </w:instrText>
             </w:r>
             <w:r>
               <w:rPr>
@@ -2108,7 +2124,7 @@
                 <w:sz w:val="24"/>
                 <w:szCs w:val="24"/>
               </w:rPr>
-              <w:t>8</w:t>
+              <w:t>9</w:t>
             </w:r>
             <w:r>
               <w:rPr>
@@ -2129,6 +2145,7 @@
               <w:tab w:val="right" w:leader="dot" w:pos="9062"/>
             </w:tabs>
             <w:spacing w:line="276" w:lineRule="auto"/>
+            <w:jc w:val="both"/>
             <w:rPr>
               <w:rFonts w:ascii="Cambria" w:eastAsiaTheme="minorEastAsia" w:hAnsi="Cambria"/>
               <w:noProof/>
@@ -2137,7 +2154,7 @@
               <w:lang w:val="sk-SK" w:eastAsia="sk-SK"/>
             </w:rPr>
           </w:pPr>
-          <w:hyperlink w:anchor="_Toc447146956" w:history="1">
+          <w:hyperlink w:anchor="_Toc447217964" w:history="1">
             <w:r>
               <w:rPr>
                 <w:rStyle w:val="Hyperlink"/>
@@ -2177,7 +2194,7 @@
                 <w:sz w:val="24"/>
                 <w:szCs w:val="24"/>
               </w:rPr>
-              <w:instrText xml:space="preserve"> PAGEREF _Toc447146956 \h </w:instrText>
+              <w:instrText xml:space="preserve"> PAGEREF _Toc447217964 \h </w:instrText>
             </w:r>
             <w:r>
               <w:rPr>
@@ -2206,7 +2223,7 @@
                 <w:sz w:val="24"/>
                 <w:szCs w:val="24"/>
               </w:rPr>
-              <w:t>9</w:t>
+              <w:t>10</w:t>
             </w:r>
             <w:r>
               <w:rPr>
@@ -2227,6 +2244,7 @@
               <w:tab w:val="right" w:leader="dot" w:pos="9062"/>
             </w:tabs>
             <w:spacing w:line="276" w:lineRule="auto"/>
+            <w:jc w:val="both"/>
             <w:rPr>
               <w:rFonts w:ascii="Cambria" w:eastAsiaTheme="minorEastAsia" w:hAnsi="Cambria"/>
               <w:noProof/>
@@ -2235,7 +2253,7 @@
               <w:lang w:val="sk-SK" w:eastAsia="sk-SK"/>
             </w:rPr>
           </w:pPr>
-          <w:hyperlink w:anchor="_Toc447146957" w:history="1">
+          <w:hyperlink w:anchor="_Toc447217965" w:history="1">
             <w:r>
               <w:rPr>
                 <w:rStyle w:val="Hyperlink"/>
@@ -2275,7 +2293,7 @@
                 <w:sz w:val="24"/>
                 <w:szCs w:val="24"/>
               </w:rPr>
-              <w:instrText xml:space="preserve"> PAGEREF _Toc447146957 \h </w:instrText>
+              <w:instrText xml:space="preserve"> PAGEREF _Toc447217965 \h </w:instrText>
             </w:r>
             <w:r>
               <w:rPr>
@@ -2304,7 +2322,7 @@
                 <w:sz w:val="24"/>
                 <w:szCs w:val="24"/>
               </w:rPr>
-              <w:t>9</w:t>
+              <w:t>10</w:t>
             </w:r>
             <w:r>
               <w:rPr>
@@ -2325,6 +2343,7 @@
               <w:tab w:val="right" w:leader="dot" w:pos="9062"/>
             </w:tabs>
             <w:spacing w:line="276" w:lineRule="auto"/>
+            <w:jc w:val="both"/>
             <w:rPr>
               <w:rFonts w:ascii="Cambria" w:eastAsiaTheme="minorEastAsia" w:hAnsi="Cambria"/>
               <w:noProof/>
@@ -2333,7 +2352,7 @@
               <w:lang w:val="sk-SK" w:eastAsia="sk-SK"/>
             </w:rPr>
           </w:pPr>
-          <w:hyperlink w:anchor="_Toc447146958" w:history="1">
+          <w:hyperlink w:anchor="_Toc447217966" w:history="1">
             <w:r>
               <w:rPr>
                 <w:rStyle w:val="Hyperlink"/>
@@ -2373,7 +2392,7 @@
                 <w:sz w:val="24"/>
                 <w:szCs w:val="24"/>
               </w:rPr>
-              <w:instrText xml:space="preserve"> PAGEREF _Toc447146958 \h </w:instrText>
+              <w:instrText xml:space="preserve"> PAGEREF _Toc447217966 \h </w:instrText>
             </w:r>
             <w:r>
               <w:rPr>
@@ -2402,7 +2421,7 @@
                 <w:sz w:val="24"/>
                 <w:szCs w:val="24"/>
               </w:rPr>
-              <w:t>10</w:t>
+              <w:t>11</w:t>
             </w:r>
             <w:r>
               <w:rPr>
@@ -2423,6 +2442,7 @@
               <w:tab w:val="right" w:leader="dot" w:pos="9062"/>
             </w:tabs>
             <w:spacing w:line="276" w:lineRule="auto"/>
+            <w:jc w:val="both"/>
             <w:rPr>
               <w:rFonts w:ascii="Cambria" w:eastAsiaTheme="minorEastAsia" w:hAnsi="Cambria"/>
               <w:noProof/>
@@ -2431,7 +2451,7 @@
               <w:lang w:val="sk-SK" w:eastAsia="sk-SK"/>
             </w:rPr>
           </w:pPr>
-          <w:hyperlink w:anchor="_Toc447146959" w:history="1">
+          <w:hyperlink w:anchor="_Toc447217967" w:history="1">
             <w:r>
               <w:rPr>
                 <w:rStyle w:val="Hyperlink"/>
@@ -2471,7 +2491,7 @@
                 <w:sz w:val="24"/>
                 <w:szCs w:val="24"/>
               </w:rPr>
-              <w:instrText xml:space="preserve"> PAGEREF _Toc447146959 \h </w:instrText>
+              <w:instrText xml:space="preserve"> PAGEREF _Toc447217967 \h </w:instrText>
             </w:r>
             <w:r>
               <w:rPr>
@@ -2500,7 +2520,7 @@
                 <w:sz w:val="24"/>
                 <w:szCs w:val="24"/>
               </w:rPr>
-              <w:t>10</w:t>
+              <w:t>11</w:t>
             </w:r>
             <w:r>
               <w:rPr>
@@ -2521,6 +2541,7 @@
               <w:tab w:val="right" w:leader="dot" w:pos="9062"/>
             </w:tabs>
             <w:spacing w:line="276" w:lineRule="auto"/>
+            <w:jc w:val="both"/>
             <w:rPr>
               <w:rFonts w:ascii="Cambria" w:eastAsiaTheme="minorEastAsia" w:hAnsi="Cambria"/>
               <w:noProof/>
@@ -2529,7 +2550,7 @@
               <w:lang w:val="sk-SK" w:eastAsia="sk-SK"/>
             </w:rPr>
           </w:pPr>
-          <w:hyperlink w:anchor="_Toc447146960" w:history="1">
+          <w:hyperlink w:anchor="_Toc447217968" w:history="1">
             <w:r>
               <w:rPr>
                 <w:rStyle w:val="Hyperlink"/>
@@ -2569,7 +2590,7 @@
                 <w:sz w:val="24"/>
                 <w:szCs w:val="24"/>
               </w:rPr>
-              <w:instrText xml:space="preserve"> PAGEREF _Toc447146960 \h </w:instrText>
+              <w:instrText xml:space="preserve"> PAGEREF _Toc447217968 \h </w:instrText>
             </w:r>
             <w:r>
               <w:rPr>
@@ -2598,7 +2619,7 @@
                 <w:sz w:val="24"/>
                 <w:szCs w:val="24"/>
               </w:rPr>
-              <w:t>11</w:t>
+              <w:t>12</w:t>
             </w:r>
             <w:r>
               <w:rPr>
@@ -2619,6 +2640,7 @@
               <w:tab w:val="right" w:leader="dot" w:pos="9062"/>
             </w:tabs>
             <w:spacing w:line="276" w:lineRule="auto"/>
+            <w:jc w:val="both"/>
             <w:rPr>
               <w:rFonts w:ascii="Cambria" w:eastAsiaTheme="minorEastAsia" w:hAnsi="Cambria"/>
               <w:noProof/>
@@ -2627,7 +2649,7 @@
               <w:lang w:val="sk-SK" w:eastAsia="sk-SK"/>
             </w:rPr>
           </w:pPr>
-          <w:hyperlink w:anchor="_Toc447146961" w:history="1">
+          <w:hyperlink w:anchor="_Toc447217969" w:history="1">
             <w:r>
               <w:rPr>
                 <w:rStyle w:val="Hyperlink"/>
@@ -2667,7 +2689,7 @@
                 <w:sz w:val="24"/>
                 <w:szCs w:val="24"/>
               </w:rPr>
-              <w:instrText xml:space="preserve"> PAGEREF _Toc447146961 \h </w:instrText>
+              <w:instrText xml:space="preserve"> PAGEREF _Toc447217969 \h </w:instrText>
             </w:r>
             <w:r>
               <w:rPr>
@@ -2696,7 +2718,7 @@
                 <w:sz w:val="24"/>
                 <w:szCs w:val="24"/>
               </w:rPr>
-              <w:t>11</w:t>
+              <w:t>12</w:t>
             </w:r>
             <w:r>
               <w:rPr>
@@ -2717,6 +2739,7 @@
               <w:tab w:val="right" w:leader="dot" w:pos="9062"/>
             </w:tabs>
             <w:spacing w:line="276" w:lineRule="auto"/>
+            <w:jc w:val="both"/>
             <w:rPr>
               <w:rFonts w:ascii="Cambria" w:eastAsiaTheme="minorEastAsia" w:hAnsi="Cambria"/>
               <w:noProof/>
@@ -2725,7 +2748,7 @@
               <w:lang w:val="sk-SK" w:eastAsia="sk-SK"/>
             </w:rPr>
           </w:pPr>
-          <w:hyperlink w:anchor="_Toc447146962" w:history="1">
+          <w:hyperlink w:anchor="_Toc447217970" w:history="1">
             <w:r>
               <w:rPr>
                 <w:rStyle w:val="Hyperlink"/>
@@ -2765,7 +2788,7 @@
                 <w:sz w:val="24"/>
                 <w:szCs w:val="24"/>
               </w:rPr>
-              <w:instrText xml:space="preserve"> PAGEREF _Toc447146962 \h </w:instrText>
+              <w:instrText xml:space="preserve"> PAGEREF _Toc447217970 \h </w:instrText>
             </w:r>
             <w:r>
               <w:rPr>
@@ -2794,7 +2817,7 @@
                 <w:sz w:val="24"/>
                 <w:szCs w:val="24"/>
               </w:rPr>
-              <w:t>12</w:t>
+              <w:t>13</w:t>
             </w:r>
             <w:r>
               <w:rPr>
@@ -2815,6 +2838,7 @@
               <w:tab w:val="right" w:leader="dot" w:pos="9062"/>
             </w:tabs>
             <w:spacing w:line="276" w:lineRule="auto"/>
+            <w:jc w:val="both"/>
             <w:rPr>
               <w:rFonts w:ascii="Cambria" w:eastAsiaTheme="minorEastAsia" w:hAnsi="Cambria"/>
               <w:noProof/>
@@ -2823,7 +2847,7 @@
               <w:lang w:val="sk-SK" w:eastAsia="sk-SK"/>
             </w:rPr>
           </w:pPr>
-          <w:hyperlink w:anchor="_Toc447146963" w:history="1">
+          <w:hyperlink w:anchor="_Toc447217971" w:history="1">
             <w:r>
               <w:rPr>
                 <w:rStyle w:val="Hyperlink"/>
@@ -2863,7 +2887,7 @@
                 <w:sz w:val="24"/>
                 <w:szCs w:val="24"/>
               </w:rPr>
-              <w:instrText xml:space="preserve"> PAGEREF _Toc447146963 \h </w:instrText>
+              <w:instrText xml:space="preserve"> PAGEREF _Toc447217971 \h </w:instrText>
             </w:r>
             <w:r>
               <w:rPr>
@@ -2892,7 +2916,7 @@
                 <w:sz w:val="24"/>
                 <w:szCs w:val="24"/>
               </w:rPr>
-              <w:t>12</w:t>
+              <w:t>13</w:t>
             </w:r>
             <w:r>
               <w:rPr>
@@ -2913,6 +2937,7 @@
               <w:tab w:val="right" w:leader="dot" w:pos="9062"/>
             </w:tabs>
             <w:spacing w:line="276" w:lineRule="auto"/>
+            <w:jc w:val="both"/>
             <w:rPr>
               <w:rFonts w:ascii="Cambria" w:eastAsiaTheme="minorEastAsia" w:hAnsi="Cambria"/>
               <w:noProof/>
@@ -2921,7 +2946,7 @@
               <w:lang w:val="sk-SK" w:eastAsia="sk-SK"/>
             </w:rPr>
           </w:pPr>
-          <w:hyperlink w:anchor="_Toc447146964" w:history="1">
+          <w:hyperlink w:anchor="_Toc447217972" w:history="1">
             <w:r>
               <w:rPr>
                 <w:rStyle w:val="Hyperlink"/>
@@ -2961,7 +2986,7 @@
                 <w:sz w:val="24"/>
                 <w:szCs w:val="24"/>
               </w:rPr>
-              <w:instrText xml:space="preserve"> PAGEREF _Toc447146964 \h </w:instrText>
+              <w:instrText xml:space="preserve"> PAGEREF _Toc447217972 \h </w:instrText>
             </w:r>
             <w:r>
               <w:rPr>
@@ -2990,7 +3015,7 @@
                 <w:sz w:val="24"/>
                 <w:szCs w:val="24"/>
               </w:rPr>
-              <w:t>12</w:t>
+              <w:t>13</w:t>
             </w:r>
             <w:r>
               <w:rPr>
@@ -3011,6 +3036,7 @@
               <w:tab w:val="right" w:leader="dot" w:pos="9062"/>
             </w:tabs>
             <w:spacing w:line="276" w:lineRule="auto"/>
+            <w:jc w:val="both"/>
             <w:rPr>
               <w:rFonts w:ascii="Cambria" w:eastAsiaTheme="minorEastAsia" w:hAnsi="Cambria"/>
               <w:noProof/>
@@ -3019,7 +3045,7 @@
               <w:lang w:val="sk-SK" w:eastAsia="sk-SK"/>
             </w:rPr>
           </w:pPr>
-          <w:hyperlink w:anchor="_Toc447146965" w:history="1">
+          <w:hyperlink w:anchor="_Toc447217973" w:history="1">
             <w:r>
               <w:rPr>
                 <w:rStyle w:val="Hyperlink"/>
@@ -3059,7 +3085,7 @@
                 <w:sz w:val="24"/>
                 <w:szCs w:val="24"/>
               </w:rPr>
-              <w:instrText xml:space="preserve"> PAGEREF _Toc447146965 \h </w:instrText>
+              <w:instrText xml:space="preserve"> PAGEREF _Toc447217973 \h </w:instrText>
             </w:r>
             <w:r>
               <w:rPr>
@@ -3088,7 +3114,7 @@
                 <w:sz w:val="24"/>
                 <w:szCs w:val="24"/>
               </w:rPr>
-              <w:t>13</w:t>
+              <w:t>14</w:t>
             </w:r>
             <w:r>
               <w:rPr>
@@ -3109,6 +3135,7 @@
               <w:tab w:val="right" w:leader="dot" w:pos="9062"/>
             </w:tabs>
             <w:spacing w:line="276" w:lineRule="auto"/>
+            <w:jc w:val="both"/>
             <w:rPr>
               <w:rFonts w:ascii="Cambria" w:eastAsiaTheme="minorEastAsia" w:hAnsi="Cambria"/>
               <w:noProof/>
@@ -3117,7 +3144,7 @@
               <w:lang w:val="sk-SK" w:eastAsia="sk-SK"/>
             </w:rPr>
           </w:pPr>
-          <w:hyperlink w:anchor="_Toc447146966" w:history="1">
+          <w:hyperlink w:anchor="_Toc447217974" w:history="1">
             <w:r>
               <w:rPr>
                 <w:rStyle w:val="Hyperlink"/>
@@ -3157,7 +3184,7 @@
                 <w:sz w:val="24"/>
                 <w:szCs w:val="24"/>
               </w:rPr>
-              <w:instrText xml:space="preserve"> PAGEREF _Toc447146966 \h </w:instrText>
+              <w:instrText xml:space="preserve"> PAGEREF _Toc447217974 \h </w:instrText>
             </w:r>
             <w:r>
               <w:rPr>
@@ -3186,7 +3213,7 @@
                 <w:sz w:val="24"/>
                 <w:szCs w:val="24"/>
               </w:rPr>
-              <w:t>13</w:t>
+              <w:t>14</w:t>
             </w:r>
             <w:r>
               <w:rPr>
@@ -3207,6 +3234,7 @@
               <w:tab w:val="right" w:leader="dot" w:pos="9062"/>
             </w:tabs>
             <w:spacing w:line="276" w:lineRule="auto"/>
+            <w:jc w:val="both"/>
             <w:rPr>
               <w:rFonts w:ascii="Cambria" w:eastAsiaTheme="minorEastAsia" w:hAnsi="Cambria"/>
               <w:noProof/>
@@ -3215,7 +3243,7 @@
               <w:lang w:val="sk-SK" w:eastAsia="sk-SK"/>
             </w:rPr>
           </w:pPr>
-          <w:hyperlink w:anchor="_Toc447146967" w:history="1">
+          <w:hyperlink w:anchor="_Toc447217975" w:history="1">
             <w:r>
               <w:rPr>
                 <w:rStyle w:val="Hyperlink"/>
@@ -3255,7 +3283,7 @@
                 <w:sz w:val="24"/>
                 <w:szCs w:val="24"/>
               </w:rPr>
-              <w:instrText xml:space="preserve"> PAGEREF _Toc447146967 \h </w:instrText>
+              <w:instrText xml:space="preserve"> PAGEREF _Toc447217975 \h </w:instrText>
             </w:r>
             <w:r>
               <w:rPr>
@@ -3284,7 +3312,7 @@
                 <w:sz w:val="24"/>
                 <w:szCs w:val="24"/>
               </w:rPr>
-              <w:t>13</w:t>
+              <w:t>14</w:t>
             </w:r>
             <w:r>
               <w:rPr>
@@ -3305,6 +3333,7 @@
               <w:tab w:val="right" w:leader="dot" w:pos="9062"/>
             </w:tabs>
             <w:spacing w:line="276" w:lineRule="auto"/>
+            <w:jc w:val="both"/>
             <w:rPr>
               <w:rFonts w:ascii="Cambria" w:eastAsiaTheme="minorEastAsia" w:hAnsi="Cambria"/>
               <w:noProof/>
@@ -3313,7 +3342,7 @@
               <w:lang w:val="sk-SK" w:eastAsia="sk-SK"/>
             </w:rPr>
           </w:pPr>
-          <w:hyperlink w:anchor="_Toc447146968" w:history="1">
+          <w:hyperlink w:anchor="_Toc447217976" w:history="1">
             <w:r>
               <w:rPr>
                 <w:rStyle w:val="Hyperlink"/>
@@ -3353,7 +3382,7 @@
                 <w:sz w:val="24"/>
                 <w:szCs w:val="24"/>
               </w:rPr>
-              <w:instrText xml:space="preserve"> PAGEREF _Toc447146968 \h </w:instrText>
+              <w:instrText xml:space="preserve"> PAGEREF _Toc447217976 \h </w:instrText>
             </w:r>
             <w:r>
               <w:rPr>
@@ -3382,7 +3411,7 @@
                 <w:sz w:val="24"/>
                 <w:szCs w:val="24"/>
               </w:rPr>
-              <w:t>14</w:t>
+              <w:t>15</w:t>
             </w:r>
             <w:r>
               <w:rPr>
@@ -3403,6 +3432,7 @@
               <w:tab w:val="right" w:leader="dot" w:pos="9062"/>
             </w:tabs>
             <w:spacing w:line="276" w:lineRule="auto"/>
+            <w:jc w:val="both"/>
             <w:rPr>
               <w:rFonts w:ascii="Cambria" w:eastAsiaTheme="minorEastAsia" w:hAnsi="Cambria"/>
               <w:noProof/>
@@ -3411,7 +3441,7 @@
               <w:lang w:val="sk-SK" w:eastAsia="sk-SK"/>
             </w:rPr>
           </w:pPr>
-          <w:hyperlink w:anchor="_Toc447146969" w:history="1">
+          <w:hyperlink w:anchor="_Toc447217977" w:history="1">
             <w:r>
               <w:rPr>
                 <w:rStyle w:val="Hyperlink"/>
@@ -3451,7 +3481,7 @@
                 <w:sz w:val="24"/>
                 <w:szCs w:val="24"/>
               </w:rPr>
-              <w:instrText xml:space="preserve"> PAGEREF _Toc447146969 \h </w:instrText>
+              <w:instrText xml:space="preserve"> PAGEREF _Toc447217977 \h </w:instrText>
             </w:r>
             <w:r>
               <w:rPr>
@@ -3480,7 +3510,7 @@
                 <w:sz w:val="24"/>
                 <w:szCs w:val="24"/>
               </w:rPr>
-              <w:t>14</w:t>
+              <w:t>15</w:t>
             </w:r>
             <w:r>
               <w:rPr>
@@ -3501,6 +3531,7 @@
               <w:tab w:val="right" w:leader="dot" w:pos="9062"/>
             </w:tabs>
             <w:spacing w:line="276" w:lineRule="auto"/>
+            <w:jc w:val="both"/>
             <w:rPr>
               <w:rFonts w:ascii="Cambria" w:eastAsiaTheme="minorEastAsia" w:hAnsi="Cambria"/>
               <w:noProof/>
@@ -3509,7 +3540,7 @@
               <w:lang w:val="sk-SK" w:eastAsia="sk-SK"/>
             </w:rPr>
           </w:pPr>
-          <w:hyperlink w:anchor="_Toc447146970" w:history="1">
+          <w:hyperlink w:anchor="_Toc447217978" w:history="1">
             <w:r>
               <w:rPr>
                 <w:rStyle w:val="Hyperlink"/>
@@ -3549,7 +3580,7 @@
                 <w:sz w:val="24"/>
                 <w:szCs w:val="24"/>
               </w:rPr>
-              <w:instrText xml:space="preserve"> PAGEREF _Toc447146970 \h </w:instrText>
+              <w:instrText xml:space="preserve"> PAGEREF _Toc447217978 \h </w:instrText>
             </w:r>
             <w:r>
               <w:rPr>
@@ -3578,7 +3609,7 @@
                 <w:sz w:val="24"/>
                 <w:szCs w:val="24"/>
               </w:rPr>
-              <w:t>14</w:t>
+              <w:t>15</w:t>
             </w:r>
             <w:r>
               <w:rPr>
@@ -3647,7 +3678,7 @@
           <w:szCs w:val="48"/>
         </w:rPr>
       </w:pPr>
-      <w:bookmarkStart w:id="1" w:name="_Toc447146941"/>
+      <w:bookmarkStart w:id="2" w:name="_Toc447217949"/>
       <w:r>
         <w:rPr>
           <w:rFonts w:ascii="Cambria" w:hAnsi="Cambria"/>
@@ -3658,7 +3689,7 @@
         <w:lastRenderedPageBreak/>
         <w:t>2. Abstract</w:t>
       </w:r>
-      <w:bookmarkEnd w:id="1"/>
+      <w:bookmarkEnd w:id="2"/>
     </w:p>
     <w:p>
       <w:pPr>
@@ -3751,7 +3782,7 @@
           <w:szCs w:val="48"/>
         </w:rPr>
       </w:pPr>
-      <w:bookmarkStart w:id="2" w:name="_Toc447146942"/>
+      <w:bookmarkStart w:id="3" w:name="_Toc447217950"/>
       <w:r>
         <w:rPr>
           <w:rFonts w:ascii="Cambria" w:hAnsi="Cambria"/>
@@ -3761,7 +3792,7 @@
         </w:rPr>
         <w:t>3. Context</w:t>
       </w:r>
-      <w:bookmarkEnd w:id="2"/>
+      <w:bookmarkEnd w:id="3"/>
     </w:p>
     <w:p>
       <w:pPr>
@@ -3775,7 +3806,7 @@
           <w:szCs w:val="28"/>
         </w:rPr>
       </w:pPr>
-      <w:bookmarkStart w:id="3" w:name="_Toc447146943"/>
+      <w:bookmarkStart w:id="4" w:name="_Toc447217951"/>
       <w:r>
         <w:rPr>
           <w:rFonts w:ascii="Cambria" w:hAnsi="Cambria"/>
@@ -3784,97 +3815,9 @@
           <w:sz w:val="28"/>
           <w:szCs w:val="28"/>
         </w:rPr>
-        <w:t>3. 1. Background to project and clients</w:t>
-      </w:r>
-      <w:bookmarkEnd w:id="3"/>
-    </w:p>
-    <w:p>
-      <w:pPr>
-        <w:spacing w:line="276" w:lineRule="auto"/>
-        <w:jc w:val="both"/>
-        <w:rPr>
-          <w:rFonts w:ascii="Cambria" w:hAnsi="Cambria"/>
-          <w:sz w:val="24"/>
-        </w:rPr>
-      </w:pPr>
-      <w:r>
-        <w:rPr>
-          <w:rFonts w:ascii="Cambria" w:hAnsi="Cambria"/>
-          <w:sz w:val="24"/>
-        </w:rPr>
-        <w:t>The Mind Manifesto (MM) is a set of toolboxes to help people improve their well-</w:t>
-      </w:r>
-      <w:r>
-        <w:rPr>
-          <w:rFonts w:ascii="Cambria" w:hAnsi="Cambria"/>
-          <w:sz w:val="24"/>
-        </w:rPr>
-        <w:t>being and</w:t>
-      </w:r>
-      <w:r>
-        <w:rPr>
-          <w:rFonts w:ascii="Cambria" w:hAnsi="Cambria"/>
-          <w:sz w:val="24"/>
-        </w:rPr>
-        <w:t xml:space="preserve"> counter the negative effects of anxiety and stress in today’s hectic environment.</w:t>
-      </w:r>
-      <w:r>
-        <w:rPr>
-          <w:rFonts w:ascii="Cambria" w:hAnsi="Cambria"/>
-          <w:sz w:val="24"/>
-        </w:rPr>
-        <w:t xml:space="preserve"> The toolboxes are meditation tracks focused on certain areas of our lives, such as work, health or relationships – areas which have the greatest influence upon us.</w:t>
-      </w:r>
-    </w:p>
-    <w:p>
-      <w:pPr>
-        <w:spacing w:line="276" w:lineRule="auto"/>
-        <w:jc w:val="both"/>
-        <w:rPr>
-          <w:rFonts w:ascii="Cambria" w:hAnsi="Cambria"/>
-          <w:sz w:val="24"/>
-        </w:rPr>
-      </w:pPr>
-      <w:r>
-        <w:rPr>
-          <w:rFonts w:ascii="Cambria" w:hAnsi="Cambria"/>
-          <w:sz w:val="24"/>
-        </w:rPr>
-        <w:t xml:space="preserve">Our </w:t>
-      </w:r>
-      <w:r>
-        <w:rPr>
-          <w:rFonts w:ascii="Cambria" w:hAnsi="Cambria"/>
-          <w:sz w:val="24"/>
-        </w:rPr>
-        <w:t xml:space="preserve">clients, Imran Ahmad and Terry Hall, have asked us to create </w:t>
-      </w:r>
-      <w:r>
-        <w:rPr>
-          <w:rFonts w:ascii="Cambria" w:hAnsi="Cambria"/>
-          <w:sz w:val="24"/>
-        </w:rPr>
-        <w:t>the mobile version of The Mind Manifesto, so that the interventions are available offline and on-the-go</w:t>
-      </w:r>
-      <w:r>
-        <w:rPr>
-          <w:rFonts w:ascii="Cambria" w:hAnsi="Cambria"/>
-          <w:sz w:val="24"/>
-        </w:rPr>
-        <w:t>.</w:t>
-      </w:r>
-      <w:r>
-        <w:rPr>
-          <w:rFonts w:ascii="Cambria" w:hAnsi="Cambria"/>
-          <w:sz w:val="24"/>
-        </w:rPr>
-        <w:t xml:space="preserve"> This is meant to accompany the main version of The Mind Manifesto, which is currently available as a web application.</w:t>
-      </w:r>
-    </w:p>
-    <w:p>
-      <w:pPr>
-        <w:pStyle w:val="Heading2"/>
-        <w:spacing w:line="276" w:lineRule="auto"/>
+        <w:t xml:space="preserve">3. 1. </w:t>
+      </w:r>
+      <w:r>
         <w:rPr>
           <w:rFonts w:ascii="Cambria" w:hAnsi="Cambria"/>
           <w:b/>
@@ -3882,9 +3825,97 @@
           <w:sz w:val="28"/>
           <w:szCs w:val="28"/>
         </w:rPr>
-      </w:pPr>
-      <w:bookmarkStart w:id="4" w:name="_Toc447146944"/>
-      <w:r>
+        <w:t>Project Background</w:t>
+      </w:r>
+      <w:bookmarkEnd w:id="4"/>
+    </w:p>
+    <w:p>
+      <w:pPr>
+        <w:spacing w:line="276" w:lineRule="auto"/>
+        <w:jc w:val="both"/>
+        <w:rPr>
+          <w:rFonts w:ascii="Cambria" w:hAnsi="Cambria"/>
+          <w:sz w:val="24"/>
+        </w:rPr>
+      </w:pPr>
+      <w:r>
+        <w:rPr>
+          <w:rFonts w:ascii="Cambria" w:hAnsi="Cambria"/>
+          <w:sz w:val="24"/>
+        </w:rPr>
+        <w:t>The Mind Manifesto (MM) is a set of toolboxes to help people improve their well-</w:t>
+      </w:r>
+      <w:r>
+        <w:rPr>
+          <w:rFonts w:ascii="Cambria" w:hAnsi="Cambria"/>
+          <w:sz w:val="24"/>
+        </w:rPr>
+        <w:t>being and</w:t>
+      </w:r>
+      <w:r>
+        <w:rPr>
+          <w:rFonts w:ascii="Cambria" w:hAnsi="Cambria"/>
+          <w:sz w:val="24"/>
+        </w:rPr>
+        <w:t xml:space="preserve"> counter the negative effects of anxiety and stress in today’s hectic environment.</w:t>
+      </w:r>
+      <w:r>
+        <w:rPr>
+          <w:rFonts w:ascii="Cambria" w:hAnsi="Cambria"/>
+          <w:sz w:val="24"/>
+        </w:rPr>
+        <w:t xml:space="preserve"> The toolboxes are meditation tracks focused on certain areas of our lives, such as work, health or relationships – areas which have the greatest influence upon us.</w:t>
+      </w:r>
+    </w:p>
+    <w:p>
+      <w:pPr>
+        <w:spacing w:line="276" w:lineRule="auto"/>
+        <w:jc w:val="both"/>
+        <w:rPr>
+          <w:rFonts w:ascii="Cambria" w:hAnsi="Cambria"/>
+          <w:sz w:val="24"/>
+        </w:rPr>
+      </w:pPr>
+      <w:r>
+        <w:rPr>
+          <w:rFonts w:ascii="Cambria" w:hAnsi="Cambria"/>
+          <w:sz w:val="24"/>
+        </w:rPr>
+        <w:t xml:space="preserve">Our </w:t>
+      </w:r>
+      <w:r>
+        <w:rPr>
+          <w:rFonts w:ascii="Cambria" w:hAnsi="Cambria"/>
+          <w:sz w:val="24"/>
+        </w:rPr>
+        <w:t xml:space="preserve">clients, Imran Ahmad and Terry Hall, have asked us to create </w:t>
+      </w:r>
+      <w:r>
+        <w:rPr>
+          <w:rFonts w:ascii="Cambria" w:hAnsi="Cambria"/>
+          <w:sz w:val="24"/>
+        </w:rPr>
+        <w:t>the mobile version of The Mind Manifesto, so that the interventions are available offline and on-the-go</w:t>
+      </w:r>
+      <w:r>
+        <w:rPr>
+          <w:rFonts w:ascii="Cambria" w:hAnsi="Cambria"/>
+          <w:sz w:val="24"/>
+        </w:rPr>
+        <w:t>.</w:t>
+      </w:r>
+      <w:r>
+        <w:rPr>
+          <w:rFonts w:ascii="Cambria" w:hAnsi="Cambria"/>
+          <w:sz w:val="24"/>
+        </w:rPr>
+        <w:t xml:space="preserve"> This is meant to accompany the main version of The Mind Manifesto, which is currently available as a web application.</w:t>
+      </w:r>
+    </w:p>
+    <w:p>
+      <w:pPr>
+        <w:pStyle w:val="Heading2"/>
+        <w:spacing w:line="276" w:lineRule="auto"/>
         <w:rPr>
           <w:rFonts w:ascii="Cambria" w:hAnsi="Cambria"/>
           <w:b/>
@@ -3892,8 +3923,8 @@
           <w:sz w:val="28"/>
           <w:szCs w:val="28"/>
         </w:rPr>
-        <w:t xml:space="preserve">3. </w:t>
-      </w:r>
+      </w:pPr>
+      <w:bookmarkStart w:id="5" w:name="_Toc447217952"/>
       <w:r>
         <w:rPr>
           <w:rFonts w:ascii="Cambria" w:hAnsi="Cambria"/>
@@ -3902,7 +3933,7 @@
           <w:sz w:val="28"/>
           <w:szCs w:val="28"/>
         </w:rPr>
-        <w:t>2</w:t>
+        <w:t xml:space="preserve">3. </w:t>
       </w:r>
       <w:r>
         <w:rPr>
@@ -3912,7 +3943,7 @@
           <w:sz w:val="28"/>
           <w:szCs w:val="28"/>
         </w:rPr>
-        <w:t xml:space="preserve">. </w:t>
+        <w:t>2</w:t>
       </w:r>
       <w:r>
         <w:rPr>
@@ -3922,91 +3953,9 @@
           <w:sz w:val="28"/>
           <w:szCs w:val="28"/>
         </w:rPr>
-        <w:t>Problem being solved</w:t>
-      </w:r>
-      <w:bookmarkEnd w:id="4"/>
-    </w:p>
-    <w:p>
-      <w:pPr>
-        <w:spacing w:line="276" w:lineRule="auto"/>
-        <w:jc w:val="both"/>
-        <w:rPr>
-          <w:rFonts w:ascii="Cambria" w:hAnsi="Cambria"/>
-          <w:sz w:val="24"/>
-        </w:rPr>
-      </w:pPr>
-      <w:r>
-        <w:rPr>
-          <w:rFonts w:ascii="Cambria" w:hAnsi="Cambria"/>
-          <w:sz w:val="24"/>
-        </w:rPr>
-        <w:t>Maybe add this here / expand 3.1.?</w:t>
-      </w:r>
-    </w:p>
-    <w:p>
-      <w:pPr>
-        <w:spacing w:line="276" w:lineRule="auto"/>
-        <w:jc w:val="both"/>
-        <w:rPr>
-          <w:rFonts w:ascii="Cambria" w:hAnsi="Cambria"/>
-          <w:sz w:val="24"/>
-        </w:rPr>
-      </w:pPr>
-    </w:p>
-    <w:p>
-      <w:pPr>
-        <w:spacing w:line="276" w:lineRule="auto"/>
-        <w:jc w:val="both"/>
-        <w:rPr>
-          <w:rFonts w:ascii="Cambria" w:hAnsi="Cambria"/>
-          <w:sz w:val="24"/>
-        </w:rPr>
-      </w:pPr>
-    </w:p>
-    <w:p>
-      <w:pPr>
-        <w:spacing w:line="276" w:lineRule="auto"/>
-        <w:rPr>
-          <w:rFonts w:ascii="Cambria" w:hAnsi="Cambria"/>
-          <w:sz w:val="24"/>
-        </w:rPr>
-      </w:pPr>
-      <w:r>
-        <w:rPr>
-          <w:rFonts w:ascii="Cambria" w:hAnsi="Cambria"/>
-          <w:sz w:val="24"/>
-        </w:rPr>
-        <w:br w:type="page"/>
-      </w:r>
-    </w:p>
-    <w:p>
-      <w:pPr>
-        <w:pStyle w:val="Heading1"/>
-        <w:spacing w:line="276" w:lineRule="auto"/>
-        <w:rPr>
-          <w:rFonts w:ascii="Cambria" w:hAnsi="Cambria"/>
-          <w:b/>
-          <w:color w:val="auto"/>
-          <w:szCs w:val="48"/>
-        </w:rPr>
-      </w:pPr>
-      <w:bookmarkStart w:id="5" w:name="_Toc447146945"/>
-      <w:r>
-        <w:rPr>
-          <w:rFonts w:ascii="Cambria" w:hAnsi="Cambria"/>
-          <w:b/>
-          <w:color w:val="auto"/>
-          <w:szCs w:val="48"/>
-        </w:rPr>
-        <w:lastRenderedPageBreak/>
-        <w:t>4. Team Roles and Skills</w:t>
-      </w:r>
-      <w:bookmarkEnd w:id="5"/>
-    </w:p>
-    <w:p>
-      <w:pPr>
-        <w:pStyle w:val="Heading2"/>
-        <w:spacing w:line="276" w:lineRule="auto"/>
+        <w:t xml:space="preserve">. </w:t>
+      </w:r>
+      <w:r>
         <w:rPr>
           <w:rFonts w:ascii="Cambria" w:hAnsi="Cambria"/>
           <w:b/>
@@ -4014,9 +3963,91 @@
           <w:sz w:val="28"/>
           <w:szCs w:val="28"/>
         </w:rPr>
-      </w:pPr>
-      <w:bookmarkStart w:id="6" w:name="_Toc447146946"/>
-      <w:r>
+        <w:t>Problem being solved</w:t>
+      </w:r>
+      <w:bookmarkEnd w:id="5"/>
+    </w:p>
+    <w:p>
+      <w:pPr>
+        <w:spacing w:line="276" w:lineRule="auto"/>
+        <w:jc w:val="both"/>
+        <w:rPr>
+          <w:rFonts w:ascii="Cambria" w:hAnsi="Cambria"/>
+          <w:sz w:val="24"/>
+        </w:rPr>
+      </w:pPr>
+      <w:r>
+        <w:rPr>
+          <w:rFonts w:ascii="Cambria" w:hAnsi="Cambria"/>
+          <w:sz w:val="24"/>
+        </w:rPr>
+        <w:t>Maybe add this here / expand 3.1.?</w:t>
+      </w:r>
+    </w:p>
+    <w:p>
+      <w:pPr>
+        <w:spacing w:line="276" w:lineRule="auto"/>
+        <w:jc w:val="both"/>
+        <w:rPr>
+          <w:rFonts w:ascii="Cambria" w:hAnsi="Cambria"/>
+          <w:sz w:val="24"/>
+        </w:rPr>
+      </w:pPr>
+    </w:p>
+    <w:p>
+      <w:pPr>
+        <w:spacing w:line="276" w:lineRule="auto"/>
+        <w:jc w:val="both"/>
+        <w:rPr>
+          <w:rFonts w:ascii="Cambria" w:hAnsi="Cambria"/>
+          <w:sz w:val="24"/>
+        </w:rPr>
+      </w:pPr>
+    </w:p>
+    <w:p>
+      <w:pPr>
+        <w:spacing w:line="276" w:lineRule="auto"/>
+        <w:rPr>
+          <w:rFonts w:ascii="Cambria" w:hAnsi="Cambria"/>
+          <w:sz w:val="24"/>
+        </w:rPr>
+      </w:pPr>
+      <w:r>
+        <w:rPr>
+          <w:rFonts w:ascii="Cambria" w:hAnsi="Cambria"/>
+          <w:sz w:val="24"/>
+        </w:rPr>
+        <w:br w:type="page"/>
+      </w:r>
+    </w:p>
+    <w:p>
+      <w:pPr>
+        <w:pStyle w:val="Heading1"/>
+        <w:spacing w:line="276" w:lineRule="auto"/>
+        <w:rPr>
+          <w:rFonts w:ascii="Cambria" w:hAnsi="Cambria"/>
+          <w:b/>
+          <w:color w:val="auto"/>
+          <w:szCs w:val="48"/>
+        </w:rPr>
+      </w:pPr>
+      <w:bookmarkStart w:id="6" w:name="_Toc447217953"/>
+      <w:r>
+        <w:rPr>
+          <w:rFonts w:ascii="Cambria" w:hAnsi="Cambria"/>
+          <w:b/>
+          <w:color w:val="auto"/>
+          <w:szCs w:val="48"/>
+        </w:rPr>
+        <w:lastRenderedPageBreak/>
+        <w:t>4. Team Roles and Skills</w:t>
+      </w:r>
+      <w:bookmarkEnd w:id="6"/>
+    </w:p>
+    <w:p>
+      <w:pPr>
+        <w:pStyle w:val="Heading2"/>
+        <w:spacing w:line="276" w:lineRule="auto"/>
         <w:rPr>
           <w:rFonts w:ascii="Cambria" w:hAnsi="Cambria"/>
           <w:b/>
@@ -4024,9 +4055,19 @@
           <w:sz w:val="28"/>
           <w:szCs w:val="28"/>
         </w:rPr>
+      </w:pPr>
+      <w:bookmarkStart w:id="7" w:name="_Toc447217954"/>
+      <w:r>
+        <w:rPr>
+          <w:rFonts w:ascii="Cambria" w:hAnsi="Cambria"/>
+          <w:b/>
+          <w:color w:val="auto"/>
+          <w:sz w:val="28"/>
+          <w:szCs w:val="28"/>
+        </w:rPr>
         <w:t>4.1. Jaromir Latal</w:t>
       </w:r>
-      <w:bookmarkEnd w:id="6"/>
+      <w:bookmarkEnd w:id="7"/>
     </w:p>
     <w:p>
       <w:pPr>
@@ -4277,7 +4318,7 @@
           <w:szCs w:val="28"/>
         </w:rPr>
       </w:pPr>
-      <w:bookmarkStart w:id="7" w:name="_Toc447146947"/>
+      <w:bookmarkStart w:id="8" w:name="_Toc447217955"/>
       <w:r>
         <w:rPr>
           <w:rFonts w:ascii="Cambria" w:hAnsi="Cambria"/>
@@ -4298,7 +4339,7 @@
         </w:rPr>
         <w:t>Lambros Zannettos</w:t>
       </w:r>
-      <w:bookmarkEnd w:id="7"/>
+      <w:bookmarkEnd w:id="8"/>
     </w:p>
     <w:p>
       <w:pPr>
@@ -4344,6 +4385,7 @@
           <w:numId w:val="3"/>
         </w:numPr>
         <w:spacing w:line="276" w:lineRule="auto"/>
+        <w:jc w:val="both"/>
         <w:rPr>
           <w:rFonts w:ascii="Cambria" w:hAnsi="Cambria"/>
           <w:b/>
@@ -4357,6 +4399,58 @@
           <w:sz w:val="24"/>
         </w:rPr>
         <w:t>Key Skills:</w:t>
+      </w:r>
+      <w:r>
+        <w:rPr>
+          <w:rFonts w:ascii="Cambria" w:hAnsi="Cambria"/>
+          <w:b/>
+          <w:sz w:val="24"/>
+        </w:rPr>
+        <w:t xml:space="preserve"> </w:t>
+      </w:r>
+      <w:r>
+        <w:rPr>
+          <w:rFonts w:ascii="Cambria" w:hAnsi="Cambria"/>
+          <w:sz w:val="24"/>
+        </w:rPr>
+        <w:t xml:space="preserve">I am proficient in Android development/Java (Android Studio), as I have completed several online courses leading </w:t>
+      </w:r>
+      <w:r>
+        <w:rPr>
+          <w:rFonts w:ascii="Cambria" w:hAnsi="Cambria"/>
+          <w:sz w:val="24"/>
+        </w:rPr>
+        <w:t xml:space="preserve">up to the App Project (at Coursera and </w:t>
+      </w:r>
+      <w:proofErr w:type="spellStart"/>
+      <w:r>
+        <w:rPr>
+          <w:rFonts w:ascii="Cambria" w:hAnsi="Cambria"/>
+          <w:sz w:val="24"/>
+        </w:rPr>
+        <w:t>Udemy</w:t>
+      </w:r>
+      <w:proofErr w:type="spellEnd"/>
+      <w:r>
+        <w:rPr>
+          <w:rFonts w:ascii="Cambria" w:hAnsi="Cambria"/>
+          <w:sz w:val="24"/>
+        </w:rPr>
+        <w:t>). I have also become</w:t>
+      </w:r>
+      <w:r>
+        <w:rPr>
+          <w:rFonts w:ascii="Cambria" w:hAnsi="Cambria"/>
+          <w:sz w:val="24"/>
+        </w:rPr>
+        <w:t xml:space="preserve"> familiar with C, HTML and JavaS</w:t>
+      </w:r>
+      <w:r>
+        <w:rPr>
+          <w:rFonts w:ascii="Cambria" w:hAnsi="Cambria"/>
+          <w:sz w:val="24"/>
+        </w:rPr>
+        <w:t>cript as part of the course.</w:t>
       </w:r>
     </w:p>
     <w:p>
@@ -4394,10 +4488,147 @@
       <w:pPr>
         <w:pStyle w:val="ListParagraph"/>
         <w:numPr>
+          <w:ilvl w:val="1"/>
+          <w:numId w:val="3"/>
+        </w:numPr>
+        <w:spacing w:line="276" w:lineRule="auto"/>
+        <w:jc w:val="both"/>
+        <w:rPr>
+          <w:rFonts w:ascii="Cambria" w:hAnsi="Cambria"/>
+          <w:b/>
+          <w:sz w:val="24"/>
+          <w:szCs w:val="24"/>
+        </w:rPr>
+      </w:pPr>
+      <w:r>
+        <w:rPr>
+          <w:rFonts w:ascii="Cambria" w:hAnsi="Cambria" w:cs="Helvetica"/>
+          <w:color w:val="000000"/>
+          <w:sz w:val="24"/>
+          <w:szCs w:val="24"/>
+          <w:shd w:val="clear" w:color="auto" w:fill="FFFFFF"/>
+        </w:rPr>
+        <w:t>Browser-</w:t>
+      </w:r>
+      <w:r>
+        <w:rPr>
+          <w:rFonts w:ascii="Cambria" w:hAnsi="Cambria" w:cs="Helvetica"/>
+          <w:color w:val="000000"/>
+          <w:sz w:val="24"/>
+          <w:szCs w:val="24"/>
+          <w:shd w:val="clear" w:color="auto" w:fill="FFFFFF"/>
+        </w:rPr>
+        <w:t xml:space="preserve">based educational game </w:t>
+      </w:r>
+      <w:r>
+        <w:rPr>
+          <w:rFonts w:ascii="Cambria" w:hAnsi="Cambria" w:cs="Helvetica"/>
+          <w:color w:val="000000"/>
+          <w:sz w:val="24"/>
+          <w:szCs w:val="24"/>
+          <w:shd w:val="clear" w:color="auto" w:fill="FFFFFF"/>
+        </w:rPr>
+        <w:t>to teach Python written in JavaS</w:t>
+      </w:r>
+      <w:r>
+        <w:rPr>
+          <w:rFonts w:ascii="Cambria" w:hAnsi="Cambria" w:cs="Helvetica"/>
+          <w:color w:val="000000"/>
+          <w:sz w:val="24"/>
+          <w:szCs w:val="24"/>
+          <w:shd w:val="clear" w:color="auto" w:fill="FFFFFF"/>
+        </w:rPr>
+        <w:t xml:space="preserve">cript and the </w:t>
+      </w:r>
+      <w:proofErr w:type="spellStart"/>
+      <w:r>
+        <w:rPr>
+          <w:rFonts w:ascii="Cambria" w:hAnsi="Cambria" w:cs="Helvetica"/>
+          <w:color w:val="000000"/>
+          <w:sz w:val="24"/>
+          <w:szCs w:val="24"/>
+          <w:shd w:val="clear" w:color="auto" w:fill="FFFFFF"/>
+        </w:rPr>
+        <w:t>EaselJS</w:t>
+      </w:r>
+      <w:proofErr w:type="spellEnd"/>
+      <w:r>
+        <w:rPr>
+          <w:rFonts w:ascii="Cambria" w:hAnsi="Cambria" w:cs="Helvetica"/>
+          <w:color w:val="000000"/>
+          <w:sz w:val="24"/>
+          <w:szCs w:val="24"/>
+          <w:shd w:val="clear" w:color="auto" w:fill="FFFFFF"/>
+        </w:rPr>
+        <w:t xml:space="preserve"> set of libraries.</w:t>
+      </w:r>
+    </w:p>
+    <w:p>
+      <w:pPr>
+        <w:pStyle w:val="ListParagraph"/>
+        <w:numPr>
+          <w:ilvl w:val="1"/>
+          <w:numId w:val="3"/>
+        </w:numPr>
+        <w:spacing w:line="276" w:lineRule="auto"/>
+        <w:jc w:val="both"/>
+        <w:rPr>
+          <w:rFonts w:ascii="Cambria" w:hAnsi="Cambria"/>
+          <w:b/>
+          <w:sz w:val="24"/>
+          <w:szCs w:val="24"/>
+        </w:rPr>
+      </w:pPr>
+      <w:r>
+        <w:rPr>
+          <w:rFonts w:ascii="Cambria" w:hAnsi="Cambria" w:cs="Helvetica"/>
+          <w:color w:val="000000"/>
+          <w:sz w:val="24"/>
+          <w:szCs w:val="24"/>
+          <w:shd w:val="clear" w:color="auto" w:fill="FFFFFF"/>
+        </w:rPr>
+        <w:t>Machine L</w:t>
+      </w:r>
+      <w:r>
+        <w:rPr>
+          <w:rFonts w:ascii="Cambria" w:hAnsi="Cambria" w:cs="Helvetica"/>
+          <w:color w:val="000000"/>
+          <w:sz w:val="24"/>
+          <w:szCs w:val="24"/>
+          <w:shd w:val="clear" w:color="auto" w:fill="FFFFFF"/>
+        </w:rPr>
+        <w:t>earning project to predict susceptibility to UV radiation, using MS Azure ML</w:t>
+      </w:r>
+      <w:r>
+        <w:rPr>
+          <w:rFonts w:ascii="Cambria" w:hAnsi="Cambria" w:cs="Helvetica"/>
+          <w:color w:val="000000"/>
+          <w:sz w:val="24"/>
+          <w:szCs w:val="24"/>
+          <w:shd w:val="clear" w:color="auto" w:fill="FFFFFF"/>
+        </w:rPr>
+        <w:t xml:space="preserve"> Studio</w:t>
+      </w:r>
+      <w:r>
+        <w:rPr>
+          <w:rFonts w:ascii="Cambria" w:hAnsi="Cambria" w:cs="Helvetica"/>
+          <w:color w:val="000000"/>
+          <w:sz w:val="24"/>
+          <w:szCs w:val="24"/>
+          <w:shd w:val="clear" w:color="auto" w:fill="FFFFFF"/>
+        </w:rPr>
+        <w:t>.</w:t>
+      </w:r>
+    </w:p>
+    <w:p>
+      <w:pPr>
+        <w:pStyle w:val="ListParagraph"/>
+        <w:numPr>
           <w:ilvl w:val="0"/>
           <w:numId w:val="3"/>
         </w:numPr>
         <w:spacing w:line="276" w:lineRule="auto"/>
+        <w:jc w:val="both"/>
         <w:rPr>
           <w:rFonts w:ascii="Cambria" w:hAnsi="Cambria"/>
           <w:b/>
@@ -4411,6 +4642,21 @@
           <w:sz w:val="24"/>
         </w:rPr>
         <w:t>Communication &amp; Teamwork:</w:t>
+      </w:r>
+      <w:r>
+        <w:rPr>
+          <w:rFonts w:ascii="Cambria" w:hAnsi="Cambria"/>
+          <w:b/>
+          <w:sz w:val="24"/>
+        </w:rPr>
+        <w:t xml:space="preserve"> </w:t>
+      </w:r>
+      <w:r>
+        <w:rPr>
+          <w:rFonts w:ascii="Cambria" w:hAnsi="Cambria"/>
+          <w:sz w:val="24"/>
+        </w:rPr>
+        <w:t>Prior to this course, I was a full-time self-employed musician/composer for several years. The nature of my work was highly collaborative, as creative projects often are. This along with being part in many amateur and professional bands over the years, and my national service experience before that, has taught me to listen to others with as little personal bias as possible, and always strive to make the best decisions to benefit the project/end result.</w:t>
       </w:r>
     </w:p>
     <w:p>
@@ -4450,7 +4696,7 @@
           <w:szCs w:val="48"/>
         </w:rPr>
       </w:pPr>
-      <w:bookmarkStart w:id="8" w:name="_Toc447146948"/>
+      <w:bookmarkStart w:id="9" w:name="_Toc447217956"/>
       <w:r>
         <w:rPr>
           <w:rFonts w:ascii="Cambria" w:hAnsi="Cambria"/>
@@ -4461,7 +4707,7 @@
         <w:lastRenderedPageBreak/>
         <w:t>5. Requirements</w:t>
       </w:r>
-      <w:bookmarkEnd w:id="8"/>
+      <w:bookmarkEnd w:id="9"/>
     </w:p>
     <w:p>
       <w:pPr>
@@ -4530,7 +4776,7 @@
           <w:szCs w:val="28"/>
         </w:rPr>
       </w:pPr>
-      <w:bookmarkStart w:id="9" w:name="_Toc447146949"/>
+      <w:bookmarkStart w:id="10" w:name="_Toc447217957"/>
       <w:r>
         <w:rPr>
           <w:rFonts w:ascii="Cambria" w:hAnsi="Cambria"/>
@@ -4541,7 +4787,7 @@
         </w:rPr>
         <w:t>5.1. Initial questions</w:t>
       </w:r>
-      <w:bookmarkEnd w:id="9"/>
+      <w:bookmarkEnd w:id="10"/>
     </w:p>
     <w:p>
       <w:pPr>
@@ -4828,7 +5074,7 @@
           <w:szCs w:val="28"/>
         </w:rPr>
       </w:pPr>
-      <w:bookmarkStart w:id="10" w:name="_Toc447146950"/>
+      <w:bookmarkStart w:id="11" w:name="_Toc447217958"/>
       <w:r>
         <w:rPr>
           <w:rFonts w:ascii="Cambria" w:hAnsi="Cambria"/>
@@ -4859,7 +5105,7 @@
         </w:rPr>
         <w:t>. List of requirements</w:t>
       </w:r>
-      <w:bookmarkEnd w:id="10"/>
+      <w:bookmarkEnd w:id="11"/>
     </w:p>
     <w:p>
       <w:pPr>
@@ -5662,7 +5908,7 @@
           <w:szCs w:val="28"/>
         </w:rPr>
       </w:pPr>
-      <w:bookmarkStart w:id="11" w:name="_Toc447146951"/>
+      <w:bookmarkStart w:id="12" w:name="_Toc447217959"/>
       <w:r>
         <w:rPr>
           <w:rFonts w:ascii="Cambria" w:hAnsi="Cambria"/>
@@ -5693,7 +5939,7 @@
         </w:rPr>
         <w:t>. Design</w:t>
       </w:r>
-      <w:bookmarkEnd w:id="11"/>
+      <w:bookmarkEnd w:id="12"/>
     </w:p>
     <w:p>
       <w:pPr>
@@ -5776,7 +6022,17 @@
                                 <w:color w:val="auto"/>
                                 <w:sz w:val="22"/>
                               </w:rPr>
-                              <w:t>Figure 1: UI sketches provided by client</w:t>
+                              <w:t xml:space="preserve">Figure 1: </w:t>
+                            </w:r>
+                            <w:r>
+                              <w:rPr>
+                                <w:rFonts w:ascii="Cambria" w:hAnsi="Cambria"/>
+                                <w:b/>
+                                <w:i w:val="0"/>
+                                <w:color w:val="auto"/>
+                                <w:sz w:val="22"/>
+                              </w:rPr>
+                              <w:t>UI sketches provided by client</w:t>
                             </w:r>
                           </w:p>
                           <w:p>
@@ -5875,7 +6131,17 @@
                           <w:color w:val="auto"/>
                           <w:sz w:val="22"/>
                         </w:rPr>
-                        <w:t>Figure 1: UI sketches provided by client</w:t>
+                        <w:t xml:space="preserve">Figure 1: </w:t>
+                      </w:r>
+                      <w:r>
+                        <w:rPr>
+                          <w:rFonts w:ascii="Cambria" w:hAnsi="Cambria"/>
+                          <w:b/>
+                          <w:i w:val="0"/>
+                          <w:color w:val="auto"/>
+                          <w:sz w:val="22"/>
+                        </w:rPr>
+                        <w:t>UI sketches provided by client</w:t>
                       </w:r>
                     </w:p>
                     <w:p>
@@ -5899,7 +6165,29 @@
                           <w:color w:val="auto"/>
                           <w:sz w:val="22"/>
                         </w:rPr>
-                        <w:t>(from left: splash screen, main menu, toolboxes, media player, settings)</w:t>
+                        <w:t>(</w:t>
+                      </w:r>
+                      <w:proofErr w:type="gramStart"/>
+                      <w:r>
+                        <w:rPr>
+                          <w:rFonts w:ascii="Cambria" w:hAnsi="Cambria"/>
+                          <w:b/>
+                          <w:i w:val="0"/>
+                          <w:color w:val="auto"/>
+                          <w:sz w:val="22"/>
+                        </w:rPr>
+                        <w:t>from</w:t>
+                      </w:r>
+                      <w:proofErr w:type="gramEnd"/>
+                      <w:r>
+                        <w:rPr>
+                          <w:rFonts w:ascii="Cambria" w:hAnsi="Cambria"/>
+                          <w:b/>
+                          <w:i w:val="0"/>
+                          <w:color w:val="auto"/>
+                          <w:sz w:val="22"/>
+                        </w:rPr>
+                        <w:t xml:space="preserve"> left: splash screen, main menu, toolboxes, media player, settings)</w:t>
                       </w:r>
                     </w:p>
                   </w:txbxContent>
@@ -6032,11 +6320,8 @@
     </w:p>
     <w:p>
       <w:pPr>
-        <w:spacing w:line="276" w:lineRule="auto"/>
-        <w:rPr>
-          <w:rFonts w:ascii="Cambria" w:hAnsi="Cambria"/>
-          <w:sz w:val="24"/>
-        </w:rPr>
+        <w:keepNext/>
+        <w:spacing w:line="276" w:lineRule="auto"/>
       </w:pPr>
       <w:r>
         <w:rPr>
@@ -6048,10 +6333,175 @@
       <w:r>
         <w:rPr>
           <w:rFonts w:ascii="Cambria" w:hAnsi="Cambria"/>
-          <w:sz w:val="24"/>
+          <w:noProof/>
+          <w:sz w:val="24"/>
+          <w:lang w:val="sk-SK" w:eastAsia="sk-SK"/>
         </w:rPr>
         <w:lastRenderedPageBreak/>
-        <w:t>INSERT OUR MOCKUPS HERE!</w:t>
+        <w:drawing>
+          <wp:inline distT="0" distB="0" distL="0" distR="0" wp14:anchorId="037CD147" wp14:editId="667545FD">
+            <wp:extent cx="5760437" cy="7481454"/>
+            <wp:effectExtent l="0" t="0" r="0" b="5715"/>
+            <wp:docPr id="7" name="Picture 7"/>
+            <wp:cNvGraphicFramePr>
+              <a:graphicFrameLocks xmlns:a="http://schemas.openxmlformats.org/drawingml/2006/main" noChangeAspect="1"/>
+            </wp:cNvGraphicFramePr>
+            <a:graphic xmlns:a="http://schemas.openxmlformats.org/drawingml/2006/main">
+              <a:graphicData uri="http://schemas.openxmlformats.org/drawingml/2006/picture">
+                <pic:pic xmlns:pic="http://schemas.openxmlformats.org/drawingml/2006/picture">
+                  <pic:nvPicPr>
+                    <pic:cNvPr id="7" name="uimockup.jpg"/>
+                    <pic:cNvPicPr/>
+                  </pic:nvPicPr>
+                  <pic:blipFill rotWithShape="1">
+                    <a:blip r:embed="rId11">
+                      <a:extLst>
+                        <a:ext uri="{28A0092B-C50C-407E-A947-70E740481C1C}">
+                          <a14:useLocalDpi xmlns:a14="http://schemas.microsoft.com/office/drawing/2010/main" val="0"/>
+                        </a:ext>
+                      </a:extLst>
+                    </a:blip>
+                    <a:srcRect t="1850" b="1032"/>
+                    <a:stretch/>
+                  </pic:blipFill>
+                  <pic:spPr bwMode="auto">
+                    <a:xfrm>
+                      <a:off x="0" y="0"/>
+                      <a:ext cx="5760720" cy="7481821"/>
+                    </a:xfrm>
+                    <a:prstGeom prst="rect">
+                      <a:avLst/>
+                    </a:prstGeom>
+                    <a:ln>
+                      <a:noFill/>
+                    </a:ln>
+                    <a:extLst>
+                      <a:ext uri="{53640926-AAD7-44D8-BBD7-CCE9431645EC}">
+                        <a14:shadowObscured xmlns:a14="http://schemas.microsoft.com/office/drawing/2010/main"/>
+                      </a:ext>
+                    </a:extLst>
+                  </pic:spPr>
+                </pic:pic>
+              </a:graphicData>
+            </a:graphic>
+          </wp:inline>
+        </w:drawing>
+      </w:r>
+    </w:p>
+    <w:p>
+      <w:pPr>
+        <w:pStyle w:val="Caption"/>
+        <w:spacing w:after="0" w:line="276" w:lineRule="auto"/>
+        <w:jc w:val="center"/>
+        <w:rPr>
+          <w:rFonts w:ascii="Cambria" w:hAnsi="Cambria"/>
+          <w:b/>
+          <w:i w:val="0"/>
+          <w:color w:val="auto"/>
+          <w:sz w:val="22"/>
+        </w:rPr>
+      </w:pPr>
+      <w:r>
+        <w:rPr>
+          <w:rFonts w:ascii="Cambria" w:hAnsi="Cambria"/>
+          <w:b/>
+          <w:i w:val="0"/>
+          <w:color w:val="auto"/>
+          <w:sz w:val="22"/>
+        </w:rPr>
+        <w:t>Figure 2</w:t>
+      </w:r>
+      <w:r>
+        <w:rPr>
+          <w:rFonts w:ascii="Cambria" w:hAnsi="Cambria"/>
+          <w:b/>
+          <w:i w:val="0"/>
+          <w:color w:val="auto"/>
+          <w:sz w:val="22"/>
+        </w:rPr>
+        <w:t xml:space="preserve">: </w:t>
+      </w:r>
+      <w:r>
+        <w:rPr>
+          <w:rFonts w:ascii="Cambria" w:hAnsi="Cambria"/>
+          <w:b/>
+          <w:i w:val="0"/>
+          <w:color w:val="auto"/>
+          <w:sz w:val="22"/>
+        </w:rPr>
+        <w:t>UI sketch</w:t>
+      </w:r>
+      <w:r>
+        <w:rPr>
+          <w:rFonts w:ascii="Cambria" w:hAnsi="Cambria"/>
+          <w:b/>
+          <w:i w:val="0"/>
+          <w:color w:val="auto"/>
+          <w:sz w:val="22"/>
+        </w:rPr>
+        <w:t xml:space="preserve"> by our team</w:t>
+      </w:r>
+    </w:p>
+    <w:p>
+      <w:pPr>
+        <w:spacing w:line="276" w:lineRule="auto"/>
+        <w:jc w:val="both"/>
+        <w:rPr>
+          <w:rFonts w:ascii="Cambria" w:eastAsiaTheme="majorEastAsia" w:hAnsi="Cambria" w:cstheme="majorBidi"/>
+          <w:b/>
+          <w:sz w:val="24"/>
+          <w:szCs w:val="24"/>
+        </w:rPr>
+      </w:pPr>
+      <w:r>
+        <w:rPr>
+          <w:rFonts w:ascii="Cambria" w:hAnsi="Cambria"/>
+          <w:sz w:val="24"/>
+          <w:szCs w:val="24"/>
+        </w:rPr>
+        <w:t xml:space="preserve">Both UI mock-ups are quite similar </w:t>
+      </w:r>
+      <w:r>
+        <w:rPr>
+          <w:rFonts w:ascii="Cambria" w:hAnsi="Cambria"/>
+          <w:b/>
+          <w:sz w:val="24"/>
+          <w:szCs w:val="24"/>
+        </w:rPr>
+        <w:t xml:space="preserve">– </w:t>
+      </w:r>
+      <w:r>
+        <w:rPr>
+          <w:rFonts w:ascii="Cambria" w:hAnsi="Cambria"/>
+          <w:sz w:val="24"/>
+          <w:szCs w:val="24"/>
+        </w:rPr>
+        <w:t>the menu is hidden from the user not to obstruct his view and design of media player shares the idea of a big button along with time remaining being shown in the session.</w:t>
+      </w:r>
+      <w:r>
+        <w:rPr>
+          <w:rFonts w:ascii="Cambria" w:hAnsi="Cambria"/>
+          <w:sz w:val="24"/>
+          <w:szCs w:val="24"/>
+        </w:rPr>
+        <w:t xml:space="preserve"> We agreed on adding settings screen as a separate option in the menu rather than having shown all the settings there.</w:t>
+      </w:r>
+      <w:r>
+        <w:rPr>
+          <w:rFonts w:ascii="Cambria" w:hAnsi="Cambria"/>
+          <w:sz w:val="24"/>
+          <w:szCs w:val="24"/>
+        </w:rPr>
+        <w:t xml:space="preserve"> Based on this we settled on the final design, which is shown later in this report, already implemented.</w:t>
+      </w:r>
+      <w:r>
+        <w:rPr>
+          <w:rFonts w:ascii="Cambria" w:hAnsi="Cambria"/>
+          <w:b/>
+          <w:sz w:val="24"/>
+          <w:szCs w:val="24"/>
+        </w:rPr>
+        <w:br w:type="page"/>
       </w:r>
     </w:p>
     <w:p>
@@ -6065,7 +6515,7 @@
           <w:szCs w:val="48"/>
         </w:rPr>
       </w:pPr>
-      <w:bookmarkStart w:id="12" w:name="_Toc447146952"/>
+      <w:bookmarkStart w:id="13" w:name="_Toc447217960"/>
       <w:r>
         <w:rPr>
           <w:rFonts w:ascii="Cambria" w:hAnsi="Cambria"/>
@@ -6073,9 +6523,10 @@
           <w:color w:val="auto"/>
           <w:szCs w:val="48"/>
         </w:rPr>
+        <w:lastRenderedPageBreak/>
         <w:t>6. Work Distribution</w:t>
       </w:r>
-      <w:bookmarkEnd w:id="12"/>
+      <w:bookmarkEnd w:id="13"/>
     </w:p>
     <w:p>
       <w:pPr>
@@ -6089,7 +6540,7 @@
           <w:szCs w:val="28"/>
         </w:rPr>
       </w:pPr>
-      <w:bookmarkStart w:id="13" w:name="_Toc447146953"/>
+      <w:bookmarkStart w:id="14" w:name="_Toc447217961"/>
       <w:r>
         <w:rPr>
           <w:rFonts w:ascii="Cambria" w:hAnsi="Cambria"/>
@@ -6100,7 +6551,7 @@
         </w:rPr>
         <w:t>6.1. Jaromir Latal</w:t>
       </w:r>
-      <w:bookmarkEnd w:id="13"/>
+      <w:bookmarkEnd w:id="14"/>
     </w:p>
     <w:p>
       <w:pPr>
@@ -6159,15 +6610,7 @@
           <w:color w:val="00B050"/>
           <w:sz w:val="24"/>
         </w:rPr>
-        <w:t xml:space="preserve">Complete: </w:t>
-      </w:r>
-      <w:r>
-        <w:rPr>
-          <w:rFonts w:ascii="Cambria" w:hAnsi="Cambria"/>
-          <w:color w:val="00B050"/>
-          <w:sz w:val="24"/>
-        </w:rPr>
-        <w:t>Error handling has been added to prevent user from seeing errors / notifications.</w:t>
+        <w:t>Complete: Error handling has been added to prevent user from seeing errors / notifications.</w:t>
       </w:r>
     </w:p>
     <w:p>
@@ -6296,17 +6739,7 @@
           <w:color w:val="00B050"/>
           <w:sz w:val="24"/>
         </w:rPr>
-        <w:t>Complete: During the development we strictly a</w:t>
-      </w:r>
-      <w:bookmarkStart w:id="14" w:name="_GoBack"/>
-      <w:bookmarkEnd w:id="14"/>
-      <w:r>
-        <w:rPr>
-          <w:rFonts w:ascii="Cambria" w:hAnsi="Cambria"/>
-          <w:color w:val="00B050"/>
-          <w:sz w:val="24"/>
-        </w:rPr>
-        <w:t>dhered to OOP principles and made use of multiple design patterns</w:t>
+        <w:t>Complete: During the development we strictly adhered to OOP principles and made use of multiple design patterns</w:t>
       </w:r>
       <w:r>
         <w:rPr>
@@ -6383,7 +6816,7 @@
           <w:szCs w:val="28"/>
         </w:rPr>
       </w:pPr>
-      <w:bookmarkStart w:id="15" w:name="_Toc447146954"/>
+      <w:bookmarkStart w:id="15" w:name="_Toc447217962"/>
       <w:r>
         <w:rPr>
           <w:rFonts w:ascii="Cambria" w:hAnsi="Cambria"/>
@@ -6504,7 +6937,7 @@
           <w:szCs w:val="28"/>
         </w:rPr>
       </w:pPr>
-      <w:bookmarkStart w:id="16" w:name="_Toc447146955"/>
+      <w:bookmarkStart w:id="16" w:name="_Toc447217963"/>
       <w:r>
         <w:rPr>
           <w:rFonts w:ascii="Cambria" w:hAnsi="Cambria"/>
@@ -6632,7 +7065,7 @@
           <w:szCs w:val="48"/>
         </w:rPr>
       </w:pPr>
-      <w:bookmarkStart w:id="17" w:name="_Toc447146956"/>
+      <w:bookmarkStart w:id="17" w:name="_Toc447217964"/>
       <w:r>
         <w:rPr>
           <w:rFonts w:ascii="Cambria" w:hAnsi="Cambria"/>
@@ -6666,7 +7099,7 @@
           <w:szCs w:val="28"/>
         </w:rPr>
       </w:pPr>
-      <w:bookmarkStart w:id="18" w:name="_Toc447146957"/>
+      <w:bookmarkStart w:id="18" w:name="_Toc447217965"/>
       <w:r>
         <w:rPr>
           <w:rFonts w:ascii="Cambria" w:hAnsi="Cambria"/>
@@ -7084,7 +7517,7 @@
                     </pic:cNvPicPr>
                   </pic:nvPicPr>
                   <pic:blipFill>
-                    <a:blip r:embed="rId11">
+                    <a:blip r:embed="rId12">
                       <a:extLst>
                         <a:ext uri="{28A0092B-C50C-407E-A947-70E740481C1C}">
                           <a14:useLocalDpi xmlns:a14="http://schemas.microsoft.com/office/drawing/2010/main" val="0"/>
@@ -7352,7 +7785,7 @@
           <w:szCs w:val="28"/>
         </w:rPr>
       </w:pPr>
-      <w:bookmarkStart w:id="19" w:name="_Toc447146958"/>
+      <w:bookmarkStart w:id="19" w:name="_Toc447217966"/>
       <w:r>
         <w:rPr>
           <w:rFonts w:ascii="Cambria" w:hAnsi="Cambria"/>
@@ -7424,7 +7857,7 @@
           <w:szCs w:val="28"/>
         </w:rPr>
       </w:pPr>
-      <w:bookmarkStart w:id="20" w:name="_Toc447146959"/>
+      <w:bookmarkStart w:id="20" w:name="_Toc447217967"/>
       <w:r>
         <w:rPr>
           <w:rFonts w:ascii="Cambria" w:hAnsi="Cambria"/>
@@ -7670,7 +8103,7 @@
                     <pic:cNvPicPr/>
                   </pic:nvPicPr>
                   <pic:blipFill>
-                    <a:blip r:embed="rId12" cstate="print">
+                    <a:blip r:embed="rId13" cstate="print">
                       <a:extLst>
                         <a:ext uri="{28A0092B-C50C-407E-A947-70E740481C1C}">
                           <a14:useLocalDpi xmlns:a14="http://schemas.microsoft.com/office/drawing/2010/main" val="0"/>
@@ -7949,7 +8382,7 @@
                     <pic:cNvPicPr/>
                   </pic:nvPicPr>
                   <pic:blipFill>
-                    <a:blip r:embed="rId13" cstate="print">
+                    <a:blip r:embed="rId14" cstate="print">
                       <a:extLst>
                         <a:ext uri="{28A0092B-C50C-407E-A947-70E740481C1C}">
                           <a14:useLocalDpi xmlns:a14="http://schemas.microsoft.com/office/drawing/2010/main" val="0"/>
@@ -8241,7 +8674,7 @@
                     <pic:cNvPicPr/>
                   </pic:nvPicPr>
                   <pic:blipFill>
-                    <a:blip r:embed="rId14" cstate="print">
+                    <a:blip r:embed="rId15" cstate="print">
                       <a:extLst>
                         <a:ext uri="{28A0092B-C50C-407E-A947-70E740481C1C}">
                           <a14:useLocalDpi xmlns:a14="http://schemas.microsoft.com/office/drawing/2010/main" val="0"/>
@@ -8437,17 +8870,7 @@
                           <w:color w:val="auto"/>
                           <w:sz w:val="22"/>
                         </w:rPr>
-                        <w:t>S</w:t>
-                      </w:r>
-                      <w:r>
-                        <w:rPr>
-                          <w:rFonts w:ascii="Cambria" w:hAnsi="Cambria"/>
-                          <w:b/>
-                          <w:i w:val="0"/>
-                          <w:color w:val="auto"/>
-                          <w:sz w:val="22"/>
-                        </w:rPr>
-                        <w:t>ettings screen</w:t>
+                        <w:t>Settings screen</w:t>
                       </w:r>
                     </w:p>
                   </w:txbxContent>
@@ -8497,7 +8920,7 @@
                     <pic:cNvPicPr/>
                   </pic:nvPicPr>
                   <pic:blipFill>
-                    <a:blip r:embed="rId15" cstate="print">
+                    <a:blip r:embed="rId16" cstate="print">
                       <a:extLst>
                         <a:ext uri="{28A0092B-C50C-407E-A947-70E740481C1C}">
                           <a14:useLocalDpi xmlns:a14="http://schemas.microsoft.com/office/drawing/2010/main" val="0"/>
@@ -8543,7 +8966,7 @@
           <w:szCs w:val="28"/>
         </w:rPr>
       </w:pPr>
-      <w:bookmarkStart w:id="21" w:name="_Toc447146960"/>
+      <w:bookmarkStart w:id="21" w:name="_Toc447217968"/>
       <w:r>
         <w:rPr>
           <w:rFonts w:ascii="Cambria" w:hAnsi="Cambria"/>
@@ -8566,7 +8989,7 @@
           <w:color w:val="auto"/>
         </w:rPr>
       </w:pPr>
-      <w:bookmarkStart w:id="22" w:name="_Toc447146961"/>
+      <w:bookmarkStart w:id="22" w:name="_Toc447217969"/>
       <w:r>
         <w:rPr>
           <w:rFonts w:ascii="Cambria" w:hAnsi="Cambria"/>
@@ -8759,7 +9182,7 @@
           <w:color w:val="auto"/>
         </w:rPr>
       </w:pPr>
-      <w:bookmarkStart w:id="23" w:name="_Toc447146962"/>
+      <w:bookmarkStart w:id="23" w:name="_Toc447217970"/>
       <w:r>
         <w:rPr>
           <w:rFonts w:ascii="Cambria" w:hAnsi="Cambria"/>
@@ -8838,7 +9261,7 @@
           <w:color w:val="auto"/>
         </w:rPr>
       </w:pPr>
-      <w:bookmarkStart w:id="24" w:name="_Toc447146963"/>
+      <w:bookmarkStart w:id="24" w:name="_Toc447217971"/>
       <w:r>
         <w:rPr>
           <w:rFonts w:ascii="Cambria" w:hAnsi="Cambria"/>
@@ -8875,7 +9298,7 @@
           <w:color w:val="auto"/>
         </w:rPr>
       </w:pPr>
-      <w:bookmarkStart w:id="25" w:name="_Toc447146964"/>
+      <w:bookmarkStart w:id="25" w:name="_Toc447217972"/>
       <w:r>
         <w:rPr>
           <w:rFonts w:ascii="Cambria" w:hAnsi="Cambria"/>
@@ -9049,7 +9472,7 @@
           <w:szCs w:val="48"/>
         </w:rPr>
       </w:pPr>
-      <w:bookmarkStart w:id="26" w:name="_Toc447146965"/>
+      <w:bookmarkStart w:id="26" w:name="_Toc447217973"/>
       <w:r>
         <w:rPr>
           <w:rFonts w:ascii="Cambria" w:hAnsi="Cambria"/>
@@ -9074,7 +9497,7 @@
           <w:szCs w:val="28"/>
         </w:rPr>
       </w:pPr>
-      <w:bookmarkStart w:id="27" w:name="_Toc447146966"/>
+      <w:bookmarkStart w:id="27" w:name="_Toc447217974"/>
       <w:r>
         <w:rPr>
           <w:rFonts w:ascii="Cambria" w:hAnsi="Cambria"/>
@@ -9293,7 +9716,7 @@
           <w:szCs w:val="28"/>
         </w:rPr>
       </w:pPr>
-      <w:bookmarkStart w:id="28" w:name="_Toc447146967"/>
+      <w:bookmarkStart w:id="28" w:name="_Toc447217975"/>
       <w:r>
         <w:rPr>
           <w:rFonts w:ascii="Cambria" w:hAnsi="Cambria"/>
@@ -9534,7 +9957,7 @@
           <w:szCs w:val="48"/>
         </w:rPr>
       </w:pPr>
-      <w:bookmarkStart w:id="29" w:name="_Toc447146968"/>
+      <w:bookmarkStart w:id="29" w:name="_Toc447217976"/>
       <w:r>
         <w:rPr>
           <w:rFonts w:ascii="Cambria" w:hAnsi="Cambria"/>
@@ -9558,7 +9981,7 @@
           <w:szCs w:val="28"/>
         </w:rPr>
       </w:pPr>
-      <w:bookmarkStart w:id="30" w:name="_Toc447146969"/>
+      <w:bookmarkStart w:id="30" w:name="_Toc447217977"/>
       <w:r>
         <w:rPr>
           <w:rFonts w:ascii="Cambria" w:hAnsi="Cambria"/>
@@ -9583,7 +10006,7 @@
           <w:szCs w:val="28"/>
         </w:rPr>
       </w:pPr>
-      <w:bookmarkStart w:id="31" w:name="_Toc447146970"/>
+      <w:bookmarkStart w:id="31" w:name="_Toc447217978"/>
       <w:r>
         <w:rPr>
           <w:rFonts w:ascii="Cambria" w:hAnsi="Cambria"/>
@@ -9641,7 +10064,7 @@
       </w:pPr>
     </w:p>
     <w:sectPr>
-      <w:footerReference w:type="default" r:id="rId16"/>
+      <w:footerReference w:type="default" r:id="rId17"/>
       <w:pgSz w:w="11906" w:h="16838"/>
       <w:pgMar w:top="1417" w:right="1417" w:bottom="1417" w:left="1417" w:header="708" w:footer="708" w:gutter="0"/>
       <w:cols w:space="708"/>
@@ -9681,7 +10104,7 @@
   <w:sdt>
     <w:sdtPr>
       <w:rPr>
-        <w:rFonts w:asciiTheme="majorHAnsi" w:hAnsiTheme="majorHAnsi"/>
+        <w:rFonts w:ascii="Cambria" w:hAnsi="Cambria"/>
         <w:sz w:val="24"/>
       </w:rPr>
       <w:id w:val="-1108886784"/>
@@ -9701,42 +10124,42 @@
           <w:pStyle w:val="Footer"/>
           <w:jc w:val="right"/>
           <w:rPr>
-            <w:rFonts w:asciiTheme="majorHAnsi" w:hAnsiTheme="majorHAnsi"/>
+            <w:rFonts w:ascii="Cambria" w:hAnsi="Cambria"/>
             <w:sz w:val="24"/>
           </w:rPr>
         </w:pPr>
         <w:r>
           <w:rPr>
-            <w:rFonts w:asciiTheme="majorHAnsi" w:hAnsiTheme="majorHAnsi"/>
+            <w:rFonts w:ascii="Cambria" w:hAnsi="Cambria"/>
             <w:sz w:val="24"/>
           </w:rPr>
           <w:fldChar w:fldCharType="begin"/>
         </w:r>
         <w:r>
           <w:rPr>
-            <w:rFonts w:asciiTheme="majorHAnsi" w:hAnsiTheme="majorHAnsi"/>
+            <w:rFonts w:ascii="Cambria" w:hAnsi="Cambria"/>
             <w:sz w:val="24"/>
           </w:rPr>
           <w:instrText xml:space="preserve"> PAGE   \* MERGEFORMAT </w:instrText>
         </w:r>
         <w:r>
           <w:rPr>
-            <w:rFonts w:asciiTheme="majorHAnsi" w:hAnsiTheme="majorHAnsi"/>
+            <w:rFonts w:ascii="Cambria" w:hAnsi="Cambria"/>
             <w:sz w:val="24"/>
           </w:rPr>
           <w:fldChar w:fldCharType="separate"/>
         </w:r>
         <w:r>
           <w:rPr>
-            <w:rFonts w:asciiTheme="majorHAnsi" w:hAnsiTheme="majorHAnsi"/>
+            <w:rFonts w:ascii="Cambria" w:hAnsi="Cambria"/>
             <w:noProof/>
             <w:sz w:val="24"/>
           </w:rPr>
-          <w:t>10</w:t>
+          <w:t>4</w:t>
         </w:r>
         <w:r>
           <w:rPr>
-            <w:rFonts w:asciiTheme="majorHAnsi" w:hAnsiTheme="majorHAnsi"/>
+            <w:rFonts w:ascii="Cambria" w:hAnsi="Cambria"/>
             <w:noProof/>
             <w:sz w:val="24"/>
           </w:rPr>
@@ -9749,7 +10172,7 @@
     <w:pPr>
       <w:pStyle w:val="Footer"/>
       <w:rPr>
-        <w:rFonts w:asciiTheme="majorHAnsi" w:hAnsiTheme="majorHAnsi"/>
+        <w:rFonts w:ascii="Cambria" w:hAnsi="Cambria"/>
         <w:sz w:val="24"/>
       </w:rPr>
     </w:pPr>
@@ -11974,7 +12397,7 @@
 </file>
 
 <file path=customXml/itemProps1.xml><?xml version="1.0" encoding="utf-8"?>
-<ds:datastoreItem xmlns:ds="http://schemas.openxmlformats.org/officeDocument/2006/customXml" ds:itemID="{C9C2A374-6448-46F8-95F1-5A33DFEAA336}">
+<ds:datastoreItem xmlns:ds="http://schemas.openxmlformats.org/officeDocument/2006/customXml" ds:itemID="{C17D17C5-E8EA-4B05-B4D6-CB010C977E2F}">
   <ds:schemaRefs>
     <ds:schemaRef ds:uri="http://schemas.openxmlformats.org/officeDocument/2006/bibliography"/>
   </ds:schemaRefs>

</xml_diff>

<commit_message>
finished 8.5 external libraries and 9.2 building - final report
</commit_message>
<xml_diff>
--- a/Documents/team52_final_report.docx
+++ b/Documents/team52_final_report.docx
@@ -286,27 +286,7 @@
           <w:sz w:val="48"/>
           <w:szCs w:val="48"/>
         </w:rPr>
-        <w:t xml:space="preserve">Supervisor: </w:t>
-      </w:r>
-      <w:proofErr w:type="spellStart"/>
-      <w:r>
-        <w:rPr>
-          <w:rFonts w:ascii="Cambria" w:hAnsi="Cambria"/>
-          <w:b/>
-          <w:sz w:val="48"/>
-          <w:szCs w:val="48"/>
-        </w:rPr>
-        <w:t>Dr.</w:t>
-      </w:r>
-      <w:proofErr w:type="spellEnd"/>
-      <w:r>
-        <w:rPr>
-          <w:rFonts w:ascii="Cambria" w:hAnsi="Cambria"/>
-          <w:b/>
-          <w:sz w:val="48"/>
-          <w:szCs w:val="48"/>
-        </w:rPr>
-        <w:t xml:space="preserve"> Yun Fu</w:t>
+        <w:t>Supervisor: Dr. Yun Fu</w:t>
       </w:r>
     </w:p>
     <w:p>
@@ -5199,7 +5179,6 @@
           <w:id w:val="1303662062"/>
           <w:citation/>
         </w:sdtPr>
-        <w:sdtEndPr/>
         <w:sdtContent>
           <w:r>
             <w:rPr>
@@ -5335,25 +5314,7 @@
           <w:sz w:val="24"/>
           <w:szCs w:val="24"/>
         </w:rPr>
-        <w:t xml:space="preserve"> </w:t>
-      </w:r>
-      <w:proofErr w:type="gramStart"/>
-      <w:r>
-        <w:rPr>
-          <w:rFonts w:ascii="Cambria" w:hAnsi="Cambria"/>
-          <w:sz w:val="24"/>
-          <w:szCs w:val="24"/>
-        </w:rPr>
-        <w:t>reports</w:t>
-      </w:r>
-      <w:proofErr w:type="gramEnd"/>
-      <w:r>
-        <w:rPr>
-          <w:rFonts w:ascii="Cambria" w:hAnsi="Cambria"/>
-          <w:sz w:val="24"/>
-          <w:szCs w:val="24"/>
-        </w:rPr>
-        <w:t xml:space="preserve"> that in year 2012 the costs calculated </w:t>
+        <w:t xml:space="preserve"> reports that in year 2012 the costs calculated </w:t>
       </w:r>
       <w:r>
         <w:rPr>
@@ -5389,7 +5350,6 @@
           <w:id w:val="1442339430"/>
           <w:citation/>
         </w:sdtPr>
-        <w:sdtEndPr/>
         <w:sdtContent>
           <w:r>
             <w:rPr>
@@ -5491,7 +5451,6 @@
           <w:id w:val="-636333723"/>
           <w:citation/>
         </w:sdtPr>
-        <w:sdtEndPr/>
         <w:sdtContent>
           <w:r>
             <w:rPr>
@@ -5554,29 +5513,7 @@
           <w:szCs w:val="24"/>
           <w:shd w:val="clear" w:color="auto" w:fill="FFFFFF"/>
         </w:rPr>
-        <w:t>meditation</w:t>
-      </w:r>
-      <w:proofErr w:type="gramStart"/>
-      <w:r>
-        <w:rPr>
-          <w:rFonts w:ascii="Cambria" w:hAnsi="Cambria"/>
-          <w:color w:val="000000"/>
-          <w:sz w:val="24"/>
-          <w:szCs w:val="24"/>
-          <w:shd w:val="clear" w:color="auto" w:fill="FFFFFF"/>
-        </w:rPr>
-        <w:t>, …,</w:t>
-      </w:r>
-      <w:proofErr w:type="gramEnd"/>
-      <w:r>
-        <w:rPr>
-          <w:rFonts w:ascii="Cambria" w:hAnsi="Cambria"/>
-          <w:color w:val="000000"/>
-          <w:sz w:val="24"/>
-          <w:szCs w:val="24"/>
-          <w:shd w:val="clear" w:color="auto" w:fill="FFFFFF"/>
-        </w:rPr>
-        <w:t xml:space="preserve"> is a safe and effective strategy for dealing with work stress and depressive feelings”</w:t>
+        <w:t>meditation, …, is a safe and effective strategy for dealing with work stress and depressive feelings”</w:t>
       </w:r>
       <w:r>
         <w:rPr>
@@ -5600,7 +5537,6 @@
           <w:id w:val="-1592159799"/>
           <w:citation/>
         </w:sdtPr>
-        <w:sdtEndPr/>
         <w:sdtContent>
           <w:r>
             <w:rPr>
@@ -5972,23 +5908,7 @@
           <w:rFonts w:ascii="Cambria" w:hAnsi="Cambria"/>
           <w:sz w:val="24"/>
         </w:rPr>
-        <w:t>Machine Learning project in Python (</w:t>
-      </w:r>
-      <w:proofErr w:type="spellStart"/>
-      <w:r>
-        <w:rPr>
-          <w:rFonts w:ascii="Cambria" w:hAnsi="Cambria"/>
-          <w:sz w:val="24"/>
-        </w:rPr>
-        <w:t>scikit</w:t>
-      </w:r>
-      <w:proofErr w:type="spellEnd"/>
-      <w:r>
-        <w:rPr>
-          <w:rFonts w:ascii="Cambria" w:hAnsi="Cambria"/>
-          <w:sz w:val="24"/>
-        </w:rPr>
-        <w:t>-learn) to predict stock prices</w:t>
+        <w:t>Machine Learning project in Python (scikit-learn) to predict stock prices</w:t>
       </w:r>
     </w:p>
     <w:p>
@@ -6216,21 +6136,12 @@
         </w:rPr>
         <w:t xml:space="preserve">up to the App Project (at Coursera and </w:t>
       </w:r>
-      <w:proofErr w:type="spellStart"/>
-      <w:r>
-        <w:rPr>
-          <w:rFonts w:ascii="Cambria" w:hAnsi="Cambria"/>
-          <w:sz w:val="24"/>
-        </w:rPr>
-        <w:t>Udemy</w:t>
-      </w:r>
-      <w:proofErr w:type="spellEnd"/>
-      <w:r>
-        <w:rPr>
-          <w:rFonts w:ascii="Cambria" w:hAnsi="Cambria"/>
-          <w:sz w:val="24"/>
-        </w:rPr>
-        <w:t>). I have also become</w:t>
+      <w:r>
+        <w:rPr>
+          <w:rFonts w:ascii="Cambria" w:hAnsi="Cambria"/>
+          <w:sz w:val="24"/>
+        </w:rPr>
+        <w:t>Udemy). I have also become</w:t>
       </w:r>
       <w:r>
         <w:rPr>
@@ -6322,29 +6233,7 @@
           <w:szCs w:val="24"/>
           <w:shd w:val="clear" w:color="auto" w:fill="FFFFFF"/>
         </w:rPr>
-        <w:t xml:space="preserve">cript and the </w:t>
-      </w:r>
-      <w:proofErr w:type="spellStart"/>
-      <w:r>
-        <w:rPr>
-          <w:rFonts w:ascii="Cambria" w:hAnsi="Cambria" w:cs="Helvetica"/>
-          <w:color w:val="000000"/>
-          <w:sz w:val="24"/>
-          <w:szCs w:val="24"/>
-          <w:shd w:val="clear" w:color="auto" w:fill="FFFFFF"/>
-        </w:rPr>
-        <w:t>EaselJS</w:t>
-      </w:r>
-      <w:proofErr w:type="spellEnd"/>
-      <w:r>
-        <w:rPr>
-          <w:rFonts w:ascii="Cambria" w:hAnsi="Cambria" w:cs="Helvetica"/>
-          <w:color w:val="000000"/>
-          <w:sz w:val="24"/>
-          <w:szCs w:val="24"/>
-          <w:shd w:val="clear" w:color="auto" w:fill="FFFFFF"/>
-        </w:rPr>
-        <w:t xml:space="preserve"> set of libraries.</w:t>
+        <w:t>cript and the EaselJS set of libraries.</w:t>
       </w:r>
     </w:p>
     <w:p>
@@ -6516,23 +6405,7 @@
           <w:rFonts w:ascii="Cambria" w:hAnsi="Cambria"/>
           <w:sz w:val="24"/>
         </w:rPr>
-        <w:t xml:space="preserve">After being introduced to the project &amp; client by </w:t>
-      </w:r>
-      <w:proofErr w:type="spellStart"/>
-      <w:r>
-        <w:rPr>
-          <w:rFonts w:ascii="Cambria" w:hAnsi="Cambria"/>
-          <w:sz w:val="24"/>
-        </w:rPr>
-        <w:t>Dr.</w:t>
-      </w:r>
-      <w:proofErr w:type="spellEnd"/>
-      <w:r>
-        <w:rPr>
-          <w:rFonts w:ascii="Cambria" w:hAnsi="Cambria"/>
-          <w:sz w:val="24"/>
-        </w:rPr>
-        <w:t xml:space="preserve"> Yun Fu, we discussed with </w:t>
+        <w:t xml:space="preserve">After being introduced to the project &amp; client by Dr. Yun Fu, we discussed with </w:t>
       </w:r>
       <w:r>
         <w:rPr>
@@ -6938,23 +6811,7 @@
           <w:rFonts w:ascii="Cambria" w:hAnsi="Cambria"/>
           <w:sz w:val="24"/>
         </w:rPr>
-        <w:t xml:space="preserve">Based on the client’s answers to the questions, we drafted a list of requirements in </w:t>
-      </w:r>
-      <w:proofErr w:type="spellStart"/>
-      <w:r>
-        <w:rPr>
-          <w:rFonts w:ascii="Cambria" w:hAnsi="Cambria"/>
-          <w:sz w:val="24"/>
-        </w:rPr>
-        <w:t>MoSCoW</w:t>
-      </w:r>
-      <w:proofErr w:type="spellEnd"/>
-      <w:r>
-        <w:rPr>
-          <w:rFonts w:ascii="Cambria" w:hAnsi="Cambria"/>
-          <w:sz w:val="24"/>
-        </w:rPr>
-        <w:t xml:space="preserve"> </w:t>
+        <w:t xml:space="preserve">Based on the client’s answers to the questions, we drafted a list of requirements in MoSCoW </w:t>
       </w:r>
       <w:r>
         <w:rPr>
@@ -7932,25 +7789,7 @@
                                 <w:color w:val="auto"/>
                                 <w:sz w:val="22"/>
                               </w:rPr>
-                              <w:t>(</w:t>
-                            </w:r>
-                            <w:proofErr w:type="gramStart"/>
-                            <w:r>
-                              <w:rPr>
-                                <w:rFonts w:ascii="Cambria" w:hAnsi="Cambria"/>
-                                <w:color w:val="auto"/>
-                                <w:sz w:val="22"/>
-                              </w:rPr>
-                              <w:t>from</w:t>
-                            </w:r>
-                            <w:proofErr w:type="gramEnd"/>
-                            <w:r>
-                              <w:rPr>
-                                <w:rFonts w:ascii="Cambria" w:hAnsi="Cambria"/>
-                                <w:color w:val="auto"/>
-                                <w:sz w:val="22"/>
-                              </w:rPr>
-                              <w:t xml:space="preserve"> left: splash screen, main menu, toolboxes, media player, settings)</w:t>
+                              <w:t>(from left: splash screen, main menu, toolboxes, media player, settings)</w:t>
                             </w:r>
                           </w:p>
                         </w:txbxContent>
@@ -8310,7 +8149,7 @@
           <w:szCs w:val="22"/>
         </w:rPr>
       </w:pPr>
-      <w:bookmarkStart w:id="15" w:name="_Toc447895761"/>
+      <w:bookmarkStart w:id="17" w:name="_Toc447895761"/>
       <w:r>
         <w:rPr>
           <w:rFonts w:ascii="Cambria" w:hAnsi="Cambria"/>
@@ -8398,7 +8237,7 @@
         </w:rPr>
         <w:t>UI sketch by our team</w:t>
       </w:r>
-      <w:bookmarkEnd w:id="15"/>
+      <w:bookmarkEnd w:id="17"/>
     </w:p>
     <w:p>
       <w:pPr>
@@ -8473,7 +8312,7 @@
           <w:szCs w:val="28"/>
         </w:rPr>
       </w:pPr>
-      <w:bookmarkStart w:id="16" w:name="_Toc447897881"/>
+      <w:bookmarkStart w:id="18" w:name="_Toc447897881"/>
       <w:r>
         <w:rPr>
           <w:rFonts w:ascii="Cambria" w:hAnsi="Cambria"/>
@@ -8494,7 +8333,7 @@
         </w:rPr>
         <w:t>.4. Use Cases</w:t>
       </w:r>
-      <w:bookmarkEnd w:id="16"/>
+      <w:bookmarkEnd w:id="18"/>
     </w:p>
     <w:p>
       <w:pPr>
@@ -8653,14 +8492,12 @@
                 <w:rFonts w:ascii="Cambria" w:hAnsi="Cambria"/>
               </w:rPr>
             </w:pPr>
-            <w:proofErr w:type="spellStart"/>
             <w:r>
               <w:rPr>
                 <w:rFonts w:ascii="Cambria" w:hAnsi="Cambria"/>
               </w:rPr>
               <w:t>Postcondition</w:t>
             </w:r>
-            <w:proofErr w:type="spellEnd"/>
           </w:p>
         </w:tc>
         <w:tc>
@@ -8947,14 +8784,12 @@
                 <w:rFonts w:ascii="Cambria" w:hAnsi="Cambria"/>
               </w:rPr>
             </w:pPr>
-            <w:proofErr w:type="spellStart"/>
             <w:r>
               <w:rPr>
                 <w:rFonts w:ascii="Cambria" w:hAnsi="Cambria"/>
               </w:rPr>
               <w:t>Postcondition</w:t>
             </w:r>
-            <w:proofErr w:type="spellEnd"/>
           </w:p>
         </w:tc>
         <w:tc>
@@ -9241,14 +9076,12 @@
                 <w:rFonts w:ascii="Cambria" w:hAnsi="Cambria"/>
               </w:rPr>
             </w:pPr>
-            <w:proofErr w:type="spellStart"/>
             <w:r>
               <w:rPr>
                 <w:rFonts w:ascii="Cambria" w:hAnsi="Cambria"/>
               </w:rPr>
               <w:t>Postcondition</w:t>
             </w:r>
-            <w:proofErr w:type="spellEnd"/>
           </w:p>
         </w:tc>
         <w:tc>
@@ -9413,21 +9246,7 @@
               <w:rPr>
                 <w:rFonts w:ascii="Cambria" w:hAnsi="Cambria"/>
               </w:rPr>
-              <w:t xml:space="preserve">4.   </w:t>
-            </w:r>
-            <w:proofErr w:type="gramStart"/>
-            <w:r>
-              <w:rPr>
-                <w:rFonts w:ascii="Cambria" w:hAnsi="Cambria"/>
-              </w:rPr>
-              <w:t>a</w:t>
-            </w:r>
-            <w:proofErr w:type="gramEnd"/>
-            <w:r>
-              <w:rPr>
-                <w:rFonts w:ascii="Cambria" w:hAnsi="Cambria"/>
-              </w:rPr>
-              <w:t>) The intervention track cannot be loaded.</w:t>
+              <w:t>4.   a) The intervention track cannot be loaded.</w:t>
             </w:r>
           </w:p>
           <w:p>
@@ -9441,21 +9260,7 @@
               <w:rPr>
                 <w:rFonts w:ascii="Cambria" w:hAnsi="Cambria"/>
               </w:rPr>
-              <w:t xml:space="preserve">4.   </w:t>
-            </w:r>
-            <w:proofErr w:type="gramStart"/>
-            <w:r>
-              <w:rPr>
-                <w:rFonts w:ascii="Cambria" w:hAnsi="Cambria"/>
-              </w:rPr>
-              <w:t>b</w:t>
-            </w:r>
-            <w:proofErr w:type="gramEnd"/>
-            <w:r>
-              <w:rPr>
-                <w:rFonts w:ascii="Cambria" w:hAnsi="Cambria"/>
-              </w:rPr>
-              <w:t>) User is notified and returned back into the selection screen.</w:t>
+              <w:t>4.   b) User is notified and returned back into the selection screen.</w:t>
             </w:r>
           </w:p>
         </w:tc>
@@ -9601,14 +9406,12 @@
                 <w:rFonts w:ascii="Cambria" w:hAnsi="Cambria"/>
               </w:rPr>
             </w:pPr>
-            <w:proofErr w:type="spellStart"/>
             <w:r>
               <w:rPr>
                 <w:rFonts w:ascii="Cambria" w:hAnsi="Cambria"/>
               </w:rPr>
               <w:t>Postcondition</w:t>
             </w:r>
-            <w:proofErr w:type="spellEnd"/>
           </w:p>
         </w:tc>
         <w:tc>
@@ -9730,21 +9533,7 @@
               <w:rPr>
                 <w:rFonts w:ascii="Cambria" w:hAnsi="Cambria"/>
               </w:rPr>
-              <w:t xml:space="preserve">2.   </w:t>
-            </w:r>
-            <w:proofErr w:type="gramStart"/>
-            <w:r>
-              <w:rPr>
-                <w:rFonts w:ascii="Cambria" w:hAnsi="Cambria"/>
-              </w:rPr>
-              <w:t>a</w:t>
-            </w:r>
-            <w:proofErr w:type="gramEnd"/>
-            <w:r>
-              <w:rPr>
-                <w:rFonts w:ascii="Cambria" w:hAnsi="Cambria"/>
-              </w:rPr>
-              <w:t>) The intervention has been paused previously.</w:t>
+              <w:t>2.   a) The intervention has been paused previously.</w:t>
             </w:r>
           </w:p>
           <w:p>
@@ -9758,21 +9547,7 @@
               <w:rPr>
                 <w:rFonts w:ascii="Cambria" w:hAnsi="Cambria"/>
               </w:rPr>
-              <w:t xml:space="preserve">2.   </w:t>
-            </w:r>
-            <w:proofErr w:type="gramStart"/>
-            <w:r>
-              <w:rPr>
-                <w:rFonts w:ascii="Cambria" w:hAnsi="Cambria"/>
-              </w:rPr>
-              <w:t>b</w:t>
-            </w:r>
-            <w:proofErr w:type="gramEnd"/>
-            <w:r>
-              <w:rPr>
-                <w:rFonts w:ascii="Cambria" w:hAnsi="Cambria"/>
-              </w:rPr>
-              <w:t>) The intervention is resumed.</w:t>
+              <w:t>2.   b) The intervention is resumed.</w:t>
             </w:r>
           </w:p>
         </w:tc>
@@ -9918,14 +9693,12 @@
                 <w:rFonts w:ascii="Cambria" w:hAnsi="Cambria"/>
               </w:rPr>
             </w:pPr>
-            <w:proofErr w:type="spellStart"/>
             <w:r>
               <w:rPr>
                 <w:rFonts w:ascii="Cambria" w:hAnsi="Cambria"/>
               </w:rPr>
               <w:t>Postcondition</w:t>
             </w:r>
-            <w:proofErr w:type="spellEnd"/>
           </w:p>
         </w:tc>
         <w:tc>
@@ -10066,21 +9839,7 @@
               <w:rPr>
                 <w:rFonts w:ascii="Cambria" w:hAnsi="Cambria"/>
               </w:rPr>
-              <w:t xml:space="preserve">3.   </w:t>
-            </w:r>
-            <w:proofErr w:type="gramStart"/>
-            <w:r>
-              <w:rPr>
-                <w:rFonts w:ascii="Cambria" w:hAnsi="Cambria"/>
-              </w:rPr>
-              <w:t>a</w:t>
-            </w:r>
-            <w:proofErr w:type="gramEnd"/>
-            <w:r>
-              <w:rPr>
-                <w:rFonts w:ascii="Cambria" w:hAnsi="Cambria"/>
-              </w:rPr>
-              <w:t>) The intervention was paused before scrubbing. The playback does not continue until resumed.</w:t>
+              <w:t>3.   a) The intervention was paused before scrubbing. The playback does not continue until resumed.</w:t>
             </w:r>
           </w:p>
         </w:tc>
@@ -10119,7 +9878,7 @@
           <w:szCs w:val="48"/>
         </w:rPr>
       </w:pPr>
-      <w:bookmarkStart w:id="17" w:name="_Toc447897882"/>
+      <w:bookmarkStart w:id="19" w:name="_Toc447897882"/>
       <w:r>
         <w:rPr>
           <w:rFonts w:ascii="Cambria" w:hAnsi="Cambria"/>
@@ -10139,7 +9898,7 @@
         </w:rPr>
         <w:t>. Work Distribution</w:t>
       </w:r>
-      <w:bookmarkEnd w:id="17"/>
+      <w:bookmarkEnd w:id="19"/>
     </w:p>
     <w:p>
       <w:pPr>
@@ -10153,7 +9912,7 @@
           <w:szCs w:val="28"/>
         </w:rPr>
       </w:pPr>
-      <w:bookmarkStart w:id="18" w:name="_Toc447897883"/>
+      <w:bookmarkStart w:id="20" w:name="_Toc447897883"/>
       <w:r>
         <w:rPr>
           <w:rFonts w:ascii="Cambria" w:hAnsi="Cambria"/>
@@ -10174,7 +9933,7 @@
         </w:rPr>
         <w:t>.1. Jaromir Latal</w:t>
       </w:r>
-      <w:bookmarkEnd w:id="18"/>
+      <w:bookmarkEnd w:id="20"/>
     </w:p>
     <w:p>
       <w:pPr>
@@ -10295,6 +10054,13 @@
           <w:sz w:val="24"/>
         </w:rPr>
       </w:pPr>
+      <w:r>
+        <w:rPr>
+          <w:rFonts w:ascii="Cambria" w:hAnsi="Cambria"/>
+          <w:sz w:val="24"/>
+        </w:rPr>
+        <w:t>Complete: Google Analytics for Android has been used to monitor users’ usage of the application.</w:t>
+      </w:r>
     </w:p>
     <w:p>
       <w:pPr>
@@ -10470,7 +10236,7 @@
           <w:szCs w:val="28"/>
         </w:rPr>
       </w:pPr>
-      <w:bookmarkStart w:id="19" w:name="_Toc447897884"/>
+      <w:bookmarkStart w:id="21" w:name="_Toc447897884"/>
       <w:r>
         <w:rPr>
           <w:rFonts w:ascii="Cambria" w:hAnsi="Cambria"/>
@@ -10491,7 +10257,7 @@
         </w:rPr>
         <w:t>.2. Lambros Zannettos</w:t>
       </w:r>
-      <w:bookmarkEnd w:id="19"/>
+      <w:bookmarkEnd w:id="21"/>
     </w:p>
     <w:p>
       <w:pPr>
@@ -10703,7 +10469,7 @@
           <w:szCs w:val="28"/>
         </w:rPr>
       </w:pPr>
-      <w:bookmarkStart w:id="20" w:name="_Toc447897885"/>
+      <w:bookmarkStart w:id="22" w:name="_Toc447897885"/>
       <w:r>
         <w:rPr>
           <w:rFonts w:ascii="Cambria" w:hAnsi="Cambria"/>
@@ -10724,7 +10490,7 @@
         </w:rPr>
         <w:t>.3. Shared</w:t>
       </w:r>
-      <w:bookmarkEnd w:id="20"/>
+      <w:bookmarkEnd w:id="22"/>
     </w:p>
     <w:p>
       <w:pPr>
@@ -10841,7 +10607,7 @@
           <w:szCs w:val="48"/>
         </w:rPr>
       </w:pPr>
-      <w:bookmarkStart w:id="21" w:name="_Toc447897886"/>
+      <w:bookmarkStart w:id="23" w:name="_Toc447897886"/>
       <w:r>
         <w:rPr>
           <w:rFonts w:ascii="Cambria" w:hAnsi="Cambria"/>
@@ -10861,7 +10627,7 @@
         </w:rPr>
         <w:t>. Technical Design</w:t>
       </w:r>
-      <w:bookmarkEnd w:id="21"/>
+      <w:bookmarkEnd w:id="23"/>
     </w:p>
     <w:p>
       <w:pPr>
@@ -10875,7 +10641,7 @@
           <w:szCs w:val="28"/>
         </w:rPr>
       </w:pPr>
-      <w:bookmarkStart w:id="22" w:name="_Toc447897887"/>
+      <w:bookmarkStart w:id="24" w:name="_Toc447897887"/>
       <w:r>
         <w:rPr>
           <w:rFonts w:ascii="Cambria" w:hAnsi="Cambria"/>
@@ -10896,7 +10662,7 @@
         </w:rPr>
         <w:t>.1. Technology chosen</w:t>
       </w:r>
-      <w:bookmarkEnd w:id="22"/>
+      <w:bookmarkEnd w:id="24"/>
     </w:p>
     <w:p>
       <w:pPr>
@@ -10991,7 +10757,6 @@
         </w:rPr>
         <w:t xml:space="preserve"> or </w:t>
       </w:r>
-      <w:proofErr w:type="spellStart"/>
       <w:r>
         <w:rPr>
           <w:rFonts w:ascii="Cambria" w:hAnsi="Cambria"/>
@@ -11000,7 +10765,6 @@
         </w:rPr>
         <w:t>Xamarin</w:t>
       </w:r>
-      <w:proofErr w:type="spellEnd"/>
       <w:r>
         <w:rPr>
           <w:rFonts w:ascii="Cambria" w:hAnsi="Cambria"/>
@@ -11043,7 +10807,6 @@
           <w:sz w:val="24"/>
         </w:rPr>
       </w:pPr>
-      <w:proofErr w:type="spellStart"/>
       <w:r>
         <w:rPr>
           <w:rFonts w:ascii="Cambria" w:hAnsi="Cambria"/>
@@ -11052,7 +10815,6 @@
         </w:rPr>
         <w:t>Xamarin</w:t>
       </w:r>
-      <w:proofErr w:type="spellEnd"/>
       <w:r>
         <w:rPr>
           <w:rFonts w:ascii="Cambria" w:hAnsi="Cambria"/>
@@ -11072,23 +10834,7 @@
           <w:rFonts w:ascii="Cambria" w:hAnsi="Cambria"/>
           <w:sz w:val="24"/>
         </w:rPr>
-        <w:t xml:space="preserve">. </w:t>
-      </w:r>
-      <w:proofErr w:type="spellStart"/>
-      <w:r>
-        <w:rPr>
-          <w:rFonts w:ascii="Cambria" w:hAnsi="Cambria"/>
-          <w:sz w:val="24"/>
-        </w:rPr>
-        <w:t>Xamarin</w:t>
-      </w:r>
-      <w:proofErr w:type="spellEnd"/>
-      <w:r>
-        <w:rPr>
-          <w:rFonts w:ascii="Cambria" w:hAnsi="Cambria"/>
-          <w:sz w:val="24"/>
-        </w:rPr>
-        <w:t xml:space="preserve"> apps </w:t>
+        <w:t xml:space="preserve">. Xamarin apps </w:t>
       </w:r>
       <w:r>
         <w:rPr>
@@ -11240,23 +10986,7 @@
           <w:rFonts w:ascii="Cambria" w:hAnsi="Cambria"/>
           <w:sz w:val="24"/>
         </w:rPr>
-        <w:t xml:space="preserve"> and more. Development is done in HTML5, CSS3 and </w:t>
-      </w:r>
-      <w:proofErr w:type="spellStart"/>
-      <w:r>
-        <w:rPr>
-          <w:rFonts w:ascii="Cambria" w:hAnsi="Cambria"/>
-          <w:sz w:val="24"/>
-        </w:rPr>
-        <w:t>Javascript</w:t>
-      </w:r>
-      <w:proofErr w:type="spellEnd"/>
-      <w:r>
-        <w:rPr>
-          <w:rFonts w:ascii="Cambria" w:hAnsi="Cambria"/>
-          <w:sz w:val="24"/>
-        </w:rPr>
-        <w:t xml:space="preserve"> instead of platform specific APIs (such as the Android SDK), however it allows using native device APIs providing access to device’s camera, file system and more.</w:t>
+        <w:t xml:space="preserve"> and more. Development is done in HTML5, CSS3 and Javascript instead of platform specific APIs (such as the Android SDK), however it allows using native device APIs providing access to device’s camera, file system and more.</w:t>
       </w:r>
     </w:p>
     <w:p>
@@ -11335,7 +11065,7 @@
           <w:sz w:val="22"/>
         </w:rPr>
       </w:pPr>
-      <w:bookmarkStart w:id="23" w:name="_Toc447895762"/>
+      <w:bookmarkStart w:id="25" w:name="_Toc447895762"/>
       <w:r>
         <w:rPr>
           <w:rFonts w:ascii="Cambria" w:hAnsi="Cambria"/>
@@ -11413,7 +11143,15 @@
           <w:color w:val="auto"/>
           <w:sz w:val="22"/>
         </w:rPr>
-        <w:t xml:space="preserve">description of main features of native vs hybrid development </w:t>
+        <w:t>Main differences between native and</w:t>
+      </w:r>
+      <w:r>
+        <w:rPr>
+          <w:rFonts w:ascii="Cambria" w:hAnsi="Cambria"/>
+          <w:color w:val="auto"/>
+          <w:sz w:val="22"/>
+        </w:rPr>
+        <w:t xml:space="preserve"> hybrid development </w:t>
       </w:r>
       <w:sdt>
         <w:sdtPr>
@@ -11426,7 +11164,6 @@
           <w:id w:val="1439412136"/>
           <w:citation/>
         </w:sdtPr>
-        <w:sdtEndPr/>
         <w:sdtContent>
           <w:r>
             <w:rPr>
@@ -11476,7 +11213,7 @@
           </w:r>
         </w:sdtContent>
       </w:sdt>
-      <w:bookmarkEnd w:id="23"/>
+      <w:bookmarkEnd w:id="25"/>
     </w:p>
     <w:p>
       <w:pPr>
@@ -11624,7 +11361,7 @@
           <w:szCs w:val="28"/>
         </w:rPr>
       </w:pPr>
-      <w:bookmarkStart w:id="24" w:name="_Toc447897888"/>
+      <w:bookmarkStart w:id="26" w:name="_Toc447897888"/>
       <w:r>
         <w:rPr>
           <w:rFonts w:ascii="Cambria" w:hAnsi="Cambria"/>
@@ -11666,13 +11403,12 @@
         </w:rPr>
         <w:t>pplication</w:t>
       </w:r>
-      <w:bookmarkEnd w:id="24"/>
-    </w:p>
-    <w:p>
-      <w:pPr>
-        <w:spacing w:line="276" w:lineRule="auto"/>
-      </w:pPr>
-      <w:bookmarkStart w:id="25" w:name="_GoBack"/>
+      <w:bookmarkEnd w:id="26"/>
+    </w:p>
+    <w:p>
+      <w:pPr>
+        <w:spacing w:line="276" w:lineRule="auto"/>
+      </w:pPr>
       <w:r>
         <w:t>Flowchart</w:t>
       </w:r>
@@ -11697,8 +11433,7 @@
           <w:szCs w:val="28"/>
         </w:rPr>
       </w:pPr>
-      <w:bookmarkStart w:id="26" w:name="_Toc447897889"/>
-      <w:bookmarkEnd w:id="25"/>
+      <w:bookmarkStart w:id="27" w:name="_Toc447897889"/>
       <w:r>
         <w:rPr>
           <w:rFonts w:ascii="Cambria" w:hAnsi="Cambria"/>
@@ -11729,7 +11464,7 @@
         </w:rPr>
         <w:t>User Interface</w:t>
       </w:r>
-      <w:bookmarkEnd w:id="26"/>
+      <w:bookmarkEnd w:id="27"/>
     </w:p>
     <w:p>
       <w:pPr>
@@ -11932,7 +11667,7 @@
                                 <w:sz w:val="22"/>
                               </w:rPr>
                             </w:pPr>
-                            <w:bookmarkStart w:id="27" w:name="_Toc447895763"/>
+                            <w:bookmarkStart w:id="28" w:name="_Toc447895763"/>
                             <w:r>
                               <w:rPr>
                                 <w:rFonts w:ascii="Cambria" w:hAnsi="Cambria"/>
@@ -11994,17 +11729,6 @@
                               </w:rPr>
                               <w:fldChar w:fldCharType="end"/>
                             </w:r>
-                            <w:proofErr w:type="gramStart"/>
-                            <w:r>
-                              <w:rPr>
-                                <w:rFonts w:ascii="Cambria" w:hAnsi="Cambria"/>
-                                <w:b/>
-                                <w:i w:val="0"/>
-                                <w:color w:val="auto"/>
-                                <w:sz w:val="22"/>
-                              </w:rPr>
-                              <w:t xml:space="preserve">:  </w:t>
-                            </w:r>
                             <w:r>
                               <w:rPr>
                                 <w:rFonts w:ascii="Cambria" w:hAnsi="Cambria"/>
@@ -12015,7 +11739,6 @@
                               </w:rPr>
                               <w:t>:</w:t>
                             </w:r>
-                            <w:proofErr w:type="gramEnd"/>
                             <w:r>
                               <w:rPr>
                                 <w:rFonts w:ascii="Cambria" w:hAnsi="Cambria"/>
@@ -12042,7 +11765,7 @@
                               </w:rPr>
                               <w:t>r</w:t>
                             </w:r>
-                            <w:bookmarkEnd w:id="27"/>
+                            <w:bookmarkEnd w:id="28"/>
                           </w:p>
                         </w:txbxContent>
                       </wps:txbx>
@@ -12145,16 +11868,6 @@
                           <w:color w:val="auto"/>
                           <w:sz w:val="22"/>
                         </w:rPr>
-                        <w:t xml:space="preserve">:  </w:t>
-                      </w:r>
-                      <w:r>
-                        <w:rPr>
-                          <w:rFonts w:ascii="Cambria" w:hAnsi="Cambria"/>
-                          <w:b/>
-                          <w:i w:val="0"/>
-                          <w:color w:val="auto"/>
-                          <w:sz w:val="22"/>
-                        </w:rPr>
                         <w:t>:</w:t>
                       </w:r>
                       <w:r>
@@ -12282,7 +11995,7 @@
                                 <w:noProof/>
                               </w:rPr>
                             </w:pPr>
-                            <w:bookmarkStart w:id="28" w:name="_Toc447895764"/>
+                            <w:bookmarkStart w:id="30" w:name="_Toc447895764"/>
                             <w:r>
                               <w:rPr>
                                 <w:rFonts w:ascii="Cambria" w:hAnsi="Cambria"/>
@@ -12372,7 +12085,7 @@
                               </w:rPr>
                               <w:t>Splash screen during loading</w:t>
                             </w:r>
-                            <w:bookmarkEnd w:id="28"/>
+                            <w:bookmarkEnd w:id="30"/>
                           </w:p>
                         </w:txbxContent>
                       </wps:txbx>
@@ -12401,7 +12114,7 @@
                           <w:noProof/>
                         </w:rPr>
                       </w:pPr>
-                      <w:bookmarkStart w:id="32" w:name="_Toc447895764"/>
+                      <w:bookmarkStart w:id="31" w:name="_Toc447895764"/>
                       <w:r>
                         <w:rPr>
                           <w:rFonts w:ascii="Cambria" w:hAnsi="Cambria"/>
@@ -12491,7 +12204,7 @@
                         </w:rPr>
                         <w:t>Splash screen during loading</w:t>
                       </w:r>
-                      <w:bookmarkEnd w:id="32"/>
+                      <w:bookmarkEnd w:id="31"/>
                     </w:p>
                   </w:txbxContent>
                 </v:textbox>
@@ -12737,7 +12450,7 @@
                                 <w:sz w:val="24"/>
                               </w:rPr>
                             </w:pPr>
-                            <w:bookmarkStart w:id="29" w:name="_Toc447895765"/>
+                            <w:bookmarkStart w:id="32" w:name="_Toc447895765"/>
                             <w:r>
                               <w:rPr>
                                 <w:rFonts w:ascii="Cambria" w:hAnsi="Cambria"/>
@@ -12817,7 +12530,7 @@
                               </w:rPr>
                               <w:t>Application menu</w:t>
                             </w:r>
-                            <w:bookmarkEnd w:id="29"/>
+                            <w:bookmarkEnd w:id="32"/>
                           </w:p>
                         </w:txbxContent>
                       </wps:txbx>
@@ -12848,7 +12561,7 @@
                           <w:sz w:val="24"/>
                         </w:rPr>
                       </w:pPr>
-                      <w:bookmarkStart w:id="34" w:name="_Toc447895765"/>
+                      <w:bookmarkStart w:id="33" w:name="_Toc447895765"/>
                       <w:r>
                         <w:rPr>
                           <w:rFonts w:ascii="Cambria" w:hAnsi="Cambria"/>
@@ -12928,7 +12641,7 @@
                         </w:rPr>
                         <w:t>Application menu</w:t>
                       </w:r>
-                      <w:bookmarkEnd w:id="34"/>
+                      <w:bookmarkEnd w:id="33"/>
                     </w:p>
                   </w:txbxContent>
                 </v:textbox>
@@ -12998,7 +12711,7 @@
                                 <w:sz w:val="24"/>
                               </w:rPr>
                             </w:pPr>
-                            <w:bookmarkStart w:id="30" w:name="_Toc447895766"/>
+                            <w:bookmarkStart w:id="34" w:name="_Toc447895766"/>
                             <w:r>
                               <w:rPr>
                                 <w:rFonts w:ascii="Cambria" w:hAnsi="Cambria"/>
@@ -13081,7 +12794,7 @@
                               </w:rPr>
                               <w:t>Settings screen</w:t>
                             </w:r>
-                            <w:bookmarkEnd w:id="30"/>
+                            <w:bookmarkEnd w:id="34"/>
                           </w:p>
                         </w:txbxContent>
                       </wps:txbx>
@@ -13112,7 +12825,7 @@
                           <w:sz w:val="24"/>
                         </w:rPr>
                       </w:pPr>
-                      <w:bookmarkStart w:id="36" w:name="_Toc447895766"/>
+                      <w:bookmarkStart w:id="35" w:name="_Toc447895766"/>
                       <w:r>
                         <w:rPr>
                           <w:rFonts w:ascii="Cambria" w:hAnsi="Cambria"/>
@@ -13195,7 +12908,7 @@
                         </w:rPr>
                         <w:t>Settings screen</w:t>
                       </w:r>
-                      <w:bookmarkEnd w:id="36"/>
+                      <w:bookmarkEnd w:id="35"/>
                     </w:p>
                   </w:txbxContent>
                 </v:textbox>
@@ -13278,7 +12991,7 @@
                               <w:pStyle w:val="Caption"/>
                               <w:jc w:val="center"/>
                             </w:pPr>
-                            <w:bookmarkStart w:id="31" w:name="_Toc447895767"/>
+                            <w:bookmarkStart w:id="36" w:name="_Toc447895767"/>
                             <w:r>
                               <w:rPr>
                                 <w:rFonts w:ascii="Cambria" w:hAnsi="Cambria"/>
@@ -13358,7 +13071,7 @@
                               </w:rPr>
                               <w:t>Categories (All) screen</w:t>
                             </w:r>
-                            <w:bookmarkEnd w:id="31"/>
+                            <w:bookmarkEnd w:id="36"/>
                           </w:p>
                         </w:txbxContent>
                       </wps:txbx>
@@ -13384,7 +13097,7 @@
                         <w:pStyle w:val="Caption"/>
                         <w:jc w:val="center"/>
                       </w:pPr>
-                      <w:bookmarkStart w:id="38" w:name="_Toc447895767"/>
+                      <w:bookmarkStart w:id="37" w:name="_Toc447895767"/>
                       <w:r>
                         <w:rPr>
                           <w:rFonts w:ascii="Cambria" w:hAnsi="Cambria"/>
@@ -13464,7 +13177,7 @@
                         </w:rPr>
                         <w:t>Categories (All) screen</w:t>
                       </w:r>
-                      <w:bookmarkEnd w:id="38"/>
+                      <w:bookmarkEnd w:id="37"/>
                     </w:p>
                   </w:txbxContent>
                 </v:textbox>
@@ -13605,7 +13318,7 @@
                                 <w:sz w:val="22"/>
                               </w:rPr>
                             </w:pPr>
-                            <w:bookmarkStart w:id="32" w:name="_Toc447895768"/>
+                            <w:bookmarkStart w:id="38" w:name="_Toc447895768"/>
                             <w:r>
                               <w:rPr>
                                 <w:rFonts w:ascii="Cambria" w:hAnsi="Cambria"/>
@@ -13685,7 +13398,7 @@
                               </w:rPr>
                               <w:t>Categories (Relationships) screen</w:t>
                             </w:r>
-                            <w:bookmarkEnd w:id="32"/>
+                            <w:bookmarkEnd w:id="38"/>
                           </w:p>
                         </w:txbxContent>
                       </wps:txbx>
@@ -13716,7 +13429,7 @@
                           <w:sz w:val="22"/>
                         </w:rPr>
                       </w:pPr>
-                      <w:bookmarkStart w:id="40" w:name="_Toc447895768"/>
+                      <w:bookmarkStart w:id="39" w:name="_Toc447895768"/>
                       <w:r>
                         <w:rPr>
                           <w:rFonts w:ascii="Cambria" w:hAnsi="Cambria"/>
@@ -13796,7 +13509,7 @@
                         </w:rPr>
                         <w:t>Categories (Relationships) screen</w:t>
                       </w:r>
-                      <w:bookmarkEnd w:id="40"/>
+                      <w:bookmarkEnd w:id="39"/>
                     </w:p>
                   </w:txbxContent>
                 </v:textbox>
@@ -13898,7 +13611,7 @@
           <w:szCs w:val="28"/>
         </w:rPr>
       </w:pPr>
-      <w:bookmarkStart w:id="33" w:name="_Toc447897890"/>
+      <w:bookmarkStart w:id="40" w:name="_Toc447897890"/>
       <w:r>
         <w:rPr>
           <w:rFonts w:ascii="Cambria" w:hAnsi="Cambria"/>
@@ -13919,7 +13632,7 @@
         </w:rPr>
         <w:t>.4. Design Patterns</w:t>
       </w:r>
-      <w:bookmarkEnd w:id="33"/>
+      <w:bookmarkEnd w:id="40"/>
     </w:p>
     <w:p>
       <w:pPr>
@@ -13931,7 +13644,7 @@
           <w:color w:val="auto"/>
         </w:rPr>
       </w:pPr>
-      <w:bookmarkStart w:id="34" w:name="_Toc447897891"/>
+      <w:bookmarkStart w:id="41" w:name="_Toc447897891"/>
       <w:r>
         <w:rPr>
           <w:rFonts w:ascii="Cambria" w:hAnsi="Cambria"/>
@@ -13948,7 +13661,7 @@
         </w:rPr>
         <w:t>.4.1. Singleton</w:t>
       </w:r>
-      <w:bookmarkEnd w:id="34"/>
+      <w:bookmarkEnd w:id="41"/>
     </w:p>
     <w:p>
       <w:pPr>
@@ -13990,45 +13703,34 @@
         </w:rPr>
         <w:t xml:space="preserve">Singleton has been implemented in our application in the </w:t>
       </w:r>
-      <w:proofErr w:type="spellStart"/>
       <w:r>
         <w:rPr>
           <w:rFonts w:ascii="Courier New" w:hAnsi="Courier New" w:cs="Courier New"/>
           <w:sz w:val="24"/>
         </w:rPr>
-        <w:t>MediaPlayerSingleton</w:t>
-      </w:r>
-      <w:proofErr w:type="spellEnd"/>
+        <w:t xml:space="preserve">MediaPlayerSingleton </w:t>
+      </w:r>
+      <w:r>
+        <w:rPr>
+          <w:rFonts w:ascii="Cambria" w:hAnsi="Cambria" w:cs="Courier New"/>
+          <w:sz w:val="24"/>
+        </w:rPr>
+        <w:t>class</w:t>
+      </w:r>
+      <w:r>
+        <w:rPr>
+          <w:rFonts w:ascii="Cambria" w:hAnsi="Cambria" w:cs="Courier New"/>
+          <w:sz w:val="24"/>
+        </w:rPr>
+        <w:t xml:space="preserve">. We decided to use so-called eager initialisation of Singleton, because our application will always need an instance (so that the </w:t>
+      </w:r>
       <w:r>
         <w:rPr>
           <w:rFonts w:ascii="Courier New" w:hAnsi="Courier New" w:cs="Courier New"/>
           <w:sz w:val="24"/>
         </w:rPr>
-        <w:t xml:space="preserve"> </w:t>
-      </w:r>
-      <w:r>
-        <w:rPr>
-          <w:rFonts w:ascii="Cambria" w:hAnsi="Cambria" w:cs="Courier New"/>
-          <w:sz w:val="24"/>
-        </w:rPr>
-        <w:t>class</w:t>
-      </w:r>
-      <w:r>
-        <w:rPr>
-          <w:rFonts w:ascii="Cambria" w:hAnsi="Cambria" w:cs="Courier New"/>
-          <w:sz w:val="24"/>
-        </w:rPr>
-        <w:t xml:space="preserve">. We decided to use so-called eager initialisation of Singleton, because our application will always need an instance (so that the </w:t>
-      </w:r>
-      <w:proofErr w:type="spellStart"/>
-      <w:r>
-        <w:rPr>
-          <w:rFonts w:ascii="Courier New" w:hAnsi="Courier New" w:cs="Courier New"/>
-          <w:sz w:val="24"/>
-        </w:rPr>
         <w:t>MediaPlayer</w:t>
       </w:r>
-      <w:proofErr w:type="spellEnd"/>
       <w:r>
         <w:rPr>
           <w:rFonts w:ascii="Cambria" w:hAnsi="Cambria" w:cs="Courier New"/>
@@ -14082,7 +13784,6 @@
         <w:lastRenderedPageBreak/>
         <w:t xml:space="preserve">Using this design pattern ensured that the </w:t>
       </w:r>
-      <w:proofErr w:type="spellStart"/>
       <w:r>
         <w:rPr>
           <w:rFonts w:ascii="Courier New" w:hAnsi="Courier New" w:cs="Courier New"/>
@@ -14090,7 +13791,6 @@
         </w:rPr>
         <w:t>MediaPlayer</w:t>
       </w:r>
-      <w:proofErr w:type="spellEnd"/>
       <w:r>
         <w:rPr>
           <w:rFonts w:ascii="Cambria" w:hAnsi="Cambria" w:cs="Courier New"/>
@@ -14098,7 +13798,6 @@
         </w:rPr>
         <w:t xml:space="preserve"> instance always exists and that after changing screens the reference to the instance still exists, which is better rather than creating a completely new instance of </w:t>
       </w:r>
-      <w:proofErr w:type="spellStart"/>
       <w:r>
         <w:rPr>
           <w:rFonts w:ascii="Courier New" w:hAnsi="Courier New" w:cs="Courier New"/>
@@ -14106,7 +13805,6 @@
         </w:rPr>
         <w:t>MediaPlayer</w:t>
       </w:r>
-      <w:proofErr w:type="spellEnd"/>
       <w:r>
         <w:rPr>
           <w:rFonts w:ascii="Cambria" w:hAnsi="Cambria" w:cs="Courier New"/>
@@ -14125,7 +13823,7 @@
           <w:color w:val="auto"/>
         </w:rPr>
       </w:pPr>
-      <w:bookmarkStart w:id="35" w:name="_Toc447897892"/>
+      <w:bookmarkStart w:id="42" w:name="_Toc447897892"/>
       <w:r>
         <w:rPr>
           <w:rFonts w:ascii="Cambria" w:hAnsi="Cambria"/>
@@ -14142,7 +13840,7 @@
         </w:rPr>
         <w:t>.4.2. Template</w:t>
       </w:r>
-      <w:bookmarkEnd w:id="35"/>
+      <w:bookmarkEnd w:id="42"/>
     </w:p>
     <w:p>
       <w:pPr>
@@ -14212,7 +13910,7 @@
           <w:color w:val="auto"/>
         </w:rPr>
       </w:pPr>
-      <w:bookmarkStart w:id="36" w:name="_Toc447897893"/>
+      <w:bookmarkStart w:id="43" w:name="_Toc447897893"/>
       <w:r>
         <w:rPr>
           <w:rFonts w:ascii="Cambria" w:hAnsi="Cambria"/>
@@ -14229,7 +13927,7 @@
         </w:rPr>
         <w:t>.4.3. Command</w:t>
       </w:r>
-      <w:bookmarkEnd w:id="36"/>
+      <w:bookmarkEnd w:id="43"/>
     </w:p>
     <w:p>
       <w:pPr>
@@ -14257,7 +13955,7 @@
           <w:color w:val="auto"/>
         </w:rPr>
       </w:pPr>
-      <w:bookmarkStart w:id="37" w:name="_Toc447897894"/>
+      <w:bookmarkStart w:id="44" w:name="_Toc447897894"/>
       <w:r>
         <w:rPr>
           <w:rFonts w:ascii="Cambria" w:hAnsi="Cambria"/>
@@ -14274,7 +13972,7 @@
         </w:rPr>
         <w:t>.4.4. Observer</w:t>
       </w:r>
-      <w:bookmarkEnd w:id="37"/>
+      <w:bookmarkEnd w:id="44"/>
     </w:p>
     <w:p>
       <w:pPr>
@@ -14337,7 +14035,6 @@
         </w:rPr>
         <w:t xml:space="preserve">Observer pattern in our application is implemented in the </w:t>
       </w:r>
-      <w:proofErr w:type="spellStart"/>
       <w:r>
         <w:rPr>
           <w:rFonts w:ascii="Courier New" w:hAnsi="Courier New" w:cs="Courier New"/>
@@ -14345,7 +14042,6 @@
         </w:rPr>
         <w:t>HeadphoneStateReceiver</w:t>
       </w:r>
-      <w:proofErr w:type="spellEnd"/>
       <w:r>
         <w:rPr>
           <w:rFonts w:ascii="Cambria" w:hAnsi="Cambria"/>
@@ -14353,7 +14049,6 @@
         </w:rPr>
         <w:t xml:space="preserve"> class, which extends the built-in </w:t>
       </w:r>
-      <w:proofErr w:type="spellStart"/>
       <w:r>
         <w:rPr>
           <w:rFonts w:ascii="Courier New" w:hAnsi="Courier New" w:cs="Courier New"/>
@@ -14361,7 +14056,6 @@
         </w:rPr>
         <w:t>BroadcastReceiver</w:t>
       </w:r>
-      <w:proofErr w:type="spellEnd"/>
       <w:r>
         <w:rPr>
           <w:rFonts w:ascii="Cambria" w:hAnsi="Cambria"/>
@@ -14369,7 +14063,6 @@
         </w:rPr>
         <w:t xml:space="preserve">. Once the headphones are plugged in, the </w:t>
       </w:r>
-      <w:proofErr w:type="spellStart"/>
       <w:r>
         <w:rPr>
           <w:rFonts w:ascii="Courier New" w:hAnsi="Courier New" w:cs="Courier New"/>
@@ -14377,7 +14070,6 @@
         </w:rPr>
         <w:t>HeadphoneStateReceiver</w:t>
       </w:r>
-      <w:proofErr w:type="spellEnd"/>
       <w:r>
         <w:rPr>
           <w:rFonts w:ascii="Cambria" w:hAnsi="Cambria"/>
@@ -14402,64 +14094,22 @@
     </w:p>
     <w:p>
       <w:pPr>
-        <w:spacing w:line="276" w:lineRule="auto"/>
-        <w:jc w:val="both"/>
-        <w:rPr>
-          <w:rFonts w:ascii="Cambria" w:hAnsi="Cambria"/>
-          <w:sz w:val="24"/>
-        </w:rPr>
-      </w:pPr>
-    </w:p>
-    <w:p>
-      <w:pPr>
-        <w:spacing w:line="276" w:lineRule="auto"/>
-        <w:rPr>
-          <w:rFonts w:ascii="Cambria" w:hAnsi="Cambria"/>
-          <w:b/>
-          <w:szCs w:val="48"/>
-        </w:rPr>
-      </w:pPr>
-      <w:r>
-        <w:rPr>
-          <w:rFonts w:ascii="Cambria" w:hAnsi="Cambria"/>
-          <w:b/>
-          <w:szCs w:val="48"/>
+        <w:rPr>
+          <w:rFonts w:ascii="Cambria" w:eastAsiaTheme="majorEastAsia" w:hAnsi="Cambria" w:cstheme="majorBidi"/>
+          <w:b/>
+          <w:sz w:val="28"/>
+          <w:szCs w:val="28"/>
+        </w:rPr>
+      </w:pPr>
+      <w:r>
+        <w:rPr>
+          <w:rFonts w:ascii="Cambria" w:hAnsi="Cambria"/>
+          <w:b/>
+          <w:sz w:val="28"/>
+          <w:szCs w:val="28"/>
         </w:rPr>
         <w:br w:type="page"/>
       </w:r>
-    </w:p>
-    <w:p>
-      <w:pPr>
-        <w:pStyle w:val="Heading1"/>
-        <w:spacing w:line="276" w:lineRule="auto"/>
-        <w:rPr>
-          <w:rFonts w:ascii="Cambria" w:hAnsi="Cambria"/>
-          <w:b/>
-          <w:color w:val="auto"/>
-          <w:szCs w:val="48"/>
-        </w:rPr>
-      </w:pPr>
-      <w:bookmarkStart w:id="38" w:name="_Toc447897895"/>
-      <w:r>
-        <w:rPr>
-          <w:rFonts w:ascii="Cambria" w:hAnsi="Cambria"/>
-          <w:b/>
-          <w:color w:val="auto"/>
-          <w:szCs w:val="48"/>
-        </w:rPr>
-        <w:lastRenderedPageBreak/>
-        <w:t>9</w:t>
-      </w:r>
-      <w:r>
-        <w:rPr>
-          <w:rFonts w:ascii="Cambria" w:hAnsi="Cambria"/>
-          <w:b/>
-          <w:color w:val="auto"/>
-          <w:szCs w:val="48"/>
-        </w:rPr>
-        <w:t>. Usage</w:t>
-      </w:r>
-      <w:bookmarkEnd w:id="38"/>
     </w:p>
     <w:p>
       <w:pPr>
@@ -14473,7 +14123,6 @@
           <w:szCs w:val="28"/>
         </w:rPr>
       </w:pPr>
-      <w:bookmarkStart w:id="39" w:name="_Toc447897896"/>
       <w:r>
         <w:rPr>
           <w:rFonts w:ascii="Cambria" w:hAnsi="Cambria"/>
@@ -14482,7 +14131,8 @@
           <w:sz w:val="28"/>
           <w:szCs w:val="28"/>
         </w:rPr>
-        <w:t>9</w:t>
+        <w:lastRenderedPageBreak/>
+        <w:t>8</w:t>
       </w:r>
       <w:r>
         <w:rPr>
@@ -14492,9 +14142,402 @@
           <w:sz w:val="28"/>
           <w:szCs w:val="28"/>
         </w:rPr>
+        <w:t>.5</w:t>
+      </w:r>
+      <w:r>
+        <w:rPr>
+          <w:rFonts w:ascii="Cambria" w:hAnsi="Cambria"/>
+          <w:b/>
+          <w:color w:val="auto"/>
+          <w:sz w:val="28"/>
+          <w:szCs w:val="28"/>
+        </w:rPr>
+        <w:t xml:space="preserve">. </w:t>
+      </w:r>
+      <w:r>
+        <w:rPr>
+          <w:rFonts w:ascii="Cambria" w:hAnsi="Cambria"/>
+          <w:b/>
+          <w:color w:val="auto"/>
+          <w:sz w:val="28"/>
+          <w:szCs w:val="28"/>
+        </w:rPr>
+        <w:t>External Software Libraries</w:t>
+      </w:r>
+    </w:p>
+    <w:p>
+      <w:pPr>
+        <w:spacing w:line="276" w:lineRule="auto"/>
+        <w:jc w:val="both"/>
+        <w:rPr>
+          <w:rFonts w:ascii="Cambria" w:hAnsi="Cambria"/>
+          <w:sz w:val="24"/>
+        </w:rPr>
+      </w:pPr>
+      <w:r>
+        <w:rPr>
+          <w:rFonts w:ascii="Cambria" w:hAnsi="Cambria"/>
+          <w:sz w:val="24"/>
+        </w:rPr>
+        <w:t>During the development we used multiple 3</w:t>
+      </w:r>
+      <w:r>
+        <w:rPr>
+          <w:rFonts w:ascii="Cambria" w:hAnsi="Cambria"/>
+          <w:sz w:val="24"/>
+          <w:vertAlign w:val="superscript"/>
+        </w:rPr>
+        <w:t>rd</w:t>
+      </w:r>
+      <w:r>
+        <w:rPr>
+          <w:rFonts w:ascii="Cambria" w:hAnsi="Cambria"/>
+          <w:sz w:val="24"/>
+        </w:rPr>
+        <w:t xml:space="preserve"> party libraries as they provided functionality which could not obtained otherwise. Its usage allowed us to refine performance of the application as well as improve its design and usability.</w:t>
+      </w:r>
+    </w:p>
+    <w:p>
+      <w:pPr>
+        <w:pStyle w:val="Heading3"/>
+        <w:spacing w:line="276" w:lineRule="auto"/>
+        <w:rPr>
+          <w:rFonts w:ascii="Cambria" w:hAnsi="Cambria"/>
+          <w:b/>
+          <w:color w:val="auto"/>
+        </w:rPr>
+      </w:pPr>
+      <w:r>
+        <w:rPr>
+          <w:rFonts w:ascii="Cambria" w:hAnsi="Cambria"/>
+          <w:b/>
+          <w:color w:val="auto"/>
+        </w:rPr>
+        <w:t>8.5.1. WebK</w:t>
+      </w:r>
+      <w:r>
+        <w:rPr>
+          <w:rFonts w:ascii="Cambria" w:hAnsi="Cambria"/>
+          <w:b/>
+          <w:color w:val="auto"/>
+        </w:rPr>
+        <w:t>it</w:t>
+      </w:r>
+    </w:p>
+    <w:p>
+      <w:pPr>
+        <w:pStyle w:val="Heading3"/>
+        <w:spacing w:line="276" w:lineRule="auto"/>
+        <w:jc w:val="both"/>
+        <w:rPr>
+          <w:rFonts w:ascii="Cambria" w:hAnsi="Cambria"/>
+          <w:color w:val="auto"/>
+        </w:rPr>
+      </w:pPr>
+      <w:r>
+        <w:rPr>
+          <w:rFonts w:ascii="Cambria" w:hAnsi="Cambria"/>
+          <w:color w:val="auto"/>
+        </w:rPr>
+        <w:t>WebKit is a layout engine for rendering web pages in web browsers. It is used in the web browser Safari, Chromium-based Google Chrome and Opera web browsers as well as implemented in almost all mobile web browsers.</w:t>
+      </w:r>
+    </w:p>
+    <w:p>
+      <w:pPr>
+        <w:spacing w:line="276" w:lineRule="auto"/>
+        <w:jc w:val="both"/>
+        <w:rPr>
+          <w:rFonts w:ascii="Cambria" w:hAnsi="Cambria"/>
+          <w:sz w:val="24"/>
+        </w:rPr>
+      </w:pPr>
+    </w:p>
+    <w:p>
+      <w:pPr>
+        <w:spacing w:line="276" w:lineRule="auto"/>
+        <w:jc w:val="both"/>
+        <w:rPr>
+          <w:rFonts w:ascii="Cambria" w:hAnsi="Cambria"/>
+          <w:sz w:val="24"/>
+        </w:rPr>
+      </w:pPr>
+      <w:r>
+        <w:rPr>
+          <w:rFonts w:ascii="Cambria" w:hAnsi="Cambria"/>
+          <w:sz w:val="24"/>
+        </w:rPr>
+        <w:t xml:space="preserve">We used WebKit in order to be able to serve static </w:t>
+      </w:r>
+      <w:r>
+        <w:rPr>
+          <w:rFonts w:ascii="Cambria" w:hAnsi="Cambria"/>
+          <w:i/>
+          <w:sz w:val="24"/>
+        </w:rPr>
+        <w:t>.html</w:t>
+      </w:r>
+      <w:r>
+        <w:rPr>
+          <w:rFonts w:ascii="Cambria" w:hAnsi="Cambria"/>
+          <w:sz w:val="24"/>
+        </w:rPr>
+        <w:t xml:space="preserve"> files from our application - About page is stored as a persistent </w:t>
+      </w:r>
+      <w:r>
+        <w:rPr>
+          <w:rFonts w:ascii="Cambria" w:hAnsi="Cambria"/>
+          <w:i/>
+          <w:sz w:val="24"/>
+        </w:rPr>
+        <w:t>.html</w:t>
+      </w:r>
+      <w:r>
+        <w:rPr>
+          <w:rFonts w:ascii="Cambria" w:hAnsi="Cambria"/>
+          <w:sz w:val="24"/>
+        </w:rPr>
+        <w:t xml:space="preserve"> file which is shown using Android’s WebView, which is View responsible for displaying webpages. </w:t>
+      </w:r>
+    </w:p>
+    <w:p>
+      <w:pPr>
+        <w:pStyle w:val="Heading3"/>
+        <w:spacing w:line="276" w:lineRule="auto"/>
+        <w:rPr>
+          <w:rFonts w:ascii="Cambria" w:hAnsi="Cambria"/>
+          <w:b/>
+          <w:color w:val="auto"/>
+        </w:rPr>
+      </w:pPr>
+      <w:r>
+        <w:rPr>
+          <w:rFonts w:ascii="Cambria" w:hAnsi="Cambria"/>
+          <w:b/>
+          <w:color w:val="auto"/>
+        </w:rPr>
+        <w:t xml:space="preserve">8.5.2. </w:t>
+      </w:r>
+      <w:r>
+        <w:rPr>
+          <w:rFonts w:ascii="Cambria" w:hAnsi="Cambria"/>
+          <w:b/>
+          <w:color w:val="auto"/>
+        </w:rPr>
+        <w:t>SeekArc</w:t>
+      </w:r>
+    </w:p>
+    <w:p>
+      <w:pPr>
+        <w:spacing w:line="276" w:lineRule="auto"/>
+        <w:jc w:val="both"/>
+        <w:rPr>
+          <w:rFonts w:ascii="Cambria" w:hAnsi="Cambria"/>
+          <w:sz w:val="24"/>
+        </w:rPr>
+      </w:pPr>
+      <w:r>
+        <w:rPr>
+          <w:rFonts w:ascii="Cambria" w:hAnsi="Cambria"/>
+          <w:sz w:val="24"/>
+        </w:rPr>
+        <w:t>SeekBar is an extension of ProgressBar that adds a dragable element, which can be used to adjust the current progress level. SeekArc is 3</w:t>
+      </w:r>
+      <w:r>
+        <w:rPr>
+          <w:rFonts w:ascii="Cambria" w:hAnsi="Cambria"/>
+          <w:sz w:val="24"/>
+          <w:vertAlign w:val="superscript"/>
+        </w:rPr>
+        <w:t>rd</w:t>
+      </w:r>
+      <w:r>
+        <w:rPr>
+          <w:rFonts w:ascii="Cambria" w:hAnsi="Cambria"/>
+          <w:sz w:val="24"/>
+        </w:rPr>
+        <w:t xml:space="preserve"> party library which extends the SeekBar – it wraps the SeekBar around in a circle.</w:t>
+      </w:r>
+    </w:p>
+    <w:p>
+      <w:pPr>
+        <w:spacing w:line="276" w:lineRule="auto"/>
+        <w:jc w:val="both"/>
+        <w:rPr>
+          <w:rFonts w:ascii="Cambria" w:hAnsi="Cambria"/>
+          <w:sz w:val="24"/>
+        </w:rPr>
+      </w:pPr>
+      <w:r>
+        <w:rPr>
+          <w:rFonts w:ascii="Cambria" w:hAnsi="Cambria"/>
+          <w:sz w:val="24"/>
+        </w:rPr>
+        <w:t>We originally used SeekBar to allow users to change the current position in the song by scrubbing, however we decided to rather use the 3</w:t>
+      </w:r>
+      <w:r>
+        <w:rPr>
+          <w:rFonts w:ascii="Cambria" w:hAnsi="Cambria"/>
+          <w:sz w:val="24"/>
+          <w:vertAlign w:val="superscript"/>
+        </w:rPr>
+        <w:t>rd</w:t>
+      </w:r>
+      <w:r>
+        <w:rPr>
+          <w:rFonts w:ascii="Cambria" w:hAnsi="Cambria"/>
+          <w:sz w:val="24"/>
+        </w:rPr>
+        <w:t xml:space="preserve"> party SeekArc library. We had multiple reasons:</w:t>
+      </w:r>
+    </w:p>
+    <w:p>
+      <w:pPr>
+        <w:pStyle w:val="ListParagraph"/>
+        <w:numPr>
+          <w:ilvl w:val="0"/>
+          <w:numId w:val="19"/>
+        </w:numPr>
+        <w:spacing w:line="276" w:lineRule="auto"/>
+        <w:jc w:val="both"/>
+        <w:rPr>
+          <w:rFonts w:ascii="Cambria" w:hAnsi="Cambria"/>
+          <w:sz w:val="24"/>
+        </w:rPr>
+      </w:pPr>
+      <w:r>
+        <w:rPr>
+          <w:rFonts w:ascii="Cambria" w:hAnsi="Cambria"/>
+          <w:sz w:val="24"/>
+        </w:rPr>
+        <w:t>SeekArc looks aesthetically much more pleasing than SeekBar and fills space better than SeekBar.</w:t>
+      </w:r>
+    </w:p>
+    <w:p>
+      <w:pPr>
+        <w:pStyle w:val="ListParagraph"/>
+        <w:numPr>
+          <w:ilvl w:val="0"/>
+          <w:numId w:val="19"/>
+        </w:numPr>
+        <w:spacing w:line="276" w:lineRule="auto"/>
+        <w:jc w:val="both"/>
+        <w:rPr>
+          <w:rFonts w:ascii="Cambria" w:hAnsi="Cambria"/>
+          <w:sz w:val="24"/>
+        </w:rPr>
+      </w:pPr>
+      <w:r>
+        <w:rPr>
+          <w:rFonts w:ascii="Cambria" w:hAnsi="Cambria"/>
+          <w:sz w:val="24"/>
+        </w:rPr>
+        <w:t>SeekArc h</w:t>
+      </w:r>
+      <w:r>
+        <w:rPr>
+          <w:rFonts w:ascii="Cambria" w:hAnsi="Cambria"/>
+          <w:sz w:val="24"/>
+        </w:rPr>
+        <w:t>as resulted in better performance than SeekBar – after benchmarking we discovered updating song’s position is smoother and without any stuttering.</w:t>
+      </w:r>
+      <w:bookmarkStart w:id="45" w:name="_GoBack"/>
+      <w:bookmarkEnd w:id="45"/>
+    </w:p>
+    <w:p>
+      <w:pPr>
+        <w:spacing w:line="276" w:lineRule="auto"/>
+        <w:jc w:val="both"/>
+        <w:rPr>
+          <w:rFonts w:ascii="Cambria" w:hAnsi="Cambria"/>
+          <w:sz w:val="24"/>
+        </w:rPr>
+      </w:pPr>
+    </w:p>
+    <w:p>
+      <w:pPr>
+        <w:spacing w:line="276" w:lineRule="auto"/>
+        <w:rPr>
+          <w:rFonts w:ascii="Cambria" w:hAnsi="Cambria"/>
+          <w:b/>
+          <w:szCs w:val="48"/>
+        </w:rPr>
+      </w:pPr>
+      <w:r>
+        <w:rPr>
+          <w:rFonts w:ascii="Cambria" w:hAnsi="Cambria"/>
+          <w:b/>
+          <w:szCs w:val="48"/>
+        </w:rPr>
+        <w:br w:type="page"/>
+      </w:r>
+    </w:p>
+    <w:p>
+      <w:pPr>
+        <w:pStyle w:val="Heading1"/>
+        <w:spacing w:line="276" w:lineRule="auto"/>
+        <w:rPr>
+          <w:rFonts w:ascii="Cambria" w:hAnsi="Cambria"/>
+          <w:b/>
+          <w:color w:val="auto"/>
+          <w:szCs w:val="48"/>
+        </w:rPr>
+      </w:pPr>
+      <w:bookmarkStart w:id="46" w:name="_Toc447897895"/>
+      <w:r>
+        <w:rPr>
+          <w:rFonts w:ascii="Cambria" w:hAnsi="Cambria"/>
+          <w:b/>
+          <w:color w:val="auto"/>
+          <w:szCs w:val="48"/>
+        </w:rPr>
+        <w:lastRenderedPageBreak/>
+        <w:t>9</w:t>
+      </w:r>
+      <w:r>
+        <w:rPr>
+          <w:rFonts w:ascii="Cambria" w:hAnsi="Cambria"/>
+          <w:b/>
+          <w:color w:val="auto"/>
+          <w:szCs w:val="48"/>
+        </w:rPr>
+        <w:t>. Usage</w:t>
+      </w:r>
+      <w:bookmarkEnd w:id="46"/>
+    </w:p>
+    <w:p>
+      <w:pPr>
+        <w:pStyle w:val="Heading2"/>
+        <w:spacing w:line="276" w:lineRule="auto"/>
+        <w:rPr>
+          <w:rFonts w:ascii="Cambria" w:hAnsi="Cambria"/>
+          <w:b/>
+          <w:color w:val="auto"/>
+          <w:sz w:val="28"/>
+          <w:szCs w:val="28"/>
+        </w:rPr>
+      </w:pPr>
+      <w:bookmarkStart w:id="47" w:name="_Toc447897896"/>
+      <w:r>
+        <w:rPr>
+          <w:rFonts w:ascii="Cambria" w:hAnsi="Cambria"/>
+          <w:b/>
+          <w:color w:val="auto"/>
+          <w:sz w:val="28"/>
+          <w:szCs w:val="28"/>
+        </w:rPr>
+        <w:t>9</w:t>
+      </w:r>
+      <w:r>
+        <w:rPr>
+          <w:rFonts w:ascii="Cambria" w:hAnsi="Cambria"/>
+          <w:b/>
+          <w:color w:val="auto"/>
+          <w:sz w:val="28"/>
+          <w:szCs w:val="28"/>
+        </w:rPr>
         <w:t>.1. Installation Requirements</w:t>
       </w:r>
-      <w:bookmarkEnd w:id="39"/>
+      <w:bookmarkEnd w:id="47"/>
     </w:p>
     <w:p>
       <w:pPr>
@@ -14521,7 +14564,6 @@
           <w:id w:val="281307701"/>
           <w:citation/>
         </w:sdtPr>
-        <w:sdtEndPr/>
         <w:sdtContent>
           <w:r>
             <w:rPr>
@@ -14647,7 +14689,6 @@
           <w:id w:val="1021355018"/>
           <w:citation/>
         </w:sdtPr>
-        <w:sdtEndPr/>
         <w:sdtContent>
           <w:r>
             <w:rPr>
@@ -14702,7 +14743,7 @@
           <w:szCs w:val="28"/>
         </w:rPr>
       </w:pPr>
-      <w:bookmarkStart w:id="40" w:name="_Toc447897897"/>
+      <w:bookmarkStart w:id="48" w:name="_Toc447897897"/>
       <w:r>
         <w:rPr>
           <w:rFonts w:ascii="Cambria" w:hAnsi="Cambria"/>
@@ -14723,7 +14764,7 @@
         </w:rPr>
         <w:t>.2. Building requirements</w:t>
       </w:r>
-      <w:bookmarkEnd w:id="40"/>
+      <w:bookmarkEnd w:id="48"/>
     </w:p>
     <w:p>
       <w:pPr>
@@ -14743,7 +14784,6 @@
         </w:rPr>
         <w:t xml:space="preserve">In order to build the application, simply open either </w:t>
       </w:r>
-      <w:proofErr w:type="spellStart"/>
       <w:r>
         <w:rPr>
           <w:rFonts w:ascii="Cambria" w:hAnsi="Cambria"/>
@@ -14753,7 +14793,6 @@
         </w:rPr>
         <w:t>audava_meditation.iml</w:t>
       </w:r>
-      <w:proofErr w:type="spellEnd"/>
       <w:r>
         <w:rPr>
           <w:rFonts w:ascii="Cambria" w:hAnsi="Cambria"/>
@@ -14762,7 +14801,6 @@
         </w:rPr>
         <w:t xml:space="preserve"> or </w:t>
       </w:r>
-      <w:proofErr w:type="spellStart"/>
       <w:r>
         <w:rPr>
           <w:rFonts w:ascii="Cambria" w:hAnsi="Cambria"/>
@@ -14772,7 +14810,6 @@
         </w:rPr>
         <w:t>TheMindset.iml</w:t>
       </w:r>
-      <w:proofErr w:type="spellEnd"/>
       <w:r>
         <w:rPr>
           <w:rFonts w:ascii="Cambria" w:hAnsi="Cambria"/>
@@ -14787,25 +14824,23 @@
           <w:sz w:val="24"/>
           <w:szCs w:val="48"/>
         </w:rPr>
-        <w:t xml:space="preserve">, the application should be built automatically using </w:t>
-      </w:r>
-      <w:proofErr w:type="spellStart"/>
+        <w:t>, the application should be built automatically using Gradle build system</w:t>
+      </w:r>
       <w:r>
         <w:rPr>
           <w:rFonts w:ascii="Cambria" w:hAnsi="Cambria"/>
           <w:sz w:val="24"/>
           <w:szCs w:val="48"/>
         </w:rPr>
-        <w:t>Gradle</w:t>
-      </w:r>
-      <w:proofErr w:type="spellEnd"/>
+        <w:t xml:space="preserve">, which will </w:t>
+      </w:r>
       <w:r>
         <w:rPr>
           <w:rFonts w:ascii="Cambria" w:hAnsi="Cambria"/>
           <w:sz w:val="24"/>
           <w:szCs w:val="48"/>
         </w:rPr>
-        <w:t xml:space="preserve"> build system</w:t>
+        <w:t xml:space="preserve">download and </w:t>
       </w:r>
       <w:r>
         <w:rPr>
@@ -14813,7 +14848,7 @@
           <w:sz w:val="24"/>
           <w:szCs w:val="48"/>
         </w:rPr>
-        <w:t>, which will compile all the depe</w:t>
+        <w:t>compile all the depe</w:t>
       </w:r>
       <w:r>
         <w:rPr>
@@ -14838,9 +14873,99 @@
           <w:sz w:val="24"/>
           <w:szCs w:val="48"/>
         </w:rPr>
+        <w:t>.apk</w:t>
+      </w:r>
+      <w:r>
+        <w:rPr>
+          <w:rFonts w:ascii="Cambria" w:hAnsi="Cambria"/>
+          <w:sz w:val="24"/>
+          <w:szCs w:val="48"/>
+        </w:rPr>
+        <w:t xml:space="preserve"> </w:t>
+      </w:r>
+      <w:r>
+        <w:rPr>
+          <w:rFonts w:ascii="Cambria" w:hAnsi="Cambria"/>
+          <w:sz w:val="24"/>
+          <w:szCs w:val="48"/>
+        </w:rPr>
+        <w:t xml:space="preserve">(Android package) </w:t>
+      </w:r>
+      <w:r>
+        <w:rPr>
+          <w:rFonts w:ascii="Cambria" w:hAnsi="Cambria"/>
+          <w:sz w:val="24"/>
+          <w:szCs w:val="48"/>
+        </w:rPr>
+        <w:t>file</w:t>
+      </w:r>
+      <w:r>
+        <w:rPr>
+          <w:rFonts w:ascii="Cambria" w:hAnsi="Cambria"/>
+          <w:sz w:val="24"/>
+          <w:szCs w:val="48"/>
+        </w:rPr>
+        <w:t xml:space="preserve"> is built</w:t>
+      </w:r>
+      <w:r>
+        <w:rPr>
+          <w:rFonts w:ascii="Cambria" w:hAnsi="Cambria"/>
+          <w:sz w:val="24"/>
+          <w:szCs w:val="48"/>
+        </w:rPr>
+        <w:t xml:space="preserve">, which can be then </w:t>
+      </w:r>
+      <w:r>
+        <w:rPr>
+          <w:rFonts w:ascii="Cambria" w:hAnsi="Cambria"/>
+          <w:sz w:val="24"/>
+          <w:szCs w:val="48"/>
+        </w:rPr>
+        <w:t xml:space="preserve">installed and </w:t>
+      </w:r>
+      <w:r>
+        <w:rPr>
+          <w:rFonts w:ascii="Cambria" w:hAnsi="Cambria"/>
+          <w:sz w:val="24"/>
+          <w:szCs w:val="48"/>
+        </w:rPr>
+        <w:t>used on any supported Android device</w:t>
+      </w:r>
+      <w:r>
+        <w:rPr>
+          <w:rFonts w:ascii="Cambria" w:hAnsi="Cambria"/>
+          <w:sz w:val="24"/>
+          <w:szCs w:val="48"/>
+        </w:rPr>
+        <w:t xml:space="preserve"> (outlined above)</w:t>
+      </w:r>
+      <w:r>
+        <w:rPr>
+          <w:rFonts w:ascii="Cambria" w:hAnsi="Cambria"/>
+          <w:sz w:val="24"/>
+          <w:szCs w:val="48"/>
+        </w:rPr>
         <w:t>.</w:t>
       </w:r>
-      <w:proofErr w:type="spellStart"/>
+    </w:p>
+    <w:p>
+      <w:pPr>
+        <w:spacing w:line="276" w:lineRule="auto"/>
+        <w:jc w:val="both"/>
+        <w:rPr>
+          <w:rFonts w:ascii="Cambria" w:hAnsi="Cambria"/>
+          <w:sz w:val="24"/>
+          <w:szCs w:val="48"/>
+        </w:rPr>
+      </w:pPr>
+      <w:r>
+        <w:rPr>
+          <w:rFonts w:ascii="Cambria" w:hAnsi="Cambria"/>
+          <w:sz w:val="24"/>
+          <w:szCs w:val="48"/>
+        </w:rPr>
+        <w:t xml:space="preserve">The Gradle build script generates two </w:t>
+      </w:r>
       <w:r>
         <w:rPr>
           <w:rFonts w:ascii="Cambria" w:hAnsi="Cambria"/>
@@ -14848,24 +14973,87 @@
           <w:sz w:val="24"/>
           <w:szCs w:val="48"/>
         </w:rPr>
-        <w:t>apk</w:t>
-      </w:r>
-      <w:proofErr w:type="spellEnd"/>
+        <w:t>.apk</w:t>
+      </w:r>
       <w:r>
         <w:rPr>
           <w:rFonts w:ascii="Cambria" w:hAnsi="Cambria"/>
           <w:sz w:val="24"/>
           <w:szCs w:val="48"/>
         </w:rPr>
+        <w:t xml:space="preserve"> files in different configurations - Debug and Release. Debug build is a larger binary containing debugging symbols to make finding bugs and errors, as it allows getting log output from the application / device</w:t>
+      </w:r>
+      <w:r>
+        <w:rPr>
+          <w:rFonts w:ascii="Cambria" w:hAnsi="Cambria"/>
+          <w:sz w:val="24"/>
+          <w:szCs w:val="48"/>
+        </w:rPr>
         <w:t xml:space="preserve"> </w:t>
       </w:r>
+      <w:sdt>
+        <w:sdtPr>
+          <w:rPr>
+            <w:rFonts w:ascii="Cambria" w:hAnsi="Cambria"/>
+            <w:sz w:val="24"/>
+            <w:szCs w:val="48"/>
+          </w:rPr>
+          <w:id w:val="-536971386"/>
+          <w:citation/>
+        </w:sdtPr>
+        <w:sdtContent>
+          <w:r>
+            <w:rPr>
+              <w:rFonts w:ascii="Cambria" w:hAnsi="Cambria"/>
+              <w:sz w:val="24"/>
+              <w:szCs w:val="48"/>
+            </w:rPr>
+            <w:fldChar w:fldCharType="begin"/>
+          </w:r>
+          <w:r>
+            <w:rPr>
+              <w:rFonts w:ascii="Cambria" w:hAnsi="Cambria"/>
+              <w:sz w:val="24"/>
+              <w:szCs w:val="48"/>
+              <w:lang w:val="en-US"/>
+            </w:rPr>
+            <w:instrText xml:space="preserve"> CITATION Bar15 \l 1033 </w:instrText>
+          </w:r>
+          <w:r>
+            <w:rPr>
+              <w:rFonts w:ascii="Cambria" w:hAnsi="Cambria"/>
+              <w:sz w:val="24"/>
+              <w:szCs w:val="48"/>
+            </w:rPr>
+            <w:fldChar w:fldCharType="separate"/>
+          </w:r>
+          <w:r>
+            <w:rPr>
+              <w:rFonts w:ascii="Cambria" w:hAnsi="Cambria"/>
+              <w:noProof/>
+              <w:sz w:val="24"/>
+              <w:szCs w:val="48"/>
+              <w:lang w:val="en-US"/>
+            </w:rPr>
+            <w:t>(Barth, 2015)</w:t>
+          </w:r>
+          <w:r>
+            <w:rPr>
+              <w:rFonts w:ascii="Cambria" w:hAnsi="Cambria"/>
+              <w:sz w:val="24"/>
+              <w:szCs w:val="48"/>
+            </w:rPr>
+            <w:fldChar w:fldCharType="end"/>
+          </w:r>
+        </w:sdtContent>
+      </w:sdt>
       <w:r>
         <w:rPr>
           <w:rFonts w:ascii="Cambria" w:hAnsi="Cambria"/>
           <w:sz w:val="24"/>
           <w:szCs w:val="48"/>
         </w:rPr>
-        <w:t xml:space="preserve">(Android package) </w:t>
+        <w:t>, while Release build disables getting the logs in order to harden the application from Reverse Engineering. (analysing the compiled binary</w:t>
       </w:r>
       <w:r>
         <w:rPr>
@@ -14873,7 +15061,7 @@
           <w:sz w:val="24"/>
           <w:szCs w:val="48"/>
         </w:rPr>
-        <w:t>file</w:t>
+        <w:t xml:space="preserve"> to obtain its source code</w:t>
       </w:r>
       <w:r>
         <w:rPr>
@@ -14881,23 +15069,26 @@
           <w:sz w:val="24"/>
           <w:szCs w:val="48"/>
         </w:rPr>
-        <w:t xml:space="preserve"> is built</w:t>
-      </w:r>
-      <w:r>
+        <w:t>)</w:t>
+      </w:r>
+    </w:p>
+    <w:p>
+      <w:pPr>
+        <w:spacing w:line="276" w:lineRule="auto"/>
+        <w:jc w:val="both"/>
         <w:rPr>
           <w:rFonts w:ascii="Cambria" w:hAnsi="Cambria"/>
           <w:sz w:val="24"/>
           <w:szCs w:val="48"/>
         </w:rPr>
-        <w:t xml:space="preserve">, which can be then </w:t>
-      </w:r>
+      </w:pPr>
       <w:r>
         <w:rPr>
           <w:rFonts w:ascii="Cambria" w:hAnsi="Cambria"/>
           <w:sz w:val="24"/>
           <w:szCs w:val="48"/>
         </w:rPr>
-        <w:t xml:space="preserve">installed and </w:t>
+        <w:t>Release build differs mainly in two things: it is also smaller, as unnecessary code is stripped off and the application can be signed with own certificate to ensure that the authorship can be verified and that any subsequent upgrades will be still installed as one package.</w:t>
       </w:r>
       <w:r>
         <w:rPr>
@@ -14905,24 +15096,64 @@
           <w:sz w:val="24"/>
           <w:szCs w:val="48"/>
         </w:rPr>
-        <w:t>used on any supported Android device</w:t>
-      </w:r>
-      <w:r>
-        <w:rPr>
-          <w:rFonts w:ascii="Cambria" w:hAnsi="Cambria"/>
-          <w:sz w:val="24"/>
-          <w:szCs w:val="48"/>
-        </w:rPr>
-        <w:t xml:space="preserve"> (outlined above)</w:t>
-      </w:r>
-      <w:r>
-        <w:rPr>
-          <w:rFonts w:ascii="Cambria" w:hAnsi="Cambria"/>
-          <w:sz w:val="24"/>
-          <w:szCs w:val="48"/>
-        </w:rPr>
-        <w:t>.</w:t>
-      </w:r>
+        <w:t xml:space="preserve"> </w:t>
+      </w:r>
+      <w:sdt>
+        <w:sdtPr>
+          <w:rPr>
+            <w:rFonts w:ascii="Cambria" w:hAnsi="Cambria"/>
+            <w:sz w:val="24"/>
+            <w:szCs w:val="48"/>
+          </w:rPr>
+          <w:id w:val="-558716256"/>
+          <w:citation/>
+        </w:sdtPr>
+        <w:sdtContent>
+          <w:r>
+            <w:rPr>
+              <w:rFonts w:ascii="Cambria" w:hAnsi="Cambria"/>
+              <w:sz w:val="24"/>
+              <w:szCs w:val="48"/>
+            </w:rPr>
+            <w:fldChar w:fldCharType="begin"/>
+          </w:r>
+          <w:r>
+            <w:rPr>
+              <w:rFonts w:ascii="Cambria" w:hAnsi="Cambria"/>
+              <w:sz w:val="24"/>
+              <w:szCs w:val="48"/>
+              <w:lang w:val="en-US"/>
+            </w:rPr>
+            <w:instrText xml:space="preserve"> CITATION Goo161 \l 1033 </w:instrText>
+          </w:r>
+          <w:r>
+            <w:rPr>
+              <w:rFonts w:ascii="Cambria" w:hAnsi="Cambria"/>
+              <w:sz w:val="24"/>
+              <w:szCs w:val="48"/>
+            </w:rPr>
+            <w:fldChar w:fldCharType="separate"/>
+          </w:r>
+          <w:r>
+            <w:rPr>
+              <w:rFonts w:ascii="Cambria" w:hAnsi="Cambria"/>
+              <w:noProof/>
+              <w:sz w:val="24"/>
+              <w:szCs w:val="48"/>
+              <w:lang w:val="en-US"/>
+            </w:rPr>
+            <w:t>(Google, 2016)</w:t>
+          </w:r>
+          <w:r>
+            <w:rPr>
+              <w:rFonts w:ascii="Cambria" w:hAnsi="Cambria"/>
+              <w:sz w:val="24"/>
+              <w:szCs w:val="48"/>
+            </w:rPr>
+            <w:fldChar w:fldCharType="end"/>
+          </w:r>
+        </w:sdtContent>
+      </w:sdt>
     </w:p>
     <w:p>
       <w:pPr>
@@ -14953,7 +15184,7 @@
           <w:szCs w:val="48"/>
         </w:rPr>
       </w:pPr>
-      <w:bookmarkStart w:id="41" w:name="_Toc447897898"/>
+      <w:bookmarkStart w:id="49" w:name="_Toc447897898"/>
       <w:r>
         <w:rPr>
           <w:rFonts w:ascii="Cambria" w:hAnsi="Cambria"/>
@@ -14973,7 +15204,7 @@
         </w:rPr>
         <w:t>. Testing</w:t>
       </w:r>
-      <w:bookmarkEnd w:id="41"/>
+      <w:bookmarkEnd w:id="49"/>
     </w:p>
     <w:p>
       <w:pPr>
@@ -14987,7 +15218,7 @@
           <w:szCs w:val="28"/>
         </w:rPr>
       </w:pPr>
-      <w:bookmarkStart w:id="42" w:name="_Toc447897899"/>
+      <w:bookmarkStart w:id="50" w:name="_Toc447897899"/>
       <w:r>
         <w:rPr>
           <w:rFonts w:ascii="Cambria" w:hAnsi="Cambria"/>
@@ -15008,7 +15239,7 @@
         </w:rPr>
         <w:t>.1. Development Testing</w:t>
       </w:r>
-      <w:bookmarkEnd w:id="42"/>
+      <w:bookmarkEnd w:id="50"/>
     </w:p>
     <w:p>
       <w:pPr>
@@ -15046,23 +15277,7 @@
           <w:rFonts w:ascii="Cambria" w:hAnsi="Cambria"/>
           <w:sz w:val="24"/>
         </w:rPr>
-        <w:t xml:space="preserve">Sony </w:t>
-      </w:r>
-      <w:proofErr w:type="spellStart"/>
-      <w:r>
-        <w:rPr>
-          <w:rFonts w:ascii="Cambria" w:hAnsi="Cambria"/>
-          <w:sz w:val="24"/>
-        </w:rPr>
-        <w:t>Xperia</w:t>
-      </w:r>
-      <w:proofErr w:type="spellEnd"/>
-      <w:r>
-        <w:rPr>
-          <w:rFonts w:ascii="Cambria" w:hAnsi="Cambria"/>
-          <w:sz w:val="24"/>
-        </w:rPr>
-        <w:t xml:space="preserve"> Z3 Compact, model number D5803, OS version: Android 5.1.1</w:t>
+        <w:t>Sony Xperia Z3 Compact, model number D5803, OS version: Android 5.1.1</w:t>
       </w:r>
     </w:p>
     <w:p>
@@ -15138,7 +15353,7 @@
           <w:szCs w:val="28"/>
         </w:rPr>
       </w:pPr>
-      <w:bookmarkStart w:id="43" w:name="_Toc447897900"/>
+      <w:bookmarkStart w:id="51" w:name="_Toc447897900"/>
       <w:r>
         <w:rPr>
           <w:rFonts w:ascii="Cambria" w:hAnsi="Cambria"/>
@@ -15159,7 +15374,7 @@
         </w:rPr>
         <w:t>.2. External Testing</w:t>
       </w:r>
-      <w:bookmarkEnd w:id="43"/>
+      <w:bookmarkEnd w:id="51"/>
     </w:p>
     <w:p>
       <w:pPr>
@@ -15297,7 +15512,7 @@
             <w:noProof/>
             <w:sz w:val="24"/>
           </w:rPr>
-          <w:t>14</w:t>
+          <w:t>20</w:t>
         </w:r>
         <w:r>
           <w:rPr>
@@ -15436,6 +15651,119 @@
     </w:lvl>
   </w:abstractNum>
   <w:abstractNum w:abstractNumId="1" w15:restartNumberingAfterBreak="0">
+    <w:nsid w:val="19CB3804"/>
+    <w:multiLevelType w:val="hybridMultilevel"/>
+    <w:tmpl w:val="5384819C"/>
+    <w:lvl w:ilvl="0" w:tplc="041B0001">
+      <w:start w:val="1"/>
+      <w:numFmt w:val="bullet"/>
+      <w:lvlText w:val=""/>
+      <w:lvlJc w:val="left"/>
+      <w:pPr>
+        <w:ind w:left="720" w:hanging="360"/>
+      </w:pPr>
+      <w:rPr>
+        <w:rFonts w:ascii="Symbol" w:hAnsi="Symbol" w:hint="default"/>
+      </w:rPr>
+    </w:lvl>
+    <w:lvl w:ilvl="1" w:tplc="041B0003" w:tentative="1">
+      <w:start w:val="1"/>
+      <w:numFmt w:val="bullet"/>
+      <w:lvlText w:val="o"/>
+      <w:lvlJc w:val="left"/>
+      <w:pPr>
+        <w:ind w:left="1440" w:hanging="360"/>
+      </w:pPr>
+      <w:rPr>
+        <w:rFonts w:ascii="Courier New" w:hAnsi="Courier New" w:cs="Courier New" w:hint="default"/>
+      </w:rPr>
+    </w:lvl>
+    <w:lvl w:ilvl="2" w:tplc="041B0005" w:tentative="1">
+      <w:start w:val="1"/>
+      <w:numFmt w:val="bullet"/>
+      <w:lvlText w:val=""/>
+      <w:lvlJc w:val="left"/>
+      <w:pPr>
+        <w:ind w:left="2160" w:hanging="360"/>
+      </w:pPr>
+      <w:rPr>
+        <w:rFonts w:ascii="Wingdings" w:hAnsi="Wingdings" w:hint="default"/>
+      </w:rPr>
+    </w:lvl>
+    <w:lvl w:ilvl="3" w:tplc="041B0001" w:tentative="1">
+      <w:start w:val="1"/>
+      <w:numFmt w:val="bullet"/>
+      <w:lvlText w:val=""/>
+      <w:lvlJc w:val="left"/>
+      <w:pPr>
+        <w:ind w:left="2880" w:hanging="360"/>
+      </w:pPr>
+      <w:rPr>
+        <w:rFonts w:ascii="Symbol" w:hAnsi="Symbol" w:hint="default"/>
+      </w:rPr>
+    </w:lvl>
+    <w:lvl w:ilvl="4" w:tplc="041B0003" w:tentative="1">
+      <w:start w:val="1"/>
+      <w:numFmt w:val="bullet"/>
+      <w:lvlText w:val="o"/>
+      <w:lvlJc w:val="left"/>
+      <w:pPr>
+        <w:ind w:left="3600" w:hanging="360"/>
+      </w:pPr>
+      <w:rPr>
+        <w:rFonts w:ascii="Courier New" w:hAnsi="Courier New" w:cs="Courier New" w:hint="default"/>
+      </w:rPr>
+    </w:lvl>
+    <w:lvl w:ilvl="5" w:tplc="041B0005" w:tentative="1">
+      <w:start w:val="1"/>
+      <w:numFmt w:val="bullet"/>
+      <w:lvlText w:val=""/>
+      <w:lvlJc w:val="left"/>
+      <w:pPr>
+        <w:ind w:left="4320" w:hanging="360"/>
+      </w:pPr>
+      <w:rPr>
+        <w:rFonts w:ascii="Wingdings" w:hAnsi="Wingdings" w:hint="default"/>
+      </w:rPr>
+    </w:lvl>
+    <w:lvl w:ilvl="6" w:tplc="041B0001" w:tentative="1">
+      <w:start w:val="1"/>
+      <w:numFmt w:val="bullet"/>
+      <w:lvlText w:val=""/>
+      <w:lvlJc w:val="left"/>
+      <w:pPr>
+        <w:ind w:left="5040" w:hanging="360"/>
+      </w:pPr>
+      <w:rPr>
+        <w:rFonts w:ascii="Symbol" w:hAnsi="Symbol" w:hint="default"/>
+      </w:rPr>
+    </w:lvl>
+    <w:lvl w:ilvl="7" w:tplc="041B0003" w:tentative="1">
+      <w:start w:val="1"/>
+      <w:numFmt w:val="bullet"/>
+      <w:lvlText w:val="o"/>
+      <w:lvlJc w:val="left"/>
+      <w:pPr>
+        <w:ind w:left="5760" w:hanging="360"/>
+      </w:pPr>
+      <w:rPr>
+        <w:rFonts w:ascii="Courier New" w:hAnsi="Courier New" w:cs="Courier New" w:hint="default"/>
+      </w:rPr>
+    </w:lvl>
+    <w:lvl w:ilvl="8" w:tplc="041B0005" w:tentative="1">
+      <w:start w:val="1"/>
+      <w:numFmt w:val="bullet"/>
+      <w:lvlText w:val=""/>
+      <w:lvlJc w:val="left"/>
+      <w:pPr>
+        <w:ind w:left="6480" w:hanging="360"/>
+      </w:pPr>
+      <w:rPr>
+        <w:rFonts w:ascii="Wingdings" w:hAnsi="Wingdings" w:hint="default"/>
+      </w:rPr>
+    </w:lvl>
+  </w:abstractNum>
+  <w:abstractNum w:abstractNumId="2" w15:restartNumberingAfterBreak="0">
     <w:nsid w:val="1AB13263"/>
     <w:multiLevelType w:val="hybridMultilevel"/>
     <w:tmpl w:val="7F80D852"/>
@@ -15548,7 +15876,7 @@
       </w:rPr>
     </w:lvl>
   </w:abstractNum>
-  <w:abstractNum w:abstractNumId="2" w15:restartNumberingAfterBreak="0">
+  <w:abstractNum w:abstractNumId="3" w15:restartNumberingAfterBreak="0">
     <w:nsid w:val="1E817430"/>
     <w:multiLevelType w:val="hybridMultilevel"/>
     <w:tmpl w:val="9A6EFB4A"/>
@@ -15634,7 +15962,7 @@
       </w:pPr>
     </w:lvl>
   </w:abstractNum>
-  <w:abstractNum w:abstractNumId="3" w15:restartNumberingAfterBreak="0">
+  <w:abstractNum w:abstractNumId="4" w15:restartNumberingAfterBreak="0">
     <w:nsid w:val="20947CEB"/>
     <w:multiLevelType w:val="hybridMultilevel"/>
     <w:tmpl w:val="21E01A42"/>
@@ -15747,7 +16075,7 @@
       </w:rPr>
     </w:lvl>
   </w:abstractNum>
-  <w:abstractNum w:abstractNumId="4" w15:restartNumberingAfterBreak="0">
+  <w:abstractNum w:abstractNumId="5" w15:restartNumberingAfterBreak="0">
     <w:nsid w:val="24CB43FC"/>
     <w:multiLevelType w:val="hybridMultilevel"/>
     <w:tmpl w:val="AA3C6338"/>
@@ -15860,7 +16188,7 @@
       </w:rPr>
     </w:lvl>
   </w:abstractNum>
-  <w:abstractNum w:abstractNumId="5" w15:restartNumberingAfterBreak="0">
+  <w:abstractNum w:abstractNumId="6" w15:restartNumberingAfterBreak="0">
     <w:nsid w:val="2AA0653F"/>
     <w:multiLevelType w:val="hybridMultilevel"/>
     <w:tmpl w:val="C7EE90F6"/>
@@ -15946,7 +16274,7 @@
       </w:pPr>
     </w:lvl>
   </w:abstractNum>
-  <w:abstractNum w:abstractNumId="6" w15:restartNumberingAfterBreak="0">
+  <w:abstractNum w:abstractNumId="7" w15:restartNumberingAfterBreak="0">
     <w:nsid w:val="311648ED"/>
     <w:multiLevelType w:val="hybridMultilevel"/>
     <w:tmpl w:val="DEA63240"/>
@@ -16035,7 +16363,7 @@
       </w:pPr>
     </w:lvl>
   </w:abstractNum>
-  <w:abstractNum w:abstractNumId="7" w15:restartNumberingAfterBreak="0">
+  <w:abstractNum w:abstractNumId="8" w15:restartNumberingAfterBreak="0">
     <w:nsid w:val="34BE21AE"/>
     <w:multiLevelType w:val="hybridMultilevel"/>
     <w:tmpl w:val="801E9FC0"/>
@@ -16124,7 +16452,7 @@
       </w:pPr>
     </w:lvl>
   </w:abstractNum>
-  <w:abstractNum w:abstractNumId="8" w15:restartNumberingAfterBreak="0">
+  <w:abstractNum w:abstractNumId="9" w15:restartNumberingAfterBreak="0">
     <w:nsid w:val="3A784170"/>
     <w:multiLevelType w:val="hybridMultilevel"/>
     <w:tmpl w:val="B4C8E4FA"/>
@@ -16237,7 +16565,7 @@
       </w:rPr>
     </w:lvl>
   </w:abstractNum>
-  <w:abstractNum w:abstractNumId="9" w15:restartNumberingAfterBreak="0">
+  <w:abstractNum w:abstractNumId="10" w15:restartNumberingAfterBreak="0">
     <w:nsid w:val="3F764B2C"/>
     <w:multiLevelType w:val="hybridMultilevel"/>
     <w:tmpl w:val="36AE4120"/>
@@ -16323,7 +16651,7 @@
       </w:pPr>
     </w:lvl>
   </w:abstractNum>
-  <w:abstractNum w:abstractNumId="10" w15:restartNumberingAfterBreak="0">
+  <w:abstractNum w:abstractNumId="11" w15:restartNumberingAfterBreak="0">
     <w:nsid w:val="3FE871E0"/>
     <w:multiLevelType w:val="hybridMultilevel"/>
     <w:tmpl w:val="ECF041B2"/>
@@ -16409,7 +16737,7 @@
       </w:pPr>
     </w:lvl>
   </w:abstractNum>
-  <w:abstractNum w:abstractNumId="11" w15:restartNumberingAfterBreak="0">
+  <w:abstractNum w:abstractNumId="12" w15:restartNumberingAfterBreak="0">
     <w:nsid w:val="472C15DA"/>
     <w:multiLevelType w:val="hybridMultilevel"/>
     <w:tmpl w:val="F62C8846"/>
@@ -16522,7 +16850,7 @@
       </w:rPr>
     </w:lvl>
   </w:abstractNum>
-  <w:abstractNum w:abstractNumId="12" w15:restartNumberingAfterBreak="0">
+  <w:abstractNum w:abstractNumId="13" w15:restartNumberingAfterBreak="0">
     <w:nsid w:val="47A30CB8"/>
     <w:multiLevelType w:val="hybridMultilevel"/>
     <w:tmpl w:val="32CAF060"/>
@@ -16635,7 +16963,7 @@
       </w:rPr>
     </w:lvl>
   </w:abstractNum>
-  <w:abstractNum w:abstractNumId="13" w15:restartNumberingAfterBreak="0">
+  <w:abstractNum w:abstractNumId="14" w15:restartNumberingAfterBreak="0">
     <w:nsid w:val="509E7BF1"/>
     <w:multiLevelType w:val="hybridMultilevel"/>
     <w:tmpl w:val="5B5AE3AC"/>
@@ -16721,7 +17049,7 @@
       </w:pPr>
     </w:lvl>
   </w:abstractNum>
-  <w:abstractNum w:abstractNumId="14" w15:restartNumberingAfterBreak="0">
+  <w:abstractNum w:abstractNumId="15" w15:restartNumberingAfterBreak="0">
     <w:nsid w:val="5BDD750C"/>
     <w:multiLevelType w:val="hybridMultilevel"/>
     <w:tmpl w:val="176039A8"/>
@@ -16807,7 +17135,7 @@
       </w:pPr>
     </w:lvl>
   </w:abstractNum>
-  <w:abstractNum w:abstractNumId="15" w15:restartNumberingAfterBreak="0">
+  <w:abstractNum w:abstractNumId="16" w15:restartNumberingAfterBreak="0">
     <w:nsid w:val="5D903229"/>
     <w:multiLevelType w:val="hybridMultilevel"/>
     <w:tmpl w:val="10563068"/>
@@ -16893,7 +17221,7 @@
       </w:pPr>
     </w:lvl>
   </w:abstractNum>
-  <w:abstractNum w:abstractNumId="16" w15:restartNumberingAfterBreak="0">
+  <w:abstractNum w:abstractNumId="17" w15:restartNumberingAfterBreak="0">
     <w:nsid w:val="5F79671C"/>
     <w:multiLevelType w:val="hybridMultilevel"/>
     <w:tmpl w:val="E5824378"/>
@@ -17006,7 +17334,7 @@
       </w:rPr>
     </w:lvl>
   </w:abstractNum>
-  <w:abstractNum w:abstractNumId="17" w15:restartNumberingAfterBreak="0">
+  <w:abstractNum w:abstractNumId="18" w15:restartNumberingAfterBreak="0">
     <w:nsid w:val="6FD80B72"/>
     <w:multiLevelType w:val="hybridMultilevel"/>
     <w:tmpl w:val="20FA7C34"/>
@@ -17121,58 +17449,61 @@
     </w:lvl>
   </w:abstractNum>
   <w:num w:numId="1">
+    <w:abstractNumId w:val="7"/>
+  </w:num>
+  <w:num w:numId="2">
+    <w:abstractNumId w:val="8"/>
+  </w:num>
+  <w:num w:numId="3">
+    <w:abstractNumId w:val="2"/>
+  </w:num>
+  <w:num w:numId="4">
+    <w:abstractNumId w:val="4"/>
+  </w:num>
+  <w:num w:numId="5">
+    <w:abstractNumId w:val="13"/>
+  </w:num>
+  <w:num w:numId="6">
+    <w:abstractNumId w:val="5"/>
+  </w:num>
+  <w:num w:numId="7">
+    <w:abstractNumId w:val="12"/>
+  </w:num>
+  <w:num w:numId="8">
+    <w:abstractNumId w:val="9"/>
+  </w:num>
+  <w:num w:numId="9">
+    <w:abstractNumId w:val="18"/>
+  </w:num>
+  <w:num w:numId="10">
+    <w:abstractNumId w:val="11"/>
+  </w:num>
+  <w:num w:numId="11">
     <w:abstractNumId w:val="6"/>
   </w:num>
-  <w:num w:numId="2">
-    <w:abstractNumId w:val="7"/>
-  </w:num>
-  <w:num w:numId="3">
-    <w:abstractNumId w:val="1"/>
-  </w:num>
-  <w:num w:numId="4">
-    <w:abstractNumId w:val="3"/>
-  </w:num>
-  <w:num w:numId="5">
-    <w:abstractNumId w:val="12"/>
-  </w:num>
-  <w:num w:numId="6">
-    <w:abstractNumId w:val="4"/>
-  </w:num>
-  <w:num w:numId="7">
-    <w:abstractNumId w:val="11"/>
-  </w:num>
-  <w:num w:numId="8">
-    <w:abstractNumId w:val="8"/>
-  </w:num>
-  <w:num w:numId="9">
+  <w:num w:numId="12">
     <w:abstractNumId w:val="17"/>
   </w:num>
-  <w:num w:numId="10">
-    <w:abstractNumId w:val="10"/>
-  </w:num>
-  <w:num w:numId="11">
-    <w:abstractNumId w:val="5"/>
-  </w:num>
-  <w:num w:numId="12">
-    <w:abstractNumId w:val="16"/>
-  </w:num>
   <w:num w:numId="13">
-    <w:abstractNumId w:val="14"/>
+    <w:abstractNumId w:val="15"/>
   </w:num>
   <w:num w:numId="14">
-    <w:abstractNumId w:val="2"/>
+    <w:abstractNumId w:val="3"/>
   </w:num>
   <w:num w:numId="15">
     <w:abstractNumId w:val="0"/>
   </w:num>
   <w:num w:numId="16">
-    <w:abstractNumId w:val="13"/>
+    <w:abstractNumId w:val="14"/>
   </w:num>
   <w:num w:numId="17">
-    <w:abstractNumId w:val="15"/>
+    <w:abstractNumId w:val="16"/>
   </w:num>
   <w:num w:numId="18">
-    <w:abstractNumId w:val="9"/>
+    <w:abstractNumId w:val="10"/>
+  </w:num>
+  <w:num w:numId="19">
+    <w:abstractNumId w:val="1"/>
   </w:num>
 </w:numbering>
 </file>
@@ -17623,7 +17954,6 @@
     <w:next w:val="Normal"/>
     <w:link w:val="Heading3Char"/>
     <w:uiPriority w:val="9"/>
-    <w:semiHidden/>
     <w:unhideWhenUsed/>
     <w:qFormat/>
     <w:rsid w:val="00A81FC9"/>
@@ -17831,7 +18161,6 @@
     <w:basedOn w:val="DefaultParagraphFont"/>
     <w:link w:val="Heading3"/>
     <w:uiPriority w:val="9"/>
-    <w:semiHidden/>
     <w:rsid w:val="00A81FC9"/>
     <w:rPr>
       <w:rFonts w:asciiTheme="majorHAnsi" w:eastAsiaTheme="majorEastAsia" w:hAnsiTheme="majorHAnsi" w:cstheme="majorBidi"/>
@@ -18383,11 +18712,53 @@
     <b:DOI>10.1159/000289116</b:DOI>
     <b:RefOrder>5</b:RefOrder>
   </b:Source>
+  <b:Source>
+    <b:Tag>Bar15</b:Tag>
+    <b:SourceType>InternetSite</b:SourceType>
+    <b:Guid>{B039C8EB-2A81-4AA2-B71E-CE41727566B7}</b:Guid>
+    <b:Title>What is the difference between a debugged version android apk and a release non-debugged version android apk?</b:Title>
+    <b:Year>2015</b:Year>
+    <b:InternetSiteTitle>StackOverflow</b:InternetSiteTitle>
+    <b:Month>December</b:Month>
+    <b:Day>6</b:Day>
+    <b:URL>https://stackoverflow.com/revisions/34116685/2</b:URL>
+    <b:Author>
+      <b:Author>
+        <b:NameList>
+          <b:Person>
+            <b:Last>Barth</b:Last>
+            <b:First>Simon</b:First>
+          </b:Person>
+        </b:NameList>
+      </b:Author>
+    </b:Author>
+    <b:YearAccessed>2016</b:YearAccessed>
+    <b:MonthAccessed>April</b:MonthAccessed>
+    <b:DayAccessed>11</b:DayAccessed>
+    <b:RefOrder>9</b:RefOrder>
+  </b:Source>
+  <b:Source>
+    <b:Tag>Goo161</b:Tag>
+    <b:SourceType>InternetSite</b:SourceType>
+    <b:Guid>{0A321911-EA9A-4D28-A080-F010DB1D8151}</b:Guid>
+    <b:Author>
+      <b:Author>
+        <b:Corporate>Google</b:Corporate>
+      </b:Author>
+    </b:Author>
+    <b:Title>Signing Your Applications</b:Title>
+    <b:InternetSiteTitle>Android Developers</b:InternetSiteTitle>
+    <b:Year>2016</b:Year>
+    <b:Month>April</b:Month>
+    <b:Day>11</b:Day>
+    <b:URL>https://developer.android.com/tools/publishing/app-signing.html</b:URL>
+    <b:RefOrder>10</b:RefOrder>
+  </b:Source>
 </b:Sources>
 </file>
 
 <file path=customXml/itemProps1.xml><?xml version="1.0" encoding="utf-8"?>
-<ds:datastoreItem xmlns:ds="http://schemas.openxmlformats.org/officeDocument/2006/customXml" ds:itemID="{7464B7CD-CF37-418B-B894-171437D3CB1B}">
+<ds:datastoreItem xmlns:ds="http://schemas.openxmlformats.org/officeDocument/2006/customXml" ds:itemID="{1F32B1E5-65FD-4BEF-A5BF-F08DE189002F}">
   <ds:schemaRefs>
     <ds:schemaRef ds:uri="http://schemas.openxmlformats.org/officeDocument/2006/bibliography"/>
   </ds:schemaRefs>

</xml_diff>